<commit_message>
Requisiti Riscritti + Regole Aziendali
</commit_message>
<xml_diff>
--- a/Requisiti riscritti .docx
+++ b/Requisiti riscritti .docx
@@ -1,45 +1,42 @@
 
 <file path=word/document.xml><?xml version="1.0" encoding="utf-8"?>
-<w:document xmlns:r="http://schemas.openxmlformats.org/officeDocument/2006/relationships" xmlns:wp="http://schemas.openxmlformats.org/drawingml/2006/wordprocessingDrawing" xmlns:w="http://schemas.openxmlformats.org/wordprocessingml/2006/main" xmlns:w10="urn:schemas-microsoft-com:office:word" xmlns:w14="http://schemas.microsoft.com/office/word/2010/wordml" xmlns:wps="http://schemas.microsoft.com/office/word/2010/wordprocessingShape" xmlns:wpg="http://schemas.microsoft.com/office/word/2010/wordprocessingGroup" xmlns:mc="http://schemas.openxmlformats.org/markup-compatibility/2006" xmlns:v="urn:schemas-microsoft-com:vml" xmlns:o="urn:schemas-microsoft-com:office:office" xmlns:m="http://schemas.openxmlformats.org/officeDocument/2006/math" mc:Ignorable="w14">
+<w:document xmlns:wp14="http://schemas.microsoft.com/office/word/2010/wordprocessingDrawing" xmlns:r="http://schemas.openxmlformats.org/officeDocument/2006/relationships" xmlns:wp="http://schemas.openxmlformats.org/drawingml/2006/wordprocessingDrawing" xmlns:w="http://schemas.openxmlformats.org/wordprocessingml/2006/main" xmlns:w10="urn:schemas-microsoft-com:office:word" xmlns:w14="http://schemas.microsoft.com/office/word/2010/wordml" xmlns:wps="http://schemas.microsoft.com/office/word/2010/wordprocessingShape" xmlns:wpg="http://schemas.microsoft.com/office/word/2010/wordprocessingGroup" xmlns:mc="http://schemas.openxmlformats.org/markup-compatibility/2006" xmlns:v="urn:schemas-microsoft-com:vml" xmlns:o="urn:schemas-microsoft-com:office:office" xmlns:m="http://schemas.openxmlformats.org/officeDocument/2006/math" mc:Ignorable="w14 wp14">
   <w:body>
-    <w:p>
-      <w:pPr>
-        <w:pStyle w:val="Corpo"/>
-        <w:rPr>
-          <w:rFonts w:ascii="Segoe UI" w:cs="Segoe UI" w:hAnsi="Segoe UI" w:eastAsia="Segoe UI"/>
+    <w:p xmlns:wp14="http://schemas.microsoft.com/office/word/2010/wordml" wp14:textId="77777777">
+      <w:pPr>
+        <w:pStyle w:val="Corpo"/>
+        <w:rPr>
+          <w:rFonts w:ascii="Times Roman" w:hAnsi="Times Roman" w:eastAsia="Times Roman" w:cs="Times Roman"/>
           <w:b w:val="1"/>
           <w:bCs w:val="1"/>
         </w:rPr>
       </w:pPr>
       <w:r>
         <w:rPr>
-          <w:rFonts w:ascii="Segoe UI" w:cs="Segoe UI" w:hAnsi="Segoe UI" w:eastAsia="Segoe UI"/>
+          <w:rFonts w:ascii="Times Roman" w:hAnsi="Times Roman" w:eastAsia="Times Roman" w:cs="Times Roman"/>
           <w:b w:val="1"/>
           <w:bCs w:val="1"/>
-          <w:rtl w:val="0"/>
           <w:lang w:val="it-IT"/>
         </w:rPr>
         <w:t>Frasi di carattere generale</w:t>
       </w:r>
     </w:p>
-    <w:p>
-      <w:pPr>
-        <w:pStyle w:val="Corpo"/>
-        <w:rPr>
-          <w:rFonts w:ascii="Segoe UI" w:cs="Segoe UI" w:hAnsi="Segoe UI" w:eastAsia="Segoe UI"/>
-          <w:sz w:val="20"/>
-          <w:szCs w:val="20"/>
-        </w:rPr>
-      </w:pPr>
-      <w:r>
-        <w:rPr>
-          <w:rFonts w:ascii="Segoe UI" w:cs="Segoe UI" w:hAnsi="Segoe UI" w:eastAsia="Segoe UI"/>
-          <w:outline w:val="0"/>
-          <w:color w:val="000000"/>
-          <w:sz w:val="20"/>
-          <w:szCs w:val="20"/>
-          <w:u w:color="000000"/>
-          <w:rtl w:val="0"/>
+    <w:p xmlns:wp14="http://schemas.microsoft.com/office/word/2010/wordml" wp14:textId="77777777">
+      <w:pPr>
+        <w:pStyle w:val="Corpo"/>
+        <w:rPr>
+          <w:rFonts w:ascii="Times Roman" w:hAnsi="Times Roman" w:eastAsia="Times Roman" w:cs="Times Roman"/>
+          <w:sz w:val="20"/>
+          <w:szCs w:val="20"/>
+        </w:rPr>
+      </w:pPr>
+      <w:r>
+        <w:rPr>
+          <w:rFonts w:ascii="Times Roman" w:hAnsi="Times Roman" w:eastAsia="Times Roman" w:cs="Times Roman"/>
+          <w:outline w:val="0"/>
+          <w:color w:val="000000"/>
+          <w:sz w:val="20"/>
+          <w:szCs w:val="20"/>
           <w:lang w:val="it-IT"/>
           <w14:textFill>
             <w14:solidFill>
@@ -50,37 +47,36 @@
         <w:t xml:space="preserve">Si vuole realizzare una base di dati per la gestione di una piattaforma che fornisce informazioni su film in uscita nei cinema e su serie e programmi TV in onda, liberamente ispirato a piattaforme come ComingSoon.it. </w:t>
       </w:r>
     </w:p>
-    <w:p>
-      <w:pPr>
-        <w:pStyle w:val="Corpo"/>
-        <w:rPr>
-          <w:rFonts w:ascii="Segoe UI" w:cs="Segoe UI" w:hAnsi="Segoe UI" w:eastAsia="Segoe UI"/>
+    <w:p xmlns:wp14="http://schemas.microsoft.com/office/word/2010/wordml" wp14:textId="77777777">
+      <w:pPr>
+        <w:pStyle w:val="Corpo"/>
+        <w:rPr>
+          <w:rFonts w:ascii="Times Roman" w:hAnsi="Times Roman" w:eastAsia="Times Roman" w:cs="Times Roman"/>
           <w:b w:val="1"/>
           <w:bCs w:val="1"/>
         </w:rPr>
       </w:pPr>
     </w:p>
-    <w:p>
-      <w:pPr>
-        <w:pStyle w:val="Corpo"/>
-        <w:rPr>
-          <w:rFonts w:ascii="Segoe UI" w:cs="Segoe UI" w:hAnsi="Segoe UI" w:eastAsia="Segoe UI"/>
+    <w:p xmlns:wp14="http://schemas.microsoft.com/office/word/2010/wordml" wp14:textId="77777777">
+      <w:pPr>
+        <w:pStyle w:val="Corpo"/>
+        <w:rPr>
+          <w:rFonts w:ascii="Times Roman" w:hAnsi="Times Roman" w:eastAsia="Times Roman" w:cs="Times Roman"/>
           <w:b w:val="1"/>
           <w:bCs w:val="1"/>
         </w:rPr>
       </w:pPr>
       <w:r>
         <w:rPr>
-          <w:rFonts w:ascii="Segoe UI" w:cs="Segoe UI" w:hAnsi="Segoe UI" w:eastAsia="Segoe UI"/>
+          <w:rFonts w:ascii="Times Roman" w:hAnsi="Times Roman" w:eastAsia="Times Roman" w:cs="Times Roman"/>
           <w:b w:val="1"/>
           <w:bCs w:val="1"/>
-          <w:rtl w:val="0"/>
           <w:lang w:val="it-IT"/>
         </w:rPr>
         <w:t>Frasi relative agli Utenti</w:t>
       </w:r>
     </w:p>
-    <w:p>
+    <w:p xmlns:wp14="http://schemas.microsoft.com/office/word/2010/wordml" wp14:textId="77777777">
       <w:pPr>
         <w:pStyle w:val="Di default"/>
         <w:numPr>
@@ -92,7 +88,7 @@
         <w:ind w:right="0"/>
         <w:jc w:val="left"/>
         <w:rPr>
-          <w:rFonts w:ascii="Times Roman" w:hAnsi="Times Roman"/>
+          <w:rFonts w:ascii="Times Roman" w:hAnsi="Times Roman" w:eastAsia="Times Roman" w:cs="Times Roman"/>
           <w:sz w:val="20"/>
           <w:szCs w:val="20"/>
           <w:rtl w:val="0"/>
@@ -101,24 +97,56 @@
       </w:pPr>
       <w:r>
         <w:rPr>
-          <w:rFonts w:ascii="Times Roman" w:hAnsi="Times Roman"/>
-          <w:outline w:val="0"/>
-          <w:color w:val="000000"/>
-          <w:sz w:val="20"/>
-          <w:szCs w:val="20"/>
-          <w:u w:color="000000"/>
-          <w:rtl w:val="0"/>
-          <w:lang w:val="it-IT"/>
-          <w14:textFill>
-            <w14:solidFill>
-              <w14:srgbClr w14:val="000000"/>
-            </w14:solidFill>
-          </w14:textFill>
-        </w:rPr>
-        <w:t>Per gli utenti rappresentiamo nome utente, password, indirizzo email , contenuti preferiti, le votazioni o contenuti .</w:t>
-      </w:r>
-    </w:p>
-    <w:p>
+          <w:rFonts w:ascii="Times Roman" w:hAnsi="Times Roman" w:eastAsia="Times Roman" w:cs="Times Roman"/>
+          <w:outline w:val="0"/>
+          <w:color w:val="000000"/>
+          <w:sz w:val="20"/>
+          <w:szCs w:val="20"/>
+          <w:lang w:val="it-IT"/>
+          <w14:textFill>
+            <w14:solidFill>
+              <w14:srgbClr w14:val="000000"/>
+            </w14:solidFill>
+          </w14:textFill>
+        </w:rPr>
+        <w:t xml:space="preserve">Per gli utenti rappresentiamo nome utente, password, indirizzo </w:t>
+      </w:r>
+      <w:proofErr w:type="gramStart"/>
+      <w:r>
+        <w:rPr>
+          <w:rFonts w:ascii="Times Roman" w:hAnsi="Times Roman" w:eastAsia="Times Roman" w:cs="Times Roman"/>
+          <w:outline w:val="0"/>
+          <w:color w:val="000000"/>
+          <w:sz w:val="20"/>
+          <w:szCs w:val="20"/>
+          <w:lang w:val="it-IT"/>
+          <w14:textFill>
+            <w14:solidFill>
+              <w14:srgbClr w14:val="000000"/>
+            </w14:solidFill>
+          </w14:textFill>
+        </w:rPr>
+        <w:t>email ,</w:t>
+      </w:r>
+      <w:proofErr w:type="gramEnd"/>
+      <w:r>
+        <w:rPr>
+          <w:rFonts w:ascii="Times Roman" w:hAnsi="Times Roman" w:eastAsia="Times Roman" w:cs="Times Roman"/>
+          <w:outline w:val="0"/>
+          <w:color w:val="000000"/>
+          <w:sz w:val="20"/>
+          <w:szCs w:val="20"/>
+          <w:lang w:val="it-IT"/>
+          <w14:textFill>
+            <w14:solidFill>
+              <w14:srgbClr w14:val="000000"/>
+            </w14:solidFill>
+          </w14:textFill>
+        </w:rPr>
+        <w:t xml:space="preserve"> contenuti preferiti, le votazioni o contenuti .</w:t>
+      </w:r>
+    </w:p>
+    <w:p xmlns:wp14="http://schemas.microsoft.com/office/word/2010/wordml" wp14:textId="77777777">
       <w:pPr>
         <w:pStyle w:val="Di default"/>
         <w:numPr>
@@ -130,7 +158,7 @@
         <w:ind w:right="0"/>
         <w:jc w:val="left"/>
         <w:rPr>
-          <w:rFonts w:ascii="Times Roman" w:hAnsi="Times Roman"/>
+          <w:rFonts w:ascii="Times Roman" w:hAnsi="Times Roman" w:eastAsia="Times Roman" w:cs="Times Roman"/>
           <w:sz w:val="20"/>
           <w:szCs w:val="20"/>
           <w:rtl w:val="0"/>
@@ -139,13 +167,11 @@
       </w:pPr>
       <w:r>
         <w:rPr>
-          <w:rFonts w:ascii="Times Roman" w:hAnsi="Times Roman"/>
-          <w:outline w:val="0"/>
-          <w:color w:val="000000"/>
-          <w:sz w:val="20"/>
-          <w:szCs w:val="20"/>
-          <w:u w:color="000000"/>
-          <w:rtl w:val="0"/>
+          <w:rFonts w:ascii="Times Roman" w:hAnsi="Times Roman" w:eastAsia="Times Roman" w:cs="Times Roman"/>
+          <w:outline w:val="0"/>
+          <w:color w:val="000000"/>
+          <w:sz w:val="20"/>
+          <w:szCs w:val="20"/>
           <w:lang w:val="it-IT"/>
           <w14:textFill>
             <w14:solidFill>
@@ -156,60 +182,56 @@
         <w:t>Per i redattori rappresentiamo anche la data di inizio collaborazione e le notizie redatte.</w:t>
       </w:r>
     </w:p>
-    <w:p>
-      <w:pPr>
-        <w:pStyle w:val="Corpo"/>
-        <w:rPr>
-          <w:rFonts w:ascii="Segoe UI" w:cs="Segoe UI" w:hAnsi="Segoe UI" w:eastAsia="Segoe UI"/>
-          <w:outline w:val="0"/>
-          <w:color w:val="000000"/>
-          <w:sz w:val="20"/>
-          <w:szCs w:val="20"/>
-          <w:u w:color="000000"/>
-          <w14:textFill>
-            <w14:solidFill>
-              <w14:srgbClr w14:val="000000"/>
-            </w14:solidFill>
-          </w14:textFill>
-        </w:rPr>
-      </w:pPr>
-    </w:p>
-    <w:p>
-      <w:pPr>
-        <w:pStyle w:val="Corpo"/>
-        <w:rPr>
-          <w:rFonts w:ascii="Segoe UI" w:cs="Segoe UI" w:hAnsi="Segoe UI" w:eastAsia="Segoe UI"/>
-          <w:outline w:val="0"/>
-          <w:color w:val="000000"/>
-          <w:sz w:val="20"/>
-          <w:szCs w:val="20"/>
-          <w:u w:color="000000"/>
-          <w14:textFill>
-            <w14:solidFill>
-              <w14:srgbClr w14:val="000000"/>
-            </w14:solidFill>
-          </w14:textFill>
-        </w:rPr>
-      </w:pPr>
-    </w:p>
-    <w:p>
-      <w:pPr>
-        <w:pStyle w:val="Corpo"/>
-        <w:rPr>
-          <w:rFonts w:ascii="Segoe UI" w:cs="Segoe UI" w:hAnsi="Segoe UI" w:eastAsia="Segoe UI"/>
+    <w:p xmlns:wp14="http://schemas.microsoft.com/office/word/2010/wordml" wp14:textId="77777777">
+      <w:pPr>
+        <w:pStyle w:val="Corpo"/>
+        <w:rPr>
+          <w:rFonts w:ascii="Times Roman" w:hAnsi="Times Roman" w:eastAsia="Times Roman" w:cs="Times Roman"/>
+          <w:outline w:val="0"/>
+          <w:color w:val="000000"/>
+          <w:sz w:val="20"/>
+          <w:szCs w:val="20"/>
+          <w14:textFill>
+            <w14:solidFill>
+              <w14:srgbClr w14:val="000000"/>
+            </w14:solidFill>
+          </w14:textFill>
+        </w:rPr>
+      </w:pPr>
+    </w:p>
+    <w:p xmlns:wp14="http://schemas.microsoft.com/office/word/2010/wordml" wp14:textId="77777777">
+      <w:pPr>
+        <w:pStyle w:val="Corpo"/>
+        <w:rPr>
+          <w:rFonts w:ascii="Times Roman" w:hAnsi="Times Roman" w:eastAsia="Times Roman" w:cs="Times Roman"/>
+          <w:outline w:val="0"/>
+          <w:color w:val="000000"/>
+          <w:sz w:val="20"/>
+          <w:szCs w:val="20"/>
+          <w14:textFill>
+            <w14:solidFill>
+              <w14:srgbClr w14:val="000000"/>
+            </w14:solidFill>
+          </w14:textFill>
+        </w:rPr>
+      </w:pPr>
+    </w:p>
+    <w:p xmlns:wp14="http://schemas.microsoft.com/office/word/2010/wordml" wp14:textId="77777777">
+      <w:pPr>
+        <w:pStyle w:val="Corpo"/>
+        <w:rPr>
+          <w:rFonts w:ascii="Times Roman" w:hAnsi="Times Roman" w:eastAsia="Times Roman" w:cs="Times Roman"/>
           <w:b w:val="1"/>
           <w:bCs w:val="1"/>
         </w:rPr>
       </w:pPr>
       <w:r>
         <w:rPr>
-          <w:rFonts w:ascii="Segoe UI" w:cs="Segoe UI" w:hAnsi="Segoe UI" w:eastAsia="Segoe UI"/>
+          <w:rFonts w:ascii="Times Roman" w:hAnsi="Times Roman" w:eastAsia="Times Roman" w:cs="Times Roman"/>
           <w:b w:val="1"/>
           <w:bCs w:val="1"/>
           <w:outline w:val="0"/>
           <w:color w:val="000000"/>
-          <w:u w:color="000000"/>
-          <w:rtl w:val="0"/>
           <w:lang w:val="it-IT"/>
           <w14:textFill>
             <w14:solidFill>
@@ -220,7 +242,7 @@
         <w:t>Frasi relative ai Contenuti</w:t>
       </w:r>
     </w:p>
-    <w:p>
+    <w:p xmlns:wp14="http://schemas.microsoft.com/office/word/2010/wordml" wp14:textId="77777777">
       <w:pPr>
         <w:pStyle w:val="Corpo"/>
         <w:numPr>
@@ -231,7 +253,7 @@
         <w:ind w:right="0"/>
         <w:jc w:val="left"/>
         <w:rPr>
-          <w:rFonts w:ascii="Segoe UI" w:cs="Segoe UI" w:hAnsi="Segoe UI" w:eastAsia="Segoe UI"/>
+          <w:rFonts w:ascii="Times Roman" w:hAnsi="Times Roman" w:eastAsia="Times Roman" w:cs="Times Roman"/>
           <w:sz w:val="20"/>
           <w:szCs w:val="20"/>
           <w:rtl w:val="0"/>
@@ -240,31 +262,61 @@
       </w:pPr>
       <w:r>
         <w:rPr>
-          <w:rFonts w:ascii="Segoe UI" w:cs="Segoe UI" w:hAnsi="Segoe UI" w:eastAsia="Segoe UI"/>
-          <w:outline w:val="0"/>
-          <w:color w:val="000000"/>
-          <w:sz w:val="20"/>
-          <w:szCs w:val="20"/>
-          <w:u w:color="000000"/>
-          <w:rtl w:val="0"/>
-          <w:lang w:val="it-IT"/>
-          <w14:textFill>
-            <w14:solidFill>
-              <w14:srgbClr w14:val="000000"/>
-            </w14:solidFill>
-          </w14:textFill>
-        </w:rPr>
-        <w:t>Per i contenuti rappresentiamo titolo, anno, i nomi dei registi ed attori (con relativo personaggio interpretato), paese, durata</w:t>
-      </w:r>
-      <w:r>
-        <w:rPr>
-          <w:rFonts w:ascii="Segoe UI" w:cs="Segoe UI" w:hAnsi="Segoe UI" w:eastAsia="Segoe UI"/>
-          <w:outline w:val="0"/>
-          <w:color w:val="000000"/>
-          <w:sz w:val="20"/>
-          <w:szCs w:val="20"/>
-          <w:u w:color="000000"/>
-          <w:rtl w:val="0"/>
+          <w:rFonts w:ascii="Times Roman" w:hAnsi="Times Roman" w:eastAsia="Times Roman" w:cs="Times Roman"/>
+          <w:outline w:val="0"/>
+          <w:color w:val="000000"/>
+          <w:sz w:val="20"/>
+          <w:szCs w:val="20"/>
+          <w:lang w:val="it-IT"/>
+          <w14:textFill>
+            <w14:solidFill>
+              <w14:srgbClr w14:val="000000"/>
+            </w14:solidFill>
+          </w14:textFill>
+        </w:rPr>
+        <w:t xml:space="preserve">Per i contenuti rappresentiamo titolo, anno, i nomi dei registi </w:t>
+      </w:r>
+      <w:proofErr w:type="gramStart"/>
+      <w:r>
+        <w:rPr>
+          <w:rFonts w:ascii="Times Roman" w:hAnsi="Times Roman" w:eastAsia="Times Roman" w:cs="Times Roman"/>
+          <w:outline w:val="0"/>
+          <w:color w:val="000000"/>
+          <w:sz w:val="20"/>
+          <w:szCs w:val="20"/>
+          <w:lang w:val="it-IT"/>
+          <w14:textFill>
+            <w14:solidFill>
+              <w14:srgbClr w14:val="000000"/>
+            </w14:solidFill>
+          </w14:textFill>
+        </w:rPr>
+        <w:t>ed</w:t>
+      </w:r>
+      <w:proofErr w:type="gramEnd"/>
+      <w:r>
+        <w:rPr>
+          <w:rFonts w:ascii="Times Roman" w:hAnsi="Times Roman" w:eastAsia="Times Roman" w:cs="Times Roman"/>
+          <w:outline w:val="0"/>
+          <w:color w:val="000000"/>
+          <w:sz w:val="20"/>
+          <w:szCs w:val="20"/>
+          <w:lang w:val="it-IT"/>
+          <w14:textFill>
+            <w14:solidFill>
+              <w14:srgbClr w14:val="000000"/>
+            </w14:solidFill>
+          </w14:textFill>
+        </w:rPr>
+        <w:t xml:space="preserve"> attori (con relativo personaggio interpretato), paese, durata</w:t>
+      </w:r>
+      <w:r>
+        <w:rPr>
+          <w:rFonts w:ascii="Times Roman" w:hAnsi="Times Roman" w:eastAsia="Times Roman" w:cs="Times Roman"/>
+          <w:outline w:val="0"/>
+          <w:color w:val="000000"/>
+          <w:sz w:val="20"/>
+          <w:szCs w:val="20"/>
           <w:lang w:val="it-IT"/>
           <w14:textFill>
             <w14:solidFill>
@@ -276,13 +328,11 @@
       </w:r>
       <w:r>
         <w:rPr>
-          <w:rFonts w:ascii="Segoe UI" w:cs="Segoe UI" w:hAnsi="Segoe UI" w:eastAsia="Segoe UI"/>
-          <w:outline w:val="0"/>
-          <w:color w:val="000000"/>
-          <w:sz w:val="20"/>
-          <w:szCs w:val="20"/>
-          <w:u w:color="000000"/>
-          <w:rtl w:val="0"/>
+          <w:rFonts w:ascii="Times Roman" w:hAnsi="Times Roman" w:eastAsia="Times Roman" w:cs="Times Roman"/>
+          <w:outline w:val="0"/>
+          <w:color w:val="000000"/>
+          <w:sz w:val="20"/>
+          <w:szCs w:val="20"/>
           <w:lang w:val="it-IT"/>
           <w14:textFill>
             <w14:solidFill>
@@ -294,13 +344,11 @@
       </w:r>
       <w:r>
         <w:rPr>
-          <w:rFonts w:ascii="Segoe UI" w:cs="Segoe UI" w:hAnsi="Segoe UI" w:eastAsia="Segoe UI"/>
-          <w:outline w:val="0"/>
-          <w:color w:val="000000"/>
-          <w:sz w:val="20"/>
-          <w:szCs w:val="20"/>
-          <w:u w:color="000000"/>
-          <w:rtl w:val="0"/>
+          <w:rFonts w:ascii="Times Roman" w:hAnsi="Times Roman" w:eastAsia="Times Roman" w:cs="Times Roman"/>
+          <w:outline w:val="0"/>
+          <w:color w:val="000000"/>
+          <w:sz w:val="20"/>
+          <w:szCs w:val="20"/>
           <w:lang w:val="it-IT"/>
           <w14:textFill>
             <w14:solidFill>
@@ -312,13 +360,11 @@
       </w:r>
       <w:r>
         <w:rPr>
-          <w:rFonts w:ascii="Segoe UI" w:cs="Segoe UI" w:hAnsi="Segoe UI" w:eastAsia="Segoe UI"/>
-          <w:outline w:val="0"/>
-          <w:color w:val="000000"/>
-          <w:sz w:val="20"/>
-          <w:szCs w:val="20"/>
-          <w:u w:color="000000"/>
-          <w:rtl w:val="0"/>
+          <w:rFonts w:ascii="Times Roman" w:hAnsi="Times Roman" w:eastAsia="Times Roman" w:cs="Times Roman"/>
+          <w:outline w:val="0"/>
+          <w:color w:val="000000"/>
+          <w:sz w:val="20"/>
+          <w:szCs w:val="20"/>
           <w:lang w:val="it-IT"/>
           <w14:textFill>
             <w14:solidFill>
@@ -329,7 +375,7 @@
         <w:t>elative notizie, voto medio degli utenti e voto della redazione.</w:t>
       </w:r>
     </w:p>
-    <w:p>
+    <w:p xmlns:wp14="http://schemas.microsoft.com/office/word/2010/wordml" wp14:textId="77777777">
       <w:pPr>
         <w:pStyle w:val="Corpo"/>
         <w:numPr>
@@ -340,7 +386,7 @@
         <w:ind w:right="0"/>
         <w:jc w:val="left"/>
         <w:rPr>
-          <w:rFonts w:ascii="Segoe UI" w:cs="Segoe UI" w:hAnsi="Segoe UI" w:eastAsia="Segoe UI"/>
+          <w:rFonts w:ascii="Times Roman" w:hAnsi="Times Roman" w:eastAsia="Times Roman" w:cs="Times Roman"/>
           <w:sz w:val="20"/>
           <w:szCs w:val="20"/>
           <w:rtl w:val="0"/>
@@ -349,13 +395,11 @@
       </w:pPr>
       <w:r>
         <w:rPr>
-          <w:rFonts w:ascii="Segoe UI" w:cs="Segoe UI" w:hAnsi="Segoe UI" w:eastAsia="Segoe UI"/>
-          <w:outline w:val="0"/>
-          <w:color w:val="000000"/>
-          <w:sz w:val="20"/>
-          <w:szCs w:val="20"/>
-          <w:u w:color="000000"/>
-          <w:rtl w:val="0"/>
+          <w:rFonts w:ascii="Times Roman" w:hAnsi="Times Roman" w:eastAsia="Times Roman" w:cs="Times Roman"/>
+          <w:outline w:val="0"/>
+          <w:color w:val="000000"/>
+          <w:sz w:val="20"/>
+          <w:szCs w:val="20"/>
           <w:lang w:val="it-IT"/>
           <w14:textFill>
             <w14:solidFill>
@@ -367,13 +411,11 @@
       </w:r>
       <w:r>
         <w:rPr>
-          <w:rFonts w:ascii="Segoe UI" w:cs="Segoe UI" w:hAnsi="Segoe UI" w:eastAsia="Segoe UI"/>
-          <w:outline w:val="0"/>
-          <w:color w:val="000000"/>
-          <w:sz w:val="20"/>
-          <w:szCs w:val="20"/>
-          <w:u w:color="000000"/>
-          <w:rtl w:val="0"/>
+          <w:rFonts w:ascii="Times Roman" w:hAnsi="Times Roman" w:eastAsia="Times Roman" w:cs="Times Roman"/>
+          <w:outline w:val="0"/>
+          <w:color w:val="000000"/>
+          <w:sz w:val="20"/>
+          <w:szCs w:val="20"/>
           <w:lang w:val="it-IT"/>
           <w14:textFill>
             <w14:solidFill>
@@ -384,7 +426,7 @@
         <w:t>sono composte da episodi</w:t>
       </w:r>
     </w:p>
-    <w:p>
+    <w:p xmlns:wp14="http://schemas.microsoft.com/office/word/2010/wordml" wp14:textId="77777777">
       <w:pPr>
         <w:pStyle w:val="Corpo"/>
         <w:numPr>
@@ -395,7 +437,7 @@
         <w:ind w:right="0"/>
         <w:jc w:val="left"/>
         <w:rPr>
-          <w:rFonts w:ascii="Segoe UI" w:cs="Segoe UI" w:hAnsi="Segoe UI" w:eastAsia="Segoe UI"/>
+          <w:rFonts w:ascii="Times Roman" w:hAnsi="Times Roman" w:eastAsia="Times Roman" w:cs="Times Roman"/>
           <w:sz w:val="20"/>
           <w:szCs w:val="20"/>
           <w:rtl w:val="0"/>
@@ -404,13 +446,11 @@
       </w:pPr>
       <w:r>
         <w:rPr>
-          <w:rFonts w:ascii="Segoe UI" w:cs="Segoe UI" w:hAnsi="Segoe UI" w:eastAsia="Segoe UI"/>
-          <w:outline w:val="0"/>
-          <w:color w:val="000000"/>
-          <w:sz w:val="20"/>
-          <w:szCs w:val="20"/>
-          <w:u w:color="000000"/>
-          <w:rtl w:val="0"/>
+          <w:rFonts w:ascii="Times Roman" w:hAnsi="Times Roman" w:eastAsia="Times Roman" w:cs="Times Roman"/>
+          <w:outline w:val="0"/>
+          <w:color w:val="000000"/>
+          <w:sz w:val="20"/>
+          <w:szCs w:val="20"/>
           <w:lang w:val="it-IT"/>
           <w14:textFill>
             <w14:solidFill>
@@ -422,13 +462,11 @@
       </w:r>
       <w:r>
         <w:rPr>
-          <w:rFonts w:ascii="Segoe UI" w:cs="Segoe UI" w:hAnsi="Segoe UI" w:eastAsia="Segoe UI"/>
-          <w:outline w:val="0"/>
-          <w:color w:val="000000"/>
-          <w:sz w:val="20"/>
-          <w:szCs w:val="20"/>
-          <w:u w:color="000000"/>
-          <w:rtl w:val="0"/>
+          <w:rFonts w:ascii="Times Roman" w:hAnsi="Times Roman" w:eastAsia="Times Roman" w:cs="Times Roman"/>
+          <w:outline w:val="0"/>
+          <w:color w:val="000000"/>
+          <w:sz w:val="20"/>
+          <w:szCs w:val="20"/>
           <w:lang w:val="it-IT"/>
           <w14:textFill>
             <w14:solidFill>
@@ -440,13 +478,11 @@
       </w:r>
       <w:r>
         <w:rPr>
-          <w:rFonts w:ascii="Segoe UI" w:cs="Segoe UI" w:hAnsi="Segoe UI" w:eastAsia="Segoe UI"/>
-          <w:outline w:val="0"/>
-          <w:color w:val="000000"/>
-          <w:sz w:val="20"/>
-          <w:szCs w:val="20"/>
-          <w:u w:color="000000"/>
-          <w:rtl w:val="0"/>
+          <w:rFonts w:ascii="Times Roman" w:hAnsi="Times Roman" w:eastAsia="Times Roman" w:cs="Times Roman"/>
+          <w:outline w:val="0"/>
+          <w:color w:val="000000"/>
+          <w:sz w:val="20"/>
+          <w:szCs w:val="20"/>
           <w:lang w:val="it-IT"/>
           <w14:textFill>
             <w14:solidFill>
@@ -458,13 +494,11 @@
       </w:r>
       <w:r>
         <w:rPr>
-          <w:rFonts w:ascii="Segoe UI" w:cs="Segoe UI" w:hAnsi="Segoe UI" w:eastAsia="Segoe UI"/>
-          <w:outline w:val="0"/>
-          <w:color w:val="000000"/>
-          <w:sz w:val="20"/>
-          <w:szCs w:val="20"/>
-          <w:u w:color="000000"/>
-          <w:rtl w:val="0"/>
+          <w:rFonts w:ascii="Times Roman" w:hAnsi="Times Roman" w:eastAsia="Times Roman" w:cs="Times Roman"/>
+          <w:outline w:val="0"/>
+          <w:color w:val="000000"/>
+          <w:sz w:val="20"/>
+          <w:szCs w:val="20"/>
           <w:lang w:val="it-IT"/>
           <w14:textFill>
             <w14:solidFill>
@@ -475,7 +509,7 @@
         <w:t>titolo, numero stagione di appartenenza, durata e regia</w:t>
       </w:r>
     </w:p>
-    <w:p>
+    <w:p xmlns:wp14="http://schemas.microsoft.com/office/word/2010/wordml" wp14:textId="77777777">
       <w:pPr>
         <w:pStyle w:val="Corpo"/>
         <w:numPr>
@@ -486,7 +520,7 @@
         <w:ind w:right="0"/>
         <w:jc w:val="left"/>
         <w:rPr>
-          <w:rFonts w:ascii="Segoe UI" w:cs="Segoe UI" w:hAnsi="Segoe UI" w:eastAsia="Segoe UI"/>
+          <w:rFonts w:ascii="Times Roman" w:hAnsi="Times Roman" w:eastAsia="Times Roman" w:cs="Times Roman"/>
           <w:sz w:val="20"/>
           <w:szCs w:val="20"/>
           <w:rtl w:val="0"/>
@@ -495,13 +529,11 @@
       </w:pPr>
       <w:r>
         <w:rPr>
-          <w:rFonts w:ascii="Segoe UI" w:cs="Segoe UI" w:hAnsi="Segoe UI" w:eastAsia="Segoe UI"/>
-          <w:outline w:val="0"/>
-          <w:color w:val="000000"/>
-          <w:sz w:val="20"/>
-          <w:szCs w:val="20"/>
-          <w:u w:color="000000"/>
-          <w:rtl w:val="0"/>
+          <w:rFonts w:ascii="Times Roman" w:hAnsi="Times Roman" w:eastAsia="Times Roman" w:cs="Times Roman"/>
+          <w:outline w:val="0"/>
+          <w:color w:val="000000"/>
+          <w:sz w:val="20"/>
+          <w:szCs w:val="20"/>
           <w:lang w:val="it-IT"/>
           <w14:textFill>
             <w14:solidFill>
@@ -512,7 +544,7 @@
         <w:t>Per un episodio rappresentiamo titolo, regista, sceneggiatore, durata.</w:t>
       </w:r>
     </w:p>
-    <w:p>
+    <w:p xmlns:wp14="http://schemas.microsoft.com/office/word/2010/wordml" wp14:textId="77777777">
       <w:pPr>
         <w:pStyle w:val="Corpo"/>
         <w:numPr>
@@ -523,7 +555,7 @@
         <w:ind w:right="0"/>
         <w:jc w:val="left"/>
         <w:rPr>
-          <w:rFonts w:ascii="Segoe UI" w:cs="Segoe UI" w:hAnsi="Segoe UI" w:eastAsia="Segoe UI"/>
+          <w:rFonts w:ascii="Times Roman" w:hAnsi="Times Roman" w:eastAsia="Times Roman" w:cs="Times Roman"/>
           <w:sz w:val="20"/>
           <w:szCs w:val="20"/>
           <w:rtl w:val="0"/>
@@ -532,13 +564,11 @@
       </w:pPr>
       <w:r>
         <w:rPr>
-          <w:rFonts w:ascii="Segoe UI" w:cs="Segoe UI" w:hAnsi="Segoe UI" w:eastAsia="Segoe UI"/>
-          <w:outline w:val="0"/>
-          <w:color w:val="000000"/>
-          <w:sz w:val="20"/>
-          <w:szCs w:val="20"/>
-          <w:u w:color="000000"/>
-          <w:rtl w:val="0"/>
+          <w:rFonts w:ascii="Times Roman" w:hAnsi="Times Roman" w:eastAsia="Times Roman" w:cs="Times Roman"/>
+          <w:outline w:val="0"/>
+          <w:color w:val="000000"/>
+          <w:sz w:val="20"/>
+          <w:szCs w:val="20"/>
           <w:lang w:val="it-IT"/>
           <w14:textFill>
             <w14:solidFill>
@@ -549,7 +579,7 @@
         <w:t>Per i film indichiamo la durata</w:t>
       </w:r>
     </w:p>
-    <w:p>
+    <w:p xmlns:wp14="http://schemas.microsoft.com/office/word/2010/wordml" wp14:textId="77777777">
       <w:pPr>
         <w:pStyle w:val="Corpo"/>
         <w:tabs>
@@ -559,101 +589,88 @@
         <w:ind w:left="0" w:right="0" w:firstLine="0"/>
         <w:jc w:val="left"/>
         <w:rPr>
-          <w:rFonts w:ascii="Segoe UI" w:cs="Segoe UI" w:hAnsi="Segoe UI" w:eastAsia="Segoe UI"/>
+          <w:rFonts w:ascii="Times Roman" w:hAnsi="Times Roman" w:eastAsia="Times Roman" w:cs="Times Roman"/>
           <w:sz w:val="20"/>
           <w:szCs w:val="20"/>
           <w:rtl w:val="0"/>
         </w:rPr>
       </w:pPr>
     </w:p>
-    <w:p>
-      <w:pPr>
-        <w:pStyle w:val="Corpo"/>
-        <w:rPr>
-          <w:rFonts w:ascii="Segoe UI" w:cs="Segoe UI" w:hAnsi="Segoe UI" w:eastAsia="Segoe UI"/>
-          <w:outline w:val="0"/>
-          <w:color w:val="000000"/>
-          <w:sz w:val="20"/>
-          <w:szCs w:val="20"/>
-          <w:u w:val="none" w:color="000000"/>
-          <w14:textFill>
-            <w14:solidFill>
-              <w14:srgbClr w14:val="000000"/>
-            </w14:solidFill>
-          </w14:textFill>
-        </w:rPr>
-      </w:pPr>
-    </w:p>
-    <w:p>
-      <w:pPr>
-        <w:pStyle w:val="Corpo"/>
-        <w:rPr>
-          <w:rFonts w:ascii="Segoe UI" w:cs="Segoe UI" w:hAnsi="Segoe UI" w:eastAsia="Segoe UI"/>
-          <w:outline w:val="0"/>
-          <w:color w:val="000000"/>
-          <w:sz w:val="20"/>
-          <w:szCs w:val="20"/>
-          <w:u w:val="none" w:color="000000"/>
-          <w14:textFill>
-            <w14:solidFill>
-              <w14:srgbClr w14:val="000000"/>
-            </w14:solidFill>
-          </w14:textFill>
-        </w:rPr>
-      </w:pPr>
-    </w:p>
-    <w:p>
-      <w:pPr>
-        <w:pStyle w:val="Corpo"/>
-        <w:rPr>
-          <w:rFonts w:ascii="Segoe UI" w:cs="Segoe UI" w:hAnsi="Segoe UI" w:eastAsia="Segoe UI"/>
+    <w:p xmlns:wp14="http://schemas.microsoft.com/office/word/2010/wordml" wp14:textId="5A4BED29">
+      <w:pPr>
+        <w:pStyle w:val="Corpo"/>
+        <w:rPr>
+          <w:rFonts w:ascii="Times Roman" w:hAnsi="Times Roman" w:eastAsia="Times Roman" w:cs="Times Roman"/>
+          <w:outline w:val="0"/>
+          <w:color w:val="000000"/>
+          <w:sz w:val="20"/>
+          <w:szCs w:val="20"/>
+          <w:u w:val="none"/>
+          <w14:textFill>
+            <w14:solidFill>
+              <w14:srgbClr w14:val="000000"/>
+            </w14:solidFill>
+          </w14:textFill>
+        </w:rPr>
+      </w:pPr>
+    </w:p>
+    <w:p xmlns:wp14="http://schemas.microsoft.com/office/word/2010/wordml" wp14:textId="77777777">
+      <w:pPr>
+        <w:pStyle w:val="Corpo"/>
+        <w:rPr>
+          <w:rFonts w:ascii="Times Roman" w:hAnsi="Times Roman" w:eastAsia="Times Roman" w:cs="Times Roman"/>
           <w:b w:val="1"/>
           <w:bCs w:val="1"/>
         </w:rPr>
       </w:pPr>
       <w:r>
         <w:rPr>
-          <w:rFonts w:ascii="Segoe UI" w:cs="Segoe UI" w:hAnsi="Segoe UI" w:eastAsia="Segoe UI"/>
+          <w:rFonts w:ascii="Times Roman" w:hAnsi="Times Roman" w:eastAsia="Times Roman" w:cs="Times Roman"/>
           <w:b w:val="1"/>
           <w:bCs w:val="1"/>
           <w:outline w:val="0"/>
           <w:color w:val="000000"/>
-          <w:u w:val="none" w:color="000000"/>
+          <w:u w:val="none"/>
+          <w:lang w:val="it-IT"/>
+          <w14:textFill>
+            <w14:solidFill>
+              <w14:srgbClr w14:val="000000"/>
+            </w14:solidFill>
+          </w14:textFill>
+        </w:rPr>
+        <w:t>Frasi relative a Notizie</w:t>
+      </w:r>
+    </w:p>
+    <w:p xmlns:wp14="http://schemas.microsoft.com/office/word/2010/wordml" wp14:textId="77777777">
+      <w:pPr>
+        <w:pStyle w:val="Corpo"/>
+        <w:numPr>
+          <w:ilvl w:val="0"/>
+          <w:numId w:val="14"/>
+        </w:numPr>
+        <w:rPr>
+          <w:rFonts w:ascii="Times Roman" w:hAnsi="Times Roman" w:eastAsia="Times Roman" w:cs="Times Roman"/>
+          <w:b w:val="0"/>
+          <w:bCs w:val="0"/>
+          <w:i w:val="0"/>
+          <w:iCs w:val="0"/>
+          <w:color w:val="000000" w:themeColor="text1" w:themeTint="FF" w:themeShade="FF"/>
+          <w:sz w:val="20"/>
+          <w:szCs w:val="20"/>
+          <w:u w:val="none"/>
+          <w:vertAlign w:val="baseline"/>
           <w:rtl w:val="0"/>
           <w:lang w:val="it-IT"/>
-          <w14:textFill>
-            <w14:solidFill>
-              <w14:srgbClr w14:val="000000"/>
-            </w14:solidFill>
-          </w14:textFill>
-        </w:rPr>
-        <w:t>Frasi relative a Notizie</w:t>
-      </w:r>
-    </w:p>
-    <w:p>
-      <w:pPr>
-        <w:pStyle w:val="Corpo"/>
-      </w:pPr>
-      <w:r>
-        <w:rPr>
-          <w:outline w:val="0"/>
-          <w:color w:val="000000"/>
-          <w:u w:val="none" w:color="000000"/>
-          <w:rtl w:val="0"/>
-          <w14:textFill>
-            <w14:solidFill>
-              <w14:srgbClr w14:val="000000"/>
-            </w14:solidFill>
-          </w14:textFill>
-        </w:rPr>
-        <w:t>•</w:t>
-      </w:r>
-      <w:r>
-        <w:rPr>
-          <w:outline w:val="0"/>
-          <w:color w:val="000000"/>
-          <w:u w:val="none" w:color="000000"/>
-          <w:rtl w:val="0"/>
+        </w:rPr>
+      </w:pPr>
+      <w:r>
+        <w:rPr>
+          <w:rFonts w:ascii="Times Roman" w:hAnsi="Times Roman" w:eastAsia="Times Roman" w:cs="Times Roman"/>
+          <w:outline w:val="0"/>
+          <w:color w:val="000000"/>
+          <w:sz w:val="20"/>
+          <w:szCs w:val="20"/>
+          <w:u w:val="none"/>
           <w:lang w:val="it-IT"/>
           <w14:textFill>
             <w14:solidFill>
@@ -665,10 +682,12 @@
       </w:r>
       <w:r>
         <w:rPr>
-          <w:outline w:val="0"/>
-          <w:color w:val="000000"/>
-          <w:u w:val="none" w:color="000000"/>
-          <w:rtl w:val="0"/>
+          <w:rFonts w:ascii="Times Roman" w:hAnsi="Times Roman" w:eastAsia="Times Roman" w:cs="Times Roman"/>
+          <w:outline w:val="0"/>
+          <w:color w:val="000000"/>
+          <w:sz w:val="20"/>
+          <w:szCs w:val="20"/>
+          <w:u w:val="none"/>
           <w:lang w:val="it-IT"/>
           <w14:textFill>
             <w14:solidFill>
@@ -679,55 +698,53 @@
         <w:t xml:space="preserve"> ed al redattore che ha scritto la notizia</w:t>
       </w:r>
     </w:p>
-    <w:p>
-      <w:pPr>
-        <w:pStyle w:val="Corpo"/>
-        <w:rPr>
-          <w:rFonts w:ascii="Segoe UI" w:cs="Segoe UI" w:hAnsi="Segoe UI" w:eastAsia="Segoe UI"/>
-          <w:outline w:val="0"/>
-          <w:color w:val="000000"/>
-          <w:sz w:val="20"/>
-          <w:szCs w:val="20"/>
-          <w:u w:color="000000"/>
-          <w14:textFill>
-            <w14:solidFill>
-              <w14:srgbClr w14:val="000000"/>
-            </w14:solidFill>
-          </w14:textFill>
-        </w:rPr>
-      </w:pPr>
-    </w:p>
-    <w:p>
-      <w:pPr>
-        <w:pStyle w:val="Corpo"/>
-        <w:rPr>
-          <w:rFonts w:ascii="Segoe UI" w:cs="Segoe UI" w:hAnsi="Segoe UI" w:eastAsia="Segoe UI"/>
-          <w:sz w:val="20"/>
-          <w:szCs w:val="20"/>
-        </w:rPr>
-      </w:pPr>
-    </w:p>
-    <w:p>
-      <w:pPr>
-        <w:pStyle w:val="Corpo"/>
-        <w:rPr>
-          <w:rFonts w:ascii="Segoe UI" w:cs="Segoe UI" w:hAnsi="Segoe UI" w:eastAsia="Segoe UI"/>
+    <w:p xmlns:wp14="http://schemas.microsoft.com/office/word/2010/wordml" wp14:textId="77777777">
+      <w:pPr>
+        <w:pStyle w:val="Corpo"/>
+        <w:rPr>
+          <w:rFonts w:ascii="Times Roman" w:hAnsi="Times Roman" w:eastAsia="Times Roman" w:cs="Times Roman"/>
+          <w:outline w:val="0"/>
+          <w:color w:val="000000"/>
+          <w:sz w:val="20"/>
+          <w:szCs w:val="20"/>
+          <w14:textFill>
+            <w14:solidFill>
+              <w14:srgbClr w14:val="000000"/>
+            </w14:solidFill>
+          </w14:textFill>
+        </w:rPr>
+      </w:pPr>
+    </w:p>
+    <w:p xmlns:wp14="http://schemas.microsoft.com/office/word/2010/wordml" wp14:textId="77777777">
+      <w:pPr>
+        <w:pStyle w:val="Corpo"/>
+        <w:rPr>
+          <w:rFonts w:ascii="Times Roman" w:hAnsi="Times Roman" w:eastAsia="Times Roman" w:cs="Times Roman"/>
+          <w:sz w:val="20"/>
+          <w:szCs w:val="20"/>
+        </w:rPr>
+      </w:pPr>
+    </w:p>
+    <w:p xmlns:wp14="http://schemas.microsoft.com/office/word/2010/wordml" wp14:textId="77777777">
+      <w:pPr>
+        <w:pStyle w:val="Corpo"/>
+        <w:rPr>
+          <w:rFonts w:ascii="Times Roman" w:hAnsi="Times Roman" w:eastAsia="Times Roman" w:cs="Times Roman"/>
           <w:b w:val="1"/>
           <w:bCs w:val="1"/>
         </w:rPr>
       </w:pPr>
       <w:r>
         <w:rPr>
-          <w:rFonts w:ascii="Segoe UI" w:cs="Segoe UI" w:hAnsi="Segoe UI" w:eastAsia="Segoe UI"/>
+          <w:rFonts w:ascii="Times Roman" w:hAnsi="Times Roman" w:eastAsia="Times Roman" w:cs="Times Roman"/>
           <w:b w:val="1"/>
           <w:bCs w:val="1"/>
-          <w:rtl w:val="0"/>
           <w:lang w:val="it-IT"/>
         </w:rPr>
         <w:t>Frasi relative alle Star</w:t>
       </w:r>
     </w:p>
-    <w:p>
+    <w:p xmlns:wp14="http://schemas.microsoft.com/office/word/2010/wordml" wp14:textId="77777777">
       <w:pPr>
         <w:pStyle w:val="Corpo"/>
         <w:numPr>
@@ -738,7 +755,7 @@
         <w:ind w:right="0"/>
         <w:jc w:val="left"/>
         <w:rPr>
-          <w:rFonts w:ascii="Segoe UI" w:cs="Segoe UI" w:hAnsi="Segoe UI" w:eastAsia="Segoe UI"/>
+          <w:rFonts w:ascii="Times Roman" w:hAnsi="Times Roman" w:eastAsia="Times Roman" w:cs="Times Roman"/>
           <w:sz w:val="20"/>
           <w:szCs w:val="20"/>
           <w:rtl w:val="0"/>
@@ -747,31 +764,44 @@
       </w:pPr>
       <w:r>
         <w:rPr>
-          <w:rFonts w:ascii="Segoe UI" w:cs="Segoe UI" w:hAnsi="Segoe UI" w:eastAsia="Segoe UI"/>
-          <w:outline w:val="0"/>
-          <w:color w:val="000000"/>
-          <w:sz w:val="20"/>
-          <w:szCs w:val="20"/>
-          <w:u w:color="000000"/>
-          <w:rtl w:val="0"/>
-          <w:lang w:val="it-IT"/>
-          <w14:textFill>
-            <w14:solidFill>
-              <w14:srgbClr w14:val="000000"/>
-            </w14:solidFill>
-          </w14:textFill>
-        </w:rPr>
-        <w:t>Per le star rappresentiamo nome, cognome, data di nascita, luogo di nascita, altezza, foto, biografia, et</w:t>
-      </w:r>
-      <w:r>
-        <w:rPr>
-          <w:rFonts w:ascii="Segoe UI" w:cs="Segoe UI" w:hAnsi="Segoe UI" w:eastAsia="Segoe UI"/>
-          <w:outline w:val="0"/>
-          <w:color w:val="000000"/>
-          <w:sz w:val="20"/>
-          <w:szCs w:val="20"/>
-          <w:u w:color="000000"/>
-          <w:rtl w:val="0"/>
+          <w:rFonts w:ascii="Times Roman" w:hAnsi="Times Roman" w:eastAsia="Times Roman" w:cs="Times Roman"/>
+          <w:outline w:val="0"/>
+          <w:color w:val="000000"/>
+          <w:sz w:val="20"/>
+          <w:szCs w:val="20"/>
+          <w:lang w:val="it-IT"/>
+          <w14:textFill>
+            <w14:solidFill>
+              <w14:srgbClr w14:val="000000"/>
+            </w14:solidFill>
+          </w14:textFill>
+        </w:rPr>
+        <w:t xml:space="preserve">Per le star rappresentiamo nome, cognome, data di nascita, luogo di nascita, altezza, foto, biografia, </w:t>
+      </w:r>
+      <w:proofErr w:type="gramStart"/>
+      <w:r>
+        <w:rPr>
+          <w:rFonts w:ascii="Times Roman" w:hAnsi="Times Roman" w:eastAsia="Times Roman" w:cs="Times Roman"/>
+          <w:outline w:val="0"/>
+          <w:color w:val="000000"/>
+          <w:sz w:val="20"/>
+          <w:szCs w:val="20"/>
+          <w:lang w:val="it-IT"/>
+          <w14:textFill>
+            <w14:solidFill>
+              <w14:srgbClr w14:val="000000"/>
+            </w14:solidFill>
+          </w14:textFill>
+        </w:rPr>
+        <w:t>et</w:t>
+      </w:r>
+      <w:r>
+        <w:rPr>
+          <w:rFonts w:ascii="Times Roman" w:hAnsi="Times Roman" w:eastAsia="Times Roman" w:cs="Times Roman"/>
+          <w:outline w:val="0"/>
+          <w:color w:val="000000"/>
+          <w:sz w:val="20"/>
+          <w:szCs w:val="20"/>
           <w14:textFill>
             <w14:solidFill>
               <w14:srgbClr w14:val="000000"/>
@@ -782,31 +812,44 @@
       </w:r>
       <w:r>
         <w:rPr>
-          <w:rFonts w:ascii="Segoe UI" w:cs="Segoe UI" w:hAnsi="Segoe UI" w:eastAsia="Segoe UI"/>
-          <w:outline w:val="0"/>
-          <w:color w:val="000000"/>
-          <w:sz w:val="20"/>
-          <w:szCs w:val="20"/>
-          <w:u w:color="000000"/>
-          <w:rtl w:val="0"/>
-          <w:lang w:val="it-IT"/>
-          <w14:textFill>
-            <w14:solidFill>
-              <w14:srgbClr w14:val="000000"/>
-            </w14:solidFill>
-          </w14:textFill>
-        </w:rPr>
-        <w:t xml:space="preserve">, film e serie TV </w:t>
-      </w:r>
-      <w:r>
-        <w:rPr>
-          <w:rFonts w:ascii="Segoe UI" w:cs="Segoe UI" w:hAnsi="Segoe UI" w:eastAsia="Segoe UI"/>
-          <w:outline w:val="0"/>
-          <w:color w:val="000000"/>
-          <w:sz w:val="20"/>
-          <w:szCs w:val="20"/>
-          <w:u w:color="000000"/>
-          <w:rtl w:val="0"/>
+          <w:rFonts w:ascii="Times Roman" w:hAnsi="Times Roman" w:eastAsia="Times Roman" w:cs="Times Roman"/>
+          <w:outline w:val="0"/>
+          <w:color w:val="000000"/>
+          <w:sz w:val="20"/>
+          <w:szCs w:val="20"/>
+          <w:lang w:val="it-IT"/>
+          <w14:textFill>
+            <w14:solidFill>
+              <w14:srgbClr w14:val="000000"/>
+            </w14:solidFill>
+          </w14:textFill>
+        </w:rPr>
+        <w:t xml:space="preserve">,</w:t>
+      </w:r>
+      <w:proofErr w:type="gramEnd"/>
+      <w:r>
+        <w:rPr>
+          <w:rFonts w:ascii="Times Roman" w:hAnsi="Times Roman" w:eastAsia="Times Roman" w:cs="Times Roman"/>
+          <w:outline w:val="0"/>
+          <w:color w:val="000000"/>
+          <w:sz w:val="20"/>
+          <w:szCs w:val="20"/>
+          <w:lang w:val="it-IT"/>
+          <w14:textFill>
+            <w14:solidFill>
+              <w14:srgbClr w14:val="000000"/>
+            </w14:solidFill>
+          </w14:textFill>
+        </w:rPr>
+        <w:t xml:space="preserve"> film e serie TV </w:t>
+      </w:r>
+      <w:r>
+        <w:rPr>
+          <w:rFonts w:ascii="Times Roman" w:hAnsi="Times Roman" w:eastAsia="Times Roman" w:cs="Times Roman"/>
+          <w:outline w:val="0"/>
+          <w:color w:val="000000"/>
+          <w:sz w:val="20"/>
+          <w:szCs w:val="20"/>
           <w:lang w:val="it-IT"/>
           <w14:textFill>
             <w14:solidFill>
@@ -818,13 +861,11 @@
       </w:r>
       <w:r>
         <w:rPr>
-          <w:rFonts w:ascii="Segoe UI" w:cs="Segoe UI" w:hAnsi="Segoe UI" w:eastAsia="Segoe UI"/>
-          <w:outline w:val="0"/>
-          <w:color w:val="000000"/>
-          <w:sz w:val="20"/>
-          <w:szCs w:val="20"/>
-          <w:u w:color="000000"/>
-          <w:rtl w:val="0"/>
+          <w:rFonts w:ascii="Times Roman" w:hAnsi="Times Roman" w:eastAsia="Times Roman" w:cs="Times Roman"/>
+          <w:outline w:val="0"/>
+          <w:color w:val="000000"/>
+          <w:sz w:val="20"/>
+          <w:szCs w:val="20"/>
           <w:lang w:val="it-IT"/>
           <w14:textFill>
             <w14:solidFill>
@@ -836,13 +877,11 @@
       </w:r>
       <w:r>
         <w:rPr>
-          <w:rFonts w:ascii="Segoe UI" w:cs="Segoe UI" w:hAnsi="Segoe UI" w:eastAsia="Segoe UI"/>
-          <w:outline w:val="0"/>
-          <w:color w:val="000000"/>
-          <w:sz w:val="20"/>
-          <w:szCs w:val="20"/>
-          <w:u w:color="000000"/>
-          <w:rtl w:val="0"/>
+          <w:rFonts w:ascii="Times Roman" w:hAnsi="Times Roman" w:eastAsia="Times Roman" w:cs="Times Roman"/>
+          <w:outline w:val="0"/>
+          <w:color w:val="000000"/>
+          <w:sz w:val="20"/>
+          <w:szCs w:val="20"/>
           <w:lang w:val="it-IT"/>
           <w14:textFill>
             <w14:solidFill>
@@ -854,13 +893,11 @@
       </w:r>
       <w:r>
         <w:rPr>
-          <w:rFonts w:ascii="Segoe UI" w:cs="Segoe UI" w:hAnsi="Segoe UI" w:eastAsia="Segoe UI"/>
-          <w:outline w:val="0"/>
-          <w:color w:val="000000"/>
-          <w:sz w:val="20"/>
-          <w:szCs w:val="20"/>
-          <w:u w:color="000000"/>
-          <w:rtl w:val="0"/>
+          <w:rFonts w:ascii="Times Roman" w:hAnsi="Times Roman" w:eastAsia="Times Roman" w:cs="Times Roman"/>
+          <w:outline w:val="0"/>
+          <w:color w:val="000000"/>
+          <w:sz w:val="20"/>
+          <w:szCs w:val="20"/>
           <w:lang w:val="it-IT"/>
           <w14:textFill>
             <w14:solidFill>
@@ -871,7 +908,7 @@
         <w:t xml:space="preserve"> e notizie correlate</w:t>
       </w:r>
     </w:p>
-    <w:p>
+    <w:p xmlns:wp14="http://schemas.microsoft.com/office/word/2010/wordml" wp14:textId="77777777">
       <w:pPr>
         <w:pStyle w:val="Corpo"/>
         <w:numPr>
@@ -882,7 +919,7 @@
         <w:ind w:right="0"/>
         <w:jc w:val="left"/>
         <w:rPr>
-          <w:rFonts w:ascii="Segoe UI" w:cs="Segoe UI" w:hAnsi="Segoe UI" w:eastAsia="Segoe UI"/>
+          <w:rFonts w:ascii="Times Roman" w:hAnsi="Times Roman" w:eastAsia="Times Roman" w:cs="Times Roman"/>
           <w:sz w:val="20"/>
           <w:szCs w:val="20"/>
           <w:rtl w:val="0"/>
@@ -891,13 +928,11 @@
       </w:pPr>
       <w:r>
         <w:rPr>
-          <w:rFonts w:ascii="Segoe UI" w:cs="Segoe UI" w:hAnsi="Segoe UI" w:eastAsia="Segoe UI"/>
-          <w:outline w:val="0"/>
-          <w:color w:val="000000"/>
-          <w:sz w:val="20"/>
-          <w:szCs w:val="20"/>
-          <w:u w:color="000000"/>
-          <w:rtl w:val="0"/>
+          <w:rFonts w:ascii="Times Roman" w:hAnsi="Times Roman" w:eastAsia="Times Roman" w:cs="Times Roman"/>
+          <w:outline w:val="0"/>
+          <w:color w:val="000000"/>
+          <w:sz w:val="20"/>
+          <w:szCs w:val="20"/>
           <w:lang w:val="it-IT"/>
           <w14:textFill>
             <w14:solidFill>
@@ -908,47 +943,46 @@
         <w:t>Sono divisi in Attore e Regista</w:t>
       </w:r>
     </w:p>
-    <w:p>
-      <w:pPr>
-        <w:pStyle w:val="Corpo"/>
-        <w:rPr>
-          <w:rFonts w:ascii="Segoe UI" w:cs="Segoe UI" w:hAnsi="Segoe UI" w:eastAsia="Segoe UI"/>
-          <w:sz w:val="20"/>
-          <w:szCs w:val="20"/>
-        </w:rPr>
-      </w:pPr>
-    </w:p>
-    <w:p>
-      <w:pPr>
-        <w:pStyle w:val="Corpo"/>
-        <w:rPr>
-          <w:rFonts w:ascii="Segoe UI" w:cs="Segoe UI" w:hAnsi="Segoe UI" w:eastAsia="Segoe UI"/>
-          <w:sz w:val="20"/>
-          <w:szCs w:val="20"/>
-        </w:rPr>
-      </w:pPr>
-    </w:p>
-    <w:p>
-      <w:pPr>
-        <w:pStyle w:val="Corpo"/>
-        <w:rPr>
-          <w:rFonts w:ascii="Segoe UI" w:cs="Segoe UI" w:hAnsi="Segoe UI" w:eastAsia="Segoe UI"/>
+    <w:p xmlns:wp14="http://schemas.microsoft.com/office/word/2010/wordml" wp14:textId="77777777">
+      <w:pPr>
+        <w:pStyle w:val="Corpo"/>
+        <w:rPr>
+          <w:rFonts w:ascii="Times Roman" w:hAnsi="Times Roman" w:eastAsia="Times Roman" w:cs="Times Roman"/>
+          <w:sz w:val="20"/>
+          <w:szCs w:val="20"/>
+        </w:rPr>
+      </w:pPr>
+    </w:p>
+    <w:p xmlns:wp14="http://schemas.microsoft.com/office/word/2010/wordml" wp14:textId="77777777">
+      <w:pPr>
+        <w:pStyle w:val="Corpo"/>
+        <w:rPr>
+          <w:rFonts w:ascii="Times Roman" w:hAnsi="Times Roman" w:eastAsia="Times Roman" w:cs="Times Roman"/>
+          <w:sz w:val="20"/>
+          <w:szCs w:val="20"/>
+        </w:rPr>
+      </w:pPr>
+    </w:p>
+    <w:p xmlns:wp14="http://schemas.microsoft.com/office/word/2010/wordml" wp14:textId="77777777">
+      <w:pPr>
+        <w:pStyle w:val="Corpo"/>
+        <w:rPr>
+          <w:rFonts w:ascii="Times Roman" w:hAnsi="Times Roman" w:eastAsia="Times Roman" w:cs="Times Roman"/>
           <w:b w:val="1"/>
           <w:bCs w:val="1"/>
         </w:rPr>
       </w:pPr>
       <w:r>
         <w:rPr>
-          <w:rFonts w:ascii="Segoe UI" w:cs="Segoe UI" w:hAnsi="Segoe UI" w:eastAsia="Segoe UI"/>
+          <w:rFonts w:ascii="Times Roman" w:hAnsi="Times Roman" w:eastAsia="Times Roman" w:cs="Times Roman"/>
           <w:b w:val="1"/>
           <w:bCs w:val="1"/>
-          <w:rtl w:val="0"/>
           <w:lang w:val="it-IT"/>
         </w:rPr>
         <w:t>Frasi relative ai Cinema</w:t>
       </w:r>
     </w:p>
-    <w:p>
+    <w:p xmlns:wp14="http://schemas.microsoft.com/office/word/2010/wordml" wp14:textId="77777777">
       <w:pPr>
         <w:pStyle w:val="Di default"/>
         <w:numPr>
@@ -960,7 +994,7 @@
         <w:ind w:right="0"/>
         <w:jc w:val="left"/>
         <w:rPr>
-          <w:rFonts w:ascii="Times Roman" w:hAnsi="Times Roman"/>
+          <w:rFonts w:ascii="Times Roman" w:hAnsi="Times Roman" w:eastAsia="Times Roman" w:cs="Times Roman"/>
           <w:sz w:val="20"/>
           <w:szCs w:val="20"/>
           <w:rtl w:val="0"/>
@@ -969,35 +1003,32 @@
       </w:pPr>
       <w:r>
         <w:rPr>
-          <w:rFonts w:ascii="Times Roman" w:hAnsi="Times Roman"/>
-          <w:sz w:val="20"/>
-          <w:szCs w:val="20"/>
-          <w:rtl w:val="0"/>
+          <w:rFonts w:ascii="Times Roman" w:hAnsi="Times Roman" w:eastAsia="Times Roman" w:cs="Times Roman"/>
+          <w:sz w:val="20"/>
+          <w:szCs w:val="20"/>
           <w:lang w:val="it-IT"/>
         </w:rPr>
         <w:t>Per i cinema rappresentiamo nome, numero di telefono, indirizzo, citt</w:t>
       </w:r>
       <w:r>
         <w:rPr>
-          <w:rFonts w:ascii="Times Roman" w:hAnsi="Times Roman" w:hint="default"/>
-          <w:sz w:val="20"/>
-          <w:szCs w:val="20"/>
-          <w:rtl w:val="0"/>
+          <w:rFonts w:ascii="Times Roman" w:hAnsi="Times Roman" w:eastAsia="Times Roman" w:cs="Times Roman"/>
+          <w:sz w:val="20"/>
+          <w:szCs w:val="20"/>
         </w:rPr>
         <w:t xml:space="preserve">à </w:t>
       </w:r>
       <w:r>
         <w:rPr>
-          <w:rFonts w:ascii="Times Roman" w:hAnsi="Times Roman"/>
-          <w:sz w:val="20"/>
-          <w:szCs w:val="20"/>
-          <w:rtl w:val="0"/>
+          <w:rFonts w:ascii="Times Roman" w:hAnsi="Times Roman" w:eastAsia="Times Roman" w:cs="Times Roman"/>
+          <w:sz w:val="20"/>
+          <w:szCs w:val="20"/>
           <w:lang w:val="it-IT"/>
         </w:rPr>
         <w:t>e proiezioni.</w:t>
       </w:r>
     </w:p>
-    <w:p>
+    <w:p xmlns:wp14="http://schemas.microsoft.com/office/word/2010/wordml" wp14:textId="77777777">
       <w:pPr>
         <w:pStyle w:val="Di default"/>
         <w:numPr>
@@ -1009,7 +1040,7 @@
         <w:ind w:right="0"/>
         <w:jc w:val="left"/>
         <w:rPr>
-          <w:rFonts w:ascii="Times Roman" w:hAnsi="Times Roman"/>
+          <w:rFonts w:ascii="Times Roman" w:hAnsi="Times Roman" w:eastAsia="Times Roman" w:cs="Times Roman"/>
           <w:sz w:val="20"/>
           <w:szCs w:val="20"/>
           <w:rtl w:val="0"/>
@@ -1018,46 +1049,44 @@
       </w:pPr>
       <w:r>
         <w:rPr>
-          <w:rFonts w:ascii="Times Roman" w:hAnsi="Times Roman"/>
-          <w:sz w:val="20"/>
-          <w:szCs w:val="20"/>
-          <w:rtl w:val="0"/>
+          <w:rFonts w:ascii="Times Roman" w:hAnsi="Times Roman" w:eastAsia="Times Roman" w:cs="Times Roman"/>
+          <w:sz w:val="20"/>
+          <w:szCs w:val="20"/>
           <w:lang w:val="it-IT"/>
         </w:rPr>
         <w:t>Per le proiezioni rappresentiamo film, data, orario, sala, costo del biglietto.</w:t>
       </w:r>
     </w:p>
-    <w:p>
-      <w:pPr>
-        <w:pStyle w:val="Corpo"/>
-        <w:rPr>
-          <w:rFonts w:ascii="Segoe UI" w:cs="Segoe UI" w:hAnsi="Segoe UI" w:eastAsia="Segoe UI"/>
+    <w:p xmlns:wp14="http://schemas.microsoft.com/office/word/2010/wordml" wp14:textId="77777777">
+      <w:pPr>
+        <w:pStyle w:val="Corpo"/>
+        <w:rPr>
+          <w:rFonts w:ascii="Times Roman" w:hAnsi="Times Roman" w:eastAsia="Times Roman" w:cs="Times Roman"/>
           <w:b w:val="1"/>
           <w:bCs w:val="1"/>
         </w:rPr>
       </w:pPr>
     </w:p>
-    <w:p>
-      <w:pPr>
-        <w:pStyle w:val="Corpo"/>
-        <w:rPr>
-          <w:rFonts w:ascii="Segoe UI" w:cs="Segoe UI" w:hAnsi="Segoe UI" w:eastAsia="Segoe UI"/>
+    <w:p xmlns:wp14="http://schemas.microsoft.com/office/word/2010/wordml" wp14:textId="77777777">
+      <w:pPr>
+        <w:pStyle w:val="Corpo"/>
+        <w:rPr>
+          <w:rFonts w:ascii="Times Roman" w:hAnsi="Times Roman" w:eastAsia="Times Roman" w:cs="Times Roman"/>
           <w:b w:val="1"/>
           <w:bCs w:val="1"/>
         </w:rPr>
       </w:pPr>
       <w:r>
         <w:rPr>
-          <w:rFonts w:ascii="Segoe UI" w:cs="Segoe UI" w:hAnsi="Segoe UI" w:eastAsia="Segoe UI"/>
+          <w:rFonts w:ascii="Times Roman" w:hAnsi="Times Roman" w:eastAsia="Times Roman" w:cs="Times Roman"/>
           <w:b w:val="1"/>
           <w:bCs w:val="1"/>
-          <w:rtl w:val="0"/>
           <w:lang w:val="it-IT"/>
         </w:rPr>
         <w:t>Frasi relative alle Piattaforme</w:t>
       </w:r>
     </w:p>
-    <w:p>
+    <w:p xmlns:wp14="http://schemas.microsoft.com/office/word/2010/wordml" wp14:textId="77777777">
       <w:pPr>
         <w:pStyle w:val="Corpo"/>
         <w:numPr>
@@ -1068,7 +1097,7 @@
         <w:ind w:right="0"/>
         <w:jc w:val="left"/>
         <w:rPr>
-          <w:rFonts w:ascii="Segoe UI" w:cs="Segoe UI" w:hAnsi="Segoe UI" w:eastAsia="Segoe UI"/>
+          <w:rFonts w:ascii="Times Roman" w:hAnsi="Times Roman" w:eastAsia="Times Roman" w:cs="Times Roman"/>
           <w:b w:val="1"/>
           <w:bCs w:val="1"/>
           <w:sz w:val="20"/>
@@ -1079,15 +1108,13 @@
       </w:pPr>
       <w:r>
         <w:rPr>
-          <w:rFonts w:ascii="Segoe UI" w:cs="Segoe UI" w:hAnsi="Segoe UI" w:eastAsia="Segoe UI"/>
+          <w:rFonts w:ascii="Times Roman" w:hAnsi="Times Roman" w:eastAsia="Times Roman" w:cs="Times Roman"/>
           <w:b w:val="0"/>
           <w:bCs w:val="0"/>
           <w:outline w:val="0"/>
           <w:color w:val="000000"/>
           <w:sz w:val="20"/>
           <w:szCs w:val="20"/>
-          <w:u w:color="000000"/>
-          <w:rtl w:val="0"/>
           <w:lang w:val="it-IT"/>
           <w14:textFill>
             <w14:solidFill>
@@ -1099,15 +1126,13 @@
       </w:r>
       <w:r>
         <w:rPr>
-          <w:rFonts w:ascii="Segoe UI" w:cs="Segoe UI" w:hAnsi="Segoe UI" w:eastAsia="Segoe UI"/>
+          <w:rFonts w:ascii="Times Roman" w:hAnsi="Times Roman" w:eastAsia="Times Roman" w:cs="Times Roman"/>
           <w:b w:val="0"/>
           <w:bCs w:val="0"/>
           <w:outline w:val="0"/>
           <w:color w:val="000000"/>
           <w:sz w:val="20"/>
           <w:szCs w:val="20"/>
-          <w:u w:color="000000"/>
-          <w:rtl w:val="0"/>
           <w:lang w:val="en-US"/>
           <w14:textFill>
             <w14:solidFill>
@@ -1119,15 +1144,13 @@
       </w:r>
       <w:r>
         <w:rPr>
-          <w:rFonts w:ascii="Segoe UI" w:cs="Segoe UI" w:hAnsi="Segoe UI" w:eastAsia="Segoe UI"/>
+          <w:rFonts w:ascii="Times Roman" w:hAnsi="Times Roman" w:eastAsia="Times Roman" w:cs="Times Roman"/>
           <w:b w:val="0"/>
           <w:bCs w:val="0"/>
           <w:outline w:val="0"/>
           <w:color w:val="000000"/>
           <w:sz w:val="20"/>
           <w:szCs w:val="20"/>
-          <w:u w:color="000000"/>
-          <w:rtl w:val="0"/>
           <w:lang w:val="it-IT"/>
           <w14:textFill>
             <w14:solidFill>
@@ -1138,7 +1161,7 @@
         <w:t xml:space="preserve">), che possono essere canali TV o piattaforme di streaming. </w:t>
       </w:r>
     </w:p>
-    <w:p>
+    <w:p xmlns:wp14="http://schemas.microsoft.com/office/word/2010/wordml" wp14:textId="77777777">
       <w:pPr>
         <w:pStyle w:val="Corpo"/>
         <w:numPr>
@@ -1149,7 +1172,7 @@
         <w:ind w:right="0"/>
         <w:jc w:val="left"/>
         <w:rPr>
-          <w:rFonts w:ascii="Segoe UI" w:cs="Segoe UI" w:hAnsi="Segoe UI" w:eastAsia="Segoe UI"/>
+          <w:rFonts w:ascii="Times Roman" w:hAnsi="Times Roman" w:eastAsia="Times Roman" w:cs="Times Roman"/>
           <w:sz w:val="20"/>
           <w:szCs w:val="20"/>
           <w:rtl w:val="0"/>
@@ -1158,13 +1181,11 @@
       </w:pPr>
       <w:r>
         <w:rPr>
-          <w:rFonts w:ascii="Segoe UI" w:cs="Segoe UI" w:hAnsi="Segoe UI" w:eastAsia="Segoe UI"/>
-          <w:outline w:val="0"/>
-          <w:color w:val="000000"/>
-          <w:sz w:val="20"/>
-          <w:szCs w:val="20"/>
-          <w:u w:color="000000"/>
-          <w:rtl w:val="0"/>
+          <w:rFonts w:ascii="Times Roman" w:hAnsi="Times Roman" w:eastAsia="Times Roman" w:cs="Times Roman"/>
+          <w:outline w:val="0"/>
+          <w:color w:val="000000"/>
+          <w:sz w:val="20"/>
+          <w:szCs w:val="20"/>
           <w:lang w:val="it-IT"/>
           <w14:textFill>
             <w14:solidFill>
@@ -1176,13 +1197,11 @@
       </w:r>
       <w:r>
         <w:rPr>
-          <w:rFonts w:ascii="Segoe UI" w:cs="Segoe UI" w:hAnsi="Segoe UI" w:eastAsia="Segoe UI"/>
-          <w:outline w:val="0"/>
-          <w:color w:val="000000"/>
-          <w:sz w:val="20"/>
-          <w:szCs w:val="20"/>
-          <w:u w:color="000000"/>
-          <w:rtl w:val="0"/>
+          <w:rFonts w:ascii="Times Roman" w:hAnsi="Times Roman" w:eastAsia="Times Roman" w:cs="Times Roman"/>
+          <w:outline w:val="0"/>
+          <w:color w:val="000000"/>
+          <w:sz w:val="20"/>
+          <w:szCs w:val="20"/>
           <w:lang w:val="it-IT"/>
           <w14:textFill>
             <w14:solidFill>
@@ -1194,13 +1213,11 @@
       </w:r>
       <w:r>
         <w:rPr>
-          <w:rFonts w:ascii="Segoe UI" w:cs="Segoe UI" w:hAnsi="Segoe UI" w:eastAsia="Segoe UI"/>
-          <w:outline w:val="0"/>
-          <w:color w:val="000000"/>
-          <w:sz w:val="20"/>
-          <w:szCs w:val="20"/>
-          <w:u w:color="000000"/>
-          <w:rtl w:val="0"/>
+          <w:rFonts w:ascii="Times Roman" w:hAnsi="Times Roman" w:eastAsia="Times Roman" w:cs="Times Roman"/>
+          <w:outline w:val="0"/>
+          <w:color w:val="000000"/>
+          <w:sz w:val="20"/>
+          <w:szCs w:val="20"/>
           <w14:textFill>
             <w14:solidFill>
               <w14:srgbClr w14:val="000000"/>
@@ -1211,13 +1228,11 @@
       </w:r>
       <w:r>
         <w:rPr>
-          <w:rFonts w:ascii="Segoe UI" w:cs="Segoe UI" w:hAnsi="Segoe UI" w:eastAsia="Segoe UI"/>
-          <w:outline w:val="0"/>
-          <w:color w:val="000000"/>
-          <w:sz w:val="20"/>
-          <w:szCs w:val="20"/>
-          <w:u w:color="000000"/>
-          <w:rtl w:val="0"/>
+          <w:rFonts w:ascii="Times Roman" w:hAnsi="Times Roman" w:eastAsia="Times Roman" w:cs="Times Roman"/>
+          <w:outline w:val="0"/>
+          <w:color w:val="000000"/>
+          <w:sz w:val="20"/>
+          <w:szCs w:val="20"/>
           <w:lang w:val="it-IT"/>
           <w14:textFill>
             <w14:solidFill>
@@ -1229,13 +1244,11 @@
       </w:r>
       <w:r>
         <w:rPr>
-          <w:rFonts w:ascii="Segoe UI" w:cs="Segoe UI" w:hAnsi="Segoe UI" w:eastAsia="Segoe UI"/>
-          <w:outline w:val="0"/>
-          <w:color w:val="000000"/>
-          <w:sz w:val="20"/>
-          <w:szCs w:val="20"/>
-          <w:u w:color="000000"/>
-          <w:rtl w:val="0"/>
+          <w:rFonts w:ascii="Times Roman" w:hAnsi="Times Roman" w:eastAsia="Times Roman" w:cs="Times Roman"/>
+          <w:outline w:val="0"/>
+          <w:color w:val="000000"/>
+          <w:sz w:val="20"/>
+          <w:szCs w:val="20"/>
           <w:lang w:val="da-DK"/>
           <w14:textFill>
             <w14:solidFill>
@@ -1247,13 +1260,11 @@
       </w:r>
       <w:r>
         <w:rPr>
-          <w:rFonts w:ascii="Segoe UI" w:cs="Segoe UI" w:hAnsi="Segoe UI" w:eastAsia="Segoe UI"/>
-          <w:outline w:val="0"/>
-          <w:color w:val="000000"/>
-          <w:sz w:val="20"/>
-          <w:szCs w:val="20"/>
-          <w:u w:color="000000"/>
-          <w:rtl w:val="0"/>
+          <w:rFonts w:ascii="Times Roman" w:hAnsi="Times Roman" w:eastAsia="Times Roman" w:cs="Times Roman"/>
+          <w:outline w:val="0"/>
+          <w:color w:val="000000"/>
+          <w:sz w:val="20"/>
+          <w:szCs w:val="20"/>
           <w:lang w:val="it-IT"/>
           <w14:textFill>
             <w14:solidFill>
@@ -1264,7 +1275,7 @@
         <w:t>rilasciato</w:t>
       </w:r>
     </w:p>
-    <w:p>
+    <w:p xmlns:wp14="http://schemas.microsoft.com/office/word/2010/wordml" wp14:textId="77777777">
       <w:pPr>
         <w:pStyle w:val="Corpo"/>
         <w:numPr>
@@ -1275,7 +1286,7 @@
         <w:ind w:right="0"/>
         <w:jc w:val="left"/>
         <w:rPr>
-          <w:rFonts w:ascii="Segoe UI" w:cs="Segoe UI" w:hAnsi="Segoe UI" w:eastAsia="Segoe UI"/>
+          <w:rFonts w:ascii="Times Roman" w:hAnsi="Times Roman" w:eastAsia="Times Roman" w:cs="Times Roman"/>
           <w:b w:val="1"/>
           <w:bCs w:val="1"/>
           <w:sz w:val="20"/>
@@ -1286,15 +1297,13 @@
       </w:pPr>
       <w:r>
         <w:rPr>
-          <w:rFonts w:ascii="Segoe UI" w:cs="Segoe UI" w:hAnsi="Segoe UI" w:eastAsia="Segoe UI"/>
+          <w:rFonts w:ascii="Times Roman" w:hAnsi="Times Roman" w:eastAsia="Times Roman" w:cs="Times Roman"/>
           <w:b w:val="0"/>
           <w:bCs w:val="0"/>
           <w:outline w:val="0"/>
           <w:color w:val="000000"/>
           <w:sz w:val="20"/>
           <w:szCs w:val="20"/>
-          <w:u w:color="000000"/>
-          <w:rtl w:val="0"/>
           <w:lang w:val="it-IT"/>
           <w14:textFill>
             <w14:solidFill>
@@ -1306,15 +1315,13 @@
       </w:r>
       <w:r>
         <w:rPr>
-          <w:rFonts w:ascii="Segoe UI" w:cs="Segoe UI" w:hAnsi="Segoe UI" w:eastAsia="Segoe UI"/>
+          <w:rFonts w:ascii="Times Roman" w:hAnsi="Times Roman" w:eastAsia="Times Roman" w:cs="Times Roman"/>
           <w:b w:val="0"/>
           <w:bCs w:val="0"/>
           <w:outline w:val="0"/>
           <w:color w:val="000000"/>
           <w:sz w:val="20"/>
           <w:szCs w:val="20"/>
-          <w:u w:color="000000"/>
-          <w:rtl w:val="0"/>
           <w:lang w:val="it-IT"/>
           <w14:textFill>
             <w14:solidFill>
@@ -1326,15 +1333,13 @@
       </w:r>
       <w:r>
         <w:rPr>
-          <w:rFonts w:ascii="Segoe UI" w:cs="Segoe UI" w:hAnsi="Segoe UI" w:eastAsia="Segoe UI"/>
+          <w:rFonts w:ascii="Times Roman" w:hAnsi="Times Roman" w:eastAsia="Times Roman" w:cs="Times Roman"/>
           <w:b w:val="0"/>
           <w:bCs w:val="0"/>
           <w:outline w:val="0"/>
           <w:color w:val="000000"/>
           <w:sz w:val="20"/>
           <w:szCs w:val="20"/>
-          <w:u w:color="000000"/>
-          <w:rtl w:val="0"/>
           <w:lang w:val="it-IT"/>
           <w14:textFill>
             <w14:solidFill>
@@ -1346,15 +1351,13 @@
       </w:r>
       <w:r>
         <w:rPr>
-          <w:rFonts w:ascii="Segoe UI" w:cs="Segoe UI" w:hAnsi="Segoe UI" w:eastAsia="Segoe UI"/>
+          <w:rFonts w:ascii="Times Roman" w:hAnsi="Times Roman" w:eastAsia="Times Roman" w:cs="Times Roman"/>
           <w:b w:val="0"/>
           <w:bCs w:val="0"/>
           <w:outline w:val="0"/>
           <w:color w:val="000000"/>
           <w:sz w:val="20"/>
           <w:szCs w:val="20"/>
-          <w:u w:color="000000"/>
-          <w:rtl w:val="0"/>
           <w:lang w:val="it-IT"/>
           <w14:textFill>
             <w14:solidFill>
@@ -1365,134 +1368,27 @@
         <w:t>e</w:t>
       </w:r>
     </w:p>
-    <w:p>
-      <w:pPr>
-        <w:pStyle w:val="Corpo"/>
-        <w:tabs>
-          <w:tab w:val="left" w:pos="720"/>
-        </w:tabs>
-        <w:bidi w:val="0"/>
+    <w:p xmlns:wp14="http://schemas.microsoft.com/office/word/2010/wordml" wp14:textId="0B18896B">
+      <w:pPr>
+        <w:pStyle w:val="Corpo"/>
         <w:ind w:left="0" w:right="0" w:firstLine="0"/>
         <w:jc w:val="left"/>
         <w:rPr>
-          <w:rFonts w:ascii="Segoe UI" w:cs="Segoe UI" w:hAnsi="Segoe UI" w:eastAsia="Segoe UI"/>
+          <w:rFonts w:ascii="Times Roman" w:hAnsi="Times Roman" w:eastAsia="Times Roman" w:cs="Times Roman"/>
           <w:b w:val="0"/>
           <w:bCs w:val="0"/>
-          <w:outline w:val="0"/>
-          <w:color w:val="000000"/>
-          <w:sz w:val="20"/>
-          <w:szCs w:val="20"/>
-          <w:u w:color="000000"/>
+          <w:color w:val="000000" w:themeColor="text1" w:themeTint="FF" w:themeShade="FF"/>
+          <w:sz w:val="20"/>
+          <w:szCs w:val="20"/>
           <w:rtl w:val="0"/>
-          <w14:textFill>
-            <w14:solidFill>
-              <w14:srgbClr w14:val="000000"/>
-            </w14:solidFill>
-          </w14:textFill>
-        </w:rPr>
-      </w:pPr>
-    </w:p>
-    <w:p>
-      <w:pPr>
-        <w:pStyle w:val="Corpo"/>
-        <w:tabs>
-          <w:tab w:val="left" w:pos="720"/>
-        </w:tabs>
-        <w:bidi w:val="0"/>
-        <w:ind w:left="0" w:right="0" w:firstLine="0"/>
-        <w:jc w:val="left"/>
-        <w:rPr>
-          <w:rFonts w:ascii="Segoe UI" w:cs="Segoe UI" w:hAnsi="Segoe UI" w:eastAsia="Segoe UI"/>
-          <w:b w:val="0"/>
-          <w:bCs w:val="0"/>
-          <w:outline w:val="0"/>
-          <w:color w:val="000000"/>
-          <w:sz w:val="20"/>
-          <w:szCs w:val="20"/>
-          <w:u w:color="000000"/>
-          <w:rtl w:val="0"/>
-          <w14:textFill>
-            <w14:solidFill>
-              <w14:srgbClr w14:val="000000"/>
-            </w14:solidFill>
-          </w14:textFill>
-        </w:rPr>
-      </w:pPr>
-    </w:p>
-    <w:p>
-      <w:pPr>
-        <w:pStyle w:val="Corpo"/>
-        <w:tabs>
-          <w:tab w:val="left" w:pos="720"/>
-        </w:tabs>
-        <w:bidi w:val="0"/>
-        <w:ind w:left="0" w:right="0" w:firstLine="0"/>
-        <w:jc w:val="left"/>
-        <w:rPr>
-          <w:rFonts w:ascii="Segoe UI" w:cs="Segoe UI" w:hAnsi="Segoe UI" w:eastAsia="Segoe UI"/>
-          <w:b w:val="1"/>
-          <w:bCs w:val="1"/>
-          <w:sz w:val="20"/>
-          <w:szCs w:val="20"/>
-          <w:rtl w:val="0"/>
-        </w:rPr>
-      </w:pPr>
-    </w:p>
-    <w:p>
-      <w:pPr>
-        <w:pStyle w:val="Corpo"/>
-        <w:rPr>
-          <w:rFonts w:ascii="Segoe UI" w:cs="Segoe UI" w:hAnsi="Segoe UI" w:eastAsia="Segoe UI"/>
-          <w:sz w:val="20"/>
-          <w:szCs w:val="20"/>
-        </w:rPr>
-      </w:pPr>
-    </w:p>
-    <w:p>
-      <w:pPr>
-        <w:pStyle w:val="Corpo"/>
-        <w:rPr>
-          <w:rFonts w:ascii="Segoe UI" w:cs="Segoe UI" w:hAnsi="Segoe UI" w:eastAsia="Segoe UI"/>
-          <w:sz w:val="20"/>
-          <w:szCs w:val="20"/>
-        </w:rPr>
-      </w:pPr>
-    </w:p>
-    <w:p>
-      <w:pPr>
-        <w:pStyle w:val="Corpo"/>
-        <w:rPr>
-          <w:rFonts w:ascii="Segoe UI" w:cs="Segoe UI" w:hAnsi="Segoe UI" w:eastAsia="Segoe UI"/>
-          <w:sz w:val="20"/>
-          <w:szCs w:val="20"/>
-        </w:rPr>
-      </w:pPr>
-    </w:p>
-    <w:p>
-      <w:pPr>
-        <w:pStyle w:val="Corpo"/>
-        <w:rPr>
-          <w:rFonts w:ascii="Segoe UI" w:cs="Segoe UI" w:hAnsi="Segoe UI" w:eastAsia="Segoe UI"/>
-          <w:sz w:val="20"/>
-          <w:szCs w:val="20"/>
-        </w:rPr>
-      </w:pPr>
-    </w:p>
-    <w:p>
-      <w:pPr>
-        <w:pStyle w:val="Corpo"/>
-        <w:rPr>
-          <w:rFonts w:ascii="Segoe UI" w:cs="Segoe UI" w:hAnsi="Segoe UI" w:eastAsia="Segoe UI"/>
-          <w:sz w:val="20"/>
-          <w:szCs w:val="20"/>
-        </w:rPr>
-      </w:pPr>
-    </w:p>
-    <w:p>
-      <w:pPr>
-        <w:pStyle w:val="Corpo"/>
-        <w:rPr>
-          <w:rFonts w:ascii="Segoe UI" w:cs="Segoe UI" w:hAnsi="Segoe UI" w:eastAsia="Segoe UI"/>
+        </w:rPr>
+      </w:pPr>
+    </w:p>
+    <w:p xmlns:wp14="http://schemas.microsoft.com/office/word/2010/wordml" wp14:textId="77777777">
+      <w:pPr>
+        <w:pStyle w:val="Corpo"/>
+        <w:rPr>
+          <w:rFonts w:ascii="Times Roman" w:hAnsi="Times Roman" w:eastAsia="Times Roman" w:cs="Times Roman"/>
           <w:b w:val="1"/>
           <w:bCs w:val="1"/>
           <w:sz w:val="28"/>
@@ -1500,11 +1396,11 @@
         </w:rPr>
       </w:pPr>
     </w:p>
-    <w:p>
-      <w:pPr>
-        <w:pStyle w:val="Corpo"/>
-        <w:rPr>
-          <w:rFonts w:ascii="Segoe UI" w:cs="Segoe UI" w:hAnsi="Segoe UI" w:eastAsia="Segoe UI"/>
+    <w:p xmlns:wp14="http://schemas.microsoft.com/office/word/2010/wordml" wp14:textId="77777777">
+      <w:pPr>
+        <w:pStyle w:val="Corpo"/>
+        <w:rPr>
+          <w:rFonts w:ascii="Times Roman" w:hAnsi="Times Roman" w:eastAsia="Times Roman" w:cs="Times Roman"/>
           <w:b w:val="1"/>
           <w:bCs w:val="1"/>
           <w:sz w:val="28"/>
@@ -1513,18 +1409,17 @@
       </w:pPr>
       <w:r>
         <w:rPr>
-          <w:rFonts w:ascii="Segoe UI" w:cs="Segoe UI" w:hAnsi="Segoe UI" w:eastAsia="Segoe UI"/>
+          <w:rFonts w:ascii="Times Roman" w:hAnsi="Times Roman" w:eastAsia="Times Roman" w:cs="Times Roman"/>
           <w:b w:val="1"/>
           <w:bCs w:val="1"/>
           <w:sz w:val="28"/>
           <w:szCs w:val="28"/>
-          <w:rtl w:val="0"/>
           <w:lang w:val="it-IT"/>
         </w:rPr>
         <w:t>Operazioni sui dati</w:t>
       </w:r>
     </w:p>
-    <w:p>
+    <w:p xmlns:wp14="http://schemas.microsoft.com/office/word/2010/wordml" wp14:textId="77777777">
       <w:pPr>
         <w:pStyle w:val="Corpo"/>
         <w:numPr>
@@ -1535,7 +1430,7 @@
         <w:ind w:right="0"/>
         <w:jc w:val="left"/>
         <w:rPr>
-          <w:rFonts w:ascii="Segoe UI" w:cs="Segoe UI" w:hAnsi="Segoe UI" w:eastAsia="Segoe UI"/>
+          <w:rFonts w:ascii="Times Roman" w:hAnsi="Times Roman" w:eastAsia="Times Roman" w:cs="Times Roman"/>
           <w:sz w:val="20"/>
           <w:szCs w:val="20"/>
           <w:rtl w:val="0"/>
@@ -1544,13 +1439,11 @@
       </w:pPr>
       <w:r>
         <w:rPr>
-          <w:rFonts w:ascii="Segoe UI" w:cs="Segoe UI" w:hAnsi="Segoe UI" w:eastAsia="Segoe UI"/>
-          <w:outline w:val="0"/>
-          <w:color w:val="000000"/>
-          <w:sz w:val="20"/>
-          <w:szCs w:val="20"/>
-          <w:u w:color="000000"/>
-          <w:rtl w:val="0"/>
+          <w:rFonts w:ascii="Times Roman" w:hAnsi="Times Roman" w:eastAsia="Times Roman" w:cs="Times Roman"/>
+          <w:outline w:val="0"/>
+          <w:color w:val="000000"/>
+          <w:sz w:val="20"/>
+          <w:szCs w:val="20"/>
           <w:lang w:val="it-IT"/>
           <w14:textFill>
             <w14:solidFill>
@@ -1562,13 +1455,11 @@
       </w:r>
       <w:r>
         <w:rPr>
-          <w:rFonts w:ascii="Segoe UI" w:cs="Segoe UI" w:hAnsi="Segoe UI" w:eastAsia="Segoe UI"/>
-          <w:outline w:val="0"/>
-          <w:color w:val="000000"/>
-          <w:sz w:val="20"/>
-          <w:szCs w:val="20"/>
-          <w:u w:color="000000"/>
-          <w:rtl w:val="0"/>
+          <w:rFonts w:ascii="Times Roman" w:hAnsi="Times Roman" w:eastAsia="Times Roman" w:cs="Times Roman"/>
+          <w:outline w:val="0"/>
+          <w:color w:val="000000"/>
+          <w:sz w:val="20"/>
+          <w:szCs w:val="20"/>
           <w:lang w:val="it-IT"/>
           <w14:textFill>
             <w14:solidFill>
@@ -1579,7 +1470,7 @@
         <w:t>, dati riguardanti le star e rispettiva documentazione e per la creazione di notizie</w:t>
       </w:r>
     </w:p>
-    <w:p>
+    <w:p xmlns:wp14="http://schemas.microsoft.com/office/word/2010/wordml" wp14:textId="77777777">
       <w:pPr>
         <w:pStyle w:val="Corpo"/>
         <w:numPr>
@@ -1590,7 +1481,7 @@
         <w:ind w:right="0"/>
         <w:jc w:val="left"/>
         <w:rPr>
-          <w:rFonts w:ascii="Segoe UI" w:cs="Segoe UI" w:hAnsi="Segoe UI" w:eastAsia="Segoe UI"/>
+          <w:rFonts w:ascii="Times Roman" w:hAnsi="Times Roman" w:eastAsia="Times Roman" w:cs="Times Roman"/>
           <w:sz w:val="20"/>
           <w:szCs w:val="20"/>
           <w:rtl w:val="0"/>
@@ -1599,13 +1490,11 @@
       </w:pPr>
       <w:r>
         <w:rPr>
-          <w:rFonts w:ascii="Segoe UI" w:cs="Segoe UI" w:hAnsi="Segoe UI" w:eastAsia="Segoe UI"/>
-          <w:outline w:val="0"/>
-          <w:color w:val="000000"/>
-          <w:sz w:val="20"/>
-          <w:szCs w:val="20"/>
-          <w:u w:color="000000"/>
-          <w:rtl w:val="0"/>
+          <w:rFonts w:ascii="Times Roman" w:hAnsi="Times Roman" w:eastAsia="Times Roman" w:cs="Times Roman"/>
+          <w:outline w:val="0"/>
+          <w:color w:val="000000"/>
+          <w:sz w:val="20"/>
+          <w:szCs w:val="20"/>
           <w:lang w:val="it-IT"/>
           <w14:textFill>
             <w14:solidFill>
@@ -1616,7 +1505,7 @@
         <w:t>Gli utenti possono lasciare un voto (da 1 a 5 stelline) su qualunque contenuto.</w:t>
       </w:r>
     </w:p>
-    <w:p>
+    <w:p xmlns:wp14="http://schemas.microsoft.com/office/word/2010/wordml" wp14:textId="77777777">
       <w:pPr>
         <w:pStyle w:val="Corpo"/>
         <w:numPr>
@@ -1627,7 +1516,7 @@
         <w:ind w:right="0"/>
         <w:jc w:val="left"/>
         <w:rPr>
-          <w:rFonts w:ascii="Segoe UI" w:cs="Segoe UI" w:hAnsi="Segoe UI" w:eastAsia="Segoe UI"/>
+          <w:rFonts w:ascii="Times Roman" w:hAnsi="Times Roman" w:eastAsia="Times Roman" w:cs="Times Roman"/>
           <w:sz w:val="20"/>
           <w:szCs w:val="20"/>
           <w:rtl w:val="0"/>
@@ -1636,13 +1525,11 @@
       </w:pPr>
       <w:r>
         <w:rPr>
-          <w:rFonts w:ascii="Segoe UI" w:cs="Segoe UI" w:hAnsi="Segoe UI" w:eastAsia="Segoe UI"/>
-          <w:outline w:val="0"/>
-          <w:color w:val="000000"/>
-          <w:sz w:val="20"/>
-          <w:szCs w:val="20"/>
-          <w:u w:color="000000"/>
-          <w:rtl w:val="0"/>
+          <w:rFonts w:ascii="Times Roman" w:hAnsi="Times Roman" w:eastAsia="Times Roman" w:cs="Times Roman"/>
+          <w:outline w:val="0"/>
+          <w:color w:val="000000"/>
+          <w:sz w:val="20"/>
+          <w:szCs w:val="20"/>
           <w:lang w:val="it-IT"/>
           <w14:textFill>
             <w14:solidFill>
@@ -1653,74 +1540,62 @@
         <w:t>Gli utenti possono aggiungere contenuti tra i propri preferiti</w:t>
       </w:r>
     </w:p>
+    <w:p xmlns:wp14="http://schemas.microsoft.com/office/word/2010/wordml" wp14:textId="77777777">
+      <w:pPr>
+        <w:pStyle w:val="Corpo"/>
+        <w:rPr>
+          <w:rFonts w:ascii="Times Roman" w:hAnsi="Times Roman" w:eastAsia="Times Roman" w:cs="Times Roman"/>
+          <w:outline w:val="0"/>
+          <w:color w:val="000000"/>
+          <w:sz w:val="20"/>
+          <w:szCs w:val="20"/>
+          <w14:textFill>
+            <w14:solidFill>
+              <w14:srgbClr w14:val="000000"/>
+            </w14:solidFill>
+          </w14:textFill>
+        </w:rPr>
+      </w:pPr>
+    </w:p>
+    <w:p xmlns:wp14="http://schemas.microsoft.com/office/word/2010/wordml" wp14:textId="77777777">
+      <w:pPr>
+        <w:pStyle w:val="Corpo"/>
+        <w:rPr>
+          <w:rFonts w:ascii="Times Roman" w:hAnsi="Times Roman" w:eastAsia="Times Roman" w:cs="Times Roman"/>
+          <w:outline w:val="0"/>
+          <w:color w:val="000000"/>
+          <w:sz w:val="20"/>
+          <w:szCs w:val="20"/>
+          <w14:textFill>
+            <w14:solidFill>
+              <w14:srgbClr w14:val="000000"/>
+            </w14:solidFill>
+          </w14:textFill>
+        </w:rPr>
+      </w:pPr>
+    </w:p>
+    <w:p xmlns:wp14="http://schemas.microsoft.com/office/word/2010/wordml" wp14:textId="77777777">
+      <w:pPr>
+        <w:pStyle w:val="Corpo"/>
+        <w:rPr>
+          <w:rFonts w:ascii="Times Roman" w:hAnsi="Times Roman" w:eastAsia="Times Roman" w:cs="Times Roman"/>
+          <w:outline w:val="0"/>
+          <w:color w:val="000000"/>
+          <w:sz w:val="20"/>
+          <w:szCs w:val="20"/>
+          <w14:textFill>
+            <w14:solidFill>
+              <w14:srgbClr w14:val="000000"/>
+            </w14:solidFill>
+          </w14:textFill>
+        </w:rPr>
+      </w:pPr>
+    </w:p>
     <w:p>
       <w:pPr>
         <w:pStyle w:val="Corpo"/>
         <w:rPr>
-          <w:rFonts w:ascii="Segoe UI" w:cs="Segoe UI" w:hAnsi="Segoe UI" w:eastAsia="Segoe UI"/>
-          <w:outline w:val="0"/>
-          <w:color w:val="000000"/>
-          <w:sz w:val="20"/>
-          <w:szCs w:val="20"/>
-          <w:u w:color="000000"/>
-          <w14:textFill>
-            <w14:solidFill>
-              <w14:srgbClr w14:val="000000"/>
-            </w14:solidFill>
-          </w14:textFill>
-        </w:rPr>
-      </w:pPr>
-    </w:p>
-    <w:p>
-      <w:pPr>
-        <w:pStyle w:val="Corpo"/>
-        <w:rPr>
-          <w:rFonts w:ascii="Segoe UI" w:cs="Segoe UI" w:hAnsi="Segoe UI" w:eastAsia="Segoe UI"/>
-          <w:outline w:val="0"/>
-          <w:color w:val="000000"/>
-          <w:sz w:val="20"/>
-          <w:szCs w:val="20"/>
-          <w:u w:color="000000"/>
-          <w14:textFill>
-            <w14:solidFill>
-              <w14:srgbClr w14:val="000000"/>
-            </w14:solidFill>
-          </w14:textFill>
-        </w:rPr>
-      </w:pPr>
-    </w:p>
-    <w:p>
-      <w:pPr>
-        <w:pStyle w:val="Corpo"/>
-        <w:rPr>
-          <w:rFonts w:ascii="Segoe UI" w:cs="Segoe UI" w:hAnsi="Segoe UI" w:eastAsia="Segoe UI"/>
-          <w:outline w:val="0"/>
-          <w:color w:val="000000"/>
-          <w:sz w:val="20"/>
-          <w:szCs w:val="20"/>
-          <w:u w:color="000000"/>
-          <w14:textFill>
-            <w14:solidFill>
-              <w14:srgbClr w14:val="000000"/>
-            </w14:solidFill>
-          </w14:textFill>
-        </w:rPr>
-      </w:pPr>
-    </w:p>
-    <w:p>
-      <w:pPr>
-        <w:pStyle w:val="Corpo"/>
-        <w:rPr>
-          <w:rFonts w:ascii="Segoe UI" w:cs="Segoe UI" w:hAnsi="Segoe UI" w:eastAsia="Segoe UI"/>
-          <w:b w:val="1"/>
-          <w:bCs w:val="1"/>
-          <w:sz w:val="28"/>
-          <w:szCs w:val="28"/>
-        </w:rPr>
-      </w:pPr>
-      <w:r>
-        <w:rPr>
-          <w:rFonts w:ascii="Segoe UI" w:cs="Segoe UI" w:hAnsi="Segoe UI" w:eastAsia="Segoe UI"/>
+          <w:rFonts w:ascii="Times Roman" w:hAnsi="Times Roman" w:eastAsia="Times Roman" w:cs="Times Roman"/>
           <w:b w:val="1"/>
           <w:bCs w:val="1"/>
           <w:sz w:val="28"/>
@@ -1728,10 +1603,102 @@
           <w:rtl w:val="0"/>
           <w:lang w:val="it-IT"/>
         </w:rPr>
+      </w:pPr>
+    </w:p>
+    <w:p>
+      <w:pPr>
+        <w:pStyle w:val="Corpo"/>
+        <w:rPr>
+          <w:rFonts w:ascii="Times Roman" w:hAnsi="Times Roman" w:eastAsia="Times Roman" w:cs="Times Roman"/>
+          <w:b w:val="1"/>
+          <w:bCs w:val="1"/>
+          <w:sz w:val="28"/>
+          <w:szCs w:val="28"/>
+          <w:rtl w:val="0"/>
+          <w:lang w:val="it-IT"/>
+        </w:rPr>
+      </w:pPr>
+    </w:p>
+    <w:p>
+      <w:pPr>
+        <w:pStyle w:val="Corpo"/>
+        <w:rPr>
+          <w:rFonts w:ascii="Times Roman" w:hAnsi="Times Roman" w:eastAsia="Times Roman" w:cs="Times Roman"/>
+          <w:b w:val="1"/>
+          <w:bCs w:val="1"/>
+          <w:sz w:val="28"/>
+          <w:szCs w:val="28"/>
+          <w:rtl w:val="0"/>
+          <w:lang w:val="it-IT"/>
+        </w:rPr>
+      </w:pPr>
+    </w:p>
+    <w:p>
+      <w:pPr>
+        <w:pStyle w:val="Corpo"/>
+        <w:rPr>
+          <w:rFonts w:ascii="Times Roman" w:hAnsi="Times Roman" w:eastAsia="Times Roman" w:cs="Times Roman"/>
+          <w:b w:val="1"/>
+          <w:bCs w:val="1"/>
+          <w:sz w:val="28"/>
+          <w:szCs w:val="28"/>
+          <w:rtl w:val="0"/>
+          <w:lang w:val="it-IT"/>
+        </w:rPr>
+      </w:pPr>
+    </w:p>
+    <w:p>
+      <w:pPr>
+        <w:pStyle w:val="Corpo"/>
+        <w:rPr>
+          <w:rFonts w:ascii="Times Roman" w:hAnsi="Times Roman" w:eastAsia="Times Roman" w:cs="Times Roman"/>
+          <w:b w:val="1"/>
+          <w:bCs w:val="1"/>
+          <w:sz w:val="28"/>
+          <w:szCs w:val="28"/>
+          <w:rtl w:val="0"/>
+          <w:lang w:val="it-IT"/>
+        </w:rPr>
+      </w:pPr>
+    </w:p>
+    <w:p>
+      <w:pPr>
+        <w:pStyle w:val="Corpo"/>
+        <w:rPr>
+          <w:rFonts w:ascii="Times Roman" w:hAnsi="Times Roman" w:eastAsia="Times Roman" w:cs="Times Roman"/>
+          <w:b w:val="1"/>
+          <w:bCs w:val="1"/>
+          <w:sz w:val="28"/>
+          <w:szCs w:val="28"/>
+          <w:rtl w:val="0"/>
+          <w:lang w:val="it-IT"/>
+        </w:rPr>
+      </w:pPr>
+    </w:p>
+    <w:p xmlns:wp14="http://schemas.microsoft.com/office/word/2010/wordml" wp14:textId="77777777">
+      <w:pPr>
+        <w:pStyle w:val="Corpo"/>
+        <w:rPr>
+          <w:rFonts w:ascii="Times Roman" w:hAnsi="Times Roman" w:eastAsia="Times Roman" w:cs="Times Roman"/>
+          <w:b w:val="1"/>
+          <w:bCs w:val="1"/>
+          <w:sz w:val="28"/>
+          <w:szCs w:val="28"/>
+        </w:rPr>
+      </w:pPr>
+      <w:r>
+        <w:rPr>
+          <w:rFonts w:ascii="Times Roman" w:hAnsi="Times Roman" w:eastAsia="Times Roman" w:cs="Times Roman"/>
+          <w:b w:val="1"/>
+          <w:bCs w:val="1"/>
+          <w:sz w:val="28"/>
+          <w:szCs w:val="28"/>
+          <w:lang w:val="it-IT"/>
+        </w:rPr>
         <w:t>Regole Aziendali</w:t>
       </w:r>
     </w:p>
-    <w:p>
+    <w:p xmlns:wp14="http://schemas.microsoft.com/office/word/2010/wordml" wp14:textId="77777777">
       <w:pPr>
         <w:pStyle w:val="Corpo"/>
         <w:numPr>
@@ -1742,7 +1709,7 @@
         <w:ind w:right="0"/>
         <w:jc w:val="left"/>
         <w:rPr>
-          <w:rFonts w:ascii="Segoe UI" w:cs="Segoe UI" w:hAnsi="Segoe UI" w:eastAsia="Segoe UI"/>
+          <w:rFonts w:ascii="Times Roman" w:hAnsi="Times Roman" w:eastAsia="Times Roman" w:cs="Times Roman"/>
           <w:sz w:val="20"/>
           <w:szCs w:val="20"/>
           <w:rtl w:val="0"/>
@@ -1751,64 +1718,706 @@
       </w:pPr>
       <w:r>
         <w:rPr>
-          <w:rFonts w:ascii="Segoe UI" w:cs="Segoe UI" w:hAnsi="Segoe UI" w:eastAsia="Segoe UI"/>
+          <w:rFonts w:ascii="Times Roman" w:hAnsi="Times Roman" w:eastAsia="Times Roman" w:cs="Times Roman"/>
+          <w:outline w:val="0"/>
+          <w:color w:val="000000"/>
+          <w:sz w:val="20"/>
+          <w:szCs w:val="20"/>
+          <w:lang w:val="it-IT"/>
+          <w14:textFill>
+            <w14:solidFill>
+              <w14:srgbClr w14:val="000000"/>
+            </w14:solidFill>
+          </w14:textFill>
+        </w:rPr>
+        <w:t xml:space="preserve">Nel momento della cancellazione di un utente dal sito, i suoi preferiti possono essere rimossi dal database, mentre i voti espressi </w:t>
+      </w:r>
+      <w:proofErr w:type="spellStart"/>
+      <w:r>
+        <w:rPr>
+          <w:rFonts w:ascii="Times Roman" w:hAnsi="Times Roman" w:eastAsia="Times Roman" w:cs="Times Roman"/>
+          <w:outline w:val="0"/>
+          <w:color w:val="000000"/>
+          <w:sz w:val="20"/>
+          <w:szCs w:val="20"/>
+          <w:lang w:val="it-IT"/>
+          <w14:textFill>
+            <w14:solidFill>
+              <w14:srgbClr w14:val="000000"/>
+            </w14:solidFill>
+          </w14:textFill>
+        </w:rPr>
+        <w:t>dall</w:t>
+      </w:r>
+      <w:proofErr w:type="spellEnd"/>
+      <w:r>
+        <w:rPr>
+          <w:rFonts w:ascii="Times Roman" w:hAnsi="Times Roman" w:eastAsia="Times Roman" w:cs="Times Roman"/>
+          <w:outline w:val="0"/>
+          <w:color w:val="000000"/>
+          <w:sz w:val="20"/>
+          <w:szCs w:val="20"/>
+          <w:lang w:val="en-US"/>
+          <w14:textFill>
+            <w14:solidFill>
+              <w14:srgbClr w14:val="000000"/>
+            </w14:solidFill>
+          </w14:textFill>
+        </w:rPr>
+        <w:t>’</w:t>
+      </w:r>
+      <w:r>
+        <w:rPr>
+          <w:rFonts w:ascii="Times Roman" w:hAnsi="Times Roman" w:eastAsia="Times Roman" w:cs="Times Roman"/>
+          <w:outline w:val="0"/>
+          <w:color w:val="000000"/>
+          <w:sz w:val="20"/>
+          <w:szCs w:val="20"/>
+          <w:lang w:val="it-IT"/>
+          <w14:textFill>
+            <w14:solidFill>
+              <w14:srgbClr w14:val="000000"/>
+            </w14:solidFill>
+          </w14:textFill>
+        </w:rPr>
+        <w:t>utente rimangono in memoria.</w:t>
+      </w:r>
+    </w:p>
+    <w:p>
+      <w:pPr>
+        <w:pStyle w:val="Corpo"/>
+        <w:numPr>
+          <w:ilvl w:val="0"/>
+          <w:numId w:val="13"/>
+        </w:numPr>
+        <w:bidi w:val="0"/>
+        <w:rPr>
+          <w:rFonts w:ascii="Times Roman" w:hAnsi="Times Roman" w:eastAsia="Times Roman" w:cs="Times Roman"/>
+          <w:b w:val="0"/>
+          <w:bCs w:val="0"/>
+          <w:i w:val="0"/>
+          <w:iCs w:val="0"/>
+          <w:color w:val="000000" w:themeColor="text1" w:themeTint="FF" w:themeShade="FF"/>
+          <w:sz w:val="20"/>
+          <w:szCs w:val="20"/>
+          <w:vertAlign w:val="baseline"/>
+          <w:lang w:val="it-IT"/>
+        </w:rPr>
+      </w:pPr>
+      <w:r>
+        <w:rPr>
+          <w:rFonts w:ascii="Times Roman" w:hAnsi="Times Roman" w:eastAsia="Times Roman" w:cs="Times Roman"/>
+          <w:b w:val="0"/>
+          <w:bCs w:val="0"/>
+          <w:noProof w:val="0"/>
+          <w:color w:val="000000" w:themeColor="text1" w:themeTint="FF" w:themeShade="FF"/>
+          <w:sz w:val="20"/>
+          <w:szCs w:val="20"/>
+          <w:lang w:val="it-IT"/>
+        </w:rPr>
+        <w:t>Una puntata di un Programma TV è esprimibile tramite un Episodio, dove il titolo del Contenuto collegato tramite “Composizione Serie” corrisponde al nome del Programma, mentre l’attributo “titolo” di Episodio indica la puntata e “stagione” l’edizione del Programma</w:t>
+      </w:r>
+    </w:p>
+    <w:p>
+      <w:pPr>
+        <w:pStyle w:val="Corpo"/>
+        <w:numPr>
+          <w:ilvl w:val="0"/>
+          <w:numId w:val="13"/>
+        </w:numPr>
+        <w:bidi w:val="0"/>
+        <w:rPr>
+          <w:b w:val="0"/>
+          <w:bCs w:val="0"/>
+          <w:i w:val="0"/>
+          <w:iCs w:val="0"/>
+          <w:color w:val="000000" w:themeColor="text1" w:themeTint="FF" w:themeShade="FF"/>
+          <w:sz w:val="20"/>
+          <w:szCs w:val="20"/>
+          <w:vertAlign w:val="baseline"/>
+          <w:lang w:val="it-IT"/>
+        </w:rPr>
+      </w:pPr>
+      <w:r>
+        <w:rPr>
+          <w:rFonts w:ascii="Times Roman" w:hAnsi="Times Roman" w:eastAsia="Times Roman" w:cs="Times Roman"/>
+          <w:b w:val="0"/>
+          <w:bCs w:val="0"/>
+          <w:noProof w:val="0"/>
+          <w:color w:val="000000" w:themeColor="text1" w:themeTint="FF" w:themeShade="FF"/>
+          <w:sz w:val="20"/>
+          <w:szCs w:val="20"/>
+          <w:lang w:val="it-IT"/>
+        </w:rPr>
+        <w:t xml:space="preserve">Un Contenuto può partecipare alla relazione “Composizione Serie” con un Episodio solo se l’attributo “durata” del Contenuto ha valore </w:t>
+      </w:r>
+      <w:r>
+        <w:rPr>
+          <w:rFonts w:ascii="Times Roman" w:hAnsi="Times Roman" w:eastAsia="Times Roman" w:cs="Times Roman"/>
+          <w:b w:val="1"/>
+          <w:bCs w:val="1"/>
+          <w:noProof w:val="0"/>
+          <w:color w:val="000000" w:themeColor="text1" w:themeTint="FF" w:themeShade="FF"/>
+          <w:sz w:val="20"/>
+          <w:szCs w:val="20"/>
+          <w:lang w:val="it-IT"/>
+        </w:rPr>
+        <w:t>nullo</w:t>
+      </w:r>
+      <w:r>
+        <w:rPr>
+          <w:rFonts w:ascii="Times Roman" w:hAnsi="Times Roman" w:eastAsia="Times Roman" w:cs="Times Roman"/>
+          <w:b w:val="0"/>
+          <w:bCs w:val="0"/>
+          <w:noProof w:val="0"/>
+          <w:color w:val="000000" w:themeColor="text1" w:themeTint="FF" w:themeShade="FF"/>
+          <w:sz w:val="20"/>
+          <w:szCs w:val="20"/>
+          <w:lang w:val="it-IT"/>
+        </w:rPr>
+        <w:t xml:space="preserve"> (</w:t>
+      </w:r>
+      <w:r>
+        <w:rPr>
+          <w:rFonts w:ascii="Times Roman" w:hAnsi="Times Roman" w:eastAsia="Times Roman" w:cs="Times Roman"/>
+          <w:b w:val="0"/>
+          <w:bCs w:val="0"/>
+          <w:i w:val="1"/>
+          <w:iCs w:val="1"/>
+          <w:noProof w:val="0"/>
+          <w:color w:val="000000" w:themeColor="text1" w:themeTint="FF" w:themeShade="FF"/>
+          <w:sz w:val="20"/>
+          <w:szCs w:val="20"/>
+          <w:lang w:val="it-IT"/>
+        </w:rPr>
+        <w:t>Contenuto visto come Serie TV</w:t>
+      </w:r>
+      <w:r>
+        <w:rPr>
+          <w:rFonts w:ascii="Times Roman" w:hAnsi="Times Roman" w:eastAsia="Times Roman" w:cs="Times Roman"/>
+          <w:b w:val="0"/>
+          <w:bCs w:val="0"/>
+          <w:noProof w:val="0"/>
+          <w:color w:val="000000" w:themeColor="text1" w:themeTint="FF" w:themeShade="FF"/>
+          <w:sz w:val="20"/>
+          <w:szCs w:val="20"/>
+          <w:lang w:val="it-IT"/>
+        </w:rPr>
+        <w:t>).</w:t>
+      </w:r>
+    </w:p>
+    <w:p>
+      <w:pPr>
+        <w:pStyle w:val="Corpo"/>
+        <w:numPr>
+          <w:ilvl w:val="0"/>
+          <w:numId w:val="13"/>
+        </w:numPr>
+        <w:bidi w:val="0"/>
+        <w:rPr>
+          <w:b w:val="0"/>
+          <w:bCs w:val="0"/>
+          <w:i w:val="0"/>
+          <w:iCs w:val="0"/>
+          <w:color w:val="000000" w:themeColor="text1" w:themeTint="FF" w:themeShade="FF"/>
+          <w:sz w:val="20"/>
+          <w:szCs w:val="20"/>
+          <w:vertAlign w:val="baseline"/>
+          <w:lang w:val="it-IT"/>
+        </w:rPr>
+      </w:pPr>
+      <w:r>
+        <w:rPr>
+          <w:rFonts w:ascii="Times Roman" w:hAnsi="Times Roman" w:eastAsia="Times Roman" w:cs="Times Roman"/>
+          <w:b w:val="0"/>
+          <w:bCs w:val="0"/>
+          <w:noProof w:val="0"/>
+          <w:color w:val="000000" w:themeColor="text1" w:themeTint="FF" w:themeShade="FF"/>
+          <w:sz w:val="20"/>
+          <w:szCs w:val="20"/>
+          <w:lang w:val="it-IT"/>
+        </w:rPr>
+        <w:t xml:space="preserve">Un Contenuto può partecipare alla relazione “Proiezione” con un Cinema oppure alla relazione “Trasmissione Film” con una Piattaforma solo se l’attributo “durata” del Contenuto ha valore </w:t>
+      </w:r>
+      <w:r>
+        <w:rPr>
+          <w:rFonts w:ascii="Times Roman" w:hAnsi="Times Roman" w:eastAsia="Times Roman" w:cs="Times Roman"/>
+          <w:b w:val="1"/>
+          <w:bCs w:val="1"/>
+          <w:noProof w:val="0"/>
+          <w:color w:val="000000" w:themeColor="text1" w:themeTint="FF" w:themeShade="FF"/>
+          <w:sz w:val="20"/>
+          <w:szCs w:val="20"/>
+          <w:lang w:val="it-IT"/>
+        </w:rPr>
+        <w:t>non nullo</w:t>
+      </w:r>
+      <w:r>
+        <w:rPr>
+          <w:rFonts w:ascii="Times Roman" w:hAnsi="Times Roman" w:eastAsia="Times Roman" w:cs="Times Roman"/>
+          <w:b w:val="0"/>
+          <w:bCs w:val="0"/>
+          <w:noProof w:val="0"/>
+          <w:color w:val="000000" w:themeColor="text1" w:themeTint="FF" w:themeShade="FF"/>
+          <w:sz w:val="20"/>
+          <w:szCs w:val="20"/>
+          <w:lang w:val="it-IT"/>
+        </w:rPr>
+        <w:t xml:space="preserve"> (</w:t>
+      </w:r>
+      <w:r>
+        <w:rPr>
+          <w:rFonts w:ascii="Times Roman" w:hAnsi="Times Roman" w:eastAsia="Times Roman" w:cs="Times Roman"/>
+          <w:b w:val="0"/>
+          <w:bCs w:val="0"/>
+          <w:i w:val="1"/>
+          <w:iCs w:val="1"/>
+          <w:noProof w:val="0"/>
+          <w:color w:val="000000" w:themeColor="text1" w:themeTint="FF" w:themeShade="FF"/>
+          <w:sz w:val="20"/>
+          <w:szCs w:val="20"/>
+          <w:lang w:val="it-IT"/>
+        </w:rPr>
+        <w:t>Contenuto visto come Film)</w:t>
+      </w:r>
+      <w:r>
+        <w:rPr>
+          <w:rFonts w:ascii="Times Roman" w:hAnsi="Times Roman" w:eastAsia="Times Roman" w:cs="Times Roman"/>
+          <w:b w:val="0"/>
+          <w:bCs w:val="0"/>
+          <w:noProof w:val="0"/>
+          <w:color w:val="000000" w:themeColor="text1" w:themeTint="FF" w:themeShade="FF"/>
+          <w:sz w:val="20"/>
+          <w:szCs w:val="20"/>
+          <w:lang w:val="it-IT"/>
+        </w:rPr>
+        <w:t>.</w:t>
+      </w:r>
+    </w:p>
+    <w:p>
+      <w:pPr>
+        <w:pStyle w:val="Corpo"/>
+        <w:numPr>
+          <w:ilvl w:val="0"/>
+          <w:numId w:val="13"/>
+        </w:numPr>
+        <w:bidi w:val="0"/>
+        <w:rPr>
+          <w:b w:val="0"/>
+          <w:bCs w:val="0"/>
+          <w:i w:val="0"/>
+          <w:iCs w:val="0"/>
+          <w:color w:val="000000" w:themeColor="text1" w:themeTint="FF" w:themeShade="FF"/>
+          <w:sz w:val="20"/>
+          <w:szCs w:val="20"/>
+          <w:vertAlign w:val="baseline"/>
+          <w:lang w:val="it-IT"/>
+        </w:rPr>
+      </w:pPr>
+      <w:r>
+        <w:rPr>
+          <w:rFonts w:ascii="Times Roman" w:hAnsi="Times Roman" w:eastAsia="Times Roman" w:cs="Times Roman"/>
+          <w:b w:val="0"/>
+          <w:bCs w:val="0"/>
+          <w:noProof w:val="0"/>
+          <w:color w:val="000000" w:themeColor="text1" w:themeTint="FF" w:themeShade="FF"/>
+          <w:sz w:val="20"/>
+          <w:szCs w:val="20"/>
+          <w:lang w:val="it-IT"/>
+        </w:rPr>
+        <w:t xml:space="preserve">Un Utente può partecipare alla relazione “Pubblicazione” con una Notizia solo se l’attributo “data inizio” dell’Utente ha valore </w:t>
+      </w:r>
+      <w:r>
+        <w:rPr>
+          <w:rFonts w:ascii="Times Roman" w:hAnsi="Times Roman" w:eastAsia="Times Roman" w:cs="Times Roman"/>
+          <w:b w:val="1"/>
+          <w:bCs w:val="1"/>
+          <w:noProof w:val="0"/>
+          <w:color w:val="000000" w:themeColor="text1" w:themeTint="FF" w:themeShade="FF"/>
+          <w:sz w:val="20"/>
+          <w:szCs w:val="20"/>
+          <w:lang w:val="it-IT"/>
+        </w:rPr>
+        <w:t>non nullo</w:t>
+      </w:r>
+      <w:r>
+        <w:rPr>
+          <w:rFonts w:ascii="Times Roman" w:hAnsi="Times Roman" w:eastAsia="Times Roman" w:cs="Times Roman"/>
+          <w:b w:val="0"/>
+          <w:bCs w:val="0"/>
+          <w:noProof w:val="0"/>
+          <w:color w:val="000000" w:themeColor="text1" w:themeTint="FF" w:themeShade="FF"/>
+          <w:sz w:val="20"/>
+          <w:szCs w:val="20"/>
+          <w:lang w:val="it-IT"/>
+        </w:rPr>
+        <w:t xml:space="preserve"> (</w:t>
+      </w:r>
+      <w:r>
+        <w:rPr>
+          <w:rFonts w:ascii="Times Roman" w:hAnsi="Times Roman" w:eastAsia="Times Roman" w:cs="Times Roman"/>
+          <w:b w:val="0"/>
+          <w:bCs w:val="0"/>
+          <w:i w:val="1"/>
+          <w:iCs w:val="1"/>
+          <w:noProof w:val="0"/>
+          <w:color w:val="000000" w:themeColor="text1" w:themeTint="FF" w:themeShade="FF"/>
+          <w:sz w:val="20"/>
+          <w:szCs w:val="20"/>
+          <w:lang w:val="it-IT"/>
+        </w:rPr>
+        <w:t>Utente visto come Redattore</w:t>
+      </w:r>
+      <w:r>
+        <w:rPr>
+          <w:rFonts w:ascii="Times Roman" w:hAnsi="Times Roman" w:eastAsia="Times Roman" w:cs="Times Roman"/>
+          <w:b w:val="0"/>
+          <w:bCs w:val="0"/>
+          <w:i w:val="0"/>
+          <w:iCs w:val="0"/>
+          <w:noProof w:val="0"/>
+          <w:color w:val="000000" w:themeColor="text1" w:themeTint="FF" w:themeShade="FF"/>
+          <w:sz w:val="20"/>
+          <w:szCs w:val="20"/>
+          <w:lang w:val="it-IT"/>
+        </w:rPr>
+        <w:t>)</w:t>
+      </w:r>
+    </w:p>
+    <w:p>
+      <w:pPr>
+        <w:pStyle w:val="Corpo"/>
+        <w:numPr>
+          <w:ilvl w:val="0"/>
+          <w:numId w:val="13"/>
+        </w:numPr>
+        <w:bidi w:val="0"/>
+        <w:rPr>
+          <w:b w:val="0"/>
+          <w:bCs w:val="0"/>
+          <w:i w:val="0"/>
+          <w:iCs w:val="0"/>
+          <w:color w:val="000000" w:themeColor="text1" w:themeTint="FF" w:themeShade="FF"/>
+          <w:sz w:val="20"/>
+          <w:szCs w:val="20"/>
+          <w:vertAlign w:val="baseline"/>
+          <w:lang w:val="it-IT"/>
+        </w:rPr>
+      </w:pPr>
+      <w:r>
+        <w:rPr>
+          <w:rFonts w:ascii="Times Roman" w:hAnsi="Times Roman" w:eastAsia="Times Roman" w:cs="Times Roman"/>
+          <w:b w:val="0"/>
+          <w:bCs w:val="0"/>
+          <w:i w:val="0"/>
+          <w:iCs w:val="0"/>
+          <w:noProof w:val="0"/>
+          <w:color w:val="000000" w:themeColor="text1" w:themeTint="FF" w:themeShade="FF"/>
+          <w:sz w:val="20"/>
+          <w:szCs w:val="20"/>
+          <w:lang w:val="it-IT"/>
+        </w:rPr>
+        <w:t xml:space="preserve">Una Piattaforma può partecipare alla relazione “Rilascio” con un Contenuto solo se l’attributo “sito web” della Piattaforma ha valore </w:t>
+      </w:r>
+      <w:r>
+        <w:rPr>
+          <w:rFonts w:ascii="Times Roman" w:hAnsi="Times Roman" w:eastAsia="Times Roman" w:cs="Times Roman"/>
+          <w:b w:val="1"/>
+          <w:bCs w:val="1"/>
+          <w:i w:val="0"/>
+          <w:iCs w:val="0"/>
+          <w:noProof w:val="0"/>
+          <w:color w:val="000000" w:themeColor="text1" w:themeTint="FF" w:themeShade="FF"/>
+          <w:sz w:val="20"/>
+          <w:szCs w:val="20"/>
+          <w:lang w:val="it-IT"/>
+        </w:rPr>
+        <w:t>non nullo</w:t>
+      </w:r>
+      <w:r>
+        <w:rPr>
+          <w:rFonts w:ascii="Times Roman" w:hAnsi="Times Roman" w:eastAsia="Times Roman" w:cs="Times Roman"/>
+          <w:b w:val="0"/>
+          <w:bCs w:val="0"/>
+          <w:i w:val="0"/>
+          <w:iCs w:val="0"/>
+          <w:noProof w:val="0"/>
+          <w:color w:val="000000" w:themeColor="text1" w:themeTint="FF" w:themeShade="FF"/>
+          <w:sz w:val="20"/>
+          <w:szCs w:val="20"/>
+          <w:lang w:val="it-IT"/>
+        </w:rPr>
+        <w:t xml:space="preserve"> (</w:t>
+      </w:r>
+      <w:r>
+        <w:rPr>
+          <w:rFonts w:ascii="Times Roman" w:hAnsi="Times Roman" w:eastAsia="Times Roman" w:cs="Times Roman"/>
+          <w:b w:val="0"/>
+          <w:bCs w:val="0"/>
+          <w:i w:val="1"/>
+          <w:iCs w:val="1"/>
+          <w:noProof w:val="0"/>
+          <w:color w:val="000000" w:themeColor="text1" w:themeTint="FF" w:themeShade="FF"/>
+          <w:sz w:val="20"/>
+          <w:szCs w:val="20"/>
+          <w:lang w:val="it-IT"/>
+        </w:rPr>
+        <w:t>Piattaforma come Piattaforma di Streaming</w:t>
+      </w:r>
+      <w:r>
+        <w:rPr>
+          <w:rFonts w:ascii="Times Roman" w:hAnsi="Times Roman" w:eastAsia="Times Roman" w:cs="Times Roman"/>
+          <w:b w:val="0"/>
+          <w:bCs w:val="0"/>
+          <w:i w:val="0"/>
+          <w:iCs w:val="0"/>
+          <w:noProof w:val="0"/>
+          <w:color w:val="000000" w:themeColor="text1" w:themeTint="FF" w:themeShade="FF"/>
+          <w:sz w:val="20"/>
+          <w:szCs w:val="20"/>
+          <w:lang w:val="it-IT"/>
+        </w:rPr>
+        <w:t>)</w:t>
+      </w:r>
+    </w:p>
+    <w:p>
+      <w:pPr>
+        <w:pStyle w:val="Corpo"/>
+        <w:numPr>
+          <w:ilvl w:val="0"/>
+          <w:numId w:val="13"/>
+        </w:numPr>
+        <w:bidi w:val="0"/>
+        <w:rPr>
+          <w:b w:val="0"/>
+          <w:bCs w:val="0"/>
+          <w:i w:val="0"/>
+          <w:iCs w:val="0"/>
+          <w:color w:val="000000" w:themeColor="text1" w:themeTint="FF" w:themeShade="FF"/>
+          <w:sz w:val="20"/>
+          <w:szCs w:val="20"/>
+          <w:vertAlign w:val="baseline"/>
+          <w:lang w:val="it-IT"/>
+        </w:rPr>
+      </w:pPr>
+      <w:r>
+        <w:rPr>
+          <w:rFonts w:ascii="Times Roman" w:hAnsi="Times Roman" w:eastAsia="Times Roman" w:cs="Times Roman"/>
+          <w:b w:val="0"/>
+          <w:bCs w:val="0"/>
+          <w:i w:val="0"/>
+          <w:iCs w:val="0"/>
+          <w:noProof w:val="0"/>
+          <w:color w:val="000000" w:themeColor="text1" w:themeTint="FF" w:themeShade="FF"/>
+          <w:sz w:val="20"/>
+          <w:szCs w:val="20"/>
+          <w:lang w:val="it-IT"/>
+        </w:rPr>
+        <w:t xml:space="preserve">Una Piattaforma può partecipare alla relazione “Trasmissione Film” con un Contenuto oppure alla relazione “Trasmissione Episodio” con un Episodio solo se l’attributo “sito web” della Piattaforma ha valore </w:t>
+      </w:r>
+      <w:r>
+        <w:rPr>
+          <w:rFonts w:ascii="Times Roman" w:hAnsi="Times Roman" w:eastAsia="Times Roman" w:cs="Times Roman"/>
+          <w:b w:val="1"/>
+          <w:bCs w:val="1"/>
+          <w:i w:val="0"/>
+          <w:iCs w:val="0"/>
+          <w:noProof w:val="0"/>
+          <w:color w:val="000000" w:themeColor="text1" w:themeTint="FF" w:themeShade="FF"/>
+          <w:sz w:val="20"/>
+          <w:szCs w:val="20"/>
+          <w:lang w:val="it-IT"/>
+        </w:rPr>
+        <w:t>nullo</w:t>
+      </w:r>
+      <w:r>
+        <w:rPr>
+          <w:rFonts w:ascii="Times Roman" w:hAnsi="Times Roman" w:eastAsia="Times Roman" w:cs="Times Roman"/>
+          <w:b w:val="0"/>
+          <w:bCs w:val="0"/>
+          <w:i w:val="0"/>
+          <w:iCs w:val="0"/>
+          <w:noProof w:val="0"/>
+          <w:color w:val="000000" w:themeColor="text1" w:themeTint="FF" w:themeShade="FF"/>
+          <w:sz w:val="20"/>
+          <w:szCs w:val="20"/>
+          <w:lang w:val="it-IT"/>
+        </w:rPr>
+        <w:t xml:space="preserve"> (</w:t>
+      </w:r>
+      <w:r>
+        <w:rPr>
+          <w:rFonts w:ascii="Times Roman" w:hAnsi="Times Roman" w:eastAsia="Times Roman" w:cs="Times Roman"/>
+          <w:b w:val="0"/>
+          <w:bCs w:val="0"/>
+          <w:i w:val="1"/>
+          <w:iCs w:val="1"/>
+          <w:noProof w:val="0"/>
+          <w:color w:val="000000" w:themeColor="text1" w:themeTint="FF" w:themeShade="FF"/>
+          <w:sz w:val="20"/>
+          <w:szCs w:val="20"/>
+          <w:lang w:val="it-IT"/>
+        </w:rPr>
+        <w:t>Piattaforma come Canale TV</w:t>
+      </w:r>
+      <w:r>
+        <w:rPr>
+          <w:rFonts w:ascii="Times Roman" w:hAnsi="Times Roman" w:eastAsia="Times Roman" w:cs="Times Roman"/>
+          <w:b w:val="0"/>
+          <w:bCs w:val="0"/>
+          <w:i w:val="0"/>
+          <w:iCs w:val="0"/>
+          <w:noProof w:val="0"/>
+          <w:color w:val="000000" w:themeColor="text1" w:themeTint="FF" w:themeShade="FF"/>
+          <w:sz w:val="20"/>
+          <w:szCs w:val="20"/>
+          <w:lang w:val="it-IT"/>
+        </w:rPr>
+        <w:t>)</w:t>
+      </w:r>
+    </w:p>
+    <w:p>
+      <w:pPr>
+        <w:pStyle w:val="Corpo"/>
+        <w:bidi w:val="0"/>
+        <w:rPr>
+          <w:rFonts w:ascii="Times Roman" w:hAnsi="Times Roman" w:eastAsia="Times Roman" w:cs="Times Roman"/>
+          <w:noProof w:val="0"/>
+          <w:sz w:val="20"/>
+          <w:szCs w:val="20"/>
+          <w:lang w:val="it-IT"/>
+        </w:rPr>
+      </w:pPr>
+    </w:p>
+    <w:p>
+      <w:pPr>
+        <w:pStyle w:val="Corpo"/>
+        <w:bidi w:val="0"/>
+        <w:rPr>
+          <w:lang w:val="it-IT"/>
+        </w:rPr>
+      </w:pPr>
+    </w:p>
+    <w:p xmlns:wp14="http://schemas.microsoft.com/office/word/2010/wordml" wp14:textId="77777777">
+      <w:pPr>
+        <w:pStyle w:val="Corpo"/>
+        <w:rPr>
+          <w:rFonts w:ascii="Times Roman" w:hAnsi="Times Roman" w:eastAsia="Times Roman" w:cs="Times Roman"/>
+          <w:outline w:val="0"/>
+          <w:color w:val="000000"/>
+          <w:sz w:val="20"/>
+          <w:szCs w:val="20"/>
+          <w14:textFill>
+            <w14:solidFill>
+              <w14:srgbClr w14:val="000000"/>
+            </w14:solidFill>
+          </w14:textFill>
+        </w:rPr>
+      </w:pPr>
+    </w:p>
+    <w:p xmlns:wp14="http://schemas.microsoft.com/office/word/2010/wordml" wp14:textId="77777777">
+      <w:pPr>
+        <w:pStyle w:val="Corpo"/>
+        <w:rPr>
+          <w:rFonts w:ascii="Segoe UI" w:hAnsi="Segoe UI" w:eastAsia="Segoe UI" w:cs="Segoe UI"/>
+          <w:outline w:val="0"/>
+          <w:color w:val="000000"/>
+          <w:sz w:val="20"/>
+          <w:szCs w:val="20"/>
+          <w:u w:color="000000"/>
+          <w14:textFill>
+            <w14:solidFill>
+              <w14:srgbClr w14:val="000000"/>
+            </w14:solidFill>
+          </w14:textFill>
+        </w:rPr>
+      </w:pPr>
+      <w:r>
+        <w:rPr>
+          <w:rFonts w:ascii="Segoe UI" w:hAnsi="Segoe UI" w:eastAsia="Segoe UI" w:cs="Segoe UI"/>
           <w:outline w:val="0"/>
           <w:color w:val="000000"/>
           <w:sz w:val="20"/>
           <w:szCs w:val="20"/>
           <w:u w:color="000000"/>
           <w:rtl w:val="0"/>
-          <w:lang w:val="it-IT"/>
-          <w14:textFill>
-            <w14:solidFill>
-              <w14:srgbClr w14:val="000000"/>
-            </w14:solidFill>
-          </w14:textFill>
-        </w:rPr>
-        <w:t>Nel momento della cancellazione di un utente dal sito, i suoi preferiti possono essere rimossi dal database, mentre i voti espressi dall</w:t>
-      </w:r>
-      <w:r>
-        <w:rPr>
-          <w:rFonts w:ascii="Segoe UI" w:cs="Segoe UI" w:hAnsi="Segoe UI" w:eastAsia="Segoe UI"/>
+          <w14:textFill>
+            <w14:solidFill>
+              <w14:srgbClr w14:val="000000"/>
+            </w14:solidFill>
+          </w14:textFill>
+        </w:rPr>
+        <w:t xml:space="preserve"> </w:t>
+      </w:r>
+    </w:p>
+    <w:p xmlns:wp14="http://schemas.microsoft.com/office/word/2010/wordml" wp14:textId="77777777">
+      <w:pPr>
+        <w:pStyle w:val="Corpo"/>
+        <w:rPr>
+          <w:rFonts w:ascii="Segoe UI" w:hAnsi="Segoe UI" w:eastAsia="Segoe UI" w:cs="Segoe UI"/>
+          <w:outline w:val="0"/>
+          <w:color w:val="000000"/>
+          <w:sz w:val="20"/>
+          <w:szCs w:val="20"/>
+          <w:u w:color="000000"/>
+          <w14:textFill>
+            <w14:solidFill>
+              <w14:srgbClr w14:val="000000"/>
+            </w14:solidFill>
+          </w14:textFill>
+        </w:rPr>
+      </w:pPr>
+    </w:p>
+    <w:p xmlns:wp14="http://schemas.microsoft.com/office/word/2010/wordml" wp14:textId="77777777">
+      <w:pPr>
+        <w:pStyle w:val="Corpo"/>
+        <w:rPr>
+          <w:rFonts w:ascii="Segoe UI" w:hAnsi="Segoe UI" w:eastAsia="Segoe UI" w:cs="Segoe UI"/>
+          <w:sz w:val="20"/>
+          <w:szCs w:val="20"/>
+        </w:rPr>
+      </w:pPr>
+      <w:r>
+        <w:rPr>
+          <w:rFonts w:ascii="Segoe UI" w:hAnsi="Segoe UI" w:eastAsia="Segoe UI" w:cs="Segoe UI"/>
           <w:outline w:val="0"/>
           <w:color w:val="000000"/>
           <w:sz w:val="20"/>
           <w:szCs w:val="20"/>
           <w:u w:color="000000"/>
           <w:rtl w:val="0"/>
-          <w:lang w:val="en-US"/>
-          <w14:textFill>
-            <w14:solidFill>
-              <w14:srgbClr w14:val="000000"/>
-            </w14:solidFill>
-          </w14:textFill>
-        </w:rPr>
-        <w:t>’</w:t>
-      </w:r>
-      <w:r>
-        <w:rPr>
-          <w:rFonts w:ascii="Segoe UI" w:cs="Segoe UI" w:hAnsi="Segoe UI" w:eastAsia="Segoe UI"/>
+          <w14:textFill>
+            <w14:solidFill>
+              <w14:srgbClr w14:val="000000"/>
+            </w14:solidFill>
+          </w14:textFill>
+        </w:rPr>
+        <w:t xml:space="preserve">  </w:t>
+      </w:r>
+    </w:p>
+    <w:p xmlns:wp14="http://schemas.microsoft.com/office/word/2010/wordml" wp14:textId="77777777">
+      <w:pPr>
+        <w:pStyle w:val="Corpo"/>
+        <w:rPr>
+          <w:rFonts w:ascii="Segoe UI" w:hAnsi="Segoe UI" w:eastAsia="Segoe UI" w:cs="Segoe UI"/>
           <w:outline w:val="0"/>
           <w:color w:val="000000"/>
           <w:sz w:val="20"/>
           <w:szCs w:val="20"/>
           <w:u w:color="000000"/>
-          <w:rtl w:val="0"/>
-          <w:lang w:val="it-IT"/>
-          <w14:textFill>
-            <w14:solidFill>
-              <w14:srgbClr w14:val="000000"/>
-            </w14:solidFill>
-          </w14:textFill>
-        </w:rPr>
-        <w:t>utente rimangono in memoria.</w:t>
-      </w:r>
-    </w:p>
-    <w:p>
-      <w:pPr>
-        <w:pStyle w:val="Corpo"/>
-        <w:rPr>
-          <w:rFonts w:ascii="Segoe UI" w:cs="Segoe UI" w:hAnsi="Segoe UI" w:eastAsia="Segoe UI"/>
+          <w14:textFill>
+            <w14:solidFill>
+              <w14:srgbClr w14:val="000000"/>
+            </w14:solidFill>
+          </w14:textFill>
+        </w:rPr>
+      </w:pPr>
+    </w:p>
+    <w:p xmlns:wp14="http://schemas.microsoft.com/office/word/2010/wordml" wp14:textId="77777777">
+      <w:pPr>
+        <w:pStyle w:val="Corpo"/>
+        <w:rPr>
+          <w:rFonts w:ascii="Segoe UI" w:hAnsi="Segoe UI" w:eastAsia="Segoe UI" w:cs="Segoe UI"/>
           <w:outline w:val="0"/>
           <w:color w:val="000000"/>
           <w:sz w:val="20"/>
@@ -1822,11 +2431,11 @@
         </w:rPr>
       </w:pPr>
     </w:p>
-    <w:p>
-      <w:pPr>
-        <w:pStyle w:val="Corpo"/>
-        <w:rPr>
-          <w:rFonts w:ascii="Segoe UI" w:cs="Segoe UI" w:hAnsi="Segoe UI" w:eastAsia="Segoe UI"/>
+    <w:p xmlns:wp14="http://schemas.microsoft.com/office/word/2010/wordml" wp14:textId="77777777">
+      <w:pPr>
+        <w:pStyle w:val="Corpo"/>
+        <w:rPr>
+          <w:rFonts w:ascii="Segoe UI" w:hAnsi="Segoe UI" w:eastAsia="Segoe UI" w:cs="Segoe UI"/>
           <w:outline w:val="0"/>
           <w:color w:val="000000"/>
           <w:sz w:val="20"/>
@@ -1839,29 +2448,30 @@
           </w14:textFill>
         </w:rPr>
       </w:pPr>
-      <w:r>
-        <w:rPr>
-          <w:rFonts w:ascii="Segoe UI" w:cs="Segoe UI" w:hAnsi="Segoe UI" w:eastAsia="Segoe UI"/>
+    </w:p>
+    <w:p xmlns:wp14="http://schemas.microsoft.com/office/word/2010/wordml" wp14:textId="77777777">
+      <w:pPr>
+        <w:pStyle w:val="Corpo"/>
+        <w:rPr>
+          <w:rFonts w:ascii="Segoe UI" w:hAnsi="Segoe UI" w:eastAsia="Segoe UI" w:cs="Segoe UI"/>
           <w:outline w:val="0"/>
           <w:color w:val="000000"/>
           <w:sz w:val="20"/>
           <w:szCs w:val="20"/>
           <w:u w:color="000000"/>
-          <w:rtl w:val="0"/>
-          <w14:textFill>
-            <w14:solidFill>
-              <w14:srgbClr w14:val="000000"/>
-            </w14:solidFill>
-          </w14:textFill>
-        </w:rPr>
-        <w:t xml:space="preserve"> </w:t>
-      </w:r>
-    </w:p>
-    <w:p>
-      <w:pPr>
-        <w:pStyle w:val="Corpo"/>
-        <w:rPr>
-          <w:rFonts w:ascii="Segoe UI" w:cs="Segoe UI" w:hAnsi="Segoe UI" w:eastAsia="Segoe UI"/>
+          <w14:textFill>
+            <w14:solidFill>
+              <w14:srgbClr w14:val="000000"/>
+            </w14:solidFill>
+          </w14:textFill>
+        </w:rPr>
+      </w:pPr>
+    </w:p>
+    <w:p xmlns:wp14="http://schemas.microsoft.com/office/word/2010/wordml" wp14:textId="77777777">
+      <w:pPr>
+        <w:pStyle w:val="Corpo"/>
+        <w:rPr>
+          <w:rFonts w:ascii="Segoe UI" w:hAnsi="Segoe UI" w:eastAsia="Segoe UI" w:cs="Segoe UI"/>
           <w:outline w:val="0"/>
           <w:color w:val="000000"/>
           <w:sz w:val="20"/>
@@ -1875,38 +2485,29 @@
         </w:rPr>
       </w:pPr>
     </w:p>
-    <w:p>
-      <w:pPr>
-        <w:pStyle w:val="Corpo"/>
-        <w:rPr>
-          <w:rFonts w:ascii="Segoe UI" w:cs="Segoe UI" w:hAnsi="Segoe UI" w:eastAsia="Segoe UI"/>
-          <w:sz w:val="20"/>
-          <w:szCs w:val="20"/>
-        </w:rPr>
-      </w:pPr>
-      <w:r>
-        <w:rPr>
-          <w:rFonts w:ascii="Segoe UI" w:cs="Segoe UI" w:hAnsi="Segoe UI" w:eastAsia="Segoe UI"/>
+    <w:p xmlns:wp14="http://schemas.microsoft.com/office/word/2010/wordml" wp14:textId="77777777">
+      <w:pPr>
+        <w:pStyle w:val="Corpo"/>
+        <w:rPr>
+          <w:rFonts w:ascii="Segoe UI" w:hAnsi="Segoe UI" w:eastAsia="Segoe UI" w:cs="Segoe UI"/>
           <w:outline w:val="0"/>
           <w:color w:val="000000"/>
           <w:sz w:val="20"/>
           <w:szCs w:val="20"/>
           <w:u w:color="000000"/>
-          <w:rtl w:val="0"/>
-          <w14:textFill>
-            <w14:solidFill>
-              <w14:srgbClr w14:val="000000"/>
-            </w14:solidFill>
-          </w14:textFill>
-        </w:rPr>
-        <w:t xml:space="preserve">  </w:t>
-      </w:r>
-    </w:p>
-    <w:p>
-      <w:pPr>
-        <w:pStyle w:val="Corpo"/>
-        <w:rPr>
-          <w:rFonts w:ascii="Segoe UI" w:cs="Segoe UI" w:hAnsi="Segoe UI" w:eastAsia="Segoe UI"/>
+          <w14:textFill>
+            <w14:solidFill>
+              <w14:srgbClr w14:val="000000"/>
+            </w14:solidFill>
+          </w14:textFill>
+        </w:rPr>
+      </w:pPr>
+    </w:p>
+    <w:p xmlns:wp14="http://schemas.microsoft.com/office/word/2010/wordml" wp14:textId="77777777">
+      <w:pPr>
+        <w:pStyle w:val="Corpo"/>
+        <w:rPr>
+          <w:rFonts w:ascii="Segoe UI" w:hAnsi="Segoe UI" w:eastAsia="Segoe UI" w:cs="Segoe UI"/>
           <w:outline w:val="0"/>
           <w:color w:val="000000"/>
           <w:sz w:val="20"/>
@@ -1920,121 +2521,13 @@
         </w:rPr>
       </w:pPr>
     </w:p>
-    <w:p>
-      <w:pPr>
-        <w:pStyle w:val="Corpo"/>
-        <w:rPr>
-          <w:rFonts w:ascii="Segoe UI" w:cs="Segoe UI" w:hAnsi="Segoe UI" w:eastAsia="Segoe UI"/>
-          <w:outline w:val="0"/>
-          <w:color w:val="000000"/>
-          <w:sz w:val="20"/>
-          <w:szCs w:val="20"/>
-          <w:u w:color="000000"/>
-          <w14:textFill>
-            <w14:solidFill>
-              <w14:srgbClr w14:val="000000"/>
-            </w14:solidFill>
-          </w14:textFill>
-        </w:rPr>
-      </w:pPr>
-    </w:p>
-    <w:p>
-      <w:pPr>
-        <w:pStyle w:val="Corpo"/>
-        <w:rPr>
-          <w:rFonts w:ascii="Segoe UI" w:cs="Segoe UI" w:hAnsi="Segoe UI" w:eastAsia="Segoe UI"/>
-          <w:outline w:val="0"/>
-          <w:color w:val="000000"/>
-          <w:sz w:val="20"/>
-          <w:szCs w:val="20"/>
-          <w:u w:color="000000"/>
-          <w14:textFill>
-            <w14:solidFill>
-              <w14:srgbClr w14:val="000000"/>
-            </w14:solidFill>
-          </w14:textFill>
-        </w:rPr>
-      </w:pPr>
-    </w:p>
-    <w:p>
-      <w:pPr>
-        <w:pStyle w:val="Corpo"/>
-        <w:rPr>
-          <w:rFonts w:ascii="Segoe UI" w:cs="Segoe UI" w:hAnsi="Segoe UI" w:eastAsia="Segoe UI"/>
-          <w:outline w:val="0"/>
-          <w:color w:val="000000"/>
-          <w:sz w:val="20"/>
-          <w:szCs w:val="20"/>
-          <w:u w:color="000000"/>
-          <w14:textFill>
-            <w14:solidFill>
-              <w14:srgbClr w14:val="000000"/>
-            </w14:solidFill>
-          </w14:textFill>
-        </w:rPr>
-      </w:pPr>
-    </w:p>
-    <w:p>
-      <w:pPr>
-        <w:pStyle w:val="Corpo"/>
-        <w:rPr>
-          <w:rFonts w:ascii="Segoe UI" w:cs="Segoe UI" w:hAnsi="Segoe UI" w:eastAsia="Segoe UI"/>
-          <w:outline w:val="0"/>
-          <w:color w:val="000000"/>
-          <w:sz w:val="20"/>
-          <w:szCs w:val="20"/>
-          <w:u w:color="000000"/>
-          <w14:textFill>
-            <w14:solidFill>
-              <w14:srgbClr w14:val="000000"/>
-            </w14:solidFill>
-          </w14:textFill>
-        </w:rPr>
-      </w:pPr>
-    </w:p>
-    <w:p>
-      <w:pPr>
-        <w:pStyle w:val="Corpo"/>
-        <w:rPr>
-          <w:rFonts w:ascii="Segoe UI" w:cs="Segoe UI" w:hAnsi="Segoe UI" w:eastAsia="Segoe UI"/>
-          <w:outline w:val="0"/>
-          <w:color w:val="000000"/>
-          <w:sz w:val="20"/>
-          <w:szCs w:val="20"/>
-          <w:u w:color="000000"/>
-          <w14:textFill>
-            <w14:solidFill>
-              <w14:srgbClr w14:val="000000"/>
-            </w14:solidFill>
-          </w14:textFill>
-        </w:rPr>
-      </w:pPr>
-    </w:p>
-    <w:p>
-      <w:pPr>
-        <w:pStyle w:val="Corpo"/>
-        <w:rPr>
-          <w:rFonts w:ascii="Segoe UI" w:cs="Segoe UI" w:hAnsi="Segoe UI" w:eastAsia="Segoe UI"/>
-          <w:outline w:val="0"/>
-          <w:color w:val="000000"/>
-          <w:sz w:val="20"/>
-          <w:szCs w:val="20"/>
-          <w:u w:color="000000"/>
-          <w14:textFill>
-            <w14:solidFill>
-              <w14:srgbClr w14:val="000000"/>
-            </w14:solidFill>
-          </w14:textFill>
-        </w:rPr>
-      </w:pPr>
-    </w:p>
-    <w:p>
-      <w:pPr>
-        <w:pStyle w:val="Corpo"/>
-      </w:pPr>
-      <w:r>
-        <w:rPr>
-          <w:rFonts w:ascii="Segoe UI" w:cs="Segoe UI" w:hAnsi="Segoe UI" w:eastAsia="Segoe UI"/>
+    <w:p xmlns:wp14="http://schemas.microsoft.com/office/word/2010/wordml" wp14:textId="77777777">
+      <w:pPr>
+        <w:pStyle w:val="Corpo"/>
+      </w:pPr>
+      <w:r>
+        <w:rPr>
+          <w:rFonts w:ascii="Segoe UI" w:hAnsi="Segoe UI" w:eastAsia="Segoe UI" w:cs="Segoe UI"/>
           <w:outline w:val="0"/>
           <w:color w:val="000000"/>
           <w:sz w:val="20"/>
@@ -2060,8 +2553,8 @@
 </file>
 
 <file path=word/footer1.xml><?xml version="1.0" encoding="utf-8"?>
-<w:ftr xmlns:r="http://schemas.openxmlformats.org/officeDocument/2006/relationships" xmlns:wp="http://schemas.openxmlformats.org/drawingml/2006/wordprocessingDrawing" xmlns:w="http://schemas.openxmlformats.org/wordprocessingml/2006/main" xmlns:w10="urn:schemas-microsoft-com:office:word" xmlns:w14="http://schemas.microsoft.com/office/word/2010/wordml" xmlns:wps="http://schemas.microsoft.com/office/word/2010/wordprocessingShape" xmlns:wpg="http://schemas.microsoft.com/office/word/2010/wordprocessingGroup" xmlns:mc="http://schemas.openxmlformats.org/markup-compatibility/2006" xmlns:v="urn:schemas-microsoft-com:vml" xmlns:o="urn:schemas-microsoft-com:office:office" xmlns:m="http://schemas.openxmlformats.org/officeDocument/2006/math" mc:Ignorable="w14">
-  <w:p>
+<w:ftr xmlns:wp14="http://schemas.microsoft.com/office/word/2010/wordprocessingDrawing" xmlns:r="http://schemas.openxmlformats.org/officeDocument/2006/relationships" xmlns:wp="http://schemas.openxmlformats.org/drawingml/2006/wordprocessingDrawing" xmlns:w="http://schemas.openxmlformats.org/wordprocessingml/2006/main" xmlns:w10="urn:schemas-microsoft-com:office:word" xmlns:w14="http://schemas.microsoft.com/office/word/2010/wordml" xmlns:wps="http://schemas.microsoft.com/office/word/2010/wordprocessingShape" xmlns:wpg="http://schemas.microsoft.com/office/word/2010/wordprocessingGroup" xmlns:mc="http://schemas.openxmlformats.org/markup-compatibility/2006" xmlns:v="urn:schemas-microsoft-com:vml" xmlns:o="urn:schemas-microsoft-com:office:office" xmlns:m="http://schemas.openxmlformats.org/officeDocument/2006/math" mc:Ignorable="w14 wp14">
+  <w:p xmlns:wp14="http://schemas.microsoft.com/office/word/2010/wordml" wp14:textId="77777777">
     <w:pPr>
       <w:pStyle w:val="Intestazione e piè di pagina"/>
       <w:bidi w:val="0"/>
@@ -2072,8 +2565,8 @@
 </file>
 
 <file path=word/header1.xml><?xml version="1.0" encoding="utf-8"?>
-<w:hdr xmlns:r="http://schemas.openxmlformats.org/officeDocument/2006/relationships" xmlns:wp="http://schemas.openxmlformats.org/drawingml/2006/wordprocessingDrawing" xmlns:w="http://schemas.openxmlformats.org/wordprocessingml/2006/main" xmlns:w10="urn:schemas-microsoft-com:office:word" xmlns:w14="http://schemas.microsoft.com/office/word/2010/wordml" xmlns:wps="http://schemas.microsoft.com/office/word/2010/wordprocessingShape" xmlns:wpg="http://schemas.microsoft.com/office/word/2010/wordprocessingGroup" xmlns:mc="http://schemas.openxmlformats.org/markup-compatibility/2006" xmlns:v="urn:schemas-microsoft-com:vml" xmlns:o="urn:schemas-microsoft-com:office:office" xmlns:m="http://schemas.openxmlformats.org/officeDocument/2006/math" mc:Ignorable="w14">
-  <w:p>
+<w:hdr xmlns:wp14="http://schemas.microsoft.com/office/word/2010/wordprocessingDrawing" xmlns:r="http://schemas.openxmlformats.org/officeDocument/2006/relationships" xmlns:wp="http://schemas.openxmlformats.org/drawingml/2006/wordprocessingDrawing" xmlns:w="http://schemas.openxmlformats.org/wordprocessingml/2006/main" xmlns:w10="urn:schemas-microsoft-com:office:word" xmlns:w14="http://schemas.microsoft.com/office/word/2010/wordml" xmlns:wps="http://schemas.microsoft.com/office/word/2010/wordprocessingShape" xmlns:wpg="http://schemas.microsoft.com/office/word/2010/wordprocessingGroup" xmlns:mc="http://schemas.openxmlformats.org/markup-compatibility/2006" xmlns:v="urn:schemas-microsoft-com:vml" xmlns:o="urn:schemas-microsoft-com:office:office" xmlns:m="http://schemas.openxmlformats.org/officeDocument/2006/math" mc:Ignorable="w14 wp14">
+  <w:p xmlns:wp14="http://schemas.microsoft.com/office/word/2010/wordml" wp14:textId="77777777">
     <w:pPr>
       <w:pStyle w:val="Intestazione e piè di pagina"/>
       <w:bidi w:val="0"/>
@@ -2085,6 +2578,117 @@
 
 <file path=word/numbering.xml><?xml version="1.0" encoding="utf-8"?>
 <w:numbering xmlns:w="http://schemas.openxmlformats.org/wordprocessingml/2006/main" xmlns:wp="http://schemas.openxmlformats.org/drawingml/2006/wordprocessingDrawing" xmlns:w14="http://schemas.microsoft.com/office/word/2010/wordml" xmlns:r="http://schemas.openxmlformats.org/officeDocument/2006/relationships" xmlns:v="urn:schemas-microsoft-com:vml" xmlns:o="urn:schemas-microsoft-com:office:office">
+  <w:abstractNum xmlns:w="http://schemas.openxmlformats.org/wordprocessingml/2006/main" w:abstractNumId="12">
+    <w:multiLevelType xmlns:w="http://schemas.openxmlformats.org/wordprocessingml/2006/main" w:val="hybridMultilevel"/>
+    <w:lvl xmlns:w="http://schemas.openxmlformats.org/wordprocessingml/2006/main" w:ilvl="0">
+      <w:start w:val="1"/>
+      <w:numFmt w:val="bullet"/>
+      <w:lvlText w:val=""/>
+      <w:lvlJc w:val="left"/>
+      <w:pPr>
+        <w:ind w:left="720" w:hanging="360"/>
+      </w:pPr>
+      <w:rPr>
+        <w:rFonts w:hint="default" w:ascii="Symbol" w:hAnsi="Symbol"/>
+      </w:rPr>
+    </w:lvl>
+    <w:lvl xmlns:w="http://schemas.openxmlformats.org/wordprocessingml/2006/main" w:ilvl="1">
+      <w:start w:val="1"/>
+      <w:numFmt w:val="bullet"/>
+      <w:lvlText w:val="o"/>
+      <w:lvlJc w:val="left"/>
+      <w:pPr>
+        <w:ind w:left="1440" w:hanging="360"/>
+      </w:pPr>
+      <w:rPr>
+        <w:rFonts w:hint="default" w:ascii="Courier New" w:hAnsi="Courier New"/>
+      </w:rPr>
+    </w:lvl>
+    <w:lvl xmlns:w="http://schemas.openxmlformats.org/wordprocessingml/2006/main" w:ilvl="2">
+      <w:start w:val="1"/>
+      <w:numFmt w:val="bullet"/>
+      <w:lvlText w:val=""/>
+      <w:lvlJc w:val="left"/>
+      <w:pPr>
+        <w:ind w:left="2160" w:hanging="360"/>
+      </w:pPr>
+      <w:rPr>
+        <w:rFonts w:hint="default" w:ascii="Wingdings" w:hAnsi="Wingdings"/>
+      </w:rPr>
+    </w:lvl>
+    <w:lvl xmlns:w="http://schemas.openxmlformats.org/wordprocessingml/2006/main" w:ilvl="3">
+      <w:start w:val="1"/>
+      <w:numFmt w:val="bullet"/>
+      <w:lvlText w:val=""/>
+      <w:lvlJc w:val="left"/>
+      <w:pPr>
+        <w:ind w:left="2880" w:hanging="360"/>
+      </w:pPr>
+      <w:rPr>
+        <w:rFonts w:hint="default" w:ascii="Symbol" w:hAnsi="Symbol"/>
+      </w:rPr>
+    </w:lvl>
+    <w:lvl xmlns:w="http://schemas.openxmlformats.org/wordprocessingml/2006/main" w:ilvl="4">
+      <w:start w:val="1"/>
+      <w:numFmt w:val="bullet"/>
+      <w:lvlText w:val="o"/>
+      <w:lvlJc w:val="left"/>
+      <w:pPr>
+        <w:ind w:left="3600" w:hanging="360"/>
+      </w:pPr>
+      <w:rPr>
+        <w:rFonts w:hint="default" w:ascii="Courier New" w:hAnsi="Courier New"/>
+      </w:rPr>
+    </w:lvl>
+    <w:lvl xmlns:w="http://schemas.openxmlformats.org/wordprocessingml/2006/main" w:ilvl="5">
+      <w:start w:val="1"/>
+      <w:numFmt w:val="bullet"/>
+      <w:lvlText w:val=""/>
+      <w:lvlJc w:val="left"/>
+      <w:pPr>
+        <w:ind w:left="4320" w:hanging="360"/>
+      </w:pPr>
+      <w:rPr>
+        <w:rFonts w:hint="default" w:ascii="Wingdings" w:hAnsi="Wingdings"/>
+      </w:rPr>
+    </w:lvl>
+    <w:lvl xmlns:w="http://schemas.openxmlformats.org/wordprocessingml/2006/main" w:ilvl="6">
+      <w:start w:val="1"/>
+      <w:numFmt w:val="bullet"/>
+      <w:lvlText w:val=""/>
+      <w:lvlJc w:val="left"/>
+      <w:pPr>
+        <w:ind w:left="5040" w:hanging="360"/>
+      </w:pPr>
+      <w:rPr>
+        <w:rFonts w:hint="default" w:ascii="Symbol" w:hAnsi="Symbol"/>
+      </w:rPr>
+    </w:lvl>
+    <w:lvl xmlns:w="http://schemas.openxmlformats.org/wordprocessingml/2006/main" w:ilvl="7">
+      <w:start w:val="1"/>
+      <w:numFmt w:val="bullet"/>
+      <w:lvlText w:val="o"/>
+      <w:lvlJc w:val="left"/>
+      <w:pPr>
+        <w:ind w:left="5760" w:hanging="360"/>
+      </w:pPr>
+      <w:rPr>
+        <w:rFonts w:hint="default" w:ascii="Courier New" w:hAnsi="Courier New"/>
+      </w:rPr>
+    </w:lvl>
+    <w:lvl xmlns:w="http://schemas.openxmlformats.org/wordprocessingml/2006/main" w:ilvl="8">
+      <w:start w:val="1"/>
+      <w:numFmt w:val="bullet"/>
+      <w:lvlText w:val=""/>
+      <w:lvlJc w:val="left"/>
+      <w:pPr>
+        <w:ind w:left="6480" w:hanging="360"/>
+      </w:pPr>
+      <w:rPr>
+        <w:rFonts w:hint="default" w:ascii="Wingdings" w:hAnsi="Wingdings"/>
+      </w:rPr>
+    </w:lvl>
+  </w:abstractNum>
   <w:abstractNum w:abstractNumId="0">
     <w:multiLevelType w:val="hybridMultilevel"/>
     <w:numStyleLink w:val="Punti elenco"/>
@@ -2102,7 +2706,7 @@
         <w:ind w:left="220" w:hanging="220"/>
       </w:pPr>
       <w:rPr>
-        <w:rFonts w:ascii="Times Roman" w:cs="Times Roman" w:hAnsi="Times Roman" w:eastAsia="Times Roman"/>
+        <w:rFonts w:ascii="Times Roman" w:hAnsi="Times Roman" w:eastAsia="Times Roman" w:cs="Times Roman"/>
         <w:b w:val="0"/>
         <w:bCs w:val="0"/>
         <w:i w:val="0"/>
@@ -2133,7 +2737,7 @@
         <w:ind w:left="400" w:hanging="220"/>
       </w:pPr>
       <w:rPr>
-        <w:rFonts w:ascii="Times Roman" w:cs="Times Roman" w:hAnsi="Times Roman" w:eastAsia="Times Roman"/>
+        <w:rFonts w:ascii="Times Roman" w:hAnsi="Times Roman" w:eastAsia="Times Roman" w:cs="Times Roman"/>
         <w:b w:val="0"/>
         <w:bCs w:val="0"/>
         <w:i w:val="0"/>
@@ -2164,7 +2768,7 @@
         <w:ind w:left="580" w:hanging="220"/>
       </w:pPr>
       <w:rPr>
-        <w:rFonts w:ascii="Times Roman" w:cs="Times Roman" w:hAnsi="Times Roman" w:eastAsia="Times Roman"/>
+        <w:rFonts w:ascii="Times Roman" w:hAnsi="Times Roman" w:eastAsia="Times Roman" w:cs="Times Roman"/>
         <w:b w:val="0"/>
         <w:bCs w:val="0"/>
         <w:i w:val="0"/>
@@ -2195,7 +2799,7 @@
         <w:ind w:left="760" w:hanging="220"/>
       </w:pPr>
       <w:rPr>
-        <w:rFonts w:ascii="Times Roman" w:cs="Times Roman" w:hAnsi="Times Roman" w:eastAsia="Times Roman"/>
+        <w:rFonts w:ascii="Times Roman" w:hAnsi="Times Roman" w:eastAsia="Times Roman" w:cs="Times Roman"/>
         <w:b w:val="0"/>
         <w:bCs w:val="0"/>
         <w:i w:val="0"/>
@@ -2226,7 +2830,7 @@
         <w:ind w:left="940" w:hanging="220"/>
       </w:pPr>
       <w:rPr>
-        <w:rFonts w:ascii="Times Roman" w:cs="Times Roman" w:hAnsi="Times Roman" w:eastAsia="Times Roman"/>
+        <w:rFonts w:ascii="Times Roman" w:hAnsi="Times Roman" w:eastAsia="Times Roman" w:cs="Times Roman"/>
         <w:b w:val="0"/>
         <w:bCs w:val="0"/>
         <w:i w:val="0"/>
@@ -2257,7 +2861,7 @@
         <w:ind w:left="1120" w:hanging="220"/>
       </w:pPr>
       <w:rPr>
-        <w:rFonts w:ascii="Times Roman" w:cs="Times Roman" w:hAnsi="Times Roman" w:eastAsia="Times Roman"/>
+        <w:rFonts w:ascii="Times Roman" w:hAnsi="Times Roman" w:eastAsia="Times Roman" w:cs="Times Roman"/>
         <w:b w:val="0"/>
         <w:bCs w:val="0"/>
         <w:i w:val="0"/>
@@ -2288,7 +2892,7 @@
         <w:ind w:left="1300" w:hanging="220"/>
       </w:pPr>
       <w:rPr>
-        <w:rFonts w:ascii="Times Roman" w:cs="Times Roman" w:hAnsi="Times Roman" w:eastAsia="Times Roman"/>
+        <w:rFonts w:ascii="Times Roman" w:hAnsi="Times Roman" w:eastAsia="Times Roman" w:cs="Times Roman"/>
         <w:b w:val="0"/>
         <w:bCs w:val="0"/>
         <w:i w:val="0"/>
@@ -2319,7 +2923,7 @@
         <w:ind w:left="1480" w:hanging="220"/>
       </w:pPr>
       <w:rPr>
-        <w:rFonts w:ascii="Times Roman" w:cs="Times Roman" w:hAnsi="Times Roman" w:eastAsia="Times Roman"/>
+        <w:rFonts w:ascii="Times Roman" w:hAnsi="Times Roman" w:eastAsia="Times Roman" w:cs="Times Roman"/>
         <w:b w:val="0"/>
         <w:bCs w:val="0"/>
         <w:i w:val="0"/>
@@ -2350,7 +2954,7 @@
         <w:ind w:left="1660" w:hanging="220"/>
       </w:pPr>
       <w:rPr>
-        <w:rFonts w:ascii="Times Roman" w:cs="Times Roman" w:hAnsi="Times Roman" w:eastAsia="Times Roman"/>
+        <w:rFonts w:ascii="Times Roman" w:hAnsi="Times Roman" w:eastAsia="Times Roman" w:cs="Times Roman"/>
         <w:b w:val="0"/>
         <w:bCs w:val="0"/>
         <w:i w:val="0"/>
@@ -2389,7 +2993,7 @@
         <w:ind w:left="720" w:hanging="360"/>
       </w:pPr>
       <w:rPr>
-        <w:rFonts w:ascii="Symbol" w:cs="Symbol" w:hAnsi="Symbol" w:eastAsia="Symbol"/>
+        <w:rFonts w:ascii="Symbol" w:hAnsi="Symbol" w:eastAsia="Symbol" w:cs="Symbol"/>
         <w:b w:val="0"/>
         <w:bCs w:val="0"/>
         <w:i w:val="0"/>
@@ -2419,7 +3023,7 @@
         <w:ind w:left="1080" w:hanging="360"/>
       </w:pPr>
       <w:rPr>
-        <w:rFonts w:ascii="Arial Unicode MS" w:cs="Arial Unicode MS" w:hAnsi="Arial Unicode MS" w:eastAsia="Arial Unicode MS"/>
+        <w:rFonts w:ascii="Arial Unicode MS" w:hAnsi="Arial Unicode MS" w:eastAsia="Arial Unicode MS" w:cs="Arial Unicode MS"/>
         <w:b w:val="0"/>
         <w:bCs w:val="0"/>
         <w:i w:val="0"/>
@@ -2449,7 +3053,7 @@
         <w:ind w:left="1440" w:hanging="360"/>
       </w:pPr>
       <w:rPr>
-        <w:rFonts w:ascii="Arial Unicode MS" w:cs="Arial Unicode MS" w:hAnsi="Arial Unicode MS" w:eastAsia="Arial Unicode MS"/>
+        <w:rFonts w:ascii="Arial Unicode MS" w:hAnsi="Arial Unicode MS" w:eastAsia="Arial Unicode MS" w:cs="Arial Unicode MS"/>
         <w:b w:val="0"/>
         <w:bCs w:val="0"/>
         <w:i w:val="0"/>
@@ -2482,7 +3086,7 @@
         <w:ind w:left="1800" w:hanging="360"/>
       </w:pPr>
       <w:rPr>
-        <w:rFonts w:ascii="Helvetica" w:cs="Helvetica" w:hAnsi="Helvetica" w:eastAsia="Helvetica"/>
+        <w:rFonts w:ascii="Helvetica" w:hAnsi="Helvetica" w:eastAsia="Helvetica" w:cs="Helvetica"/>
         <w:b w:val="0"/>
         <w:bCs w:val="0"/>
         <w:i w:val="0"/>
@@ -2515,7 +3119,7 @@
         <w:ind w:left="2160" w:hanging="360"/>
       </w:pPr>
       <w:rPr>
-        <w:rFonts w:ascii="Arial Unicode MS" w:cs="Arial Unicode MS" w:hAnsi="Arial Unicode MS" w:eastAsia="Arial Unicode MS"/>
+        <w:rFonts w:ascii="Arial Unicode MS" w:hAnsi="Arial Unicode MS" w:eastAsia="Arial Unicode MS" w:cs="Arial Unicode MS"/>
         <w:b w:val="0"/>
         <w:bCs w:val="0"/>
         <w:i w:val="0"/>
@@ -2548,7 +3152,7 @@
         <w:ind w:left="2520" w:hanging="360"/>
       </w:pPr>
       <w:rPr>
-        <w:rFonts w:ascii="Arial Unicode MS" w:cs="Arial Unicode MS" w:hAnsi="Arial Unicode MS" w:eastAsia="Arial Unicode MS"/>
+        <w:rFonts w:ascii="Arial Unicode MS" w:hAnsi="Arial Unicode MS" w:eastAsia="Arial Unicode MS" w:cs="Arial Unicode MS"/>
         <w:b w:val="0"/>
         <w:bCs w:val="0"/>
         <w:i w:val="0"/>
@@ -2581,7 +3185,7 @@
         <w:ind w:left="2880" w:hanging="360"/>
       </w:pPr>
       <w:rPr>
-        <w:rFonts w:ascii="Helvetica" w:cs="Helvetica" w:hAnsi="Helvetica" w:eastAsia="Helvetica"/>
+        <w:rFonts w:ascii="Helvetica" w:hAnsi="Helvetica" w:eastAsia="Helvetica" w:cs="Helvetica"/>
         <w:b w:val="0"/>
         <w:bCs w:val="0"/>
         <w:i w:val="0"/>
@@ -2614,7 +3218,7 @@
         <w:ind w:left="3240" w:hanging="360"/>
       </w:pPr>
       <w:rPr>
-        <w:rFonts w:ascii="Arial Unicode MS" w:cs="Arial Unicode MS" w:hAnsi="Arial Unicode MS" w:eastAsia="Arial Unicode MS"/>
+        <w:rFonts w:ascii="Arial Unicode MS" w:hAnsi="Arial Unicode MS" w:eastAsia="Arial Unicode MS" w:cs="Arial Unicode MS"/>
         <w:b w:val="0"/>
         <w:bCs w:val="0"/>
         <w:i w:val="0"/>
@@ -2647,7 +3251,7 @@
         <w:ind w:left="3600" w:hanging="360"/>
       </w:pPr>
       <w:rPr>
-        <w:rFonts w:ascii="Arial Unicode MS" w:cs="Arial Unicode MS" w:hAnsi="Arial Unicode MS" w:eastAsia="Arial Unicode MS"/>
+        <w:rFonts w:ascii="Arial Unicode MS" w:hAnsi="Arial Unicode MS" w:eastAsia="Arial Unicode MS" w:cs="Arial Unicode MS"/>
         <w:b w:val="0"/>
         <w:bCs w:val="0"/>
         <w:i w:val="0"/>
@@ -2688,7 +3292,7 @@
         <w:ind w:left="360" w:firstLine="0"/>
       </w:pPr>
       <w:rPr>
-        <w:rFonts w:ascii="Symbol" w:cs="Symbol" w:hAnsi="Symbol" w:eastAsia="Symbol"/>
+        <w:rFonts w:ascii="Symbol" w:hAnsi="Symbol" w:eastAsia="Symbol" w:cs="Symbol"/>
         <w:b w:val="0"/>
         <w:bCs w:val="0"/>
         <w:i w:val="0"/>
@@ -2718,7 +3322,7 @@
         <w:ind w:left="1080" w:hanging="360"/>
       </w:pPr>
       <w:rPr>
-        <w:rFonts w:ascii="Arial Unicode MS" w:cs="Arial Unicode MS" w:hAnsi="Arial Unicode MS" w:eastAsia="Arial Unicode MS"/>
+        <w:rFonts w:ascii="Arial Unicode MS" w:hAnsi="Arial Unicode MS" w:eastAsia="Arial Unicode MS" w:cs="Arial Unicode MS"/>
         <w:b w:val="0"/>
         <w:bCs w:val="0"/>
         <w:i w:val="0"/>
@@ -2751,7 +3355,7 @@
         <w:ind w:left="1440" w:hanging="360"/>
       </w:pPr>
       <w:rPr>
-        <w:rFonts w:ascii="Arial Unicode MS" w:cs="Arial Unicode MS" w:hAnsi="Arial Unicode MS" w:eastAsia="Arial Unicode MS"/>
+        <w:rFonts w:ascii="Arial Unicode MS" w:hAnsi="Arial Unicode MS" w:eastAsia="Arial Unicode MS" w:cs="Arial Unicode MS"/>
         <w:b w:val="0"/>
         <w:bCs w:val="0"/>
         <w:i w:val="0"/>
@@ -2784,7 +3388,7 @@
         <w:ind w:left="1800" w:hanging="360"/>
       </w:pPr>
       <w:rPr>
-        <w:rFonts w:ascii="Helvetica" w:cs="Helvetica" w:hAnsi="Helvetica" w:eastAsia="Helvetica"/>
+        <w:rFonts w:ascii="Helvetica" w:hAnsi="Helvetica" w:eastAsia="Helvetica" w:cs="Helvetica"/>
         <w:b w:val="0"/>
         <w:bCs w:val="0"/>
         <w:i w:val="0"/>
@@ -2817,7 +3421,7 @@
         <w:ind w:left="2160" w:hanging="360"/>
       </w:pPr>
       <w:rPr>
-        <w:rFonts w:ascii="Arial Unicode MS" w:cs="Arial Unicode MS" w:hAnsi="Arial Unicode MS" w:eastAsia="Arial Unicode MS"/>
+        <w:rFonts w:ascii="Arial Unicode MS" w:hAnsi="Arial Unicode MS" w:eastAsia="Arial Unicode MS" w:cs="Arial Unicode MS"/>
         <w:b w:val="0"/>
         <w:bCs w:val="0"/>
         <w:i w:val="0"/>
@@ -2850,7 +3454,7 @@
         <w:ind w:left="2520" w:hanging="360"/>
       </w:pPr>
       <w:rPr>
-        <w:rFonts w:ascii="Arial Unicode MS" w:cs="Arial Unicode MS" w:hAnsi="Arial Unicode MS" w:eastAsia="Arial Unicode MS"/>
+        <w:rFonts w:ascii="Arial Unicode MS" w:hAnsi="Arial Unicode MS" w:eastAsia="Arial Unicode MS" w:cs="Arial Unicode MS"/>
         <w:b w:val="0"/>
         <w:bCs w:val="0"/>
         <w:i w:val="0"/>
@@ -2883,7 +3487,7 @@
         <w:ind w:left="2880" w:hanging="360"/>
       </w:pPr>
       <w:rPr>
-        <w:rFonts w:ascii="Helvetica" w:cs="Helvetica" w:hAnsi="Helvetica" w:eastAsia="Helvetica"/>
+        <w:rFonts w:ascii="Helvetica" w:hAnsi="Helvetica" w:eastAsia="Helvetica" w:cs="Helvetica"/>
         <w:b w:val="0"/>
         <w:bCs w:val="0"/>
         <w:i w:val="0"/>
@@ -2916,7 +3520,7 @@
         <w:ind w:left="3240" w:hanging="360"/>
       </w:pPr>
       <w:rPr>
-        <w:rFonts w:ascii="Arial Unicode MS" w:cs="Arial Unicode MS" w:hAnsi="Arial Unicode MS" w:eastAsia="Arial Unicode MS"/>
+        <w:rFonts w:ascii="Arial Unicode MS" w:hAnsi="Arial Unicode MS" w:eastAsia="Arial Unicode MS" w:cs="Arial Unicode MS"/>
         <w:b w:val="0"/>
         <w:bCs w:val="0"/>
         <w:i w:val="0"/>
@@ -2949,7 +3553,7 @@
         <w:ind w:left="3600" w:hanging="360"/>
       </w:pPr>
       <w:rPr>
-        <w:rFonts w:ascii="Arial Unicode MS" w:cs="Arial Unicode MS" w:hAnsi="Arial Unicode MS" w:eastAsia="Arial Unicode MS"/>
+        <w:rFonts w:ascii="Arial Unicode MS" w:hAnsi="Arial Unicode MS" w:eastAsia="Arial Unicode MS" w:cs="Arial Unicode MS"/>
         <w:b w:val="0"/>
         <w:bCs w:val="0"/>
         <w:i w:val="0"/>
@@ -2987,7 +3591,7 @@
         <w:ind w:left="720" w:hanging="360"/>
       </w:pPr>
       <w:rPr>
-        <w:rFonts w:ascii="Symbol" w:cs="Symbol" w:hAnsi="Symbol" w:eastAsia="Symbol"/>
+        <w:rFonts w:ascii="Symbol" w:hAnsi="Symbol" w:eastAsia="Symbol" w:cs="Symbol"/>
         <w:b w:val="0"/>
         <w:bCs w:val="0"/>
         <w:i w:val="0"/>
@@ -3020,7 +3624,7 @@
         <w:ind w:left="1080" w:hanging="360"/>
       </w:pPr>
       <w:rPr>
-        <w:rFonts w:ascii="Arial Unicode MS" w:cs="Arial Unicode MS" w:hAnsi="Arial Unicode MS" w:eastAsia="Arial Unicode MS"/>
+        <w:rFonts w:ascii="Arial Unicode MS" w:hAnsi="Arial Unicode MS" w:eastAsia="Arial Unicode MS" w:cs="Arial Unicode MS"/>
         <w:b w:val="0"/>
         <w:bCs w:val="0"/>
         <w:i w:val="0"/>
@@ -3053,7 +3657,7 @@
         <w:ind w:left="1440" w:hanging="360"/>
       </w:pPr>
       <w:rPr>
-        <w:rFonts w:ascii="Arial Unicode MS" w:cs="Arial Unicode MS" w:hAnsi="Arial Unicode MS" w:eastAsia="Arial Unicode MS"/>
+        <w:rFonts w:ascii="Arial Unicode MS" w:hAnsi="Arial Unicode MS" w:eastAsia="Arial Unicode MS" w:cs="Arial Unicode MS"/>
         <w:b w:val="0"/>
         <w:bCs w:val="0"/>
         <w:i w:val="0"/>
@@ -3086,7 +3690,7 @@
         <w:ind w:left="1800" w:hanging="360"/>
       </w:pPr>
       <w:rPr>
-        <w:rFonts w:ascii="Symbol" w:cs="Symbol" w:hAnsi="Symbol" w:eastAsia="Symbol"/>
+        <w:rFonts w:ascii="Symbol" w:hAnsi="Symbol" w:eastAsia="Symbol" w:cs="Symbol"/>
         <w:b w:val="0"/>
         <w:bCs w:val="0"/>
         <w:i w:val="0"/>
@@ -3119,7 +3723,7 @@
         <w:ind w:left="2160" w:hanging="360"/>
       </w:pPr>
       <w:rPr>
-        <w:rFonts w:ascii="Arial Unicode MS" w:cs="Arial Unicode MS" w:hAnsi="Arial Unicode MS" w:eastAsia="Arial Unicode MS"/>
+        <w:rFonts w:ascii="Arial Unicode MS" w:hAnsi="Arial Unicode MS" w:eastAsia="Arial Unicode MS" w:cs="Arial Unicode MS"/>
         <w:b w:val="0"/>
         <w:bCs w:val="0"/>
         <w:i w:val="0"/>
@@ -3152,7 +3756,7 @@
         <w:ind w:left="2520" w:hanging="360"/>
       </w:pPr>
       <w:rPr>
-        <w:rFonts w:ascii="Arial Unicode MS" w:cs="Arial Unicode MS" w:hAnsi="Arial Unicode MS" w:eastAsia="Arial Unicode MS"/>
+        <w:rFonts w:ascii="Arial Unicode MS" w:hAnsi="Arial Unicode MS" w:eastAsia="Arial Unicode MS" w:cs="Arial Unicode MS"/>
         <w:b w:val="0"/>
         <w:bCs w:val="0"/>
         <w:i w:val="0"/>
@@ -3185,7 +3789,7 @@
         <w:ind w:left="2880" w:hanging="360"/>
       </w:pPr>
       <w:rPr>
-        <w:rFonts w:ascii="Symbol" w:cs="Symbol" w:hAnsi="Symbol" w:eastAsia="Symbol"/>
+        <w:rFonts w:ascii="Symbol" w:hAnsi="Symbol" w:eastAsia="Symbol" w:cs="Symbol"/>
         <w:b w:val="0"/>
         <w:bCs w:val="0"/>
         <w:i w:val="0"/>
@@ -3218,7 +3822,7 @@
         <w:ind w:left="3240" w:hanging="360"/>
       </w:pPr>
       <w:rPr>
-        <w:rFonts w:ascii="Arial Unicode MS" w:cs="Arial Unicode MS" w:hAnsi="Arial Unicode MS" w:eastAsia="Arial Unicode MS"/>
+        <w:rFonts w:ascii="Arial Unicode MS" w:hAnsi="Arial Unicode MS" w:eastAsia="Arial Unicode MS" w:cs="Arial Unicode MS"/>
         <w:b w:val="0"/>
         <w:bCs w:val="0"/>
         <w:i w:val="0"/>
@@ -3251,7 +3855,7 @@
         <w:ind w:left="3600" w:hanging="360"/>
       </w:pPr>
       <w:rPr>
-        <w:rFonts w:ascii="Arial Unicode MS" w:cs="Arial Unicode MS" w:hAnsi="Arial Unicode MS" w:eastAsia="Arial Unicode MS"/>
+        <w:rFonts w:ascii="Arial Unicode MS" w:hAnsi="Arial Unicode MS" w:eastAsia="Arial Unicode MS" w:cs="Arial Unicode MS"/>
         <w:b w:val="0"/>
         <w:bCs w:val="0"/>
         <w:i w:val="0"/>
@@ -3289,7 +3893,7 @@
         <w:ind w:left="720" w:hanging="360"/>
       </w:pPr>
       <w:rPr>
-        <w:rFonts w:ascii="Symbol" w:cs="Symbol" w:hAnsi="Symbol" w:eastAsia="Symbol"/>
+        <w:rFonts w:ascii="Symbol" w:hAnsi="Symbol" w:eastAsia="Symbol" w:cs="Symbol"/>
         <w:b w:val="0"/>
         <w:bCs w:val="0"/>
         <w:i w:val="0"/>
@@ -3322,7 +3926,7 @@
         <w:ind w:left="1080" w:hanging="360"/>
       </w:pPr>
       <w:rPr>
-        <w:rFonts w:ascii="Arial Unicode MS" w:cs="Arial Unicode MS" w:hAnsi="Arial Unicode MS" w:eastAsia="Arial Unicode MS"/>
+        <w:rFonts w:ascii="Arial Unicode MS" w:hAnsi="Arial Unicode MS" w:eastAsia="Arial Unicode MS" w:cs="Arial Unicode MS"/>
         <w:b w:val="0"/>
         <w:bCs w:val="0"/>
         <w:i w:val="0"/>
@@ -3355,7 +3959,7 @@
         <w:ind w:left="1440" w:hanging="360"/>
       </w:pPr>
       <w:rPr>
-        <w:rFonts w:ascii="Arial Unicode MS" w:cs="Arial Unicode MS" w:hAnsi="Arial Unicode MS" w:eastAsia="Arial Unicode MS"/>
+        <w:rFonts w:ascii="Arial Unicode MS" w:hAnsi="Arial Unicode MS" w:eastAsia="Arial Unicode MS" w:cs="Arial Unicode MS"/>
         <w:b w:val="0"/>
         <w:bCs w:val="0"/>
         <w:i w:val="0"/>
@@ -3388,7 +3992,7 @@
         <w:ind w:left="1800" w:hanging="360"/>
       </w:pPr>
       <w:rPr>
-        <w:rFonts w:ascii="Symbol" w:cs="Symbol" w:hAnsi="Symbol" w:eastAsia="Symbol"/>
+        <w:rFonts w:ascii="Symbol" w:hAnsi="Symbol" w:eastAsia="Symbol" w:cs="Symbol"/>
         <w:b w:val="0"/>
         <w:bCs w:val="0"/>
         <w:i w:val="0"/>
@@ -3421,7 +4025,7 @@
         <w:ind w:left="2160" w:hanging="360"/>
       </w:pPr>
       <w:rPr>
-        <w:rFonts w:ascii="Arial Unicode MS" w:cs="Arial Unicode MS" w:hAnsi="Arial Unicode MS" w:eastAsia="Arial Unicode MS"/>
+        <w:rFonts w:ascii="Arial Unicode MS" w:hAnsi="Arial Unicode MS" w:eastAsia="Arial Unicode MS" w:cs="Arial Unicode MS"/>
         <w:b w:val="0"/>
         <w:bCs w:val="0"/>
         <w:i w:val="0"/>
@@ -3454,7 +4058,7 @@
         <w:ind w:left="2520" w:hanging="360"/>
       </w:pPr>
       <w:rPr>
-        <w:rFonts w:ascii="Arial Unicode MS" w:cs="Arial Unicode MS" w:hAnsi="Arial Unicode MS" w:eastAsia="Arial Unicode MS"/>
+        <w:rFonts w:ascii="Arial Unicode MS" w:hAnsi="Arial Unicode MS" w:eastAsia="Arial Unicode MS" w:cs="Arial Unicode MS"/>
         <w:b w:val="0"/>
         <w:bCs w:val="0"/>
         <w:i w:val="0"/>
@@ -3487,7 +4091,7 @@
         <w:ind w:left="2880" w:hanging="360"/>
       </w:pPr>
       <w:rPr>
-        <w:rFonts w:ascii="Symbol" w:cs="Symbol" w:hAnsi="Symbol" w:eastAsia="Symbol"/>
+        <w:rFonts w:ascii="Symbol" w:hAnsi="Symbol" w:eastAsia="Symbol" w:cs="Symbol"/>
         <w:b w:val="0"/>
         <w:bCs w:val="0"/>
         <w:i w:val="0"/>
@@ -3520,7 +4124,7 @@
         <w:ind w:left="3240" w:hanging="360"/>
       </w:pPr>
       <w:rPr>
-        <w:rFonts w:ascii="Arial Unicode MS" w:cs="Arial Unicode MS" w:hAnsi="Arial Unicode MS" w:eastAsia="Arial Unicode MS"/>
+        <w:rFonts w:ascii="Arial Unicode MS" w:hAnsi="Arial Unicode MS" w:eastAsia="Arial Unicode MS" w:cs="Arial Unicode MS"/>
         <w:b w:val="0"/>
         <w:bCs w:val="0"/>
         <w:i w:val="0"/>
@@ -3553,7 +4157,7 @@
         <w:ind w:left="3600" w:hanging="360"/>
       </w:pPr>
       <w:rPr>
-        <w:rFonts w:ascii="Arial Unicode MS" w:cs="Arial Unicode MS" w:hAnsi="Arial Unicode MS" w:eastAsia="Arial Unicode MS"/>
+        <w:rFonts w:ascii="Arial Unicode MS" w:hAnsi="Arial Unicode MS" w:eastAsia="Arial Unicode MS" w:cs="Arial Unicode MS"/>
         <w:b w:val="0"/>
         <w:bCs w:val="0"/>
         <w:i w:val="0"/>
@@ -3591,7 +4195,7 @@
         <w:ind w:left="720" w:hanging="360"/>
       </w:pPr>
       <w:rPr>
-        <w:rFonts w:ascii="Symbol" w:cs="Symbol" w:hAnsi="Symbol" w:eastAsia="Symbol"/>
+        <w:rFonts w:ascii="Symbol" w:hAnsi="Symbol" w:eastAsia="Symbol" w:cs="Symbol"/>
         <w:b w:val="0"/>
         <w:bCs w:val="0"/>
         <w:i w:val="0"/>
@@ -3624,7 +4228,7 @@
         <w:ind w:left="1080" w:hanging="360"/>
       </w:pPr>
       <w:rPr>
-        <w:rFonts w:ascii="Arial Unicode MS" w:cs="Arial Unicode MS" w:hAnsi="Arial Unicode MS" w:eastAsia="Arial Unicode MS"/>
+        <w:rFonts w:ascii="Arial Unicode MS" w:hAnsi="Arial Unicode MS" w:eastAsia="Arial Unicode MS" w:cs="Arial Unicode MS"/>
         <w:b w:val="0"/>
         <w:bCs w:val="0"/>
         <w:i w:val="0"/>
@@ -3657,7 +4261,7 @@
         <w:ind w:left="1440" w:hanging="360"/>
       </w:pPr>
       <w:rPr>
-        <w:rFonts w:ascii="Arial Unicode MS" w:cs="Arial Unicode MS" w:hAnsi="Arial Unicode MS" w:eastAsia="Arial Unicode MS"/>
+        <w:rFonts w:ascii="Arial Unicode MS" w:hAnsi="Arial Unicode MS" w:eastAsia="Arial Unicode MS" w:cs="Arial Unicode MS"/>
         <w:b w:val="0"/>
         <w:bCs w:val="0"/>
         <w:i w:val="0"/>
@@ -3690,7 +4294,7 @@
         <w:ind w:left="1800" w:hanging="360"/>
       </w:pPr>
       <w:rPr>
-        <w:rFonts w:ascii="Symbol" w:cs="Symbol" w:hAnsi="Symbol" w:eastAsia="Symbol"/>
+        <w:rFonts w:ascii="Symbol" w:hAnsi="Symbol" w:eastAsia="Symbol" w:cs="Symbol"/>
         <w:b w:val="0"/>
         <w:bCs w:val="0"/>
         <w:i w:val="0"/>
@@ -3723,7 +4327,7 @@
         <w:ind w:left="2160" w:hanging="360"/>
       </w:pPr>
       <w:rPr>
-        <w:rFonts w:ascii="Arial Unicode MS" w:cs="Arial Unicode MS" w:hAnsi="Arial Unicode MS" w:eastAsia="Arial Unicode MS"/>
+        <w:rFonts w:ascii="Arial Unicode MS" w:hAnsi="Arial Unicode MS" w:eastAsia="Arial Unicode MS" w:cs="Arial Unicode MS"/>
         <w:b w:val="0"/>
         <w:bCs w:val="0"/>
         <w:i w:val="0"/>
@@ -3756,7 +4360,7 @@
         <w:ind w:left="2520" w:hanging="360"/>
       </w:pPr>
       <w:rPr>
-        <w:rFonts w:ascii="Arial Unicode MS" w:cs="Arial Unicode MS" w:hAnsi="Arial Unicode MS" w:eastAsia="Arial Unicode MS"/>
+        <w:rFonts w:ascii="Arial Unicode MS" w:hAnsi="Arial Unicode MS" w:eastAsia="Arial Unicode MS" w:cs="Arial Unicode MS"/>
         <w:b w:val="0"/>
         <w:bCs w:val="0"/>
         <w:i w:val="0"/>
@@ -3789,7 +4393,7 @@
         <w:ind w:left="2880" w:hanging="360"/>
       </w:pPr>
       <w:rPr>
-        <w:rFonts w:ascii="Symbol" w:cs="Symbol" w:hAnsi="Symbol" w:eastAsia="Symbol"/>
+        <w:rFonts w:ascii="Symbol" w:hAnsi="Symbol" w:eastAsia="Symbol" w:cs="Symbol"/>
         <w:b w:val="0"/>
         <w:bCs w:val="0"/>
         <w:i w:val="0"/>
@@ -3822,7 +4426,7 @@
         <w:ind w:left="3240" w:hanging="360"/>
       </w:pPr>
       <w:rPr>
-        <w:rFonts w:ascii="Arial Unicode MS" w:cs="Arial Unicode MS" w:hAnsi="Arial Unicode MS" w:eastAsia="Arial Unicode MS"/>
+        <w:rFonts w:ascii="Arial Unicode MS" w:hAnsi="Arial Unicode MS" w:eastAsia="Arial Unicode MS" w:cs="Arial Unicode MS"/>
         <w:b w:val="0"/>
         <w:bCs w:val="0"/>
         <w:i w:val="0"/>
@@ -3855,7 +4459,7 @@
         <w:ind w:left="3600" w:hanging="360"/>
       </w:pPr>
       <w:rPr>
-        <w:rFonts w:ascii="Arial Unicode MS" w:cs="Arial Unicode MS" w:hAnsi="Arial Unicode MS" w:eastAsia="Arial Unicode MS"/>
+        <w:rFonts w:ascii="Arial Unicode MS" w:hAnsi="Arial Unicode MS" w:eastAsia="Arial Unicode MS" w:cs="Arial Unicode MS"/>
         <w:b w:val="0"/>
         <w:bCs w:val="0"/>
         <w:i w:val="0"/>
@@ -3876,6 +4480,9 @@
       </w:rPr>
     </w:lvl>
   </w:abstractNum>
+  <w:num w:numId="14">
+    <w:abstractNumId w:val="12"/>
+  </w:num>
   <w:num w:numId="1">
     <w:abstractNumId w:val="1"/>
   </w:num>
@@ -3907,7 +4514,7 @@
           <w:ind w:left="720" w:hanging="500"/>
         </w:pPr>
         <w:rPr>
-          <w:rFonts w:ascii="Times Roman" w:cs="Times Roman" w:hAnsi="Times Roman" w:eastAsia="Times Roman"/>
+          <w:rFonts w:ascii="Times Roman" w:hAnsi="Times Roman" w:eastAsia="Times Roman" w:cs="Times Roman"/>
           <w:b w:val="0"/>
           <w:bCs w:val="0"/>
           <w:i w:val="0"/>
@@ -3940,7 +4547,7 @@
           <w:ind w:left="940" w:hanging="500"/>
         </w:pPr>
         <w:rPr>
-          <w:rFonts w:ascii="Times Roman" w:cs="Times Roman" w:hAnsi="Times Roman" w:eastAsia="Times Roman"/>
+          <w:rFonts w:ascii="Times Roman" w:hAnsi="Times Roman" w:eastAsia="Times Roman" w:cs="Times Roman"/>
           <w:b w:val="0"/>
           <w:bCs w:val="0"/>
           <w:i w:val="0"/>
@@ -3973,7 +4580,7 @@
           <w:ind w:left="1160" w:hanging="500"/>
         </w:pPr>
         <w:rPr>
-          <w:rFonts w:ascii="Times Roman" w:cs="Times Roman" w:hAnsi="Times Roman" w:eastAsia="Times Roman"/>
+          <w:rFonts w:ascii="Times Roman" w:hAnsi="Times Roman" w:eastAsia="Times Roman" w:cs="Times Roman"/>
           <w:b w:val="0"/>
           <w:bCs w:val="0"/>
           <w:i w:val="0"/>
@@ -4006,7 +4613,7 @@
           <w:ind w:left="1380" w:hanging="500"/>
         </w:pPr>
         <w:rPr>
-          <w:rFonts w:ascii="Times Roman" w:cs="Times Roman" w:hAnsi="Times Roman" w:eastAsia="Times Roman"/>
+          <w:rFonts w:ascii="Times Roman" w:hAnsi="Times Roman" w:eastAsia="Times Roman" w:cs="Times Roman"/>
           <w:b w:val="0"/>
           <w:bCs w:val="0"/>
           <w:i w:val="0"/>
@@ -4039,7 +4646,7 @@
           <w:ind w:left="1600" w:hanging="500"/>
         </w:pPr>
         <w:rPr>
-          <w:rFonts w:ascii="Times Roman" w:cs="Times Roman" w:hAnsi="Times Roman" w:eastAsia="Times Roman"/>
+          <w:rFonts w:ascii="Times Roman" w:hAnsi="Times Roman" w:eastAsia="Times Roman" w:cs="Times Roman"/>
           <w:b w:val="0"/>
           <w:bCs w:val="0"/>
           <w:i w:val="0"/>
@@ -4072,7 +4679,7 @@
           <w:ind w:left="1820" w:hanging="500"/>
         </w:pPr>
         <w:rPr>
-          <w:rFonts w:ascii="Times Roman" w:cs="Times Roman" w:hAnsi="Times Roman" w:eastAsia="Times Roman"/>
+          <w:rFonts w:ascii="Times Roman" w:hAnsi="Times Roman" w:eastAsia="Times Roman" w:cs="Times Roman"/>
           <w:b w:val="0"/>
           <w:bCs w:val="0"/>
           <w:i w:val="0"/>
@@ -4105,7 +4712,7 @@
           <w:ind w:left="2040" w:hanging="500"/>
         </w:pPr>
         <w:rPr>
-          <w:rFonts w:ascii="Times Roman" w:cs="Times Roman" w:hAnsi="Times Roman" w:eastAsia="Times Roman"/>
+          <w:rFonts w:ascii="Times Roman" w:hAnsi="Times Roman" w:eastAsia="Times Roman" w:cs="Times Roman"/>
           <w:b w:val="0"/>
           <w:bCs w:val="0"/>
           <w:i w:val="0"/>
@@ -4138,7 +4745,7 @@
           <w:ind w:left="2260" w:hanging="500"/>
         </w:pPr>
         <w:rPr>
-          <w:rFonts w:ascii="Times Roman" w:cs="Times Roman" w:hAnsi="Times Roman" w:eastAsia="Times Roman"/>
+          <w:rFonts w:ascii="Times Roman" w:hAnsi="Times Roman" w:eastAsia="Times Roman" w:cs="Times Roman"/>
           <w:b w:val="0"/>
           <w:bCs w:val="0"/>
           <w:i w:val="0"/>
@@ -4171,7 +4778,7 @@
           <w:ind w:left="2480" w:hanging="500"/>
         </w:pPr>
         <w:rPr>
-          <w:rFonts w:ascii="Times Roman" w:cs="Times Roman" w:hAnsi="Times Roman" w:eastAsia="Times Roman"/>
+          <w:rFonts w:ascii="Times Roman" w:hAnsi="Times Roman" w:eastAsia="Times Roman" w:cs="Times Roman"/>
           <w:b w:val="0"/>
           <w:bCs w:val="0"/>
           <w:i w:val="0"/>
@@ -4216,11 +4823,11 @@
 </file>
 
 <file path=word/styles.xml><?xml version="1.0" encoding="utf-8"?>
-<w:styles xmlns:w="http://schemas.openxmlformats.org/wordprocessingml/2006/main" xmlns:mc="http://schemas.openxmlformats.org/markup-compatibility/2006" xmlns:w14="http://schemas.microsoft.com/office/word/2010/wordml" mc:Ignorable="w14">
+<w:styles xmlns:wp14="http://schemas.microsoft.com/office/word/2010/wordprocessingDrawing" xmlns:w="http://schemas.openxmlformats.org/wordprocessingml/2006/main" xmlns:mc="http://schemas.openxmlformats.org/markup-compatibility/2006" xmlns:w14="http://schemas.microsoft.com/office/word/2010/wordml" mc:Ignorable="w14 wp14">
   <w:docDefaults>
     <w:rPrDefault>
       <w:rPr>
-        <w:rFonts w:ascii="Times New Roman" w:cs="Times New Roman" w:hAnsi="Times New Roman" w:eastAsia="Arial Unicode MS"/>
+        <w:rFonts w:ascii="Times New Roman" w:hAnsi="Times New Roman" w:eastAsia="Arial Unicode MS" w:cs="Times New Roman"/>
         <w:b w:val="0"/>
         <w:bCs w:val="0"/>
         <w:i w:val="0"/>
@@ -4251,7 +4858,7 @@
         <w:keepNext w:val="0"/>
         <w:keepLines w:val="0"/>
         <w:pageBreakBefore w:val="0"/>
-        <w:framePr w:anchorLock="0" w:w="0" w:h="0" w:vSpace="0" w:hSpace="0" w:xAlign="left" w:y="0" w:hRule="exact" w:vAnchor="margin"/>
+        <w:framePr w:w="0" w:h="0" w:vSpace="0" w:hSpace="0" w:vAnchor="margin" w:xAlign="left" w:y="0" w:hRule="exact" w:anchorLock="0"/>
         <w:widowControl w:val="1"/>
         <w:numPr>
           <w:ilvl w:val="0"/>
@@ -4275,7 +4882,7 @@
       </w:pPr>
     </w:pPrDefault>
   </w:docDefaults>
-  <w:style w:type="paragraph" w:default="1" w:styleId="Normal">
+  <w:style w:type="paragraph" w:styleId="Normal" w:default="1">
     <w:name w:val="Normal"/>
     <w:next w:val="Normal"/>
     <w:pPr/>
@@ -4285,7 +4892,7 @@
       <w:lang w:val="en-US" w:eastAsia="en-US" w:bidi="ar-SA"/>
     </w:rPr>
   </w:style>
-  <w:style w:type="character" w:default="1" w:styleId="Default Paragraph Font">
+  <w:style w:type="character" w:styleId="Default Paragraph Font" w:default="1">
     <w:name w:val="Default Paragraph Font"/>
     <w:next w:val="Default Paragraph Font"/>
   </w:style>
@@ -4295,7 +4902,7 @@
       <w:u w:val="single"/>
     </w:rPr>
   </w:style>
-  <w:style w:type="table" w:default="1" w:styleId="Table Normal">
+  <w:style w:type="table" w:styleId="Table Normal" w:default="1">
     <w:name w:val="Table Normal"/>
     <w:next w:val="Table Normal"/>
     <w:pPr/>
@@ -4317,7 +4924,7 @@
     <w:tblStylePr w:type="seCell"/>
     <w:tblStylePr w:type="swCell"/>
   </w:style>
-  <w:style w:type="numbering" w:default="1" w:styleId="No List">
+  <w:style w:type="numbering" w:styleId="No List" w:default="1">
     <w:name w:val="No List"/>
     <w:next w:val="No List"/>
     <w:pPr/>
@@ -4342,7 +4949,7 @@
       <w:outlineLvl w:val="9"/>
     </w:pPr>
     <w:rPr>
-      <w:rFonts w:ascii="Helvetica Neue" w:cs="Arial Unicode MS" w:hAnsi="Helvetica Neue" w:eastAsia="Arial Unicode MS"/>
+      <w:rFonts w:ascii="Helvetica Neue" w:hAnsi="Helvetica Neue" w:eastAsia="Arial Unicode MS" w:cs="Arial Unicode MS"/>
       <w:b w:val="0"/>
       <w:bCs w:val="0"/>
       <w:i w:val="0"/>
@@ -4388,7 +4995,7 @@
       <w:outlineLvl w:val="9"/>
     </w:pPr>
     <w:rPr>
-      <w:rFonts w:ascii="Times New Roman" w:cs="Arial Unicode MS" w:hAnsi="Times New Roman" w:eastAsia="Arial Unicode MS"/>
+      <w:rFonts w:ascii="Times New Roman" w:hAnsi="Times New Roman" w:eastAsia="Arial Unicode MS" w:cs="Arial Unicode MS"/>
       <w:b w:val="0"/>
       <w:bCs w:val="0"/>
       <w:i w:val="0"/>
@@ -4435,7 +5042,7 @@
       <w:outlineLvl w:val="9"/>
     </w:pPr>
     <w:rPr>
-      <w:rFonts w:ascii="Helvetica Neue" w:cs="Arial Unicode MS" w:hAnsi="Helvetica Neue" w:eastAsia="Arial Unicode MS"/>
+      <w:rFonts w:ascii="Helvetica Neue" w:hAnsi="Helvetica Neue" w:eastAsia="Arial Unicode MS" w:cs="Arial Unicode MS"/>
       <w:b w:val="0"/>
       <w:bCs w:val="0"/>
       <w:i w:val="0"/>

</xml_diff>

<commit_message>
Ultime modifiche ai file
</commit_message>
<xml_diff>
--- a/Requisiti riscritti .docx
+++ b/Requisiti riscritti .docx
@@ -2,6 +2,55 @@
 <file path=word/document.xml><?xml version="1.0" encoding="utf-8"?>
 <w:document xmlns:o="urn:schemas-microsoft-com:office:office" xmlns:r="http://schemas.openxmlformats.org/officeDocument/2006/relationships" xmlns:v="urn:schemas-microsoft-com:vml" xmlns:w="http://schemas.openxmlformats.org/wordprocessingml/2006/main" xmlns:w10="urn:schemas-microsoft-com:office:word" xmlns:wp="http://schemas.openxmlformats.org/drawingml/2006/wordprocessingDrawing" xmlns:wps="http://schemas.microsoft.com/office/word/2010/wordprocessingShape" xmlns:wpg="http://schemas.microsoft.com/office/word/2010/wordprocessingGroup" xmlns:mc="http://schemas.openxmlformats.org/markup-compatibility/2006" xmlns:wp14="http://schemas.microsoft.com/office/word/2010/wordprocessingDrawing" xmlns:w14="http://schemas.microsoft.com/office/word/2010/wordml" mc:Ignorable="w14 wp14">
   <w:body>
+    <w:p>
+      <w:pPr>
+        <w:pStyle w:val="Corpo"/>
+        <w:jc w:val="center"/>
+        <w:rPr>
+          <w:rFonts w:ascii="Calibri" w:hAnsi="Calibri"/>
+          <w:i/>
+          <w:i/>
+          <w:iCs/>
+          <w:color w:val="CE181E"/>
+          <w:sz w:val="32"/>
+          <w:szCs w:val="32"/>
+        </w:rPr>
+      </w:pPr>
+      <w:r>
+        <w:rPr>
+          <w:rFonts w:eastAsia="Times Roman" w:cs="Times Roman" w:ascii="Calibri" w:hAnsi="Calibri"/>
+          <w:b/>
+          <w:bCs/>
+          <w:i/>
+          <w:iCs/>
+          <w:color w:val="CE181E"/>
+          <w:sz w:val="32"/>
+          <w:szCs w:val="32"/>
+          <w:lang w:val="it-IT"/>
+        </w:rPr>
+        <w:t>Requisiti Riscritti</w:t>
+      </w:r>
+    </w:p>
+    <w:p>
+      <w:pPr>
+        <w:pStyle w:val="Corpo"/>
+        <w:rPr>
+          <w:rFonts w:ascii="Calibri" w:hAnsi="Calibri" w:eastAsia="Times Roman" w:cs="Times Roman"/>
+          <w:b/>
+          <w:b/>
+          <w:bCs/>
+          <w:lang w:val="it-IT"/>
+        </w:rPr>
+      </w:pPr>
+      <w:r>
+        <w:rPr>
+          <w:rFonts w:eastAsia="Times Roman" w:cs="Times Roman" w:ascii="Calibri" w:hAnsi="Calibri"/>
+          <w:b/>
+          <w:bCs/>
+          <w:lang w:val="it-IT"/>
+        </w:rPr>
+      </w:r>
+    </w:p>
     <w:p>
       <w:pPr>
         <w:pStyle w:val="Corpo"/>
@@ -1087,12 +1136,7 @@
         <w:bidi w:val="0"/>
         <w:ind w:left="720" w:right="0" w:hanging="360"/>
         <w:jc w:val="left"/>
-        <w:rPr>
-          <w:rFonts w:ascii="Times Roman" w:hAnsi="Times Roman" w:eastAsia="Times Roman" w:cs="Times Roman"/>
-          <w:sz w:val="20"/>
-          <w:szCs w:val="20"/>
-          <w:lang w:val="it-IT"/>
-        </w:rPr>
+        <w:rPr/>
       </w:pPr>
       <w:r>
         <w:rPr>
@@ -1114,280 +1158,14 @@
     <w:p>
       <w:pPr>
         <w:pStyle w:val="Corpo"/>
-        <w:rPr>
-          <w:rFonts w:ascii="Calibri" w:hAnsi="Calibri" w:eastAsia="Times Roman" w:cs="Times Roman"/>
-          <w:outline w:val="false"/>
-          <w:color w:val="000000"/>
-          <w:sz w:val="20"/>
-          <w:szCs w:val="20"/>
-          <w14:textFill>
-            <w14:solidFill>
-              <w14:srgbClr w14:val="000000"/>
-            </w14:solidFill>
-          </w14:textFill>
-        </w:rPr>
-      </w:pPr>
-      <w:r>
-        <w:rPr>
-          <w:rFonts w:eastAsia="Times Roman" w:cs="Times Roman" w:ascii="Calibri" w:hAnsi="Calibri"/>
-          <w:outline w:val="false"/>
-          <w:color w:val="000000"/>
-          <w:sz w:val="20"/>
-          <w:szCs w:val="20"/>
-          <w14:textFill>
-            <w14:solidFill>
-              <w14:srgbClr w14:val="000000"/>
-            </w14:solidFill>
-          </w14:textFill>
-        </w:rPr>
-      </w:r>
-    </w:p>
-    <w:p>
-      <w:pPr>
-        <w:pStyle w:val="Corpo"/>
-        <w:rPr>
-          <w:rFonts w:ascii="Calibri" w:hAnsi="Calibri" w:eastAsia="Times Roman" w:cs="Times Roman"/>
-          <w:outline w:val="false"/>
-          <w:color w:val="000000"/>
-          <w:sz w:val="20"/>
-          <w:szCs w:val="20"/>
-          <w14:textFill>
-            <w14:solidFill>
-              <w14:srgbClr w14:val="000000"/>
-            </w14:solidFill>
-          </w14:textFill>
-        </w:rPr>
-      </w:pPr>
-      <w:r>
-        <w:rPr>
-          <w:rFonts w:eastAsia="Times Roman" w:cs="Times Roman" w:ascii="Calibri" w:hAnsi="Calibri"/>
-          <w:outline w:val="false"/>
-          <w:color w:val="000000"/>
-          <w:sz w:val="20"/>
-          <w:szCs w:val="20"/>
-          <w14:textFill>
-            <w14:solidFill>
-              <w14:srgbClr w14:val="000000"/>
-            </w14:solidFill>
-          </w14:textFill>
-        </w:rPr>
-      </w:r>
-    </w:p>
-    <w:p>
-      <w:pPr>
-        <w:pStyle w:val="Corpo"/>
-        <w:rPr>
-          <w:rFonts w:ascii="Calibri" w:hAnsi="Calibri" w:eastAsia="Times Roman" w:cs="Times Roman"/>
-          <w:outline w:val="false"/>
-          <w:color w:val="000000"/>
-          <w:sz w:val="20"/>
-          <w:szCs w:val="20"/>
-          <w14:textFill>
-            <w14:solidFill>
-              <w14:srgbClr w14:val="000000"/>
-            </w14:solidFill>
-          </w14:textFill>
-        </w:rPr>
-      </w:pPr>
-      <w:r>
-        <w:rPr>
-          <w:rFonts w:eastAsia="Times Roman" w:cs="Times Roman" w:ascii="Calibri" w:hAnsi="Calibri"/>
-          <w:outline w:val="false"/>
-          <w:color w:val="000000"/>
-          <w:sz w:val="20"/>
-          <w:szCs w:val="20"/>
-          <w14:textFill>
-            <w14:solidFill>
-              <w14:srgbClr w14:val="000000"/>
-            </w14:solidFill>
-          </w14:textFill>
-        </w:rPr>
-      </w:r>
-    </w:p>
-    <w:p>
-      <w:pPr>
-        <w:pStyle w:val="Corpo"/>
-        <w:rPr>
-          <w:rFonts w:ascii="Calibri" w:hAnsi="Calibri" w:eastAsia="Times Roman" w:cs="Times Roman"/>
-          <w:b/>
-          <w:b/>
-          <w:bCs/>
-          <w:sz w:val="28"/>
-          <w:szCs w:val="28"/>
-          <w:lang w:val="it-IT"/>
-        </w:rPr>
-      </w:pPr>
-      <w:r>
-        <w:rPr>
-          <w:rFonts w:eastAsia="Times Roman" w:cs="Times Roman" w:ascii="Calibri" w:hAnsi="Calibri"/>
-          <w:b/>
-          <w:bCs/>
-          <w:sz w:val="28"/>
-          <w:szCs w:val="28"/>
-          <w:lang w:val="it-IT"/>
-        </w:rPr>
-      </w:r>
-    </w:p>
-    <w:p>
-      <w:pPr>
-        <w:pStyle w:val="Corpo"/>
-        <w:rPr>
-          <w:rFonts w:ascii="Calibri" w:hAnsi="Calibri" w:eastAsia="Times Roman" w:cs="Times Roman"/>
-          <w:b/>
-          <w:b/>
-          <w:bCs/>
-          <w:sz w:val="28"/>
-          <w:szCs w:val="28"/>
-          <w:lang w:val="it-IT"/>
-        </w:rPr>
-      </w:pPr>
-      <w:r>
-        <w:rPr>
-          <w:rFonts w:eastAsia="Times Roman" w:cs="Times Roman" w:ascii="Calibri" w:hAnsi="Calibri"/>
-          <w:b/>
-          <w:bCs/>
-          <w:sz w:val="28"/>
-          <w:szCs w:val="28"/>
-          <w:lang w:val="it-IT"/>
-        </w:rPr>
-      </w:r>
-    </w:p>
-    <w:p>
-      <w:pPr>
-        <w:pStyle w:val="Corpo"/>
-        <w:rPr>
-          <w:rFonts w:ascii="Calibri" w:hAnsi="Calibri" w:eastAsia="Times Roman" w:cs="Times Roman"/>
-          <w:b/>
-          <w:b/>
-          <w:bCs/>
-          <w:sz w:val="28"/>
-          <w:szCs w:val="28"/>
-          <w:lang w:val="it-IT"/>
-        </w:rPr>
-      </w:pPr>
-      <w:r>
-        <w:rPr>
-          <w:rFonts w:eastAsia="Times Roman" w:cs="Times Roman" w:ascii="Calibri" w:hAnsi="Calibri"/>
-          <w:b/>
-          <w:bCs/>
-          <w:sz w:val="28"/>
-          <w:szCs w:val="28"/>
-          <w:lang w:val="it-IT"/>
-        </w:rPr>
-      </w:r>
-    </w:p>
-    <w:p>
-      <w:pPr>
-        <w:pStyle w:val="Corpo"/>
-        <w:rPr>
-          <w:rFonts w:ascii="Calibri" w:hAnsi="Calibri" w:eastAsia="Times Roman" w:cs="Times Roman"/>
-          <w:b/>
-          <w:b/>
-          <w:bCs/>
-          <w:sz w:val="28"/>
-          <w:szCs w:val="28"/>
-          <w:lang w:val="it-IT"/>
-        </w:rPr>
-      </w:pPr>
-      <w:r>
-        <w:rPr>
-          <w:rFonts w:eastAsia="Times Roman" w:cs="Times Roman" w:ascii="Calibri" w:hAnsi="Calibri"/>
-          <w:b/>
-          <w:bCs/>
-          <w:sz w:val="28"/>
-          <w:szCs w:val="28"/>
-          <w:lang w:val="it-IT"/>
-        </w:rPr>
-      </w:r>
-    </w:p>
-    <w:p>
-      <w:pPr>
-        <w:pStyle w:val="Corpo"/>
-        <w:rPr>
-          <w:rFonts w:ascii="Calibri" w:hAnsi="Calibri" w:eastAsia="Times Roman" w:cs="Times Roman"/>
-          <w:b/>
-          <w:b/>
-          <w:bCs/>
-          <w:sz w:val="28"/>
-          <w:szCs w:val="28"/>
-          <w:lang w:val="it-IT"/>
-        </w:rPr>
-      </w:pPr>
-      <w:r>
-        <w:rPr>
-          <w:rFonts w:eastAsia="Times Roman" w:cs="Times Roman" w:ascii="Calibri" w:hAnsi="Calibri"/>
-          <w:b/>
-          <w:bCs/>
-          <w:sz w:val="28"/>
-          <w:szCs w:val="28"/>
-          <w:lang w:val="it-IT"/>
-        </w:rPr>
-      </w:r>
-    </w:p>
-    <w:p>
-      <w:pPr>
-        <w:pStyle w:val="Corpo"/>
-        <w:rPr>
-          <w:rFonts w:ascii="Calibri" w:hAnsi="Calibri" w:eastAsia="Times Roman" w:cs="Times Roman"/>
-          <w:b/>
-          <w:b/>
-          <w:bCs/>
-          <w:sz w:val="28"/>
-          <w:szCs w:val="28"/>
-          <w:lang w:val="it-IT"/>
-        </w:rPr>
-      </w:pPr>
-      <w:r>
-        <w:rPr>
-          <w:rFonts w:eastAsia="Times Roman" w:cs="Times Roman" w:ascii="Calibri" w:hAnsi="Calibri"/>
-          <w:b/>
-          <w:bCs/>
-          <w:sz w:val="28"/>
-          <w:szCs w:val="28"/>
-          <w:lang w:val="it-IT"/>
-        </w:rPr>
-      </w:r>
-    </w:p>
-    <w:p>
-      <w:pPr>
-        <w:pStyle w:val="Corpo"/>
-        <w:rPr>
-          <w:rFonts w:ascii="Times Roman" w:hAnsi="Times Roman" w:eastAsia="Times Roman" w:cs="Times Roman"/>
-          <w:b/>
-          <w:b/>
-          <w:bCs/>
-          <w:sz w:val="28"/>
-          <w:szCs w:val="28"/>
-        </w:rPr>
-      </w:pPr>
-      <w:r>
-        <w:rPr>
-          <w:rFonts w:eastAsia="Times Roman" w:cs="Times Roman" w:ascii="Calibri" w:hAnsi="Calibri"/>
-          <w:b/>
-          <w:bCs/>
-          <w:sz w:val="28"/>
-          <w:szCs w:val="28"/>
-          <w:lang w:val="it-IT"/>
-        </w:rPr>
-        <w:t>Regole Aziendali</w:t>
-      </w:r>
-    </w:p>
-    <w:p>
-      <w:pPr>
-        <w:pStyle w:val="Corpo"/>
         <w:numPr>
           <w:ilvl w:val="0"/>
-          <w:numId w:val="8"/>
+          <w:numId w:val="7"/>
         </w:numPr>
         <w:bidi w:val="0"/>
         <w:ind w:left="720" w:right="0" w:hanging="360"/>
         <w:jc w:val="left"/>
-        <w:rPr>
-          <w:rFonts w:ascii="Times Roman" w:hAnsi="Times Roman" w:eastAsia="Times Roman" w:cs="Times Roman"/>
-          <w:sz w:val="20"/>
-          <w:szCs w:val="20"/>
-          <w:lang w:val="it-IT"/>
-        </w:rPr>
+        <w:rPr/>
       </w:pPr>
       <w:r>
         <w:rPr>
@@ -1441,561 +1219,32 @@
     <w:p>
       <w:pPr>
         <w:pStyle w:val="Corpo"/>
-        <w:numPr>
-          <w:ilvl w:val="0"/>
-          <w:numId w:val="8"/>
-        </w:numPr>
-        <w:bidi w:val="0"/>
-        <w:jc w:val="left"/>
         <w:rPr>
-          <w:rFonts w:ascii="Times Roman" w:hAnsi="Times Roman" w:eastAsia="Times Roman" w:cs="Times Roman"/>
-          <w:b w:val="false"/>
-          <w:b w:val="false"/>
-          <w:bCs w:val="false"/>
-          <w:i w:val="false"/>
-          <w:i w:val="false"/>
-          <w:iCs w:val="false"/>
-          <w:color w:val="000000" w:themeColor="text1" w:themeShade="ff" w:themeTint="ff"/>
-          <w:position w:val="0"/>
-          <w:sz w:val="24"/>
+          <w:rFonts w:ascii="Calibri" w:hAnsi="Calibri" w:eastAsia="Times Roman" w:cs="Times Roman"/>
+          <w:outline w:val="false"/>
+          <w:color w:val="000000"/>
           <w:sz w:val="20"/>
           <w:szCs w:val="20"/>
-          <w:vertAlign w:val="baseline"/>
-          <w:lang w:val="it-IT"/>
+          <w14:textFill>
+            <w14:solidFill>
+              <w14:srgbClr w14:val="000000"/>
+            </w14:solidFill>
+          </w14:textFill>
         </w:rPr>
       </w:pPr>
       <w:r>
         <w:rPr>
           <w:rFonts w:eastAsia="Times Roman" w:cs="Times Roman" w:ascii="Calibri" w:hAnsi="Calibri"/>
-          <w:b w:val="false"/>
-          <w:bCs w:val="false"/>
-          <w:color w:val="000000" w:themeColor="text1" w:themeShade="ff" w:themeTint="ff"/>
+          <w:outline w:val="false"/>
+          <w:color w:val="000000"/>
           <w:sz w:val="20"/>
           <w:szCs w:val="20"/>
-          <w:lang w:val="it-IT"/>
+          <w14:textFill>
+            <w14:solidFill>
+              <w14:srgbClr w14:val="000000"/>
+            </w14:solidFill>
+          </w14:textFill>
         </w:rPr>
-        <w:t>Una puntata di un Programma TV è esprimibile tramite un Episodio, dove il titolo del Contenuto collegato tramite “Composizione Serie” corrisponde al nome del Programma, mentre l’attributo “titolo” di Episodio indica la puntata e “stagione” l’edizione del Programma</w:t>
-      </w:r>
-    </w:p>
-    <w:p>
-      <w:pPr>
-        <w:pStyle w:val="Corpo"/>
-        <w:numPr>
-          <w:ilvl w:val="0"/>
-          <w:numId w:val="8"/>
-        </w:numPr>
-        <w:bidi w:val="0"/>
-        <w:jc w:val="left"/>
-        <w:rPr>
-          <w:b w:val="false"/>
-          <w:b w:val="false"/>
-          <w:bCs w:val="false"/>
-          <w:i w:val="false"/>
-          <w:i w:val="false"/>
-          <w:iCs w:val="false"/>
-          <w:color w:val="000000" w:themeColor="text1" w:themeShade="ff" w:themeTint="ff"/>
-          <w:position w:val="0"/>
-          <w:sz w:val="24"/>
-          <w:sz w:val="20"/>
-          <w:szCs w:val="20"/>
-          <w:vertAlign w:val="baseline"/>
-          <w:lang w:val="it-IT"/>
-        </w:rPr>
-      </w:pPr>
-      <w:r>
-        <w:rPr>
-          <w:rFonts w:eastAsia="Times Roman" w:cs="Times Roman" w:ascii="Calibri" w:hAnsi="Calibri"/>
-          <w:b w:val="false"/>
-          <w:bCs w:val="false"/>
-          <w:color w:val="000000" w:themeColor="text1" w:themeShade="ff" w:themeTint="ff"/>
-          <w:sz w:val="20"/>
-          <w:szCs w:val="20"/>
-          <w:lang w:val="it-IT"/>
-        </w:rPr>
-        <w:t xml:space="preserve">Un Contenuto può partecipare alla relazione “Composizione Serie” con un Episodio solo se l’attributo “durata” del Contenuto ha valore </w:t>
-      </w:r>
-      <w:r>
-        <w:rPr>
-          <w:rFonts w:eastAsia="Times Roman" w:cs="Times Roman" w:ascii="Calibri" w:hAnsi="Calibri"/>
-          <w:b/>
-          <w:bCs/>
-          <w:color w:val="000000" w:themeColor="text1" w:themeShade="ff" w:themeTint="ff"/>
-          <w:sz w:val="20"/>
-          <w:szCs w:val="20"/>
-          <w:lang w:val="it-IT"/>
-        </w:rPr>
-        <w:t>nullo</w:t>
-      </w:r>
-      <w:r>
-        <w:rPr>
-          <w:rFonts w:eastAsia="Times Roman" w:cs="Times Roman" w:ascii="Calibri" w:hAnsi="Calibri"/>
-          <w:b w:val="false"/>
-          <w:bCs w:val="false"/>
-          <w:color w:val="000000" w:themeColor="text1" w:themeShade="ff" w:themeTint="ff"/>
-          <w:sz w:val="20"/>
-          <w:szCs w:val="20"/>
-          <w:lang w:val="it-IT"/>
-        </w:rPr>
-        <w:t xml:space="preserve"> (</w:t>
-      </w:r>
-      <w:r>
-        <w:rPr>
-          <w:rFonts w:eastAsia="Times Roman" w:cs="Times Roman" w:ascii="Calibri" w:hAnsi="Calibri"/>
-          <w:b w:val="false"/>
-          <w:bCs w:val="false"/>
-          <w:i/>
-          <w:iCs/>
-          <w:color w:val="000000" w:themeColor="text1" w:themeShade="ff" w:themeTint="ff"/>
-          <w:sz w:val="20"/>
-          <w:szCs w:val="20"/>
-          <w:lang w:val="it-IT"/>
-        </w:rPr>
-        <w:t>Contenuto visto come Serie TV</w:t>
-      </w:r>
-      <w:r>
-        <w:rPr>
-          <w:rFonts w:eastAsia="Times Roman" w:cs="Times Roman" w:ascii="Calibri" w:hAnsi="Calibri"/>
-          <w:b w:val="false"/>
-          <w:bCs w:val="false"/>
-          <w:color w:val="000000" w:themeColor="text1" w:themeShade="ff" w:themeTint="ff"/>
-          <w:sz w:val="20"/>
-          <w:szCs w:val="20"/>
-          <w:lang w:val="it-IT"/>
-        </w:rPr>
-        <w:t>).</w:t>
-      </w:r>
-    </w:p>
-    <w:p>
-      <w:pPr>
-        <w:pStyle w:val="Corpo"/>
-        <w:numPr>
-          <w:ilvl w:val="0"/>
-          <w:numId w:val="8"/>
-        </w:numPr>
-        <w:bidi w:val="0"/>
-        <w:jc w:val="left"/>
-        <w:rPr>
-          <w:b w:val="false"/>
-          <w:b w:val="false"/>
-          <w:bCs w:val="false"/>
-          <w:i w:val="false"/>
-          <w:i w:val="false"/>
-          <w:iCs w:val="false"/>
-          <w:color w:val="000000" w:themeColor="text1" w:themeShade="ff" w:themeTint="ff"/>
-          <w:position w:val="0"/>
-          <w:sz w:val="24"/>
-          <w:sz w:val="20"/>
-          <w:szCs w:val="20"/>
-          <w:vertAlign w:val="baseline"/>
-          <w:lang w:val="it-IT"/>
-        </w:rPr>
-      </w:pPr>
-      <w:r>
-        <w:rPr>
-          <w:rFonts w:eastAsia="Times Roman" w:cs="Times Roman" w:ascii="Calibri" w:hAnsi="Calibri"/>
-          <w:b w:val="false"/>
-          <w:bCs w:val="false"/>
-          <w:color w:val="000000" w:themeColor="text1" w:themeShade="ff" w:themeTint="ff"/>
-          <w:sz w:val="20"/>
-          <w:szCs w:val="20"/>
-          <w:lang w:val="it-IT"/>
-        </w:rPr>
-        <w:t xml:space="preserve">Un Contenuto può partecipare alla relazione “Proiezione” con un Cinema oppure alla relazione “Trasmissione Film” con una Piattaforma solo se l’attributo “durata” del Contenuto ha valore </w:t>
-      </w:r>
-      <w:r>
-        <w:rPr>
-          <w:rFonts w:eastAsia="Times Roman" w:cs="Times Roman" w:ascii="Calibri" w:hAnsi="Calibri"/>
-          <w:b/>
-          <w:bCs/>
-          <w:color w:val="000000" w:themeColor="text1" w:themeShade="ff" w:themeTint="ff"/>
-          <w:sz w:val="20"/>
-          <w:szCs w:val="20"/>
-          <w:lang w:val="it-IT"/>
-        </w:rPr>
-        <w:t>non nullo</w:t>
-      </w:r>
-      <w:r>
-        <w:rPr>
-          <w:rFonts w:eastAsia="Times Roman" w:cs="Times Roman" w:ascii="Calibri" w:hAnsi="Calibri"/>
-          <w:b w:val="false"/>
-          <w:bCs w:val="false"/>
-          <w:color w:val="000000" w:themeColor="text1" w:themeShade="ff" w:themeTint="ff"/>
-          <w:sz w:val="20"/>
-          <w:szCs w:val="20"/>
-          <w:lang w:val="it-IT"/>
-        </w:rPr>
-        <w:t xml:space="preserve"> (</w:t>
-      </w:r>
-      <w:r>
-        <w:rPr>
-          <w:rFonts w:eastAsia="Times Roman" w:cs="Times Roman" w:ascii="Calibri" w:hAnsi="Calibri"/>
-          <w:b w:val="false"/>
-          <w:bCs w:val="false"/>
-          <w:i/>
-          <w:iCs/>
-          <w:color w:val="000000" w:themeColor="text1" w:themeShade="ff" w:themeTint="ff"/>
-          <w:sz w:val="20"/>
-          <w:szCs w:val="20"/>
-          <w:lang w:val="it-IT"/>
-        </w:rPr>
-        <w:t>Contenuto visto come Film)</w:t>
-      </w:r>
-      <w:r>
-        <w:rPr>
-          <w:rFonts w:eastAsia="Times Roman" w:cs="Times Roman" w:ascii="Calibri" w:hAnsi="Calibri"/>
-          <w:b w:val="false"/>
-          <w:bCs w:val="false"/>
-          <w:color w:val="000000" w:themeColor="text1" w:themeShade="ff" w:themeTint="ff"/>
-          <w:sz w:val="20"/>
-          <w:szCs w:val="20"/>
-          <w:lang w:val="it-IT"/>
-        </w:rPr>
-        <w:t>.</w:t>
-      </w:r>
-    </w:p>
-    <w:p>
-      <w:pPr>
-        <w:pStyle w:val="Corpo"/>
-        <w:numPr>
-          <w:ilvl w:val="0"/>
-          <w:numId w:val="8"/>
-        </w:numPr>
-        <w:bidi w:val="0"/>
-        <w:jc w:val="left"/>
-        <w:rPr>
-          <w:b w:val="false"/>
-          <w:b w:val="false"/>
-          <w:bCs w:val="false"/>
-          <w:i w:val="false"/>
-          <w:i w:val="false"/>
-          <w:iCs w:val="false"/>
-          <w:color w:val="000000" w:themeColor="text1" w:themeShade="ff" w:themeTint="ff"/>
-          <w:position w:val="0"/>
-          <w:sz w:val="24"/>
-          <w:sz w:val="20"/>
-          <w:szCs w:val="20"/>
-          <w:vertAlign w:val="baseline"/>
-          <w:lang w:val="it-IT"/>
-        </w:rPr>
-      </w:pPr>
-      <w:r>
-        <w:rPr>
-          <w:rFonts w:eastAsia="Times Roman" w:cs="Times Roman" w:ascii="Calibri" w:hAnsi="Calibri"/>
-          <w:b w:val="false"/>
-          <w:bCs w:val="false"/>
-          <w:color w:val="000000" w:themeColor="text1" w:themeShade="ff" w:themeTint="ff"/>
-          <w:sz w:val="20"/>
-          <w:szCs w:val="20"/>
-          <w:lang w:val="it-IT"/>
-        </w:rPr>
-        <w:t xml:space="preserve">Un Utente può partecipare alla relazione “Pubblicazione” con una Notizia solo se l’attributo “data inizio” dell’Utente ha valore </w:t>
-      </w:r>
-      <w:r>
-        <w:rPr>
-          <w:rFonts w:eastAsia="Times Roman" w:cs="Times Roman" w:ascii="Calibri" w:hAnsi="Calibri"/>
-          <w:b/>
-          <w:bCs/>
-          <w:color w:val="000000" w:themeColor="text1" w:themeShade="ff" w:themeTint="ff"/>
-          <w:sz w:val="20"/>
-          <w:szCs w:val="20"/>
-          <w:lang w:val="it-IT"/>
-        </w:rPr>
-        <w:t>non nullo</w:t>
-      </w:r>
-      <w:r>
-        <w:rPr>
-          <w:rFonts w:eastAsia="Times Roman" w:cs="Times Roman" w:ascii="Calibri" w:hAnsi="Calibri"/>
-          <w:b w:val="false"/>
-          <w:bCs w:val="false"/>
-          <w:color w:val="000000" w:themeColor="text1" w:themeShade="ff" w:themeTint="ff"/>
-          <w:sz w:val="20"/>
-          <w:szCs w:val="20"/>
-          <w:lang w:val="it-IT"/>
-        </w:rPr>
-        <w:t xml:space="preserve"> (</w:t>
-      </w:r>
-      <w:r>
-        <w:rPr>
-          <w:rFonts w:eastAsia="Times Roman" w:cs="Times Roman" w:ascii="Calibri" w:hAnsi="Calibri"/>
-          <w:b w:val="false"/>
-          <w:bCs w:val="false"/>
-          <w:i/>
-          <w:iCs/>
-          <w:color w:val="000000" w:themeColor="text1" w:themeShade="ff" w:themeTint="ff"/>
-          <w:sz w:val="20"/>
-          <w:szCs w:val="20"/>
-          <w:lang w:val="it-IT"/>
-        </w:rPr>
-        <w:t>Utente visto come Redattore</w:t>
-      </w:r>
-      <w:r>
-        <w:rPr>
-          <w:rFonts w:eastAsia="Times Roman" w:cs="Times Roman" w:ascii="Calibri" w:hAnsi="Calibri"/>
-          <w:b w:val="false"/>
-          <w:bCs w:val="false"/>
-          <w:i w:val="false"/>
-          <w:iCs w:val="false"/>
-          <w:color w:val="000000" w:themeColor="text1" w:themeShade="ff" w:themeTint="ff"/>
-          <w:sz w:val="20"/>
-          <w:szCs w:val="20"/>
-          <w:lang w:val="it-IT"/>
-        </w:rPr>
-        <w:t>)</w:t>
-      </w:r>
-    </w:p>
-    <w:p>
-      <w:pPr>
-        <w:pStyle w:val="Corpo"/>
-        <w:numPr>
-          <w:ilvl w:val="0"/>
-          <w:numId w:val="8"/>
-        </w:numPr>
-        <w:bidi w:val="0"/>
-        <w:jc w:val="left"/>
-        <w:rPr>
-          <w:b w:val="false"/>
-          <w:b w:val="false"/>
-          <w:bCs w:val="false"/>
-          <w:i w:val="false"/>
-          <w:i w:val="false"/>
-          <w:iCs w:val="false"/>
-          <w:color w:val="000000" w:themeColor="text1" w:themeShade="ff" w:themeTint="ff"/>
-          <w:position w:val="0"/>
-          <w:sz w:val="24"/>
-          <w:sz w:val="20"/>
-          <w:szCs w:val="20"/>
-          <w:vertAlign w:val="baseline"/>
-          <w:lang w:val="it-IT"/>
-        </w:rPr>
-      </w:pPr>
-      <w:r>
-        <w:rPr>
-          <w:rFonts w:eastAsia="Times Roman" w:cs="Times Roman" w:ascii="Calibri" w:hAnsi="Calibri"/>
-          <w:b w:val="false"/>
-          <w:bCs w:val="false"/>
-          <w:i w:val="false"/>
-          <w:iCs w:val="false"/>
-          <w:color w:val="000000" w:themeColor="text1" w:themeShade="ff" w:themeTint="ff"/>
-          <w:sz w:val="20"/>
-          <w:szCs w:val="20"/>
-          <w:lang w:val="it-IT"/>
-        </w:rPr>
-        <w:t xml:space="preserve">Una Piattaforma può partecipare alla relazione “Rilascio” con un Contenuto solo se l’attributo “sito web” della Piattaforma ha valore </w:t>
-      </w:r>
-      <w:r>
-        <w:rPr>
-          <w:rFonts w:eastAsia="Times Roman" w:cs="Times Roman" w:ascii="Calibri" w:hAnsi="Calibri"/>
-          <w:b/>
-          <w:bCs/>
-          <w:i w:val="false"/>
-          <w:iCs w:val="false"/>
-          <w:color w:val="000000" w:themeColor="text1" w:themeShade="ff" w:themeTint="ff"/>
-          <w:sz w:val="20"/>
-          <w:szCs w:val="20"/>
-          <w:lang w:val="it-IT"/>
-        </w:rPr>
-        <w:t>non nullo</w:t>
-      </w:r>
-      <w:r>
-        <w:rPr>
-          <w:rFonts w:eastAsia="Times Roman" w:cs="Times Roman" w:ascii="Calibri" w:hAnsi="Calibri"/>
-          <w:b w:val="false"/>
-          <w:bCs w:val="false"/>
-          <w:i w:val="false"/>
-          <w:iCs w:val="false"/>
-          <w:color w:val="000000" w:themeColor="text1" w:themeShade="ff" w:themeTint="ff"/>
-          <w:sz w:val="20"/>
-          <w:szCs w:val="20"/>
-          <w:lang w:val="it-IT"/>
-        </w:rPr>
-        <w:t xml:space="preserve"> (</w:t>
-      </w:r>
-      <w:r>
-        <w:rPr>
-          <w:rFonts w:eastAsia="Times Roman" w:cs="Times Roman" w:ascii="Calibri" w:hAnsi="Calibri"/>
-          <w:b w:val="false"/>
-          <w:bCs w:val="false"/>
-          <w:i/>
-          <w:iCs/>
-          <w:color w:val="000000" w:themeColor="text1" w:themeShade="ff" w:themeTint="ff"/>
-          <w:sz w:val="20"/>
-          <w:szCs w:val="20"/>
-          <w:lang w:val="it-IT"/>
-        </w:rPr>
-        <w:t>Piattaforma come Piattaforma di Streaming</w:t>
-      </w:r>
-      <w:r>
-        <w:rPr>
-          <w:rFonts w:eastAsia="Times Roman" w:cs="Times Roman" w:ascii="Calibri" w:hAnsi="Calibri"/>
-          <w:b w:val="false"/>
-          <w:bCs w:val="false"/>
-          <w:i w:val="false"/>
-          <w:iCs w:val="false"/>
-          <w:color w:val="000000" w:themeColor="text1" w:themeShade="ff" w:themeTint="ff"/>
-          <w:sz w:val="20"/>
-          <w:szCs w:val="20"/>
-          <w:lang w:val="it-IT"/>
-        </w:rPr>
-        <w:t>)</w:t>
-      </w:r>
-    </w:p>
-    <w:p>
-      <w:pPr>
-        <w:pStyle w:val="Corpo"/>
-        <w:numPr>
-          <w:ilvl w:val="0"/>
-          <w:numId w:val="8"/>
-        </w:numPr>
-        <w:bidi w:val="0"/>
-        <w:jc w:val="left"/>
-        <w:rPr>
-          <w:b w:val="false"/>
-          <w:b w:val="false"/>
-          <w:bCs w:val="false"/>
-          <w:i w:val="false"/>
-          <w:i w:val="false"/>
-          <w:iCs w:val="false"/>
-          <w:color w:val="000000" w:themeColor="text1" w:themeShade="ff" w:themeTint="ff"/>
-          <w:position w:val="0"/>
-          <w:sz w:val="24"/>
-          <w:sz w:val="20"/>
-          <w:szCs w:val="20"/>
-          <w:vertAlign w:val="baseline"/>
-          <w:lang w:val="it-IT"/>
-        </w:rPr>
-      </w:pPr>
-      <w:r>
-        <w:rPr>
-          <w:rFonts w:eastAsia="Times Roman" w:cs="Times Roman" w:ascii="Calibri" w:hAnsi="Calibri"/>
-          <w:b w:val="false"/>
-          <w:bCs w:val="false"/>
-          <w:i w:val="false"/>
-          <w:iCs w:val="false"/>
-          <w:color w:val="000000" w:themeColor="text1" w:themeShade="ff" w:themeTint="ff"/>
-          <w:sz w:val="20"/>
-          <w:szCs w:val="20"/>
-          <w:lang w:val="it-IT"/>
-        </w:rPr>
-        <w:t xml:space="preserve">Una Piattaforma può partecipare alla relazione “Trasmissione Film” con un Contenuto oppure alla relazione “Trasmissione Episodio” con un Episodio solo se l’attributo “sito web” della Piattaforma ha valore </w:t>
-      </w:r>
-      <w:r>
-        <w:rPr>
-          <w:rFonts w:eastAsia="Times Roman" w:cs="Times Roman" w:ascii="Calibri" w:hAnsi="Calibri"/>
-          <w:b/>
-          <w:bCs/>
-          <w:i w:val="false"/>
-          <w:iCs w:val="false"/>
-          <w:color w:val="000000" w:themeColor="text1" w:themeShade="ff" w:themeTint="ff"/>
-          <w:sz w:val="20"/>
-          <w:szCs w:val="20"/>
-          <w:lang w:val="it-IT"/>
-        </w:rPr>
-        <w:t>nullo</w:t>
-      </w:r>
-      <w:r>
-        <w:rPr>
-          <w:rFonts w:eastAsia="Times Roman" w:cs="Times Roman" w:ascii="Calibri" w:hAnsi="Calibri"/>
-          <w:b w:val="false"/>
-          <w:bCs w:val="false"/>
-          <w:i w:val="false"/>
-          <w:iCs w:val="false"/>
-          <w:color w:val="000000" w:themeColor="text1" w:themeShade="ff" w:themeTint="ff"/>
-          <w:sz w:val="20"/>
-          <w:szCs w:val="20"/>
-          <w:lang w:val="it-IT"/>
-        </w:rPr>
-        <w:t xml:space="preserve"> (</w:t>
-      </w:r>
-      <w:r>
-        <w:rPr>
-          <w:rFonts w:eastAsia="Times Roman" w:cs="Times Roman" w:ascii="Calibri" w:hAnsi="Calibri"/>
-          <w:b w:val="false"/>
-          <w:bCs w:val="false"/>
-          <w:i/>
-          <w:iCs/>
-          <w:color w:val="000000" w:themeColor="text1" w:themeShade="ff" w:themeTint="ff"/>
-          <w:sz w:val="20"/>
-          <w:szCs w:val="20"/>
-          <w:lang w:val="it-IT"/>
-        </w:rPr>
-        <w:t>Piattaforma come Canale TV</w:t>
-      </w:r>
-      <w:r>
-        <w:rPr>
-          <w:rFonts w:eastAsia="Times Roman" w:cs="Times Roman" w:ascii="Calibri" w:hAnsi="Calibri"/>
-          <w:b w:val="false"/>
-          <w:bCs w:val="false"/>
-          <w:i w:val="false"/>
-          <w:iCs w:val="false"/>
-          <w:color w:val="000000" w:themeColor="text1" w:themeShade="ff" w:themeTint="ff"/>
-          <w:sz w:val="20"/>
-          <w:szCs w:val="20"/>
-          <w:lang w:val="it-IT"/>
-        </w:rPr>
-        <w:t>)</w:t>
-      </w:r>
-    </w:p>
-    <w:p>
-      <w:pPr>
-        <w:pStyle w:val="Corpo"/>
-        <w:bidi w:val="0"/>
-        <w:jc w:val="left"/>
-        <w:rPr>
-          <w:rFonts w:ascii="Times Roman" w:hAnsi="Times Roman" w:eastAsia="Times Roman" w:cs="Times Roman"/>
-          <w:sz w:val="20"/>
-          <w:szCs w:val="20"/>
-          <w:lang w:val="it-IT"/>
-        </w:rPr>
-      </w:pPr>
-      <w:r>
-        <w:rPr>
-          <w:rFonts w:eastAsia="Times Roman" w:cs="Times Roman" w:ascii="Times Roman" w:hAnsi="Times Roman"/>
-          <w:sz w:val="20"/>
-          <w:szCs w:val="20"/>
-          <w:lang w:val="it-IT"/>
-        </w:rPr>
-      </w:r>
-    </w:p>
-    <w:p>
-      <w:pPr>
-        <w:pStyle w:val="Corpo"/>
-        <w:bidi w:val="0"/>
-        <w:jc w:val="left"/>
-        <w:rPr>
-          <w:rFonts w:ascii="Times Roman" w:hAnsi="Times Roman" w:eastAsia="Times Roman" w:cs="Times Roman"/>
-          <w:sz w:val="20"/>
-          <w:szCs w:val="20"/>
-          <w:lang w:val="it-IT"/>
-        </w:rPr>
-      </w:pPr>
-      <w:r>
-        <w:rPr>
-          <w:rFonts w:eastAsia="Times Roman" w:cs="Times Roman" w:ascii="Times Roman" w:hAnsi="Times Roman"/>
-          <w:sz w:val="20"/>
-          <w:szCs w:val="20"/>
-          <w:lang w:val="it-IT"/>
-        </w:rPr>
-      </w:r>
-    </w:p>
-    <w:p>
-      <w:pPr>
-        <w:pStyle w:val="Corpo"/>
-        <w:bidi w:val="0"/>
-        <w:jc w:val="left"/>
-        <w:rPr>
-          <w:rFonts w:ascii="Times Roman" w:hAnsi="Times Roman" w:eastAsia="Times Roman" w:cs="Times Roman"/>
-          <w:sz w:val="20"/>
-          <w:szCs w:val="20"/>
-        </w:rPr>
-      </w:pPr>
-      <w:r>
-        <w:rPr>
-          <w:rFonts w:eastAsia="Times Roman" w:cs="Times Roman" w:ascii="Times Roman" w:hAnsi="Times Roman"/>
-          <w:sz w:val="20"/>
-          <w:szCs w:val="20"/>
-          <w:lang w:val="it-IT"/>
-        </w:rPr>
-        <w:tab/>
       </w:r>
     </w:p>
     <w:p>
@@ -2013,351 +1262,6 @@
             </w14:solidFill>
           </w14:textFill>
         </w:rPr>
-      </w:pPr>
-      <w:r>
-        <w:rPr>
-          <w:rFonts w:eastAsia="Times Roman" w:cs="Times Roman" w:ascii="Times Roman" w:hAnsi="Times Roman"/>
-          <w:outline w:val="false"/>
-          <w:color w:val="000000"/>
-          <w:sz w:val="20"/>
-          <w:szCs w:val="20"/>
-          <w14:textFill>
-            <w14:solidFill>
-              <w14:srgbClr w14:val="000000"/>
-            </w14:solidFill>
-          </w14:textFill>
-        </w:rPr>
-        <w:tab/>
-      </w:r>
-    </w:p>
-    <w:p>
-      <w:pPr>
-        <w:pStyle w:val="Corpo"/>
-        <w:rPr>
-          <w:rFonts w:ascii="Segoe UI" w:hAnsi="Segoe UI" w:eastAsia="Segoe UI" w:cs="Segoe UI"/>
-          <w:outline w:val="false"/>
-          <w:color w:val="000000"/>
-          <w:sz w:val="20"/>
-          <w:szCs w:val="20"/>
-          <w:u w:val="none" w:color="000000"/>
-          <w14:textFill>
-            <w14:solidFill>
-              <w14:srgbClr w14:val="000000"/>
-            </w14:solidFill>
-          </w14:textFill>
-        </w:rPr>
-      </w:pPr>
-      <w:r>
-        <w:rPr>
-          <w:rFonts w:eastAsia="Segoe UI" w:cs="Segoe UI" w:ascii="Segoe UI" w:hAnsi="Segoe UI"/>
-          <w:outline w:val="false"/>
-          <w:color w:val="000000"/>
-          <w:sz w:val="20"/>
-          <w:szCs w:val="20"/>
-          <w:u w:val="none" w:color="000000"/>
-          <w14:textFill>
-            <w14:solidFill>
-              <w14:srgbClr w14:val="000000"/>
-            </w14:solidFill>
-          </w14:textFill>
-        </w:rPr>
-        <w:t xml:space="preserve"> </w:t>
-      </w:r>
-    </w:p>
-    <w:p>
-      <w:pPr>
-        <w:pStyle w:val="Corpo"/>
-        <w:rPr>
-          <w:rFonts w:ascii="Segoe UI" w:hAnsi="Segoe UI" w:eastAsia="Segoe UI" w:cs="Segoe UI"/>
-          <w:outline w:val="false"/>
-          <w:color w:val="000000"/>
-          <w:sz w:val="20"/>
-          <w:szCs w:val="20"/>
-          <w:u w:val="none" w:color="000000"/>
-          <w14:textFill>
-            <w14:solidFill>
-              <w14:srgbClr w14:val="000000"/>
-            </w14:solidFill>
-          </w14:textFill>
-        </w:rPr>
-      </w:pPr>
-      <w:r>
-        <w:rPr>
-          <w:rFonts w:eastAsia="Segoe UI" w:cs="Segoe UI" w:ascii="Segoe UI" w:hAnsi="Segoe UI"/>
-          <w:outline w:val="false"/>
-          <w:color w:val="000000"/>
-          <w:sz w:val="20"/>
-          <w:szCs w:val="20"/>
-          <w:u w:val="none" w:color="000000"/>
-          <w14:textFill>
-            <w14:solidFill>
-              <w14:srgbClr w14:val="000000"/>
-            </w14:solidFill>
-          </w14:textFill>
-        </w:rPr>
-      </w:r>
-    </w:p>
-    <w:p>
-      <w:pPr>
-        <w:pStyle w:val="Corpo"/>
-        <w:rPr>
-          <w:rFonts w:ascii="Segoe UI" w:hAnsi="Segoe UI" w:eastAsia="Segoe UI" w:cs="Segoe UI"/>
-          <w:sz w:val="20"/>
-          <w:szCs w:val="20"/>
-        </w:rPr>
-      </w:pPr>
-      <w:r>
-        <w:rPr>
-          <w:rFonts w:eastAsia="Segoe UI" w:cs="Segoe UI" w:ascii="Segoe UI" w:hAnsi="Segoe UI"/>
-          <w:outline w:val="false"/>
-          <w:color w:val="000000"/>
-          <w:sz w:val="20"/>
-          <w:szCs w:val="20"/>
-          <w:u w:val="none" w:color="000000"/>
-          <w14:textFill>
-            <w14:solidFill>
-              <w14:srgbClr w14:val="000000"/>
-            </w14:solidFill>
-          </w14:textFill>
-        </w:rPr>
-        <w:t xml:space="preserve">  </w:t>
-      </w:r>
-    </w:p>
-    <w:p>
-      <w:pPr>
-        <w:pStyle w:val="Corpo"/>
-        <w:rPr>
-          <w:rFonts w:ascii="Segoe UI" w:hAnsi="Segoe UI" w:eastAsia="Segoe UI" w:cs="Segoe UI"/>
-          <w:outline w:val="false"/>
-          <w:color w:val="000000"/>
-          <w:sz w:val="20"/>
-          <w:szCs w:val="20"/>
-          <w:u w:val="none" w:color="000000"/>
-          <w14:textFill>
-            <w14:solidFill>
-              <w14:srgbClr w14:val="000000"/>
-            </w14:solidFill>
-          </w14:textFill>
-        </w:rPr>
-      </w:pPr>
-      <w:r>
-        <w:rPr>
-          <w:rFonts w:eastAsia="Segoe UI" w:cs="Segoe UI" w:ascii="Segoe UI" w:hAnsi="Segoe UI"/>
-          <w:outline w:val="false"/>
-          <w:color w:val="000000"/>
-          <w:sz w:val="20"/>
-          <w:szCs w:val="20"/>
-          <w:u w:val="none" w:color="000000"/>
-          <w14:textFill>
-            <w14:solidFill>
-              <w14:srgbClr w14:val="000000"/>
-            </w14:solidFill>
-          </w14:textFill>
-        </w:rPr>
-      </w:r>
-    </w:p>
-    <w:p>
-      <w:pPr>
-        <w:pStyle w:val="Corpo"/>
-        <w:rPr>
-          <w:rFonts w:ascii="Segoe UI" w:hAnsi="Segoe UI" w:eastAsia="Segoe UI" w:cs="Segoe UI"/>
-          <w:outline w:val="false"/>
-          <w:color w:val="000000"/>
-          <w:sz w:val="20"/>
-          <w:szCs w:val="20"/>
-          <w:u w:val="none" w:color="000000"/>
-          <w14:textFill>
-            <w14:solidFill>
-              <w14:srgbClr w14:val="000000"/>
-            </w14:solidFill>
-          </w14:textFill>
-        </w:rPr>
-      </w:pPr>
-      <w:r>
-        <w:rPr>
-          <w:rFonts w:eastAsia="Segoe UI" w:cs="Segoe UI" w:ascii="Segoe UI" w:hAnsi="Segoe UI"/>
-          <w:outline w:val="false"/>
-          <w:color w:val="000000"/>
-          <w:sz w:val="20"/>
-          <w:szCs w:val="20"/>
-          <w:u w:val="none" w:color="000000"/>
-          <w14:textFill>
-            <w14:solidFill>
-              <w14:srgbClr w14:val="000000"/>
-            </w14:solidFill>
-          </w14:textFill>
-        </w:rPr>
-      </w:r>
-    </w:p>
-    <w:p>
-      <w:pPr>
-        <w:pStyle w:val="Corpo"/>
-        <w:rPr>
-          <w:rFonts w:ascii="Segoe UI" w:hAnsi="Segoe UI" w:eastAsia="Segoe UI" w:cs="Segoe UI"/>
-          <w:outline w:val="false"/>
-          <w:color w:val="000000"/>
-          <w:sz w:val="20"/>
-          <w:szCs w:val="20"/>
-          <w:u w:val="none" w:color="000000"/>
-          <w14:textFill>
-            <w14:solidFill>
-              <w14:srgbClr w14:val="000000"/>
-            </w14:solidFill>
-          </w14:textFill>
-        </w:rPr>
-      </w:pPr>
-      <w:r>
-        <w:rPr>
-          <w:rFonts w:eastAsia="Segoe UI" w:cs="Segoe UI" w:ascii="Segoe UI" w:hAnsi="Segoe UI"/>
-          <w:outline w:val="false"/>
-          <w:color w:val="000000"/>
-          <w:sz w:val="20"/>
-          <w:szCs w:val="20"/>
-          <w:u w:val="none" w:color="000000"/>
-          <w14:textFill>
-            <w14:solidFill>
-              <w14:srgbClr w14:val="000000"/>
-            </w14:solidFill>
-          </w14:textFill>
-        </w:rPr>
-      </w:r>
-    </w:p>
-    <w:p>
-      <w:pPr>
-        <w:pStyle w:val="Corpo"/>
-        <w:rPr>
-          <w:rFonts w:ascii="Segoe UI" w:hAnsi="Segoe UI" w:eastAsia="Segoe UI" w:cs="Segoe UI"/>
-          <w:outline w:val="false"/>
-          <w:color w:val="000000"/>
-          <w:sz w:val="20"/>
-          <w:szCs w:val="20"/>
-          <w:u w:val="none" w:color="000000"/>
-          <w14:textFill>
-            <w14:solidFill>
-              <w14:srgbClr w14:val="000000"/>
-            </w14:solidFill>
-          </w14:textFill>
-        </w:rPr>
-      </w:pPr>
-      <w:r>
-        <w:rPr>
-          <w:rFonts w:eastAsia="Segoe UI" w:cs="Segoe UI" w:ascii="Segoe UI" w:hAnsi="Segoe UI"/>
-          <w:outline w:val="false"/>
-          <w:color w:val="000000"/>
-          <w:sz w:val="20"/>
-          <w:szCs w:val="20"/>
-          <w:u w:val="none" w:color="000000"/>
-          <w14:textFill>
-            <w14:solidFill>
-              <w14:srgbClr w14:val="000000"/>
-            </w14:solidFill>
-          </w14:textFill>
-        </w:rPr>
-      </w:r>
-    </w:p>
-    <w:p>
-      <w:pPr>
-        <w:pStyle w:val="Corpo"/>
-        <w:rPr>
-          <w:rFonts w:ascii="Segoe UI" w:hAnsi="Segoe UI" w:eastAsia="Segoe UI" w:cs="Segoe UI"/>
-          <w:outline w:val="false"/>
-          <w:color w:val="000000"/>
-          <w:sz w:val="20"/>
-          <w:szCs w:val="20"/>
-          <w:u w:val="none" w:color="000000"/>
-          <w14:textFill>
-            <w14:solidFill>
-              <w14:srgbClr w14:val="000000"/>
-            </w14:solidFill>
-          </w14:textFill>
-        </w:rPr>
-      </w:pPr>
-      <w:r>
-        <w:rPr>
-          <w:rFonts w:eastAsia="Segoe UI" w:cs="Segoe UI" w:ascii="Segoe UI" w:hAnsi="Segoe UI"/>
-          <w:outline w:val="false"/>
-          <w:color w:val="000000"/>
-          <w:sz w:val="20"/>
-          <w:szCs w:val="20"/>
-          <w:u w:val="none" w:color="000000"/>
-          <w14:textFill>
-            <w14:solidFill>
-              <w14:srgbClr w14:val="000000"/>
-            </w14:solidFill>
-          </w14:textFill>
-        </w:rPr>
-      </w:r>
-    </w:p>
-    <w:p>
-      <w:pPr>
-        <w:pStyle w:val="Corpo"/>
-        <w:rPr>
-          <w:rFonts w:ascii="Segoe UI" w:hAnsi="Segoe UI" w:eastAsia="Segoe UI" w:cs="Segoe UI"/>
-          <w:outline w:val="false"/>
-          <w:color w:val="000000"/>
-          <w:sz w:val="20"/>
-          <w:szCs w:val="20"/>
-          <w:u w:val="none" w:color="000000"/>
-          <w14:textFill>
-            <w14:solidFill>
-              <w14:srgbClr w14:val="000000"/>
-            </w14:solidFill>
-          </w14:textFill>
-        </w:rPr>
-      </w:pPr>
-      <w:r>
-        <w:rPr>
-          <w:rFonts w:eastAsia="Segoe UI" w:cs="Segoe UI" w:ascii="Segoe UI" w:hAnsi="Segoe UI"/>
-          <w:outline w:val="false"/>
-          <w:color w:val="000000"/>
-          <w:sz w:val="20"/>
-          <w:szCs w:val="20"/>
-          <w:u w:val="none" w:color="000000"/>
-          <w14:textFill>
-            <w14:solidFill>
-              <w14:srgbClr w14:val="000000"/>
-            </w14:solidFill>
-          </w14:textFill>
-        </w:rPr>
-      </w:r>
-    </w:p>
-    <w:p>
-      <w:pPr>
-        <w:pStyle w:val="Corpo"/>
-        <w:rPr>
-          <w:rFonts w:ascii="Segoe UI" w:hAnsi="Segoe UI" w:eastAsia="Segoe UI" w:cs="Segoe UI"/>
-          <w:outline w:val="false"/>
-          <w:color w:val="000000"/>
-          <w:sz w:val="20"/>
-          <w:szCs w:val="20"/>
-          <w:u w:val="none" w:color="000000"/>
-          <w14:textFill>
-            <w14:solidFill>
-              <w14:srgbClr w14:val="000000"/>
-            </w14:solidFill>
-          </w14:textFill>
-        </w:rPr>
-      </w:pPr>
-      <w:r>
-        <w:rPr>
-          <w:rFonts w:eastAsia="Segoe UI" w:cs="Segoe UI" w:ascii="Segoe UI" w:hAnsi="Segoe UI"/>
-          <w:outline w:val="false"/>
-          <w:color w:val="000000"/>
-          <w:sz w:val="20"/>
-          <w:szCs w:val="20"/>
-          <w:u w:val="none" w:color="000000"/>
-          <w14:textFill>
-            <w14:solidFill>
-              <w14:srgbClr w14:val="000000"/>
-            </w14:solidFill>
-          </w14:textFill>
-        </w:rPr>
-      </w:r>
-    </w:p>
-    <w:p>
-      <w:pPr>
-        <w:pStyle w:val="Corpo"/>
-        <w:rPr/>
       </w:pPr>
       <w:r>
         <w:rPr/>
@@ -4326,311 +3230,6 @@
   <w:abstractNum w:abstractNumId="8">
     <w:lvl w:ilvl="0">
       <w:start w:val="1"/>
-      <w:numFmt w:val="bullet"/>
-      <w:lvlText w:val="·"/>
-      <w:lvlJc w:val="left"/>
-      <w:pPr>
-        <w:ind w:left="720" w:hanging="360"/>
-      </w:pPr>
-      <w:rPr>
-        <w:rFonts w:ascii="Symbol" w:hAnsi="Symbol" w:cs="Symbol" w:hint="default"/>
-        <w:smallCaps w:val="false"/>
-        <w:caps w:val="false"/>
-        <w:outline w:val="false"/>
-        <w:dstrike w:val="false"/>
-        <w:strike w:val="false"/>
-        <w:vertAlign w:val="baseline"/>
-        <w:position w:val="0"/>
-        <w:sz w:val="20"/>
-        <w:sz w:val="20"/>
-        <w:spacing w:val="0"/>
-        <w:i w:val="false"/>
-        <w:b w:val="false"/>
-        <w:kern w:val="0"/>
-        <w:iCs w:val="false"/>
-        <w:bCs w:val="false"/>
-        <w:w w:val="100"/>
-        <w:emboss w:val="false"/>
-        <w:imprint w:val="false"/>
-        <w:rFonts w:cs="Symbol"/>
-      </w:rPr>
-    </w:lvl>
-    <w:lvl w:ilvl="1">
-      <w:start w:val="1"/>
-      <w:numFmt w:val="bullet"/>
-      <w:lvlText w:val="◦"/>
-      <w:lvlJc w:val="left"/>
-      <w:pPr>
-        <w:tabs>
-          <w:tab w:val="num" w:pos="720"/>
-        </w:tabs>
-        <w:ind w:left="1080" w:hanging="360"/>
-      </w:pPr>
-      <w:rPr>
-        <w:rFonts w:ascii="Arial Unicode MS" w:hAnsi="Arial Unicode MS" w:cs="Arial Unicode MS" w:hint="default"/>
-        <w:smallCaps w:val="false"/>
-        <w:caps w:val="false"/>
-        <w:outline w:val="false"/>
-        <w:dstrike w:val="false"/>
-        <w:strike w:val="false"/>
-        <w:vertAlign w:val="baseline"/>
-        <w:position w:val="0"/>
-        <w:sz w:val="24"/>
-        <w:sz w:val="24"/>
-        <w:spacing w:val="0"/>
-        <w:i w:val="false"/>
-        <w:b w:val="false"/>
-        <w:kern w:val="0"/>
-        <w:iCs w:val="false"/>
-        <w:bCs w:val="false"/>
-        <w:w w:val="100"/>
-        <w:emboss w:val="false"/>
-        <w:imprint w:val="false"/>
-        <w:rFonts w:cs="Arial Unicode MS"/>
-      </w:rPr>
-    </w:lvl>
-    <w:lvl w:ilvl="2">
-      <w:start w:val="1"/>
-      <w:numFmt w:val="bullet"/>
-      <w:lvlText w:val="▪"/>
-      <w:lvlJc w:val="left"/>
-      <w:pPr>
-        <w:tabs>
-          <w:tab w:val="num" w:pos="720"/>
-        </w:tabs>
-        <w:ind w:left="1440" w:hanging="360"/>
-      </w:pPr>
-      <w:rPr>
-        <w:rFonts w:ascii="Arial Unicode MS" w:hAnsi="Arial Unicode MS" w:cs="Arial Unicode MS" w:hint="default"/>
-        <w:smallCaps w:val="false"/>
-        <w:caps w:val="false"/>
-        <w:outline w:val="false"/>
-        <w:dstrike w:val="false"/>
-        <w:strike w:val="false"/>
-        <w:vertAlign w:val="baseline"/>
-        <w:position w:val="0"/>
-        <w:sz w:val="24"/>
-        <w:sz w:val="24"/>
-        <w:spacing w:val="0"/>
-        <w:i w:val="false"/>
-        <w:b w:val="false"/>
-        <w:kern w:val="0"/>
-        <w:iCs w:val="false"/>
-        <w:bCs w:val="false"/>
-        <w:w w:val="100"/>
-        <w:emboss w:val="false"/>
-        <w:imprint w:val="false"/>
-        <w:rFonts w:cs="Arial Unicode MS"/>
-      </w:rPr>
-    </w:lvl>
-    <w:lvl w:ilvl="3">
-      <w:start w:val="1"/>
-      <w:numFmt w:val="bullet"/>
-      <w:lvlText w:val="·"/>
-      <w:lvlJc w:val="left"/>
-      <w:pPr>
-        <w:tabs>
-          <w:tab w:val="num" w:pos="720"/>
-        </w:tabs>
-        <w:ind w:left="1800" w:hanging="360"/>
-      </w:pPr>
-      <w:rPr>
-        <w:rFonts w:ascii="Symbol" w:hAnsi="Symbol" w:cs="Symbol" w:hint="default"/>
-        <w:smallCaps w:val="false"/>
-        <w:caps w:val="false"/>
-        <w:outline w:val="false"/>
-        <w:dstrike w:val="false"/>
-        <w:strike w:val="false"/>
-        <w:vertAlign w:val="baseline"/>
-        <w:position w:val="0"/>
-        <w:sz w:val="24"/>
-        <w:sz w:val="24"/>
-        <w:spacing w:val="0"/>
-        <w:i w:val="false"/>
-        <w:b w:val="false"/>
-        <w:kern w:val="0"/>
-        <w:iCs w:val="false"/>
-        <w:bCs w:val="false"/>
-        <w:w w:val="100"/>
-        <w:emboss w:val="false"/>
-        <w:imprint w:val="false"/>
-        <w:rFonts w:cs="Symbol"/>
-      </w:rPr>
-    </w:lvl>
-    <w:lvl w:ilvl="4">
-      <w:start w:val="1"/>
-      <w:numFmt w:val="bullet"/>
-      <w:lvlText w:val="◦"/>
-      <w:lvlJc w:val="left"/>
-      <w:pPr>
-        <w:tabs>
-          <w:tab w:val="num" w:pos="720"/>
-        </w:tabs>
-        <w:ind w:left="2160" w:hanging="360"/>
-      </w:pPr>
-      <w:rPr>
-        <w:rFonts w:ascii="Arial Unicode MS" w:hAnsi="Arial Unicode MS" w:cs="Arial Unicode MS" w:hint="default"/>
-        <w:smallCaps w:val="false"/>
-        <w:caps w:val="false"/>
-        <w:outline w:val="false"/>
-        <w:dstrike w:val="false"/>
-        <w:strike w:val="false"/>
-        <w:vertAlign w:val="baseline"/>
-        <w:position w:val="0"/>
-        <w:sz w:val="24"/>
-        <w:sz w:val="24"/>
-        <w:spacing w:val="0"/>
-        <w:i w:val="false"/>
-        <w:b w:val="false"/>
-        <w:kern w:val="0"/>
-        <w:iCs w:val="false"/>
-        <w:bCs w:val="false"/>
-        <w:w w:val="100"/>
-        <w:emboss w:val="false"/>
-        <w:imprint w:val="false"/>
-        <w:rFonts w:cs="Arial Unicode MS"/>
-      </w:rPr>
-    </w:lvl>
-    <w:lvl w:ilvl="5">
-      <w:start w:val="1"/>
-      <w:numFmt w:val="bullet"/>
-      <w:lvlText w:val="▪"/>
-      <w:lvlJc w:val="left"/>
-      <w:pPr>
-        <w:tabs>
-          <w:tab w:val="num" w:pos="720"/>
-        </w:tabs>
-        <w:ind w:left="2520" w:hanging="360"/>
-      </w:pPr>
-      <w:rPr>
-        <w:rFonts w:ascii="Arial Unicode MS" w:hAnsi="Arial Unicode MS" w:cs="Arial Unicode MS" w:hint="default"/>
-        <w:smallCaps w:val="false"/>
-        <w:caps w:val="false"/>
-        <w:outline w:val="false"/>
-        <w:dstrike w:val="false"/>
-        <w:strike w:val="false"/>
-        <w:vertAlign w:val="baseline"/>
-        <w:position w:val="0"/>
-        <w:sz w:val="24"/>
-        <w:sz w:val="24"/>
-        <w:spacing w:val="0"/>
-        <w:i w:val="false"/>
-        <w:b w:val="false"/>
-        <w:kern w:val="0"/>
-        <w:iCs w:val="false"/>
-        <w:bCs w:val="false"/>
-        <w:w w:val="100"/>
-        <w:emboss w:val="false"/>
-        <w:imprint w:val="false"/>
-        <w:rFonts w:cs="Arial Unicode MS"/>
-      </w:rPr>
-    </w:lvl>
-    <w:lvl w:ilvl="6">
-      <w:start w:val="1"/>
-      <w:numFmt w:val="bullet"/>
-      <w:lvlText w:val="·"/>
-      <w:lvlJc w:val="left"/>
-      <w:pPr>
-        <w:tabs>
-          <w:tab w:val="num" w:pos="720"/>
-        </w:tabs>
-        <w:ind w:left="2880" w:hanging="360"/>
-      </w:pPr>
-      <w:rPr>
-        <w:rFonts w:ascii="Symbol" w:hAnsi="Symbol" w:cs="Symbol" w:hint="default"/>
-        <w:smallCaps w:val="false"/>
-        <w:caps w:val="false"/>
-        <w:outline w:val="false"/>
-        <w:dstrike w:val="false"/>
-        <w:strike w:val="false"/>
-        <w:vertAlign w:val="baseline"/>
-        <w:position w:val="0"/>
-        <w:sz w:val="24"/>
-        <w:sz w:val="24"/>
-        <w:spacing w:val="0"/>
-        <w:i w:val="false"/>
-        <w:b w:val="false"/>
-        <w:kern w:val="0"/>
-        <w:iCs w:val="false"/>
-        <w:bCs w:val="false"/>
-        <w:w w:val="100"/>
-        <w:emboss w:val="false"/>
-        <w:imprint w:val="false"/>
-        <w:rFonts w:cs="Symbol"/>
-      </w:rPr>
-    </w:lvl>
-    <w:lvl w:ilvl="7">
-      <w:start w:val="1"/>
-      <w:numFmt w:val="bullet"/>
-      <w:lvlText w:val="◦"/>
-      <w:lvlJc w:val="left"/>
-      <w:pPr>
-        <w:tabs>
-          <w:tab w:val="num" w:pos="720"/>
-        </w:tabs>
-        <w:ind w:left="3240" w:hanging="360"/>
-      </w:pPr>
-      <w:rPr>
-        <w:rFonts w:ascii="Arial Unicode MS" w:hAnsi="Arial Unicode MS" w:cs="Arial Unicode MS" w:hint="default"/>
-        <w:smallCaps w:val="false"/>
-        <w:caps w:val="false"/>
-        <w:outline w:val="false"/>
-        <w:dstrike w:val="false"/>
-        <w:strike w:val="false"/>
-        <w:vertAlign w:val="baseline"/>
-        <w:position w:val="0"/>
-        <w:sz w:val="24"/>
-        <w:sz w:val="24"/>
-        <w:spacing w:val="0"/>
-        <w:i w:val="false"/>
-        <w:b w:val="false"/>
-        <w:kern w:val="0"/>
-        <w:iCs w:val="false"/>
-        <w:bCs w:val="false"/>
-        <w:w w:val="100"/>
-        <w:emboss w:val="false"/>
-        <w:imprint w:val="false"/>
-        <w:rFonts w:cs="Arial Unicode MS"/>
-      </w:rPr>
-    </w:lvl>
-    <w:lvl w:ilvl="8">
-      <w:start w:val="1"/>
-      <w:numFmt w:val="bullet"/>
-      <w:lvlText w:val="▪"/>
-      <w:lvlJc w:val="left"/>
-      <w:pPr>
-        <w:tabs>
-          <w:tab w:val="num" w:pos="720"/>
-        </w:tabs>
-        <w:ind w:left="3600" w:hanging="360"/>
-      </w:pPr>
-      <w:rPr>
-        <w:rFonts w:ascii="Arial Unicode MS" w:hAnsi="Arial Unicode MS" w:cs="Arial Unicode MS" w:hint="default"/>
-        <w:smallCaps w:val="false"/>
-        <w:caps w:val="false"/>
-        <w:outline w:val="false"/>
-        <w:dstrike w:val="false"/>
-        <w:strike w:val="false"/>
-        <w:vertAlign w:val="baseline"/>
-        <w:position w:val="0"/>
-        <w:sz w:val="24"/>
-        <w:sz w:val="24"/>
-        <w:spacing w:val="0"/>
-        <w:i w:val="false"/>
-        <w:b w:val="false"/>
-        <w:kern w:val="0"/>
-        <w:iCs w:val="false"/>
-        <w:bCs w:val="false"/>
-        <w:w w:val="100"/>
-        <w:emboss w:val="false"/>
-        <w:imprint w:val="false"/>
-        <w:rFonts w:cs="Arial Unicode MS"/>
-      </w:rPr>
-    </w:lvl>
-  </w:abstractNum>
-  <w:abstractNum w:abstractNumId="9">
-    <w:lvl w:ilvl="0">
-      <w:start w:val="1"/>
       <w:numFmt w:val="none"/>
       <w:suff w:val="nothing"/>
       <w:lvlText w:val=""/>
@@ -4744,9 +3343,6 @@
   <w:num w:numId="8">
     <w:abstractNumId w:val="8"/>
   </w:num>
-  <w:num w:numId="9">
-    <w:abstractNumId w:val="9"/>
-  </w:num>
 </w:numbering>
 </file>
 
@@ -9401,6 +7997,3318 @@
   </w:style>
   <w:style w:type="character" w:styleId="ListLabel189">
     <w:name w:val="ListLabel 189"/>
+    <w:qFormat/>
+    <w:rPr>
+      <w:rFonts w:cs="Arial Unicode MS"/>
+      <w:b w:val="false"/>
+      <w:bCs w:val="false"/>
+      <w:i w:val="false"/>
+      <w:iCs w:val="false"/>
+      <w:caps w:val="false"/>
+      <w:smallCaps w:val="false"/>
+      <w:strike w:val="false"/>
+      <w:dstrike w:val="false"/>
+      <w:outline w:val="false"/>
+      <w:emboss w:val="false"/>
+      <w:imprint w:val="false"/>
+      <w:spacing w:val="0"/>
+      <w:w w:val="100"/>
+      <w:kern w:val="0"/>
+      <w:position w:val="0"/>
+      <w:sz w:val="24"/>
+      <w:sz w:val="24"/>
+      <w:vertAlign w:val="baseline"/>
+    </w:rPr>
+  </w:style>
+  <w:style w:type="character" w:styleId="ListLabel190">
+    <w:name w:val="ListLabel 190"/>
+    <w:qFormat/>
+    <w:rPr>
+      <w:rFonts w:ascii="Calibri" w:hAnsi="Calibri" w:cs="Symbol"/>
+    </w:rPr>
+  </w:style>
+  <w:style w:type="character" w:styleId="ListLabel191">
+    <w:name w:val="ListLabel 191"/>
+    <w:qFormat/>
+    <w:rPr>
+      <w:rFonts w:cs="Courier New"/>
+    </w:rPr>
+  </w:style>
+  <w:style w:type="character" w:styleId="ListLabel192">
+    <w:name w:val="ListLabel 192"/>
+    <w:qFormat/>
+    <w:rPr>
+      <w:rFonts w:cs="Wingdings"/>
+    </w:rPr>
+  </w:style>
+  <w:style w:type="character" w:styleId="ListLabel193">
+    <w:name w:val="ListLabel 193"/>
+    <w:qFormat/>
+    <w:rPr>
+      <w:rFonts w:cs="Symbol"/>
+    </w:rPr>
+  </w:style>
+  <w:style w:type="character" w:styleId="ListLabel194">
+    <w:name w:val="ListLabel 194"/>
+    <w:qFormat/>
+    <w:rPr>
+      <w:rFonts w:cs="Courier New"/>
+    </w:rPr>
+  </w:style>
+  <w:style w:type="character" w:styleId="ListLabel195">
+    <w:name w:val="ListLabel 195"/>
+    <w:qFormat/>
+    <w:rPr>
+      <w:rFonts w:cs="Wingdings"/>
+    </w:rPr>
+  </w:style>
+  <w:style w:type="character" w:styleId="ListLabel196">
+    <w:name w:val="ListLabel 196"/>
+    <w:qFormat/>
+    <w:rPr>
+      <w:rFonts w:cs="Symbol"/>
+    </w:rPr>
+  </w:style>
+  <w:style w:type="character" w:styleId="ListLabel197">
+    <w:name w:val="ListLabel 197"/>
+    <w:qFormat/>
+    <w:rPr>
+      <w:rFonts w:cs="Courier New"/>
+    </w:rPr>
+  </w:style>
+  <w:style w:type="character" w:styleId="ListLabel198">
+    <w:name w:val="ListLabel 198"/>
+    <w:qFormat/>
+    <w:rPr>
+      <w:rFonts w:cs="Wingdings"/>
+    </w:rPr>
+  </w:style>
+  <w:style w:type="character" w:styleId="ListLabel199">
+    <w:name w:val="ListLabel 199"/>
+    <w:qFormat/>
+    <w:rPr>
+      <w:rFonts w:ascii="Times Roman" w:hAnsi="Times Roman" w:cs="Times Roman"/>
+      <w:b w:val="false"/>
+      <w:bCs w:val="false"/>
+      <w:i w:val="false"/>
+      <w:iCs w:val="false"/>
+      <w:caps w:val="false"/>
+      <w:smallCaps w:val="false"/>
+      <w:strike w:val="false"/>
+      <w:dstrike w:val="false"/>
+      <w:outline w:val="false"/>
+      <w:emboss w:val="false"/>
+      <w:imprint w:val="false"/>
+      <w:color w:val="000000"/>
+      <w:spacing w:val="0"/>
+      <w:w w:val="100"/>
+      <w:kern w:val="0"/>
+      <w:position w:val="0"/>
+      <w:sz w:val="20"/>
+      <w:sz w:val="20"/>
+      <w:vertAlign w:val="baseline"/>
+    </w:rPr>
+  </w:style>
+  <w:style w:type="character" w:styleId="ListLabel200">
+    <w:name w:val="ListLabel 200"/>
+    <w:qFormat/>
+    <w:rPr>
+      <w:rFonts w:cs="Times Roman"/>
+      <w:b w:val="false"/>
+      <w:bCs w:val="false"/>
+      <w:i w:val="false"/>
+      <w:iCs w:val="false"/>
+      <w:caps w:val="false"/>
+      <w:smallCaps w:val="false"/>
+      <w:strike w:val="false"/>
+      <w:dstrike w:val="false"/>
+      <w:outline w:val="false"/>
+      <w:emboss w:val="false"/>
+      <w:imprint w:val="false"/>
+      <w:color w:val="000000"/>
+      <w:spacing w:val="0"/>
+      <w:w w:val="100"/>
+      <w:kern w:val="0"/>
+      <w:position w:val="0"/>
+      <w:sz w:val="24"/>
+      <w:sz w:val="24"/>
+      <w:vertAlign w:val="baseline"/>
+    </w:rPr>
+  </w:style>
+  <w:style w:type="character" w:styleId="ListLabel201">
+    <w:name w:val="ListLabel 201"/>
+    <w:qFormat/>
+    <w:rPr>
+      <w:rFonts w:cs="Times Roman"/>
+      <w:b w:val="false"/>
+      <w:bCs w:val="false"/>
+      <w:i w:val="false"/>
+      <w:iCs w:val="false"/>
+      <w:caps w:val="false"/>
+      <w:smallCaps w:val="false"/>
+      <w:strike w:val="false"/>
+      <w:dstrike w:val="false"/>
+      <w:outline w:val="false"/>
+      <w:emboss w:val="false"/>
+      <w:imprint w:val="false"/>
+      <w:color w:val="000000"/>
+      <w:spacing w:val="0"/>
+      <w:w w:val="100"/>
+      <w:kern w:val="0"/>
+      <w:position w:val="0"/>
+      <w:sz w:val="24"/>
+      <w:sz w:val="24"/>
+      <w:vertAlign w:val="baseline"/>
+    </w:rPr>
+  </w:style>
+  <w:style w:type="character" w:styleId="ListLabel202">
+    <w:name w:val="ListLabel 202"/>
+    <w:qFormat/>
+    <w:rPr>
+      <w:rFonts w:cs="Times Roman"/>
+      <w:b w:val="false"/>
+      <w:bCs w:val="false"/>
+      <w:i w:val="false"/>
+      <w:iCs w:val="false"/>
+      <w:caps w:val="false"/>
+      <w:smallCaps w:val="false"/>
+      <w:strike w:val="false"/>
+      <w:dstrike w:val="false"/>
+      <w:outline w:val="false"/>
+      <w:emboss w:val="false"/>
+      <w:imprint w:val="false"/>
+      <w:color w:val="000000"/>
+      <w:spacing w:val="0"/>
+      <w:w w:val="100"/>
+      <w:kern w:val="0"/>
+      <w:position w:val="0"/>
+      <w:sz w:val="24"/>
+      <w:sz w:val="24"/>
+      <w:vertAlign w:val="baseline"/>
+    </w:rPr>
+  </w:style>
+  <w:style w:type="character" w:styleId="ListLabel203">
+    <w:name w:val="ListLabel 203"/>
+    <w:qFormat/>
+    <w:rPr>
+      <w:rFonts w:cs="Times Roman"/>
+      <w:b w:val="false"/>
+      <w:bCs w:val="false"/>
+      <w:i w:val="false"/>
+      <w:iCs w:val="false"/>
+      <w:caps w:val="false"/>
+      <w:smallCaps w:val="false"/>
+      <w:strike w:val="false"/>
+      <w:dstrike w:val="false"/>
+      <w:outline w:val="false"/>
+      <w:emboss w:val="false"/>
+      <w:imprint w:val="false"/>
+      <w:color w:val="000000"/>
+      <w:spacing w:val="0"/>
+      <w:w w:val="100"/>
+      <w:kern w:val="0"/>
+      <w:position w:val="0"/>
+      <w:sz w:val="24"/>
+      <w:sz w:val="24"/>
+      <w:vertAlign w:val="baseline"/>
+    </w:rPr>
+  </w:style>
+  <w:style w:type="character" w:styleId="ListLabel204">
+    <w:name w:val="ListLabel 204"/>
+    <w:qFormat/>
+    <w:rPr>
+      <w:rFonts w:cs="Times Roman"/>
+      <w:b w:val="false"/>
+      <w:bCs w:val="false"/>
+      <w:i w:val="false"/>
+      <w:iCs w:val="false"/>
+      <w:caps w:val="false"/>
+      <w:smallCaps w:val="false"/>
+      <w:strike w:val="false"/>
+      <w:dstrike w:val="false"/>
+      <w:outline w:val="false"/>
+      <w:emboss w:val="false"/>
+      <w:imprint w:val="false"/>
+      <w:color w:val="000000"/>
+      <w:spacing w:val="0"/>
+      <w:w w:val="100"/>
+      <w:kern w:val="0"/>
+      <w:position w:val="0"/>
+      <w:sz w:val="24"/>
+      <w:sz w:val="24"/>
+      <w:vertAlign w:val="baseline"/>
+    </w:rPr>
+  </w:style>
+  <w:style w:type="character" w:styleId="ListLabel205">
+    <w:name w:val="ListLabel 205"/>
+    <w:qFormat/>
+    <w:rPr>
+      <w:rFonts w:cs="Times Roman"/>
+      <w:b w:val="false"/>
+      <w:bCs w:val="false"/>
+      <w:i w:val="false"/>
+      <w:iCs w:val="false"/>
+      <w:caps w:val="false"/>
+      <w:smallCaps w:val="false"/>
+      <w:strike w:val="false"/>
+      <w:dstrike w:val="false"/>
+      <w:outline w:val="false"/>
+      <w:emboss w:val="false"/>
+      <w:imprint w:val="false"/>
+      <w:color w:val="000000"/>
+      <w:spacing w:val="0"/>
+      <w:w w:val="100"/>
+      <w:kern w:val="0"/>
+      <w:position w:val="0"/>
+      <w:sz w:val="24"/>
+      <w:sz w:val="24"/>
+      <w:vertAlign w:val="baseline"/>
+    </w:rPr>
+  </w:style>
+  <w:style w:type="character" w:styleId="ListLabel206">
+    <w:name w:val="ListLabel 206"/>
+    <w:qFormat/>
+    <w:rPr>
+      <w:rFonts w:cs="Times Roman"/>
+      <w:b w:val="false"/>
+      <w:bCs w:val="false"/>
+      <w:i w:val="false"/>
+      <w:iCs w:val="false"/>
+      <w:caps w:val="false"/>
+      <w:smallCaps w:val="false"/>
+      <w:strike w:val="false"/>
+      <w:dstrike w:val="false"/>
+      <w:outline w:val="false"/>
+      <w:emboss w:val="false"/>
+      <w:imprint w:val="false"/>
+      <w:color w:val="000000"/>
+      <w:spacing w:val="0"/>
+      <w:w w:val="100"/>
+      <w:kern w:val="0"/>
+      <w:position w:val="0"/>
+      <w:sz w:val="24"/>
+      <w:sz w:val="24"/>
+      <w:vertAlign w:val="baseline"/>
+    </w:rPr>
+  </w:style>
+  <w:style w:type="character" w:styleId="ListLabel207">
+    <w:name w:val="ListLabel 207"/>
+    <w:qFormat/>
+    <w:rPr>
+      <w:rFonts w:cs="Times Roman"/>
+      <w:b w:val="false"/>
+      <w:bCs w:val="false"/>
+      <w:i w:val="false"/>
+      <w:iCs w:val="false"/>
+      <w:caps w:val="false"/>
+      <w:smallCaps w:val="false"/>
+      <w:strike w:val="false"/>
+      <w:dstrike w:val="false"/>
+      <w:outline w:val="false"/>
+      <w:emboss w:val="false"/>
+      <w:imprint w:val="false"/>
+      <w:color w:val="000000"/>
+      <w:spacing w:val="0"/>
+      <w:w w:val="100"/>
+      <w:kern w:val="0"/>
+      <w:position w:val="0"/>
+      <w:sz w:val="24"/>
+      <w:sz w:val="24"/>
+      <w:vertAlign w:val="baseline"/>
+    </w:rPr>
+  </w:style>
+  <w:style w:type="character" w:styleId="ListLabel208">
+    <w:name w:val="ListLabel 208"/>
+    <w:qFormat/>
+    <w:rPr>
+      <w:rFonts w:ascii="Calibri" w:hAnsi="Calibri" w:cs="Symbol"/>
+      <w:b w:val="false"/>
+      <w:bCs w:val="false"/>
+      <w:i w:val="false"/>
+      <w:iCs w:val="false"/>
+      <w:caps w:val="false"/>
+      <w:smallCaps w:val="false"/>
+      <w:strike w:val="false"/>
+      <w:dstrike w:val="false"/>
+      <w:outline w:val="false"/>
+      <w:emboss w:val="false"/>
+      <w:imprint w:val="false"/>
+      <w:spacing w:val="0"/>
+      <w:w w:val="100"/>
+      <w:kern w:val="0"/>
+      <w:position w:val="0"/>
+      <w:sz w:val="20"/>
+      <w:sz w:val="20"/>
+      <w:vertAlign w:val="baseline"/>
+    </w:rPr>
+  </w:style>
+  <w:style w:type="character" w:styleId="ListLabel209">
+    <w:name w:val="ListLabel 209"/>
+    <w:qFormat/>
+    <w:rPr>
+      <w:rFonts w:ascii="Calibri" w:hAnsi="Calibri" w:cs="Arial Unicode MS"/>
+      <w:b w:val="false"/>
+      <w:bCs w:val="false"/>
+      <w:i w:val="false"/>
+      <w:iCs w:val="false"/>
+      <w:caps w:val="false"/>
+      <w:smallCaps w:val="false"/>
+      <w:strike w:val="false"/>
+      <w:dstrike w:val="false"/>
+      <w:outline w:val="false"/>
+      <w:emboss w:val="false"/>
+      <w:imprint w:val="false"/>
+      <w:spacing w:val="0"/>
+      <w:w w:val="100"/>
+      <w:kern w:val="0"/>
+      <w:position w:val="0"/>
+      <w:sz w:val="20"/>
+      <w:sz w:val="20"/>
+      <w:vertAlign w:val="baseline"/>
+    </w:rPr>
+  </w:style>
+  <w:style w:type="character" w:styleId="ListLabel210">
+    <w:name w:val="ListLabel 210"/>
+    <w:qFormat/>
+    <w:rPr>
+      <w:rFonts w:ascii="Calibri" w:hAnsi="Calibri" w:cs="Arial Unicode MS"/>
+      <w:b w:val="false"/>
+      <w:bCs w:val="false"/>
+      <w:i w:val="false"/>
+      <w:iCs w:val="false"/>
+      <w:caps w:val="false"/>
+      <w:smallCaps w:val="false"/>
+      <w:strike w:val="false"/>
+      <w:dstrike w:val="false"/>
+      <w:outline w:val="false"/>
+      <w:emboss w:val="false"/>
+      <w:imprint w:val="false"/>
+      <w:spacing w:val="0"/>
+      <w:w w:val="100"/>
+      <w:kern w:val="0"/>
+      <w:position w:val="0"/>
+      <w:sz w:val="20"/>
+      <w:sz w:val="20"/>
+      <w:vertAlign w:val="baseline"/>
+    </w:rPr>
+  </w:style>
+  <w:style w:type="character" w:styleId="ListLabel211">
+    <w:name w:val="ListLabel 211"/>
+    <w:qFormat/>
+    <w:rPr>
+      <w:rFonts w:cs="Helvetica"/>
+      <w:b w:val="false"/>
+      <w:bCs w:val="false"/>
+      <w:i w:val="false"/>
+      <w:iCs w:val="false"/>
+      <w:caps w:val="false"/>
+      <w:smallCaps w:val="false"/>
+      <w:strike w:val="false"/>
+      <w:dstrike w:val="false"/>
+      <w:outline w:val="false"/>
+      <w:emboss w:val="false"/>
+      <w:imprint w:val="false"/>
+      <w:spacing w:val="0"/>
+      <w:w w:val="100"/>
+      <w:kern w:val="0"/>
+      <w:position w:val="0"/>
+      <w:sz w:val="24"/>
+      <w:sz w:val="24"/>
+      <w:vertAlign w:val="baseline"/>
+    </w:rPr>
+  </w:style>
+  <w:style w:type="character" w:styleId="ListLabel212">
+    <w:name w:val="ListLabel 212"/>
+    <w:qFormat/>
+    <w:rPr>
+      <w:rFonts w:cs="Arial Unicode MS"/>
+      <w:b w:val="false"/>
+      <w:bCs w:val="false"/>
+      <w:i w:val="false"/>
+      <w:iCs w:val="false"/>
+      <w:caps w:val="false"/>
+      <w:smallCaps w:val="false"/>
+      <w:strike w:val="false"/>
+      <w:dstrike w:val="false"/>
+      <w:outline w:val="false"/>
+      <w:emboss w:val="false"/>
+      <w:imprint w:val="false"/>
+      <w:spacing w:val="0"/>
+      <w:w w:val="100"/>
+      <w:kern w:val="0"/>
+      <w:position w:val="0"/>
+      <w:sz w:val="24"/>
+      <w:sz w:val="24"/>
+      <w:vertAlign w:val="baseline"/>
+    </w:rPr>
+  </w:style>
+  <w:style w:type="character" w:styleId="ListLabel213">
+    <w:name w:val="ListLabel 213"/>
+    <w:qFormat/>
+    <w:rPr>
+      <w:rFonts w:cs="Arial Unicode MS"/>
+      <w:b w:val="false"/>
+      <w:bCs w:val="false"/>
+      <w:i w:val="false"/>
+      <w:iCs w:val="false"/>
+      <w:caps w:val="false"/>
+      <w:smallCaps w:val="false"/>
+      <w:strike w:val="false"/>
+      <w:dstrike w:val="false"/>
+      <w:outline w:val="false"/>
+      <w:emboss w:val="false"/>
+      <w:imprint w:val="false"/>
+      <w:spacing w:val="0"/>
+      <w:w w:val="100"/>
+      <w:kern w:val="0"/>
+      <w:position w:val="0"/>
+      <w:sz w:val="24"/>
+      <w:sz w:val="24"/>
+      <w:vertAlign w:val="baseline"/>
+    </w:rPr>
+  </w:style>
+  <w:style w:type="character" w:styleId="ListLabel214">
+    <w:name w:val="ListLabel 214"/>
+    <w:qFormat/>
+    <w:rPr>
+      <w:rFonts w:cs="Helvetica"/>
+      <w:b w:val="false"/>
+      <w:bCs w:val="false"/>
+      <w:i w:val="false"/>
+      <w:iCs w:val="false"/>
+      <w:caps w:val="false"/>
+      <w:smallCaps w:val="false"/>
+      <w:strike w:val="false"/>
+      <w:dstrike w:val="false"/>
+      <w:outline w:val="false"/>
+      <w:emboss w:val="false"/>
+      <w:imprint w:val="false"/>
+      <w:spacing w:val="0"/>
+      <w:w w:val="100"/>
+      <w:kern w:val="0"/>
+      <w:position w:val="0"/>
+      <w:sz w:val="24"/>
+      <w:sz w:val="24"/>
+      <w:vertAlign w:val="baseline"/>
+    </w:rPr>
+  </w:style>
+  <w:style w:type="character" w:styleId="ListLabel215">
+    <w:name w:val="ListLabel 215"/>
+    <w:qFormat/>
+    <w:rPr>
+      <w:rFonts w:cs="Arial Unicode MS"/>
+      <w:b w:val="false"/>
+      <w:bCs w:val="false"/>
+      <w:i w:val="false"/>
+      <w:iCs w:val="false"/>
+      <w:caps w:val="false"/>
+      <w:smallCaps w:val="false"/>
+      <w:strike w:val="false"/>
+      <w:dstrike w:val="false"/>
+      <w:outline w:val="false"/>
+      <w:emboss w:val="false"/>
+      <w:imprint w:val="false"/>
+      <w:spacing w:val="0"/>
+      <w:w w:val="100"/>
+      <w:kern w:val="0"/>
+      <w:position w:val="0"/>
+      <w:sz w:val="24"/>
+      <w:sz w:val="24"/>
+      <w:vertAlign w:val="baseline"/>
+    </w:rPr>
+  </w:style>
+  <w:style w:type="character" w:styleId="ListLabel216">
+    <w:name w:val="ListLabel 216"/>
+    <w:qFormat/>
+    <w:rPr>
+      <w:rFonts w:cs="Arial Unicode MS"/>
+      <w:b w:val="false"/>
+      <w:bCs w:val="false"/>
+      <w:i w:val="false"/>
+      <w:iCs w:val="false"/>
+      <w:caps w:val="false"/>
+      <w:smallCaps w:val="false"/>
+      <w:strike w:val="false"/>
+      <w:dstrike w:val="false"/>
+      <w:outline w:val="false"/>
+      <w:emboss w:val="false"/>
+      <w:imprint w:val="false"/>
+      <w:spacing w:val="0"/>
+      <w:w w:val="100"/>
+      <w:kern w:val="0"/>
+      <w:position w:val="0"/>
+      <w:sz w:val="24"/>
+      <w:sz w:val="24"/>
+      <w:vertAlign w:val="baseline"/>
+    </w:rPr>
+  </w:style>
+  <w:style w:type="character" w:styleId="ListLabel217">
+    <w:name w:val="ListLabel 217"/>
+    <w:qFormat/>
+    <w:rPr>
+      <w:rFonts w:cs="Symbol"/>
+      <w:b w:val="false"/>
+      <w:bCs w:val="false"/>
+      <w:i w:val="false"/>
+      <w:iCs w:val="false"/>
+      <w:caps w:val="false"/>
+      <w:smallCaps w:val="false"/>
+      <w:strike w:val="false"/>
+      <w:dstrike w:val="false"/>
+      <w:outline w:val="false"/>
+      <w:emboss w:val="false"/>
+      <w:imprint w:val="false"/>
+      <w:spacing w:val="0"/>
+      <w:w w:val="100"/>
+      <w:kern w:val="0"/>
+      <w:position w:val="0"/>
+      <w:sz w:val="24"/>
+      <w:sz w:val="24"/>
+      <w:vertAlign w:val="baseline"/>
+    </w:rPr>
+  </w:style>
+  <w:style w:type="character" w:styleId="ListLabel218">
+    <w:name w:val="ListLabel 218"/>
+    <w:qFormat/>
+    <w:rPr>
+      <w:rFonts w:ascii="Times Roman" w:hAnsi="Times Roman" w:cs="Arial Unicode MS"/>
+      <w:b w:val="false"/>
+      <w:bCs w:val="false"/>
+      <w:i w:val="false"/>
+      <w:iCs w:val="false"/>
+      <w:caps w:val="false"/>
+      <w:smallCaps w:val="false"/>
+      <w:strike w:val="false"/>
+      <w:dstrike w:val="false"/>
+      <w:outline w:val="false"/>
+      <w:emboss w:val="false"/>
+      <w:imprint w:val="false"/>
+      <w:spacing w:val="0"/>
+      <w:w w:val="100"/>
+      <w:kern w:val="0"/>
+      <w:position w:val="0"/>
+      <w:sz w:val="20"/>
+      <w:sz w:val="20"/>
+      <w:vertAlign w:val="baseline"/>
+    </w:rPr>
+  </w:style>
+  <w:style w:type="character" w:styleId="ListLabel219">
+    <w:name w:val="ListLabel 219"/>
+    <w:qFormat/>
+    <w:rPr>
+      <w:rFonts w:cs="Arial Unicode MS"/>
+      <w:b w:val="false"/>
+      <w:bCs w:val="false"/>
+      <w:i w:val="false"/>
+      <w:iCs w:val="false"/>
+      <w:caps w:val="false"/>
+      <w:smallCaps w:val="false"/>
+      <w:strike w:val="false"/>
+      <w:dstrike w:val="false"/>
+      <w:outline w:val="false"/>
+      <w:emboss w:val="false"/>
+      <w:imprint w:val="false"/>
+      <w:spacing w:val="0"/>
+      <w:w w:val="100"/>
+      <w:kern w:val="0"/>
+      <w:position w:val="0"/>
+      <w:sz w:val="24"/>
+      <w:sz w:val="24"/>
+      <w:vertAlign w:val="baseline"/>
+    </w:rPr>
+  </w:style>
+  <w:style w:type="character" w:styleId="ListLabel220">
+    <w:name w:val="ListLabel 220"/>
+    <w:qFormat/>
+    <w:rPr>
+      <w:rFonts w:cs="Helvetica"/>
+      <w:b w:val="false"/>
+      <w:bCs w:val="false"/>
+      <w:i w:val="false"/>
+      <w:iCs w:val="false"/>
+      <w:caps w:val="false"/>
+      <w:smallCaps w:val="false"/>
+      <w:strike w:val="false"/>
+      <w:dstrike w:val="false"/>
+      <w:outline w:val="false"/>
+      <w:emboss w:val="false"/>
+      <w:imprint w:val="false"/>
+      <w:spacing w:val="0"/>
+      <w:w w:val="100"/>
+      <w:kern w:val="0"/>
+      <w:position w:val="0"/>
+      <w:sz w:val="24"/>
+      <w:sz w:val="24"/>
+      <w:vertAlign w:val="baseline"/>
+    </w:rPr>
+  </w:style>
+  <w:style w:type="character" w:styleId="ListLabel221">
+    <w:name w:val="ListLabel 221"/>
+    <w:qFormat/>
+    <w:rPr>
+      <w:rFonts w:cs="Arial Unicode MS"/>
+      <w:b w:val="false"/>
+      <w:bCs w:val="false"/>
+      <w:i w:val="false"/>
+      <w:iCs w:val="false"/>
+      <w:caps w:val="false"/>
+      <w:smallCaps w:val="false"/>
+      <w:strike w:val="false"/>
+      <w:dstrike w:val="false"/>
+      <w:outline w:val="false"/>
+      <w:emboss w:val="false"/>
+      <w:imprint w:val="false"/>
+      <w:spacing w:val="0"/>
+      <w:w w:val="100"/>
+      <w:kern w:val="0"/>
+      <w:position w:val="0"/>
+      <w:sz w:val="24"/>
+      <w:sz w:val="24"/>
+      <w:vertAlign w:val="baseline"/>
+    </w:rPr>
+  </w:style>
+  <w:style w:type="character" w:styleId="ListLabel222">
+    <w:name w:val="ListLabel 222"/>
+    <w:qFormat/>
+    <w:rPr>
+      <w:rFonts w:cs="Arial Unicode MS"/>
+      <w:b w:val="false"/>
+      <w:bCs w:val="false"/>
+      <w:i w:val="false"/>
+      <w:iCs w:val="false"/>
+      <w:caps w:val="false"/>
+      <w:smallCaps w:val="false"/>
+      <w:strike w:val="false"/>
+      <w:dstrike w:val="false"/>
+      <w:outline w:val="false"/>
+      <w:emboss w:val="false"/>
+      <w:imprint w:val="false"/>
+      <w:spacing w:val="0"/>
+      <w:w w:val="100"/>
+      <w:kern w:val="0"/>
+      <w:position w:val="0"/>
+      <w:sz w:val="24"/>
+      <w:sz w:val="24"/>
+      <w:vertAlign w:val="baseline"/>
+    </w:rPr>
+  </w:style>
+  <w:style w:type="character" w:styleId="ListLabel223">
+    <w:name w:val="ListLabel 223"/>
+    <w:qFormat/>
+    <w:rPr>
+      <w:rFonts w:cs="Helvetica"/>
+      <w:b w:val="false"/>
+      <w:bCs w:val="false"/>
+      <w:i w:val="false"/>
+      <w:iCs w:val="false"/>
+      <w:caps w:val="false"/>
+      <w:smallCaps w:val="false"/>
+      <w:strike w:val="false"/>
+      <w:dstrike w:val="false"/>
+      <w:outline w:val="false"/>
+      <w:emboss w:val="false"/>
+      <w:imprint w:val="false"/>
+      <w:spacing w:val="0"/>
+      <w:w w:val="100"/>
+      <w:kern w:val="0"/>
+      <w:position w:val="0"/>
+      <w:sz w:val="24"/>
+      <w:sz w:val="24"/>
+      <w:vertAlign w:val="baseline"/>
+    </w:rPr>
+  </w:style>
+  <w:style w:type="character" w:styleId="ListLabel224">
+    <w:name w:val="ListLabel 224"/>
+    <w:qFormat/>
+    <w:rPr>
+      <w:rFonts w:cs="Arial Unicode MS"/>
+      <w:b w:val="false"/>
+      <w:bCs w:val="false"/>
+      <w:i w:val="false"/>
+      <w:iCs w:val="false"/>
+      <w:caps w:val="false"/>
+      <w:smallCaps w:val="false"/>
+      <w:strike w:val="false"/>
+      <w:dstrike w:val="false"/>
+      <w:outline w:val="false"/>
+      <w:emboss w:val="false"/>
+      <w:imprint w:val="false"/>
+      <w:spacing w:val="0"/>
+      <w:w w:val="100"/>
+      <w:kern w:val="0"/>
+      <w:position w:val="0"/>
+      <w:sz w:val="24"/>
+      <w:sz w:val="24"/>
+      <w:vertAlign w:val="baseline"/>
+    </w:rPr>
+  </w:style>
+  <w:style w:type="character" w:styleId="ListLabel225">
+    <w:name w:val="ListLabel 225"/>
+    <w:qFormat/>
+    <w:rPr>
+      <w:rFonts w:cs="Arial Unicode MS"/>
+      <w:b w:val="false"/>
+      <w:bCs w:val="false"/>
+      <w:i w:val="false"/>
+      <w:iCs w:val="false"/>
+      <w:caps w:val="false"/>
+      <w:smallCaps w:val="false"/>
+      <w:strike w:val="false"/>
+      <w:dstrike w:val="false"/>
+      <w:outline w:val="false"/>
+      <w:emboss w:val="false"/>
+      <w:imprint w:val="false"/>
+      <w:spacing w:val="0"/>
+      <w:w w:val="100"/>
+      <w:kern w:val="0"/>
+      <w:position w:val="0"/>
+      <w:sz w:val="24"/>
+      <w:sz w:val="24"/>
+      <w:vertAlign w:val="baseline"/>
+    </w:rPr>
+  </w:style>
+  <w:style w:type="character" w:styleId="ListLabel226">
+    <w:name w:val="ListLabel 226"/>
+    <w:qFormat/>
+    <w:rPr>
+      <w:rFonts w:ascii="Calibri" w:hAnsi="Calibri" w:cs="Times Roman"/>
+      <w:b w:val="false"/>
+      <w:bCs w:val="false"/>
+      <w:i w:val="false"/>
+      <w:iCs w:val="false"/>
+      <w:caps w:val="false"/>
+      <w:smallCaps w:val="false"/>
+      <w:strike w:val="false"/>
+      <w:dstrike w:val="false"/>
+      <w:outline w:val="false"/>
+      <w:emboss w:val="false"/>
+      <w:imprint w:val="false"/>
+      <w:color w:val="000000"/>
+      <w:spacing w:val="0"/>
+      <w:w w:val="100"/>
+      <w:kern w:val="0"/>
+      <w:position w:val="0"/>
+      <w:sz w:val="20"/>
+      <w:sz w:val="20"/>
+      <w:vertAlign w:val="baseline"/>
+    </w:rPr>
+  </w:style>
+  <w:style w:type="character" w:styleId="ListLabel227">
+    <w:name w:val="ListLabel 227"/>
+    <w:qFormat/>
+    <w:rPr>
+      <w:rFonts w:cs="Times Roman"/>
+      <w:b w:val="false"/>
+      <w:bCs w:val="false"/>
+      <w:i w:val="false"/>
+      <w:iCs w:val="false"/>
+      <w:caps w:val="false"/>
+      <w:smallCaps w:val="false"/>
+      <w:strike w:val="false"/>
+      <w:dstrike w:val="false"/>
+      <w:outline w:val="false"/>
+      <w:emboss w:val="false"/>
+      <w:imprint w:val="false"/>
+      <w:color w:val="000000"/>
+      <w:spacing w:val="0"/>
+      <w:w w:val="100"/>
+      <w:kern w:val="0"/>
+      <w:position w:val="0"/>
+      <w:sz w:val="24"/>
+      <w:sz w:val="24"/>
+      <w:vertAlign w:val="baseline"/>
+    </w:rPr>
+  </w:style>
+  <w:style w:type="character" w:styleId="ListLabel228">
+    <w:name w:val="ListLabel 228"/>
+    <w:qFormat/>
+    <w:rPr>
+      <w:rFonts w:cs="Times Roman"/>
+      <w:b w:val="false"/>
+      <w:bCs w:val="false"/>
+      <w:i w:val="false"/>
+      <w:iCs w:val="false"/>
+      <w:caps w:val="false"/>
+      <w:smallCaps w:val="false"/>
+      <w:strike w:val="false"/>
+      <w:dstrike w:val="false"/>
+      <w:outline w:val="false"/>
+      <w:emboss w:val="false"/>
+      <w:imprint w:val="false"/>
+      <w:color w:val="000000"/>
+      <w:spacing w:val="0"/>
+      <w:w w:val="100"/>
+      <w:kern w:val="0"/>
+      <w:position w:val="0"/>
+      <w:sz w:val="24"/>
+      <w:sz w:val="24"/>
+      <w:vertAlign w:val="baseline"/>
+    </w:rPr>
+  </w:style>
+  <w:style w:type="character" w:styleId="ListLabel229">
+    <w:name w:val="ListLabel 229"/>
+    <w:qFormat/>
+    <w:rPr>
+      <w:rFonts w:cs="Times Roman"/>
+      <w:b w:val="false"/>
+      <w:bCs w:val="false"/>
+      <w:i w:val="false"/>
+      <w:iCs w:val="false"/>
+      <w:caps w:val="false"/>
+      <w:smallCaps w:val="false"/>
+      <w:strike w:val="false"/>
+      <w:dstrike w:val="false"/>
+      <w:outline w:val="false"/>
+      <w:emboss w:val="false"/>
+      <w:imprint w:val="false"/>
+      <w:color w:val="000000"/>
+      <w:spacing w:val="0"/>
+      <w:w w:val="100"/>
+      <w:kern w:val="0"/>
+      <w:position w:val="0"/>
+      <w:sz w:val="24"/>
+      <w:sz w:val="24"/>
+      <w:vertAlign w:val="baseline"/>
+    </w:rPr>
+  </w:style>
+  <w:style w:type="character" w:styleId="ListLabel230">
+    <w:name w:val="ListLabel 230"/>
+    <w:qFormat/>
+    <w:rPr>
+      <w:rFonts w:cs="Times Roman"/>
+      <w:b w:val="false"/>
+      <w:bCs w:val="false"/>
+      <w:i w:val="false"/>
+      <w:iCs w:val="false"/>
+      <w:caps w:val="false"/>
+      <w:smallCaps w:val="false"/>
+      <w:strike w:val="false"/>
+      <w:dstrike w:val="false"/>
+      <w:outline w:val="false"/>
+      <w:emboss w:val="false"/>
+      <w:imprint w:val="false"/>
+      <w:color w:val="000000"/>
+      <w:spacing w:val="0"/>
+      <w:w w:val="100"/>
+      <w:kern w:val="0"/>
+      <w:position w:val="0"/>
+      <w:sz w:val="24"/>
+      <w:sz w:val="24"/>
+      <w:vertAlign w:val="baseline"/>
+    </w:rPr>
+  </w:style>
+  <w:style w:type="character" w:styleId="ListLabel231">
+    <w:name w:val="ListLabel 231"/>
+    <w:qFormat/>
+    <w:rPr>
+      <w:rFonts w:cs="Times Roman"/>
+      <w:b w:val="false"/>
+      <w:bCs w:val="false"/>
+      <w:i w:val="false"/>
+      <w:iCs w:val="false"/>
+      <w:caps w:val="false"/>
+      <w:smallCaps w:val="false"/>
+      <w:strike w:val="false"/>
+      <w:dstrike w:val="false"/>
+      <w:outline w:val="false"/>
+      <w:emboss w:val="false"/>
+      <w:imprint w:val="false"/>
+      <w:color w:val="000000"/>
+      <w:spacing w:val="0"/>
+      <w:w w:val="100"/>
+      <w:kern w:val="0"/>
+      <w:position w:val="0"/>
+      <w:sz w:val="24"/>
+      <w:sz w:val="24"/>
+      <w:vertAlign w:val="baseline"/>
+    </w:rPr>
+  </w:style>
+  <w:style w:type="character" w:styleId="ListLabel232">
+    <w:name w:val="ListLabel 232"/>
+    <w:qFormat/>
+    <w:rPr>
+      <w:rFonts w:cs="Times Roman"/>
+      <w:b w:val="false"/>
+      <w:bCs w:val="false"/>
+      <w:i w:val="false"/>
+      <w:iCs w:val="false"/>
+      <w:caps w:val="false"/>
+      <w:smallCaps w:val="false"/>
+      <w:strike w:val="false"/>
+      <w:dstrike w:val="false"/>
+      <w:outline w:val="false"/>
+      <w:emboss w:val="false"/>
+      <w:imprint w:val="false"/>
+      <w:color w:val="000000"/>
+      <w:spacing w:val="0"/>
+      <w:w w:val="100"/>
+      <w:kern w:val="0"/>
+      <w:position w:val="0"/>
+      <w:sz w:val="24"/>
+      <w:sz w:val="24"/>
+      <w:vertAlign w:val="baseline"/>
+    </w:rPr>
+  </w:style>
+  <w:style w:type="character" w:styleId="ListLabel233">
+    <w:name w:val="ListLabel 233"/>
+    <w:qFormat/>
+    <w:rPr>
+      <w:rFonts w:cs="Times Roman"/>
+      <w:b w:val="false"/>
+      <w:bCs w:val="false"/>
+      <w:i w:val="false"/>
+      <w:iCs w:val="false"/>
+      <w:caps w:val="false"/>
+      <w:smallCaps w:val="false"/>
+      <w:strike w:val="false"/>
+      <w:dstrike w:val="false"/>
+      <w:outline w:val="false"/>
+      <w:emboss w:val="false"/>
+      <w:imprint w:val="false"/>
+      <w:color w:val="000000"/>
+      <w:spacing w:val="0"/>
+      <w:w w:val="100"/>
+      <w:kern w:val="0"/>
+      <w:position w:val="0"/>
+      <w:sz w:val="24"/>
+      <w:sz w:val="24"/>
+      <w:vertAlign w:val="baseline"/>
+    </w:rPr>
+  </w:style>
+  <w:style w:type="character" w:styleId="ListLabel234">
+    <w:name w:val="ListLabel 234"/>
+    <w:qFormat/>
+    <w:rPr>
+      <w:rFonts w:cs="Times Roman"/>
+      <w:b w:val="false"/>
+      <w:bCs w:val="false"/>
+      <w:i w:val="false"/>
+      <w:iCs w:val="false"/>
+      <w:caps w:val="false"/>
+      <w:smallCaps w:val="false"/>
+      <w:strike w:val="false"/>
+      <w:dstrike w:val="false"/>
+      <w:outline w:val="false"/>
+      <w:emboss w:val="false"/>
+      <w:imprint w:val="false"/>
+      <w:color w:val="000000"/>
+      <w:spacing w:val="0"/>
+      <w:w w:val="100"/>
+      <w:kern w:val="0"/>
+      <w:position w:val="0"/>
+      <w:sz w:val="24"/>
+      <w:sz w:val="24"/>
+      <w:vertAlign w:val="baseline"/>
+    </w:rPr>
+  </w:style>
+  <w:style w:type="character" w:styleId="ListLabel235">
+    <w:name w:val="ListLabel 235"/>
+    <w:qFormat/>
+    <w:rPr>
+      <w:rFonts w:ascii="Calibri" w:hAnsi="Calibri" w:cs="Symbol"/>
+      <w:b/>
+      <w:bCs w:val="false"/>
+      <w:i w:val="false"/>
+      <w:iCs w:val="false"/>
+      <w:caps w:val="false"/>
+      <w:smallCaps w:val="false"/>
+      <w:strike w:val="false"/>
+      <w:dstrike w:val="false"/>
+      <w:outline w:val="false"/>
+      <w:emboss w:val="false"/>
+      <w:imprint w:val="false"/>
+      <w:spacing w:val="0"/>
+      <w:w w:val="100"/>
+      <w:kern w:val="0"/>
+      <w:position w:val="0"/>
+      <w:sz w:val="20"/>
+      <w:sz w:val="20"/>
+      <w:vertAlign w:val="baseline"/>
+    </w:rPr>
+  </w:style>
+  <w:style w:type="character" w:styleId="ListLabel236">
+    <w:name w:val="ListLabel 236"/>
+    <w:qFormat/>
+    <w:rPr>
+      <w:rFonts w:cs="Arial Unicode MS"/>
+      <w:b w:val="false"/>
+      <w:bCs w:val="false"/>
+      <w:i w:val="false"/>
+      <w:iCs w:val="false"/>
+      <w:caps w:val="false"/>
+      <w:smallCaps w:val="false"/>
+      <w:strike w:val="false"/>
+      <w:dstrike w:val="false"/>
+      <w:outline w:val="false"/>
+      <w:emboss w:val="false"/>
+      <w:imprint w:val="false"/>
+      <w:spacing w:val="0"/>
+      <w:w w:val="100"/>
+      <w:kern w:val="0"/>
+      <w:position w:val="0"/>
+      <w:sz w:val="24"/>
+      <w:sz w:val="24"/>
+      <w:vertAlign w:val="baseline"/>
+    </w:rPr>
+  </w:style>
+  <w:style w:type="character" w:styleId="ListLabel237">
+    <w:name w:val="ListLabel 237"/>
+    <w:qFormat/>
+    <w:rPr>
+      <w:rFonts w:cs="Arial Unicode MS"/>
+      <w:b w:val="false"/>
+      <w:bCs w:val="false"/>
+      <w:i w:val="false"/>
+      <w:iCs w:val="false"/>
+      <w:caps w:val="false"/>
+      <w:smallCaps w:val="false"/>
+      <w:strike w:val="false"/>
+      <w:dstrike w:val="false"/>
+      <w:outline w:val="false"/>
+      <w:emboss w:val="false"/>
+      <w:imprint w:val="false"/>
+      <w:spacing w:val="0"/>
+      <w:w w:val="100"/>
+      <w:kern w:val="0"/>
+      <w:position w:val="0"/>
+      <w:sz w:val="24"/>
+      <w:sz w:val="24"/>
+      <w:vertAlign w:val="baseline"/>
+    </w:rPr>
+  </w:style>
+  <w:style w:type="character" w:styleId="ListLabel238">
+    <w:name w:val="ListLabel 238"/>
+    <w:qFormat/>
+    <w:rPr>
+      <w:rFonts w:cs="Symbol"/>
+      <w:b w:val="false"/>
+      <w:bCs w:val="false"/>
+      <w:i w:val="false"/>
+      <w:iCs w:val="false"/>
+      <w:caps w:val="false"/>
+      <w:smallCaps w:val="false"/>
+      <w:strike w:val="false"/>
+      <w:dstrike w:val="false"/>
+      <w:outline w:val="false"/>
+      <w:emboss w:val="false"/>
+      <w:imprint w:val="false"/>
+      <w:spacing w:val="0"/>
+      <w:w w:val="100"/>
+      <w:kern w:val="0"/>
+      <w:position w:val="0"/>
+      <w:sz w:val="24"/>
+      <w:sz w:val="24"/>
+      <w:vertAlign w:val="baseline"/>
+    </w:rPr>
+  </w:style>
+  <w:style w:type="character" w:styleId="ListLabel239">
+    <w:name w:val="ListLabel 239"/>
+    <w:qFormat/>
+    <w:rPr>
+      <w:rFonts w:cs="Arial Unicode MS"/>
+      <w:b w:val="false"/>
+      <w:bCs w:val="false"/>
+      <w:i w:val="false"/>
+      <w:iCs w:val="false"/>
+      <w:caps w:val="false"/>
+      <w:smallCaps w:val="false"/>
+      <w:strike w:val="false"/>
+      <w:dstrike w:val="false"/>
+      <w:outline w:val="false"/>
+      <w:emboss w:val="false"/>
+      <w:imprint w:val="false"/>
+      <w:spacing w:val="0"/>
+      <w:w w:val="100"/>
+      <w:kern w:val="0"/>
+      <w:position w:val="0"/>
+      <w:sz w:val="24"/>
+      <w:sz w:val="24"/>
+      <w:vertAlign w:val="baseline"/>
+    </w:rPr>
+  </w:style>
+  <w:style w:type="character" w:styleId="ListLabel240">
+    <w:name w:val="ListLabel 240"/>
+    <w:qFormat/>
+    <w:rPr>
+      <w:rFonts w:cs="Arial Unicode MS"/>
+      <w:b w:val="false"/>
+      <w:bCs w:val="false"/>
+      <w:i w:val="false"/>
+      <w:iCs w:val="false"/>
+      <w:caps w:val="false"/>
+      <w:smallCaps w:val="false"/>
+      <w:strike w:val="false"/>
+      <w:dstrike w:val="false"/>
+      <w:outline w:val="false"/>
+      <w:emboss w:val="false"/>
+      <w:imprint w:val="false"/>
+      <w:spacing w:val="0"/>
+      <w:w w:val="100"/>
+      <w:kern w:val="0"/>
+      <w:position w:val="0"/>
+      <w:sz w:val="24"/>
+      <w:sz w:val="24"/>
+      <w:vertAlign w:val="baseline"/>
+    </w:rPr>
+  </w:style>
+  <w:style w:type="character" w:styleId="ListLabel241">
+    <w:name w:val="ListLabel 241"/>
+    <w:qFormat/>
+    <w:rPr>
+      <w:rFonts w:cs="Symbol"/>
+      <w:b w:val="false"/>
+      <w:bCs w:val="false"/>
+      <w:i w:val="false"/>
+      <w:iCs w:val="false"/>
+      <w:caps w:val="false"/>
+      <w:smallCaps w:val="false"/>
+      <w:strike w:val="false"/>
+      <w:dstrike w:val="false"/>
+      <w:outline w:val="false"/>
+      <w:emboss w:val="false"/>
+      <w:imprint w:val="false"/>
+      <w:spacing w:val="0"/>
+      <w:w w:val="100"/>
+      <w:kern w:val="0"/>
+      <w:position w:val="0"/>
+      <w:sz w:val="24"/>
+      <w:sz w:val="24"/>
+      <w:vertAlign w:val="baseline"/>
+    </w:rPr>
+  </w:style>
+  <w:style w:type="character" w:styleId="ListLabel242">
+    <w:name w:val="ListLabel 242"/>
+    <w:qFormat/>
+    <w:rPr>
+      <w:rFonts w:cs="Arial Unicode MS"/>
+      <w:b w:val="false"/>
+      <w:bCs w:val="false"/>
+      <w:i w:val="false"/>
+      <w:iCs w:val="false"/>
+      <w:caps w:val="false"/>
+      <w:smallCaps w:val="false"/>
+      <w:strike w:val="false"/>
+      <w:dstrike w:val="false"/>
+      <w:outline w:val="false"/>
+      <w:emboss w:val="false"/>
+      <w:imprint w:val="false"/>
+      <w:spacing w:val="0"/>
+      <w:w w:val="100"/>
+      <w:kern w:val="0"/>
+      <w:position w:val="0"/>
+      <w:sz w:val="24"/>
+      <w:sz w:val="24"/>
+      <w:vertAlign w:val="baseline"/>
+    </w:rPr>
+  </w:style>
+  <w:style w:type="character" w:styleId="ListLabel243">
+    <w:name w:val="ListLabel 243"/>
+    <w:qFormat/>
+    <w:rPr>
+      <w:rFonts w:cs="Arial Unicode MS"/>
+      <w:b w:val="false"/>
+      <w:bCs w:val="false"/>
+      <w:i w:val="false"/>
+      <w:iCs w:val="false"/>
+      <w:caps w:val="false"/>
+      <w:smallCaps w:val="false"/>
+      <w:strike w:val="false"/>
+      <w:dstrike w:val="false"/>
+      <w:outline w:val="false"/>
+      <w:emboss w:val="false"/>
+      <w:imprint w:val="false"/>
+      <w:spacing w:val="0"/>
+      <w:w w:val="100"/>
+      <w:kern w:val="0"/>
+      <w:position w:val="0"/>
+      <w:sz w:val="24"/>
+      <w:sz w:val="24"/>
+      <w:vertAlign w:val="baseline"/>
+    </w:rPr>
+  </w:style>
+  <w:style w:type="character" w:styleId="ListLabel244">
+    <w:name w:val="ListLabel 244"/>
+    <w:qFormat/>
+    <w:rPr>
+      <w:rFonts w:ascii="Times Roman" w:hAnsi="Times Roman" w:cs="Symbol"/>
+      <w:b w:val="false"/>
+      <w:bCs w:val="false"/>
+      <w:i w:val="false"/>
+      <w:iCs w:val="false"/>
+      <w:caps w:val="false"/>
+      <w:smallCaps w:val="false"/>
+      <w:strike w:val="false"/>
+      <w:dstrike w:val="false"/>
+      <w:outline w:val="false"/>
+      <w:emboss w:val="false"/>
+      <w:imprint w:val="false"/>
+      <w:spacing w:val="0"/>
+      <w:w w:val="100"/>
+      <w:kern w:val="0"/>
+      <w:position w:val="0"/>
+      <w:sz w:val="20"/>
+      <w:sz w:val="20"/>
+      <w:vertAlign w:val="baseline"/>
+    </w:rPr>
+  </w:style>
+  <w:style w:type="character" w:styleId="ListLabel245">
+    <w:name w:val="ListLabel 245"/>
+    <w:qFormat/>
+    <w:rPr>
+      <w:rFonts w:cs="Arial Unicode MS"/>
+      <w:b w:val="false"/>
+      <w:bCs w:val="false"/>
+      <w:i w:val="false"/>
+      <w:iCs w:val="false"/>
+      <w:caps w:val="false"/>
+      <w:smallCaps w:val="false"/>
+      <w:strike w:val="false"/>
+      <w:dstrike w:val="false"/>
+      <w:outline w:val="false"/>
+      <w:emboss w:val="false"/>
+      <w:imprint w:val="false"/>
+      <w:spacing w:val="0"/>
+      <w:w w:val="100"/>
+      <w:kern w:val="0"/>
+      <w:position w:val="0"/>
+      <w:sz w:val="24"/>
+      <w:sz w:val="24"/>
+      <w:vertAlign w:val="baseline"/>
+    </w:rPr>
+  </w:style>
+  <w:style w:type="character" w:styleId="ListLabel246">
+    <w:name w:val="ListLabel 246"/>
+    <w:qFormat/>
+    <w:rPr>
+      <w:rFonts w:cs="Arial Unicode MS"/>
+      <w:b w:val="false"/>
+      <w:bCs w:val="false"/>
+      <w:i w:val="false"/>
+      <w:iCs w:val="false"/>
+      <w:caps w:val="false"/>
+      <w:smallCaps w:val="false"/>
+      <w:strike w:val="false"/>
+      <w:dstrike w:val="false"/>
+      <w:outline w:val="false"/>
+      <w:emboss w:val="false"/>
+      <w:imprint w:val="false"/>
+      <w:spacing w:val="0"/>
+      <w:w w:val="100"/>
+      <w:kern w:val="0"/>
+      <w:position w:val="0"/>
+      <w:sz w:val="24"/>
+      <w:sz w:val="24"/>
+      <w:vertAlign w:val="baseline"/>
+    </w:rPr>
+  </w:style>
+  <w:style w:type="character" w:styleId="ListLabel247">
+    <w:name w:val="ListLabel 247"/>
+    <w:qFormat/>
+    <w:rPr>
+      <w:rFonts w:cs="Symbol"/>
+      <w:b w:val="false"/>
+      <w:bCs w:val="false"/>
+      <w:i w:val="false"/>
+      <w:iCs w:val="false"/>
+      <w:caps w:val="false"/>
+      <w:smallCaps w:val="false"/>
+      <w:strike w:val="false"/>
+      <w:dstrike w:val="false"/>
+      <w:outline w:val="false"/>
+      <w:emboss w:val="false"/>
+      <w:imprint w:val="false"/>
+      <w:spacing w:val="0"/>
+      <w:w w:val="100"/>
+      <w:kern w:val="0"/>
+      <w:position w:val="0"/>
+      <w:sz w:val="24"/>
+      <w:sz w:val="24"/>
+      <w:vertAlign w:val="baseline"/>
+    </w:rPr>
+  </w:style>
+  <w:style w:type="character" w:styleId="ListLabel248">
+    <w:name w:val="ListLabel 248"/>
+    <w:qFormat/>
+    <w:rPr>
+      <w:rFonts w:cs="Arial Unicode MS"/>
+      <w:b w:val="false"/>
+      <w:bCs w:val="false"/>
+      <w:i w:val="false"/>
+      <w:iCs w:val="false"/>
+      <w:caps w:val="false"/>
+      <w:smallCaps w:val="false"/>
+      <w:strike w:val="false"/>
+      <w:dstrike w:val="false"/>
+      <w:outline w:val="false"/>
+      <w:emboss w:val="false"/>
+      <w:imprint w:val="false"/>
+      <w:spacing w:val="0"/>
+      <w:w w:val="100"/>
+      <w:kern w:val="0"/>
+      <w:position w:val="0"/>
+      <w:sz w:val="24"/>
+      <w:sz w:val="24"/>
+      <w:vertAlign w:val="baseline"/>
+    </w:rPr>
+  </w:style>
+  <w:style w:type="character" w:styleId="ListLabel249">
+    <w:name w:val="ListLabel 249"/>
+    <w:qFormat/>
+    <w:rPr>
+      <w:rFonts w:cs="Arial Unicode MS"/>
+      <w:b w:val="false"/>
+      <w:bCs w:val="false"/>
+      <w:i w:val="false"/>
+      <w:iCs w:val="false"/>
+      <w:caps w:val="false"/>
+      <w:smallCaps w:val="false"/>
+      <w:strike w:val="false"/>
+      <w:dstrike w:val="false"/>
+      <w:outline w:val="false"/>
+      <w:emboss w:val="false"/>
+      <w:imprint w:val="false"/>
+      <w:spacing w:val="0"/>
+      <w:w w:val="100"/>
+      <w:kern w:val="0"/>
+      <w:position w:val="0"/>
+      <w:sz w:val="24"/>
+      <w:sz w:val="24"/>
+      <w:vertAlign w:val="baseline"/>
+    </w:rPr>
+  </w:style>
+  <w:style w:type="character" w:styleId="ListLabel250">
+    <w:name w:val="ListLabel 250"/>
+    <w:qFormat/>
+    <w:rPr>
+      <w:rFonts w:cs="Symbol"/>
+      <w:b w:val="false"/>
+      <w:bCs w:val="false"/>
+      <w:i w:val="false"/>
+      <w:iCs w:val="false"/>
+      <w:caps w:val="false"/>
+      <w:smallCaps w:val="false"/>
+      <w:strike w:val="false"/>
+      <w:dstrike w:val="false"/>
+      <w:outline w:val="false"/>
+      <w:emboss w:val="false"/>
+      <w:imprint w:val="false"/>
+      <w:spacing w:val="0"/>
+      <w:w w:val="100"/>
+      <w:kern w:val="0"/>
+      <w:position w:val="0"/>
+      <w:sz w:val="24"/>
+      <w:sz w:val="24"/>
+      <w:vertAlign w:val="baseline"/>
+    </w:rPr>
+  </w:style>
+  <w:style w:type="character" w:styleId="ListLabel251">
+    <w:name w:val="ListLabel 251"/>
+    <w:qFormat/>
+    <w:rPr>
+      <w:rFonts w:cs="Arial Unicode MS"/>
+      <w:b w:val="false"/>
+      <w:bCs w:val="false"/>
+      <w:i w:val="false"/>
+      <w:iCs w:val="false"/>
+      <w:caps w:val="false"/>
+      <w:smallCaps w:val="false"/>
+      <w:strike w:val="false"/>
+      <w:dstrike w:val="false"/>
+      <w:outline w:val="false"/>
+      <w:emboss w:val="false"/>
+      <w:imprint w:val="false"/>
+      <w:spacing w:val="0"/>
+      <w:w w:val="100"/>
+      <w:kern w:val="0"/>
+      <w:position w:val="0"/>
+      <w:sz w:val="24"/>
+      <w:sz w:val="24"/>
+      <w:vertAlign w:val="baseline"/>
+    </w:rPr>
+  </w:style>
+  <w:style w:type="character" w:styleId="ListLabel252">
+    <w:name w:val="ListLabel 252"/>
+    <w:qFormat/>
+    <w:rPr>
+      <w:rFonts w:cs="Arial Unicode MS"/>
+      <w:b w:val="false"/>
+      <w:bCs w:val="false"/>
+      <w:i w:val="false"/>
+      <w:iCs w:val="false"/>
+      <w:caps w:val="false"/>
+      <w:smallCaps w:val="false"/>
+      <w:strike w:val="false"/>
+      <w:dstrike w:val="false"/>
+      <w:outline w:val="false"/>
+      <w:emboss w:val="false"/>
+      <w:imprint w:val="false"/>
+      <w:spacing w:val="0"/>
+      <w:w w:val="100"/>
+      <w:kern w:val="0"/>
+      <w:position w:val="0"/>
+      <w:sz w:val="24"/>
+      <w:sz w:val="24"/>
+      <w:vertAlign w:val="baseline"/>
+    </w:rPr>
+  </w:style>
+  <w:style w:type="character" w:styleId="ListLabel253">
+    <w:name w:val="ListLabel 253"/>
+    <w:qFormat/>
+    <w:rPr>
+      <w:rFonts w:ascii="Times Roman" w:hAnsi="Times Roman" w:cs="Symbol"/>
+      <w:b w:val="false"/>
+      <w:bCs w:val="false"/>
+      <w:i w:val="false"/>
+      <w:iCs w:val="false"/>
+      <w:caps w:val="false"/>
+      <w:smallCaps w:val="false"/>
+      <w:strike w:val="false"/>
+      <w:dstrike w:val="false"/>
+      <w:outline w:val="false"/>
+      <w:emboss w:val="false"/>
+      <w:imprint w:val="false"/>
+      <w:spacing w:val="0"/>
+      <w:w w:val="100"/>
+      <w:kern w:val="0"/>
+      <w:position w:val="0"/>
+      <w:sz w:val="20"/>
+      <w:sz w:val="20"/>
+      <w:vertAlign w:val="baseline"/>
+    </w:rPr>
+  </w:style>
+  <w:style w:type="character" w:styleId="ListLabel254">
+    <w:name w:val="ListLabel 254"/>
+    <w:qFormat/>
+    <w:rPr>
+      <w:rFonts w:cs="Arial Unicode MS"/>
+      <w:b w:val="false"/>
+      <w:bCs w:val="false"/>
+      <w:i w:val="false"/>
+      <w:iCs w:val="false"/>
+      <w:caps w:val="false"/>
+      <w:smallCaps w:val="false"/>
+      <w:strike w:val="false"/>
+      <w:dstrike w:val="false"/>
+      <w:outline w:val="false"/>
+      <w:emboss w:val="false"/>
+      <w:imprint w:val="false"/>
+      <w:spacing w:val="0"/>
+      <w:w w:val="100"/>
+      <w:kern w:val="0"/>
+      <w:position w:val="0"/>
+      <w:sz w:val="24"/>
+      <w:sz w:val="24"/>
+      <w:vertAlign w:val="baseline"/>
+    </w:rPr>
+  </w:style>
+  <w:style w:type="character" w:styleId="ListLabel255">
+    <w:name w:val="ListLabel 255"/>
+    <w:qFormat/>
+    <w:rPr>
+      <w:rFonts w:cs="Arial Unicode MS"/>
+      <w:b w:val="false"/>
+      <w:bCs w:val="false"/>
+      <w:i w:val="false"/>
+      <w:iCs w:val="false"/>
+      <w:caps w:val="false"/>
+      <w:smallCaps w:val="false"/>
+      <w:strike w:val="false"/>
+      <w:dstrike w:val="false"/>
+      <w:outline w:val="false"/>
+      <w:emboss w:val="false"/>
+      <w:imprint w:val="false"/>
+      <w:spacing w:val="0"/>
+      <w:w w:val="100"/>
+      <w:kern w:val="0"/>
+      <w:position w:val="0"/>
+      <w:sz w:val="24"/>
+      <w:sz w:val="24"/>
+      <w:vertAlign w:val="baseline"/>
+    </w:rPr>
+  </w:style>
+  <w:style w:type="character" w:styleId="ListLabel256">
+    <w:name w:val="ListLabel 256"/>
+    <w:qFormat/>
+    <w:rPr>
+      <w:rFonts w:cs="Symbol"/>
+      <w:b w:val="false"/>
+      <w:bCs w:val="false"/>
+      <w:i w:val="false"/>
+      <w:iCs w:val="false"/>
+      <w:caps w:val="false"/>
+      <w:smallCaps w:val="false"/>
+      <w:strike w:val="false"/>
+      <w:dstrike w:val="false"/>
+      <w:outline w:val="false"/>
+      <w:emboss w:val="false"/>
+      <w:imprint w:val="false"/>
+      <w:spacing w:val="0"/>
+      <w:w w:val="100"/>
+      <w:kern w:val="0"/>
+      <w:position w:val="0"/>
+      <w:sz w:val="24"/>
+      <w:sz w:val="24"/>
+      <w:vertAlign w:val="baseline"/>
+    </w:rPr>
+  </w:style>
+  <w:style w:type="character" w:styleId="ListLabel257">
+    <w:name w:val="ListLabel 257"/>
+    <w:qFormat/>
+    <w:rPr>
+      <w:rFonts w:cs="Arial Unicode MS"/>
+      <w:b w:val="false"/>
+      <w:bCs w:val="false"/>
+      <w:i w:val="false"/>
+      <w:iCs w:val="false"/>
+      <w:caps w:val="false"/>
+      <w:smallCaps w:val="false"/>
+      <w:strike w:val="false"/>
+      <w:dstrike w:val="false"/>
+      <w:outline w:val="false"/>
+      <w:emboss w:val="false"/>
+      <w:imprint w:val="false"/>
+      <w:spacing w:val="0"/>
+      <w:w w:val="100"/>
+      <w:kern w:val="0"/>
+      <w:position w:val="0"/>
+      <w:sz w:val="24"/>
+      <w:sz w:val="24"/>
+      <w:vertAlign w:val="baseline"/>
+    </w:rPr>
+  </w:style>
+  <w:style w:type="character" w:styleId="ListLabel258">
+    <w:name w:val="ListLabel 258"/>
+    <w:qFormat/>
+    <w:rPr>
+      <w:rFonts w:cs="Arial Unicode MS"/>
+      <w:b w:val="false"/>
+      <w:bCs w:val="false"/>
+      <w:i w:val="false"/>
+      <w:iCs w:val="false"/>
+      <w:caps w:val="false"/>
+      <w:smallCaps w:val="false"/>
+      <w:strike w:val="false"/>
+      <w:dstrike w:val="false"/>
+      <w:outline w:val="false"/>
+      <w:emboss w:val="false"/>
+      <w:imprint w:val="false"/>
+      <w:spacing w:val="0"/>
+      <w:w w:val="100"/>
+      <w:kern w:val="0"/>
+      <w:position w:val="0"/>
+      <w:sz w:val="24"/>
+      <w:sz w:val="24"/>
+      <w:vertAlign w:val="baseline"/>
+    </w:rPr>
+  </w:style>
+  <w:style w:type="character" w:styleId="ListLabel259">
+    <w:name w:val="ListLabel 259"/>
+    <w:qFormat/>
+    <w:rPr>
+      <w:rFonts w:cs="Symbol"/>
+      <w:b w:val="false"/>
+      <w:bCs w:val="false"/>
+      <w:i w:val="false"/>
+      <w:iCs w:val="false"/>
+      <w:caps w:val="false"/>
+      <w:smallCaps w:val="false"/>
+      <w:strike w:val="false"/>
+      <w:dstrike w:val="false"/>
+      <w:outline w:val="false"/>
+      <w:emboss w:val="false"/>
+      <w:imprint w:val="false"/>
+      <w:spacing w:val="0"/>
+      <w:w w:val="100"/>
+      <w:kern w:val="0"/>
+      <w:position w:val="0"/>
+      <w:sz w:val="24"/>
+      <w:sz w:val="24"/>
+      <w:vertAlign w:val="baseline"/>
+    </w:rPr>
+  </w:style>
+  <w:style w:type="character" w:styleId="ListLabel260">
+    <w:name w:val="ListLabel 260"/>
+    <w:qFormat/>
+    <w:rPr>
+      <w:rFonts w:cs="Arial Unicode MS"/>
+      <w:b w:val="false"/>
+      <w:bCs w:val="false"/>
+      <w:i w:val="false"/>
+      <w:iCs w:val="false"/>
+      <w:caps w:val="false"/>
+      <w:smallCaps w:val="false"/>
+      <w:strike w:val="false"/>
+      <w:dstrike w:val="false"/>
+      <w:outline w:val="false"/>
+      <w:emboss w:val="false"/>
+      <w:imprint w:val="false"/>
+      <w:spacing w:val="0"/>
+      <w:w w:val="100"/>
+      <w:kern w:val="0"/>
+      <w:position w:val="0"/>
+      <w:sz w:val="24"/>
+      <w:sz w:val="24"/>
+      <w:vertAlign w:val="baseline"/>
+    </w:rPr>
+  </w:style>
+  <w:style w:type="character" w:styleId="ListLabel261">
+    <w:name w:val="ListLabel 261"/>
+    <w:qFormat/>
+    <w:rPr>
+      <w:rFonts w:cs="Arial Unicode MS"/>
+      <w:b w:val="false"/>
+      <w:bCs w:val="false"/>
+      <w:i w:val="false"/>
+      <w:iCs w:val="false"/>
+      <w:caps w:val="false"/>
+      <w:smallCaps w:val="false"/>
+      <w:strike w:val="false"/>
+      <w:dstrike w:val="false"/>
+      <w:outline w:val="false"/>
+      <w:emboss w:val="false"/>
+      <w:imprint w:val="false"/>
+      <w:spacing w:val="0"/>
+      <w:w w:val="100"/>
+      <w:kern w:val="0"/>
+      <w:position w:val="0"/>
+      <w:sz w:val="24"/>
+      <w:sz w:val="24"/>
+      <w:vertAlign w:val="baseline"/>
+    </w:rPr>
+  </w:style>
+  <w:style w:type="character" w:styleId="ListLabel262">
+    <w:name w:val="ListLabel 262"/>
+    <w:qFormat/>
+    <w:rPr>
+      <w:rFonts w:ascii="Calibri" w:hAnsi="Calibri" w:cs="Symbol"/>
+    </w:rPr>
+  </w:style>
+  <w:style w:type="character" w:styleId="ListLabel263">
+    <w:name w:val="ListLabel 263"/>
+    <w:qFormat/>
+    <w:rPr>
+      <w:rFonts w:cs="Courier New"/>
+    </w:rPr>
+  </w:style>
+  <w:style w:type="character" w:styleId="ListLabel264">
+    <w:name w:val="ListLabel 264"/>
+    <w:qFormat/>
+    <w:rPr>
+      <w:rFonts w:cs="Wingdings"/>
+    </w:rPr>
+  </w:style>
+  <w:style w:type="character" w:styleId="ListLabel265">
+    <w:name w:val="ListLabel 265"/>
+    <w:qFormat/>
+    <w:rPr>
+      <w:rFonts w:cs="Symbol"/>
+    </w:rPr>
+  </w:style>
+  <w:style w:type="character" w:styleId="ListLabel266">
+    <w:name w:val="ListLabel 266"/>
+    <w:qFormat/>
+    <w:rPr>
+      <w:rFonts w:cs="Courier New"/>
+    </w:rPr>
+  </w:style>
+  <w:style w:type="character" w:styleId="ListLabel267">
+    <w:name w:val="ListLabel 267"/>
+    <w:qFormat/>
+    <w:rPr>
+      <w:rFonts w:cs="Wingdings"/>
+    </w:rPr>
+  </w:style>
+  <w:style w:type="character" w:styleId="ListLabel268">
+    <w:name w:val="ListLabel 268"/>
+    <w:qFormat/>
+    <w:rPr>
+      <w:rFonts w:cs="Symbol"/>
+    </w:rPr>
+  </w:style>
+  <w:style w:type="character" w:styleId="ListLabel269">
+    <w:name w:val="ListLabel 269"/>
+    <w:qFormat/>
+    <w:rPr>
+      <w:rFonts w:cs="Courier New"/>
+    </w:rPr>
+  </w:style>
+  <w:style w:type="character" w:styleId="ListLabel270">
+    <w:name w:val="ListLabel 270"/>
+    <w:qFormat/>
+    <w:rPr>
+      <w:rFonts w:cs="Wingdings"/>
+    </w:rPr>
+  </w:style>
+  <w:style w:type="character" w:styleId="ListLabel271">
+    <w:name w:val="ListLabel 271"/>
+    <w:qFormat/>
+    <w:rPr>
+      <w:rFonts w:ascii="Times Roman" w:hAnsi="Times Roman" w:cs="Times Roman"/>
+      <w:b w:val="false"/>
+      <w:bCs w:val="false"/>
+      <w:i w:val="false"/>
+      <w:iCs w:val="false"/>
+      <w:caps w:val="false"/>
+      <w:smallCaps w:val="false"/>
+      <w:strike w:val="false"/>
+      <w:dstrike w:val="false"/>
+      <w:outline w:val="false"/>
+      <w:emboss w:val="false"/>
+      <w:imprint w:val="false"/>
+      <w:color w:val="000000"/>
+      <w:spacing w:val="0"/>
+      <w:w w:val="100"/>
+      <w:kern w:val="0"/>
+      <w:position w:val="0"/>
+      <w:sz w:val="20"/>
+      <w:sz w:val="20"/>
+      <w:vertAlign w:val="baseline"/>
+    </w:rPr>
+  </w:style>
+  <w:style w:type="character" w:styleId="ListLabel272">
+    <w:name w:val="ListLabel 272"/>
+    <w:qFormat/>
+    <w:rPr>
+      <w:rFonts w:cs="Times Roman"/>
+      <w:b w:val="false"/>
+      <w:bCs w:val="false"/>
+      <w:i w:val="false"/>
+      <w:iCs w:val="false"/>
+      <w:caps w:val="false"/>
+      <w:smallCaps w:val="false"/>
+      <w:strike w:val="false"/>
+      <w:dstrike w:val="false"/>
+      <w:outline w:val="false"/>
+      <w:emboss w:val="false"/>
+      <w:imprint w:val="false"/>
+      <w:color w:val="000000"/>
+      <w:spacing w:val="0"/>
+      <w:w w:val="100"/>
+      <w:kern w:val="0"/>
+      <w:position w:val="0"/>
+      <w:sz w:val="24"/>
+      <w:sz w:val="24"/>
+      <w:vertAlign w:val="baseline"/>
+    </w:rPr>
+  </w:style>
+  <w:style w:type="character" w:styleId="ListLabel273">
+    <w:name w:val="ListLabel 273"/>
+    <w:qFormat/>
+    <w:rPr>
+      <w:rFonts w:cs="Times Roman"/>
+      <w:b w:val="false"/>
+      <w:bCs w:val="false"/>
+      <w:i w:val="false"/>
+      <w:iCs w:val="false"/>
+      <w:caps w:val="false"/>
+      <w:smallCaps w:val="false"/>
+      <w:strike w:val="false"/>
+      <w:dstrike w:val="false"/>
+      <w:outline w:val="false"/>
+      <w:emboss w:val="false"/>
+      <w:imprint w:val="false"/>
+      <w:color w:val="000000"/>
+      <w:spacing w:val="0"/>
+      <w:w w:val="100"/>
+      <w:kern w:val="0"/>
+      <w:position w:val="0"/>
+      <w:sz w:val="24"/>
+      <w:sz w:val="24"/>
+      <w:vertAlign w:val="baseline"/>
+    </w:rPr>
+  </w:style>
+  <w:style w:type="character" w:styleId="ListLabel274">
+    <w:name w:val="ListLabel 274"/>
+    <w:qFormat/>
+    <w:rPr>
+      <w:rFonts w:cs="Times Roman"/>
+      <w:b w:val="false"/>
+      <w:bCs w:val="false"/>
+      <w:i w:val="false"/>
+      <w:iCs w:val="false"/>
+      <w:caps w:val="false"/>
+      <w:smallCaps w:val="false"/>
+      <w:strike w:val="false"/>
+      <w:dstrike w:val="false"/>
+      <w:outline w:val="false"/>
+      <w:emboss w:val="false"/>
+      <w:imprint w:val="false"/>
+      <w:color w:val="000000"/>
+      <w:spacing w:val="0"/>
+      <w:w w:val="100"/>
+      <w:kern w:val="0"/>
+      <w:position w:val="0"/>
+      <w:sz w:val="24"/>
+      <w:sz w:val="24"/>
+      <w:vertAlign w:val="baseline"/>
+    </w:rPr>
+  </w:style>
+  <w:style w:type="character" w:styleId="ListLabel275">
+    <w:name w:val="ListLabel 275"/>
+    <w:qFormat/>
+    <w:rPr>
+      <w:rFonts w:cs="Times Roman"/>
+      <w:b w:val="false"/>
+      <w:bCs w:val="false"/>
+      <w:i w:val="false"/>
+      <w:iCs w:val="false"/>
+      <w:caps w:val="false"/>
+      <w:smallCaps w:val="false"/>
+      <w:strike w:val="false"/>
+      <w:dstrike w:val="false"/>
+      <w:outline w:val="false"/>
+      <w:emboss w:val="false"/>
+      <w:imprint w:val="false"/>
+      <w:color w:val="000000"/>
+      <w:spacing w:val="0"/>
+      <w:w w:val="100"/>
+      <w:kern w:val="0"/>
+      <w:position w:val="0"/>
+      <w:sz w:val="24"/>
+      <w:sz w:val="24"/>
+      <w:vertAlign w:val="baseline"/>
+    </w:rPr>
+  </w:style>
+  <w:style w:type="character" w:styleId="ListLabel276">
+    <w:name w:val="ListLabel 276"/>
+    <w:qFormat/>
+    <w:rPr>
+      <w:rFonts w:cs="Times Roman"/>
+      <w:b w:val="false"/>
+      <w:bCs w:val="false"/>
+      <w:i w:val="false"/>
+      <w:iCs w:val="false"/>
+      <w:caps w:val="false"/>
+      <w:smallCaps w:val="false"/>
+      <w:strike w:val="false"/>
+      <w:dstrike w:val="false"/>
+      <w:outline w:val="false"/>
+      <w:emboss w:val="false"/>
+      <w:imprint w:val="false"/>
+      <w:color w:val="000000"/>
+      <w:spacing w:val="0"/>
+      <w:w w:val="100"/>
+      <w:kern w:val="0"/>
+      <w:position w:val="0"/>
+      <w:sz w:val="24"/>
+      <w:sz w:val="24"/>
+      <w:vertAlign w:val="baseline"/>
+    </w:rPr>
+  </w:style>
+  <w:style w:type="character" w:styleId="ListLabel277">
+    <w:name w:val="ListLabel 277"/>
+    <w:qFormat/>
+    <w:rPr>
+      <w:rFonts w:cs="Times Roman"/>
+      <w:b w:val="false"/>
+      <w:bCs w:val="false"/>
+      <w:i w:val="false"/>
+      <w:iCs w:val="false"/>
+      <w:caps w:val="false"/>
+      <w:smallCaps w:val="false"/>
+      <w:strike w:val="false"/>
+      <w:dstrike w:val="false"/>
+      <w:outline w:val="false"/>
+      <w:emboss w:val="false"/>
+      <w:imprint w:val="false"/>
+      <w:color w:val="000000"/>
+      <w:spacing w:val="0"/>
+      <w:w w:val="100"/>
+      <w:kern w:val="0"/>
+      <w:position w:val="0"/>
+      <w:sz w:val="24"/>
+      <w:sz w:val="24"/>
+      <w:vertAlign w:val="baseline"/>
+    </w:rPr>
+  </w:style>
+  <w:style w:type="character" w:styleId="ListLabel278">
+    <w:name w:val="ListLabel 278"/>
+    <w:qFormat/>
+    <w:rPr>
+      <w:rFonts w:cs="Times Roman"/>
+      <w:b w:val="false"/>
+      <w:bCs w:val="false"/>
+      <w:i w:val="false"/>
+      <w:iCs w:val="false"/>
+      <w:caps w:val="false"/>
+      <w:smallCaps w:val="false"/>
+      <w:strike w:val="false"/>
+      <w:dstrike w:val="false"/>
+      <w:outline w:val="false"/>
+      <w:emboss w:val="false"/>
+      <w:imprint w:val="false"/>
+      <w:color w:val="000000"/>
+      <w:spacing w:val="0"/>
+      <w:w w:val="100"/>
+      <w:kern w:val="0"/>
+      <w:position w:val="0"/>
+      <w:sz w:val="24"/>
+      <w:sz w:val="24"/>
+      <w:vertAlign w:val="baseline"/>
+    </w:rPr>
+  </w:style>
+  <w:style w:type="character" w:styleId="ListLabel279">
+    <w:name w:val="ListLabel 279"/>
+    <w:qFormat/>
+    <w:rPr>
+      <w:rFonts w:cs="Times Roman"/>
+      <w:b w:val="false"/>
+      <w:bCs w:val="false"/>
+      <w:i w:val="false"/>
+      <w:iCs w:val="false"/>
+      <w:caps w:val="false"/>
+      <w:smallCaps w:val="false"/>
+      <w:strike w:val="false"/>
+      <w:dstrike w:val="false"/>
+      <w:outline w:val="false"/>
+      <w:emboss w:val="false"/>
+      <w:imprint w:val="false"/>
+      <w:color w:val="000000"/>
+      <w:spacing w:val="0"/>
+      <w:w w:val="100"/>
+      <w:kern w:val="0"/>
+      <w:position w:val="0"/>
+      <w:sz w:val="24"/>
+      <w:sz w:val="24"/>
+      <w:vertAlign w:val="baseline"/>
+    </w:rPr>
+  </w:style>
+  <w:style w:type="character" w:styleId="ListLabel280">
+    <w:name w:val="ListLabel 280"/>
+    <w:qFormat/>
+    <w:rPr>
+      <w:rFonts w:ascii="Calibri" w:hAnsi="Calibri" w:cs="Symbol"/>
+      <w:b w:val="false"/>
+      <w:bCs w:val="false"/>
+      <w:i w:val="false"/>
+      <w:iCs w:val="false"/>
+      <w:caps w:val="false"/>
+      <w:smallCaps w:val="false"/>
+      <w:strike w:val="false"/>
+      <w:dstrike w:val="false"/>
+      <w:outline w:val="false"/>
+      <w:emboss w:val="false"/>
+      <w:imprint w:val="false"/>
+      <w:spacing w:val="0"/>
+      <w:w w:val="100"/>
+      <w:kern w:val="0"/>
+      <w:position w:val="0"/>
+      <w:sz w:val="20"/>
+      <w:sz w:val="20"/>
+      <w:vertAlign w:val="baseline"/>
+    </w:rPr>
+  </w:style>
+  <w:style w:type="character" w:styleId="ListLabel281">
+    <w:name w:val="ListLabel 281"/>
+    <w:qFormat/>
+    <w:rPr>
+      <w:rFonts w:ascii="Calibri" w:hAnsi="Calibri" w:cs="Arial Unicode MS"/>
+      <w:b w:val="false"/>
+      <w:bCs w:val="false"/>
+      <w:i w:val="false"/>
+      <w:iCs w:val="false"/>
+      <w:caps w:val="false"/>
+      <w:smallCaps w:val="false"/>
+      <w:strike w:val="false"/>
+      <w:dstrike w:val="false"/>
+      <w:outline w:val="false"/>
+      <w:emboss w:val="false"/>
+      <w:imprint w:val="false"/>
+      <w:spacing w:val="0"/>
+      <w:w w:val="100"/>
+      <w:kern w:val="0"/>
+      <w:position w:val="0"/>
+      <w:sz w:val="20"/>
+      <w:sz w:val="20"/>
+      <w:vertAlign w:val="baseline"/>
+    </w:rPr>
+  </w:style>
+  <w:style w:type="character" w:styleId="ListLabel282">
+    <w:name w:val="ListLabel 282"/>
+    <w:qFormat/>
+    <w:rPr>
+      <w:rFonts w:ascii="Calibri" w:hAnsi="Calibri" w:cs="Arial Unicode MS"/>
+      <w:b w:val="false"/>
+      <w:bCs w:val="false"/>
+      <w:i w:val="false"/>
+      <w:iCs w:val="false"/>
+      <w:caps w:val="false"/>
+      <w:smallCaps w:val="false"/>
+      <w:strike w:val="false"/>
+      <w:dstrike w:val="false"/>
+      <w:outline w:val="false"/>
+      <w:emboss w:val="false"/>
+      <w:imprint w:val="false"/>
+      <w:spacing w:val="0"/>
+      <w:w w:val="100"/>
+      <w:kern w:val="0"/>
+      <w:position w:val="0"/>
+      <w:sz w:val="20"/>
+      <w:sz w:val="20"/>
+      <w:vertAlign w:val="baseline"/>
+    </w:rPr>
+  </w:style>
+  <w:style w:type="character" w:styleId="ListLabel283">
+    <w:name w:val="ListLabel 283"/>
+    <w:qFormat/>
+    <w:rPr>
+      <w:rFonts w:cs="Helvetica"/>
+      <w:b w:val="false"/>
+      <w:bCs w:val="false"/>
+      <w:i w:val="false"/>
+      <w:iCs w:val="false"/>
+      <w:caps w:val="false"/>
+      <w:smallCaps w:val="false"/>
+      <w:strike w:val="false"/>
+      <w:dstrike w:val="false"/>
+      <w:outline w:val="false"/>
+      <w:emboss w:val="false"/>
+      <w:imprint w:val="false"/>
+      <w:spacing w:val="0"/>
+      <w:w w:val="100"/>
+      <w:kern w:val="0"/>
+      <w:position w:val="0"/>
+      <w:sz w:val="24"/>
+      <w:sz w:val="24"/>
+      <w:vertAlign w:val="baseline"/>
+    </w:rPr>
+  </w:style>
+  <w:style w:type="character" w:styleId="ListLabel284">
+    <w:name w:val="ListLabel 284"/>
+    <w:qFormat/>
+    <w:rPr>
+      <w:rFonts w:cs="Arial Unicode MS"/>
+      <w:b w:val="false"/>
+      <w:bCs w:val="false"/>
+      <w:i w:val="false"/>
+      <w:iCs w:val="false"/>
+      <w:caps w:val="false"/>
+      <w:smallCaps w:val="false"/>
+      <w:strike w:val="false"/>
+      <w:dstrike w:val="false"/>
+      <w:outline w:val="false"/>
+      <w:emboss w:val="false"/>
+      <w:imprint w:val="false"/>
+      <w:spacing w:val="0"/>
+      <w:w w:val="100"/>
+      <w:kern w:val="0"/>
+      <w:position w:val="0"/>
+      <w:sz w:val="24"/>
+      <w:sz w:val="24"/>
+      <w:vertAlign w:val="baseline"/>
+    </w:rPr>
+  </w:style>
+  <w:style w:type="character" w:styleId="ListLabel285">
+    <w:name w:val="ListLabel 285"/>
+    <w:qFormat/>
+    <w:rPr>
+      <w:rFonts w:cs="Arial Unicode MS"/>
+      <w:b w:val="false"/>
+      <w:bCs w:val="false"/>
+      <w:i w:val="false"/>
+      <w:iCs w:val="false"/>
+      <w:caps w:val="false"/>
+      <w:smallCaps w:val="false"/>
+      <w:strike w:val="false"/>
+      <w:dstrike w:val="false"/>
+      <w:outline w:val="false"/>
+      <w:emboss w:val="false"/>
+      <w:imprint w:val="false"/>
+      <w:spacing w:val="0"/>
+      <w:w w:val="100"/>
+      <w:kern w:val="0"/>
+      <w:position w:val="0"/>
+      <w:sz w:val="24"/>
+      <w:sz w:val="24"/>
+      <w:vertAlign w:val="baseline"/>
+    </w:rPr>
+  </w:style>
+  <w:style w:type="character" w:styleId="ListLabel286">
+    <w:name w:val="ListLabel 286"/>
+    <w:qFormat/>
+    <w:rPr>
+      <w:rFonts w:cs="Helvetica"/>
+      <w:b w:val="false"/>
+      <w:bCs w:val="false"/>
+      <w:i w:val="false"/>
+      <w:iCs w:val="false"/>
+      <w:caps w:val="false"/>
+      <w:smallCaps w:val="false"/>
+      <w:strike w:val="false"/>
+      <w:dstrike w:val="false"/>
+      <w:outline w:val="false"/>
+      <w:emboss w:val="false"/>
+      <w:imprint w:val="false"/>
+      <w:spacing w:val="0"/>
+      <w:w w:val="100"/>
+      <w:kern w:val="0"/>
+      <w:position w:val="0"/>
+      <w:sz w:val="24"/>
+      <w:sz w:val="24"/>
+      <w:vertAlign w:val="baseline"/>
+    </w:rPr>
+  </w:style>
+  <w:style w:type="character" w:styleId="ListLabel287">
+    <w:name w:val="ListLabel 287"/>
+    <w:qFormat/>
+    <w:rPr>
+      <w:rFonts w:cs="Arial Unicode MS"/>
+      <w:b w:val="false"/>
+      <w:bCs w:val="false"/>
+      <w:i w:val="false"/>
+      <w:iCs w:val="false"/>
+      <w:caps w:val="false"/>
+      <w:smallCaps w:val="false"/>
+      <w:strike w:val="false"/>
+      <w:dstrike w:val="false"/>
+      <w:outline w:val="false"/>
+      <w:emboss w:val="false"/>
+      <w:imprint w:val="false"/>
+      <w:spacing w:val="0"/>
+      <w:w w:val="100"/>
+      <w:kern w:val="0"/>
+      <w:position w:val="0"/>
+      <w:sz w:val="24"/>
+      <w:sz w:val="24"/>
+      <w:vertAlign w:val="baseline"/>
+    </w:rPr>
+  </w:style>
+  <w:style w:type="character" w:styleId="ListLabel288">
+    <w:name w:val="ListLabel 288"/>
+    <w:qFormat/>
+    <w:rPr>
+      <w:rFonts w:cs="Arial Unicode MS"/>
+      <w:b w:val="false"/>
+      <w:bCs w:val="false"/>
+      <w:i w:val="false"/>
+      <w:iCs w:val="false"/>
+      <w:caps w:val="false"/>
+      <w:smallCaps w:val="false"/>
+      <w:strike w:val="false"/>
+      <w:dstrike w:val="false"/>
+      <w:outline w:val="false"/>
+      <w:emboss w:val="false"/>
+      <w:imprint w:val="false"/>
+      <w:spacing w:val="0"/>
+      <w:w w:val="100"/>
+      <w:kern w:val="0"/>
+      <w:position w:val="0"/>
+      <w:sz w:val="24"/>
+      <w:sz w:val="24"/>
+      <w:vertAlign w:val="baseline"/>
+    </w:rPr>
+  </w:style>
+  <w:style w:type="character" w:styleId="ListLabel289">
+    <w:name w:val="ListLabel 289"/>
+    <w:qFormat/>
+    <w:rPr>
+      <w:rFonts w:cs="Symbol"/>
+      <w:b w:val="false"/>
+      <w:bCs w:val="false"/>
+      <w:i w:val="false"/>
+      <w:iCs w:val="false"/>
+      <w:caps w:val="false"/>
+      <w:smallCaps w:val="false"/>
+      <w:strike w:val="false"/>
+      <w:dstrike w:val="false"/>
+      <w:outline w:val="false"/>
+      <w:emboss w:val="false"/>
+      <w:imprint w:val="false"/>
+      <w:spacing w:val="0"/>
+      <w:w w:val="100"/>
+      <w:kern w:val="0"/>
+      <w:position w:val="0"/>
+      <w:sz w:val="24"/>
+      <w:sz w:val="24"/>
+      <w:vertAlign w:val="baseline"/>
+    </w:rPr>
+  </w:style>
+  <w:style w:type="character" w:styleId="ListLabel290">
+    <w:name w:val="ListLabel 290"/>
+    <w:qFormat/>
+    <w:rPr>
+      <w:rFonts w:ascii="Times Roman" w:hAnsi="Times Roman" w:cs="Arial Unicode MS"/>
+      <w:b w:val="false"/>
+      <w:bCs w:val="false"/>
+      <w:i w:val="false"/>
+      <w:iCs w:val="false"/>
+      <w:caps w:val="false"/>
+      <w:smallCaps w:val="false"/>
+      <w:strike w:val="false"/>
+      <w:dstrike w:val="false"/>
+      <w:outline w:val="false"/>
+      <w:emboss w:val="false"/>
+      <w:imprint w:val="false"/>
+      <w:spacing w:val="0"/>
+      <w:w w:val="100"/>
+      <w:kern w:val="0"/>
+      <w:position w:val="0"/>
+      <w:sz w:val="20"/>
+      <w:sz w:val="20"/>
+      <w:vertAlign w:val="baseline"/>
+    </w:rPr>
+  </w:style>
+  <w:style w:type="character" w:styleId="ListLabel291">
+    <w:name w:val="ListLabel 291"/>
+    <w:qFormat/>
+    <w:rPr>
+      <w:rFonts w:cs="Arial Unicode MS"/>
+      <w:b w:val="false"/>
+      <w:bCs w:val="false"/>
+      <w:i w:val="false"/>
+      <w:iCs w:val="false"/>
+      <w:caps w:val="false"/>
+      <w:smallCaps w:val="false"/>
+      <w:strike w:val="false"/>
+      <w:dstrike w:val="false"/>
+      <w:outline w:val="false"/>
+      <w:emboss w:val="false"/>
+      <w:imprint w:val="false"/>
+      <w:spacing w:val="0"/>
+      <w:w w:val="100"/>
+      <w:kern w:val="0"/>
+      <w:position w:val="0"/>
+      <w:sz w:val="24"/>
+      <w:sz w:val="24"/>
+      <w:vertAlign w:val="baseline"/>
+    </w:rPr>
+  </w:style>
+  <w:style w:type="character" w:styleId="ListLabel292">
+    <w:name w:val="ListLabel 292"/>
+    <w:qFormat/>
+    <w:rPr>
+      <w:rFonts w:cs="Helvetica"/>
+      <w:b w:val="false"/>
+      <w:bCs w:val="false"/>
+      <w:i w:val="false"/>
+      <w:iCs w:val="false"/>
+      <w:caps w:val="false"/>
+      <w:smallCaps w:val="false"/>
+      <w:strike w:val="false"/>
+      <w:dstrike w:val="false"/>
+      <w:outline w:val="false"/>
+      <w:emboss w:val="false"/>
+      <w:imprint w:val="false"/>
+      <w:spacing w:val="0"/>
+      <w:w w:val="100"/>
+      <w:kern w:val="0"/>
+      <w:position w:val="0"/>
+      <w:sz w:val="24"/>
+      <w:sz w:val="24"/>
+      <w:vertAlign w:val="baseline"/>
+    </w:rPr>
+  </w:style>
+  <w:style w:type="character" w:styleId="ListLabel293">
+    <w:name w:val="ListLabel 293"/>
+    <w:qFormat/>
+    <w:rPr>
+      <w:rFonts w:cs="Arial Unicode MS"/>
+      <w:b w:val="false"/>
+      <w:bCs w:val="false"/>
+      <w:i w:val="false"/>
+      <w:iCs w:val="false"/>
+      <w:caps w:val="false"/>
+      <w:smallCaps w:val="false"/>
+      <w:strike w:val="false"/>
+      <w:dstrike w:val="false"/>
+      <w:outline w:val="false"/>
+      <w:emboss w:val="false"/>
+      <w:imprint w:val="false"/>
+      <w:spacing w:val="0"/>
+      <w:w w:val="100"/>
+      <w:kern w:val="0"/>
+      <w:position w:val="0"/>
+      <w:sz w:val="24"/>
+      <w:sz w:val="24"/>
+      <w:vertAlign w:val="baseline"/>
+    </w:rPr>
+  </w:style>
+  <w:style w:type="character" w:styleId="ListLabel294">
+    <w:name w:val="ListLabel 294"/>
+    <w:qFormat/>
+    <w:rPr>
+      <w:rFonts w:cs="Arial Unicode MS"/>
+      <w:b w:val="false"/>
+      <w:bCs w:val="false"/>
+      <w:i w:val="false"/>
+      <w:iCs w:val="false"/>
+      <w:caps w:val="false"/>
+      <w:smallCaps w:val="false"/>
+      <w:strike w:val="false"/>
+      <w:dstrike w:val="false"/>
+      <w:outline w:val="false"/>
+      <w:emboss w:val="false"/>
+      <w:imprint w:val="false"/>
+      <w:spacing w:val="0"/>
+      <w:w w:val="100"/>
+      <w:kern w:val="0"/>
+      <w:position w:val="0"/>
+      <w:sz w:val="24"/>
+      <w:sz w:val="24"/>
+      <w:vertAlign w:val="baseline"/>
+    </w:rPr>
+  </w:style>
+  <w:style w:type="character" w:styleId="ListLabel295">
+    <w:name w:val="ListLabel 295"/>
+    <w:qFormat/>
+    <w:rPr>
+      <w:rFonts w:cs="Helvetica"/>
+      <w:b w:val="false"/>
+      <w:bCs w:val="false"/>
+      <w:i w:val="false"/>
+      <w:iCs w:val="false"/>
+      <w:caps w:val="false"/>
+      <w:smallCaps w:val="false"/>
+      <w:strike w:val="false"/>
+      <w:dstrike w:val="false"/>
+      <w:outline w:val="false"/>
+      <w:emboss w:val="false"/>
+      <w:imprint w:val="false"/>
+      <w:spacing w:val="0"/>
+      <w:w w:val="100"/>
+      <w:kern w:val="0"/>
+      <w:position w:val="0"/>
+      <w:sz w:val="24"/>
+      <w:sz w:val="24"/>
+      <w:vertAlign w:val="baseline"/>
+    </w:rPr>
+  </w:style>
+  <w:style w:type="character" w:styleId="ListLabel296">
+    <w:name w:val="ListLabel 296"/>
+    <w:qFormat/>
+    <w:rPr>
+      <w:rFonts w:cs="Arial Unicode MS"/>
+      <w:b w:val="false"/>
+      <w:bCs w:val="false"/>
+      <w:i w:val="false"/>
+      <w:iCs w:val="false"/>
+      <w:caps w:val="false"/>
+      <w:smallCaps w:val="false"/>
+      <w:strike w:val="false"/>
+      <w:dstrike w:val="false"/>
+      <w:outline w:val="false"/>
+      <w:emboss w:val="false"/>
+      <w:imprint w:val="false"/>
+      <w:spacing w:val="0"/>
+      <w:w w:val="100"/>
+      <w:kern w:val="0"/>
+      <w:position w:val="0"/>
+      <w:sz w:val="24"/>
+      <w:sz w:val="24"/>
+      <w:vertAlign w:val="baseline"/>
+    </w:rPr>
+  </w:style>
+  <w:style w:type="character" w:styleId="ListLabel297">
+    <w:name w:val="ListLabel 297"/>
+    <w:qFormat/>
+    <w:rPr>
+      <w:rFonts w:cs="Arial Unicode MS"/>
+      <w:b w:val="false"/>
+      <w:bCs w:val="false"/>
+      <w:i w:val="false"/>
+      <w:iCs w:val="false"/>
+      <w:caps w:val="false"/>
+      <w:smallCaps w:val="false"/>
+      <w:strike w:val="false"/>
+      <w:dstrike w:val="false"/>
+      <w:outline w:val="false"/>
+      <w:emboss w:val="false"/>
+      <w:imprint w:val="false"/>
+      <w:spacing w:val="0"/>
+      <w:w w:val="100"/>
+      <w:kern w:val="0"/>
+      <w:position w:val="0"/>
+      <w:sz w:val="24"/>
+      <w:sz w:val="24"/>
+      <w:vertAlign w:val="baseline"/>
+    </w:rPr>
+  </w:style>
+  <w:style w:type="character" w:styleId="ListLabel298">
+    <w:name w:val="ListLabel 298"/>
+    <w:qFormat/>
+    <w:rPr>
+      <w:rFonts w:ascii="Calibri" w:hAnsi="Calibri" w:cs="Times Roman"/>
+      <w:b w:val="false"/>
+      <w:bCs w:val="false"/>
+      <w:i w:val="false"/>
+      <w:iCs w:val="false"/>
+      <w:caps w:val="false"/>
+      <w:smallCaps w:val="false"/>
+      <w:strike w:val="false"/>
+      <w:dstrike w:val="false"/>
+      <w:outline w:val="false"/>
+      <w:emboss w:val="false"/>
+      <w:imprint w:val="false"/>
+      <w:color w:val="000000"/>
+      <w:spacing w:val="0"/>
+      <w:w w:val="100"/>
+      <w:kern w:val="0"/>
+      <w:position w:val="0"/>
+      <w:sz w:val="20"/>
+      <w:sz w:val="20"/>
+      <w:vertAlign w:val="baseline"/>
+    </w:rPr>
+  </w:style>
+  <w:style w:type="character" w:styleId="ListLabel299">
+    <w:name w:val="ListLabel 299"/>
+    <w:qFormat/>
+    <w:rPr>
+      <w:rFonts w:cs="Times Roman"/>
+      <w:b w:val="false"/>
+      <w:bCs w:val="false"/>
+      <w:i w:val="false"/>
+      <w:iCs w:val="false"/>
+      <w:caps w:val="false"/>
+      <w:smallCaps w:val="false"/>
+      <w:strike w:val="false"/>
+      <w:dstrike w:val="false"/>
+      <w:outline w:val="false"/>
+      <w:emboss w:val="false"/>
+      <w:imprint w:val="false"/>
+      <w:color w:val="000000"/>
+      <w:spacing w:val="0"/>
+      <w:w w:val="100"/>
+      <w:kern w:val="0"/>
+      <w:position w:val="0"/>
+      <w:sz w:val="24"/>
+      <w:sz w:val="24"/>
+      <w:vertAlign w:val="baseline"/>
+    </w:rPr>
+  </w:style>
+  <w:style w:type="character" w:styleId="ListLabel300">
+    <w:name w:val="ListLabel 300"/>
+    <w:qFormat/>
+    <w:rPr>
+      <w:rFonts w:cs="Times Roman"/>
+      <w:b w:val="false"/>
+      <w:bCs w:val="false"/>
+      <w:i w:val="false"/>
+      <w:iCs w:val="false"/>
+      <w:caps w:val="false"/>
+      <w:smallCaps w:val="false"/>
+      <w:strike w:val="false"/>
+      <w:dstrike w:val="false"/>
+      <w:outline w:val="false"/>
+      <w:emboss w:val="false"/>
+      <w:imprint w:val="false"/>
+      <w:color w:val="000000"/>
+      <w:spacing w:val="0"/>
+      <w:w w:val="100"/>
+      <w:kern w:val="0"/>
+      <w:position w:val="0"/>
+      <w:sz w:val="24"/>
+      <w:sz w:val="24"/>
+      <w:vertAlign w:val="baseline"/>
+    </w:rPr>
+  </w:style>
+  <w:style w:type="character" w:styleId="ListLabel301">
+    <w:name w:val="ListLabel 301"/>
+    <w:qFormat/>
+    <w:rPr>
+      <w:rFonts w:cs="Times Roman"/>
+      <w:b w:val="false"/>
+      <w:bCs w:val="false"/>
+      <w:i w:val="false"/>
+      <w:iCs w:val="false"/>
+      <w:caps w:val="false"/>
+      <w:smallCaps w:val="false"/>
+      <w:strike w:val="false"/>
+      <w:dstrike w:val="false"/>
+      <w:outline w:val="false"/>
+      <w:emboss w:val="false"/>
+      <w:imprint w:val="false"/>
+      <w:color w:val="000000"/>
+      <w:spacing w:val="0"/>
+      <w:w w:val="100"/>
+      <w:kern w:val="0"/>
+      <w:position w:val="0"/>
+      <w:sz w:val="24"/>
+      <w:sz w:val="24"/>
+      <w:vertAlign w:val="baseline"/>
+    </w:rPr>
+  </w:style>
+  <w:style w:type="character" w:styleId="ListLabel302">
+    <w:name w:val="ListLabel 302"/>
+    <w:qFormat/>
+    <w:rPr>
+      <w:rFonts w:cs="Times Roman"/>
+      <w:b w:val="false"/>
+      <w:bCs w:val="false"/>
+      <w:i w:val="false"/>
+      <w:iCs w:val="false"/>
+      <w:caps w:val="false"/>
+      <w:smallCaps w:val="false"/>
+      <w:strike w:val="false"/>
+      <w:dstrike w:val="false"/>
+      <w:outline w:val="false"/>
+      <w:emboss w:val="false"/>
+      <w:imprint w:val="false"/>
+      <w:color w:val="000000"/>
+      <w:spacing w:val="0"/>
+      <w:w w:val="100"/>
+      <w:kern w:val="0"/>
+      <w:position w:val="0"/>
+      <w:sz w:val="24"/>
+      <w:sz w:val="24"/>
+      <w:vertAlign w:val="baseline"/>
+    </w:rPr>
+  </w:style>
+  <w:style w:type="character" w:styleId="ListLabel303">
+    <w:name w:val="ListLabel 303"/>
+    <w:qFormat/>
+    <w:rPr>
+      <w:rFonts w:cs="Times Roman"/>
+      <w:b w:val="false"/>
+      <w:bCs w:val="false"/>
+      <w:i w:val="false"/>
+      <w:iCs w:val="false"/>
+      <w:caps w:val="false"/>
+      <w:smallCaps w:val="false"/>
+      <w:strike w:val="false"/>
+      <w:dstrike w:val="false"/>
+      <w:outline w:val="false"/>
+      <w:emboss w:val="false"/>
+      <w:imprint w:val="false"/>
+      <w:color w:val="000000"/>
+      <w:spacing w:val="0"/>
+      <w:w w:val="100"/>
+      <w:kern w:val="0"/>
+      <w:position w:val="0"/>
+      <w:sz w:val="24"/>
+      <w:sz w:val="24"/>
+      <w:vertAlign w:val="baseline"/>
+    </w:rPr>
+  </w:style>
+  <w:style w:type="character" w:styleId="ListLabel304">
+    <w:name w:val="ListLabel 304"/>
+    <w:qFormat/>
+    <w:rPr>
+      <w:rFonts w:cs="Times Roman"/>
+      <w:b w:val="false"/>
+      <w:bCs w:val="false"/>
+      <w:i w:val="false"/>
+      <w:iCs w:val="false"/>
+      <w:caps w:val="false"/>
+      <w:smallCaps w:val="false"/>
+      <w:strike w:val="false"/>
+      <w:dstrike w:val="false"/>
+      <w:outline w:val="false"/>
+      <w:emboss w:val="false"/>
+      <w:imprint w:val="false"/>
+      <w:color w:val="000000"/>
+      <w:spacing w:val="0"/>
+      <w:w w:val="100"/>
+      <w:kern w:val="0"/>
+      <w:position w:val="0"/>
+      <w:sz w:val="24"/>
+      <w:sz w:val="24"/>
+      <w:vertAlign w:val="baseline"/>
+    </w:rPr>
+  </w:style>
+  <w:style w:type="character" w:styleId="ListLabel305">
+    <w:name w:val="ListLabel 305"/>
+    <w:qFormat/>
+    <w:rPr>
+      <w:rFonts w:cs="Times Roman"/>
+      <w:b w:val="false"/>
+      <w:bCs w:val="false"/>
+      <w:i w:val="false"/>
+      <w:iCs w:val="false"/>
+      <w:caps w:val="false"/>
+      <w:smallCaps w:val="false"/>
+      <w:strike w:val="false"/>
+      <w:dstrike w:val="false"/>
+      <w:outline w:val="false"/>
+      <w:emboss w:val="false"/>
+      <w:imprint w:val="false"/>
+      <w:color w:val="000000"/>
+      <w:spacing w:val="0"/>
+      <w:w w:val="100"/>
+      <w:kern w:val="0"/>
+      <w:position w:val="0"/>
+      <w:sz w:val="24"/>
+      <w:sz w:val="24"/>
+      <w:vertAlign w:val="baseline"/>
+    </w:rPr>
+  </w:style>
+  <w:style w:type="character" w:styleId="ListLabel306">
+    <w:name w:val="ListLabel 306"/>
+    <w:qFormat/>
+    <w:rPr>
+      <w:rFonts w:cs="Times Roman"/>
+      <w:b w:val="false"/>
+      <w:bCs w:val="false"/>
+      <w:i w:val="false"/>
+      <w:iCs w:val="false"/>
+      <w:caps w:val="false"/>
+      <w:smallCaps w:val="false"/>
+      <w:strike w:val="false"/>
+      <w:dstrike w:val="false"/>
+      <w:outline w:val="false"/>
+      <w:emboss w:val="false"/>
+      <w:imprint w:val="false"/>
+      <w:color w:val="000000"/>
+      <w:spacing w:val="0"/>
+      <w:w w:val="100"/>
+      <w:kern w:val="0"/>
+      <w:position w:val="0"/>
+      <w:sz w:val="24"/>
+      <w:sz w:val="24"/>
+      <w:vertAlign w:val="baseline"/>
+    </w:rPr>
+  </w:style>
+  <w:style w:type="character" w:styleId="ListLabel307">
+    <w:name w:val="ListLabel 307"/>
+    <w:qFormat/>
+    <w:rPr>
+      <w:rFonts w:ascii="Calibri" w:hAnsi="Calibri" w:cs="Symbol"/>
+      <w:b/>
+      <w:bCs w:val="false"/>
+      <w:i w:val="false"/>
+      <w:iCs w:val="false"/>
+      <w:caps w:val="false"/>
+      <w:smallCaps w:val="false"/>
+      <w:strike w:val="false"/>
+      <w:dstrike w:val="false"/>
+      <w:outline w:val="false"/>
+      <w:emboss w:val="false"/>
+      <w:imprint w:val="false"/>
+      <w:spacing w:val="0"/>
+      <w:w w:val="100"/>
+      <w:kern w:val="0"/>
+      <w:position w:val="0"/>
+      <w:sz w:val="20"/>
+      <w:sz w:val="20"/>
+      <w:vertAlign w:val="baseline"/>
+    </w:rPr>
+  </w:style>
+  <w:style w:type="character" w:styleId="ListLabel308">
+    <w:name w:val="ListLabel 308"/>
+    <w:qFormat/>
+    <w:rPr>
+      <w:rFonts w:cs="Arial Unicode MS"/>
+      <w:b w:val="false"/>
+      <w:bCs w:val="false"/>
+      <w:i w:val="false"/>
+      <w:iCs w:val="false"/>
+      <w:caps w:val="false"/>
+      <w:smallCaps w:val="false"/>
+      <w:strike w:val="false"/>
+      <w:dstrike w:val="false"/>
+      <w:outline w:val="false"/>
+      <w:emboss w:val="false"/>
+      <w:imprint w:val="false"/>
+      <w:spacing w:val="0"/>
+      <w:w w:val="100"/>
+      <w:kern w:val="0"/>
+      <w:position w:val="0"/>
+      <w:sz w:val="24"/>
+      <w:sz w:val="24"/>
+      <w:vertAlign w:val="baseline"/>
+    </w:rPr>
+  </w:style>
+  <w:style w:type="character" w:styleId="ListLabel309">
+    <w:name w:val="ListLabel 309"/>
+    <w:qFormat/>
+    <w:rPr>
+      <w:rFonts w:cs="Arial Unicode MS"/>
+      <w:b w:val="false"/>
+      <w:bCs w:val="false"/>
+      <w:i w:val="false"/>
+      <w:iCs w:val="false"/>
+      <w:caps w:val="false"/>
+      <w:smallCaps w:val="false"/>
+      <w:strike w:val="false"/>
+      <w:dstrike w:val="false"/>
+      <w:outline w:val="false"/>
+      <w:emboss w:val="false"/>
+      <w:imprint w:val="false"/>
+      <w:spacing w:val="0"/>
+      <w:w w:val="100"/>
+      <w:kern w:val="0"/>
+      <w:position w:val="0"/>
+      <w:sz w:val="24"/>
+      <w:sz w:val="24"/>
+      <w:vertAlign w:val="baseline"/>
+    </w:rPr>
+  </w:style>
+  <w:style w:type="character" w:styleId="ListLabel310">
+    <w:name w:val="ListLabel 310"/>
+    <w:qFormat/>
+    <w:rPr>
+      <w:rFonts w:cs="Symbol"/>
+      <w:b w:val="false"/>
+      <w:bCs w:val="false"/>
+      <w:i w:val="false"/>
+      <w:iCs w:val="false"/>
+      <w:caps w:val="false"/>
+      <w:smallCaps w:val="false"/>
+      <w:strike w:val="false"/>
+      <w:dstrike w:val="false"/>
+      <w:outline w:val="false"/>
+      <w:emboss w:val="false"/>
+      <w:imprint w:val="false"/>
+      <w:spacing w:val="0"/>
+      <w:w w:val="100"/>
+      <w:kern w:val="0"/>
+      <w:position w:val="0"/>
+      <w:sz w:val="24"/>
+      <w:sz w:val="24"/>
+      <w:vertAlign w:val="baseline"/>
+    </w:rPr>
+  </w:style>
+  <w:style w:type="character" w:styleId="ListLabel311">
+    <w:name w:val="ListLabel 311"/>
+    <w:qFormat/>
+    <w:rPr>
+      <w:rFonts w:cs="Arial Unicode MS"/>
+      <w:b w:val="false"/>
+      <w:bCs w:val="false"/>
+      <w:i w:val="false"/>
+      <w:iCs w:val="false"/>
+      <w:caps w:val="false"/>
+      <w:smallCaps w:val="false"/>
+      <w:strike w:val="false"/>
+      <w:dstrike w:val="false"/>
+      <w:outline w:val="false"/>
+      <w:emboss w:val="false"/>
+      <w:imprint w:val="false"/>
+      <w:spacing w:val="0"/>
+      <w:w w:val="100"/>
+      <w:kern w:val="0"/>
+      <w:position w:val="0"/>
+      <w:sz w:val="24"/>
+      <w:sz w:val="24"/>
+      <w:vertAlign w:val="baseline"/>
+    </w:rPr>
+  </w:style>
+  <w:style w:type="character" w:styleId="ListLabel312">
+    <w:name w:val="ListLabel 312"/>
+    <w:qFormat/>
+    <w:rPr>
+      <w:rFonts w:cs="Arial Unicode MS"/>
+      <w:b w:val="false"/>
+      <w:bCs w:val="false"/>
+      <w:i w:val="false"/>
+      <w:iCs w:val="false"/>
+      <w:caps w:val="false"/>
+      <w:smallCaps w:val="false"/>
+      <w:strike w:val="false"/>
+      <w:dstrike w:val="false"/>
+      <w:outline w:val="false"/>
+      <w:emboss w:val="false"/>
+      <w:imprint w:val="false"/>
+      <w:spacing w:val="0"/>
+      <w:w w:val="100"/>
+      <w:kern w:val="0"/>
+      <w:position w:val="0"/>
+      <w:sz w:val="24"/>
+      <w:sz w:val="24"/>
+      <w:vertAlign w:val="baseline"/>
+    </w:rPr>
+  </w:style>
+  <w:style w:type="character" w:styleId="ListLabel313">
+    <w:name w:val="ListLabel 313"/>
+    <w:qFormat/>
+    <w:rPr>
+      <w:rFonts w:cs="Symbol"/>
+      <w:b w:val="false"/>
+      <w:bCs w:val="false"/>
+      <w:i w:val="false"/>
+      <w:iCs w:val="false"/>
+      <w:caps w:val="false"/>
+      <w:smallCaps w:val="false"/>
+      <w:strike w:val="false"/>
+      <w:dstrike w:val="false"/>
+      <w:outline w:val="false"/>
+      <w:emboss w:val="false"/>
+      <w:imprint w:val="false"/>
+      <w:spacing w:val="0"/>
+      <w:w w:val="100"/>
+      <w:kern w:val="0"/>
+      <w:position w:val="0"/>
+      <w:sz w:val="24"/>
+      <w:sz w:val="24"/>
+      <w:vertAlign w:val="baseline"/>
+    </w:rPr>
+  </w:style>
+  <w:style w:type="character" w:styleId="ListLabel314">
+    <w:name w:val="ListLabel 314"/>
+    <w:qFormat/>
+    <w:rPr>
+      <w:rFonts w:cs="Arial Unicode MS"/>
+      <w:b w:val="false"/>
+      <w:bCs w:val="false"/>
+      <w:i w:val="false"/>
+      <w:iCs w:val="false"/>
+      <w:caps w:val="false"/>
+      <w:smallCaps w:val="false"/>
+      <w:strike w:val="false"/>
+      <w:dstrike w:val="false"/>
+      <w:outline w:val="false"/>
+      <w:emboss w:val="false"/>
+      <w:imprint w:val="false"/>
+      <w:spacing w:val="0"/>
+      <w:w w:val="100"/>
+      <w:kern w:val="0"/>
+      <w:position w:val="0"/>
+      <w:sz w:val="24"/>
+      <w:sz w:val="24"/>
+      <w:vertAlign w:val="baseline"/>
+    </w:rPr>
+  </w:style>
+  <w:style w:type="character" w:styleId="ListLabel315">
+    <w:name w:val="ListLabel 315"/>
+    <w:qFormat/>
+    <w:rPr>
+      <w:rFonts w:cs="Arial Unicode MS"/>
+      <w:b w:val="false"/>
+      <w:bCs w:val="false"/>
+      <w:i w:val="false"/>
+      <w:iCs w:val="false"/>
+      <w:caps w:val="false"/>
+      <w:smallCaps w:val="false"/>
+      <w:strike w:val="false"/>
+      <w:dstrike w:val="false"/>
+      <w:outline w:val="false"/>
+      <w:emboss w:val="false"/>
+      <w:imprint w:val="false"/>
+      <w:spacing w:val="0"/>
+      <w:w w:val="100"/>
+      <w:kern w:val="0"/>
+      <w:position w:val="0"/>
+      <w:sz w:val="24"/>
+      <w:sz w:val="24"/>
+      <w:vertAlign w:val="baseline"/>
+    </w:rPr>
+  </w:style>
+  <w:style w:type="character" w:styleId="ListLabel316">
+    <w:name w:val="ListLabel 316"/>
+    <w:qFormat/>
+    <w:rPr>
+      <w:rFonts w:ascii="Times Roman" w:hAnsi="Times Roman" w:cs="Symbol"/>
+      <w:b w:val="false"/>
+      <w:bCs w:val="false"/>
+      <w:i w:val="false"/>
+      <w:iCs w:val="false"/>
+      <w:caps w:val="false"/>
+      <w:smallCaps w:val="false"/>
+      <w:strike w:val="false"/>
+      <w:dstrike w:val="false"/>
+      <w:outline w:val="false"/>
+      <w:emboss w:val="false"/>
+      <w:imprint w:val="false"/>
+      <w:spacing w:val="0"/>
+      <w:w w:val="100"/>
+      <w:kern w:val="0"/>
+      <w:position w:val="0"/>
+      <w:sz w:val="20"/>
+      <w:sz w:val="20"/>
+      <w:vertAlign w:val="baseline"/>
+    </w:rPr>
+  </w:style>
+  <w:style w:type="character" w:styleId="ListLabel317">
+    <w:name w:val="ListLabel 317"/>
+    <w:qFormat/>
+    <w:rPr>
+      <w:rFonts w:cs="Arial Unicode MS"/>
+      <w:b w:val="false"/>
+      <w:bCs w:val="false"/>
+      <w:i w:val="false"/>
+      <w:iCs w:val="false"/>
+      <w:caps w:val="false"/>
+      <w:smallCaps w:val="false"/>
+      <w:strike w:val="false"/>
+      <w:dstrike w:val="false"/>
+      <w:outline w:val="false"/>
+      <w:emboss w:val="false"/>
+      <w:imprint w:val="false"/>
+      <w:spacing w:val="0"/>
+      <w:w w:val="100"/>
+      <w:kern w:val="0"/>
+      <w:position w:val="0"/>
+      <w:sz w:val="24"/>
+      <w:sz w:val="24"/>
+      <w:vertAlign w:val="baseline"/>
+    </w:rPr>
+  </w:style>
+  <w:style w:type="character" w:styleId="ListLabel318">
+    <w:name w:val="ListLabel 318"/>
+    <w:qFormat/>
+    <w:rPr>
+      <w:rFonts w:cs="Arial Unicode MS"/>
+      <w:b w:val="false"/>
+      <w:bCs w:val="false"/>
+      <w:i w:val="false"/>
+      <w:iCs w:val="false"/>
+      <w:caps w:val="false"/>
+      <w:smallCaps w:val="false"/>
+      <w:strike w:val="false"/>
+      <w:dstrike w:val="false"/>
+      <w:outline w:val="false"/>
+      <w:emboss w:val="false"/>
+      <w:imprint w:val="false"/>
+      <w:spacing w:val="0"/>
+      <w:w w:val="100"/>
+      <w:kern w:val="0"/>
+      <w:position w:val="0"/>
+      <w:sz w:val="24"/>
+      <w:sz w:val="24"/>
+      <w:vertAlign w:val="baseline"/>
+    </w:rPr>
+  </w:style>
+  <w:style w:type="character" w:styleId="ListLabel319">
+    <w:name w:val="ListLabel 319"/>
+    <w:qFormat/>
+    <w:rPr>
+      <w:rFonts w:cs="Symbol"/>
+      <w:b w:val="false"/>
+      <w:bCs w:val="false"/>
+      <w:i w:val="false"/>
+      <w:iCs w:val="false"/>
+      <w:caps w:val="false"/>
+      <w:smallCaps w:val="false"/>
+      <w:strike w:val="false"/>
+      <w:dstrike w:val="false"/>
+      <w:outline w:val="false"/>
+      <w:emboss w:val="false"/>
+      <w:imprint w:val="false"/>
+      <w:spacing w:val="0"/>
+      <w:w w:val="100"/>
+      <w:kern w:val="0"/>
+      <w:position w:val="0"/>
+      <w:sz w:val="24"/>
+      <w:sz w:val="24"/>
+      <w:vertAlign w:val="baseline"/>
+    </w:rPr>
+  </w:style>
+  <w:style w:type="character" w:styleId="ListLabel320">
+    <w:name w:val="ListLabel 320"/>
+    <w:qFormat/>
+    <w:rPr>
+      <w:rFonts w:cs="Arial Unicode MS"/>
+      <w:b w:val="false"/>
+      <w:bCs w:val="false"/>
+      <w:i w:val="false"/>
+      <w:iCs w:val="false"/>
+      <w:caps w:val="false"/>
+      <w:smallCaps w:val="false"/>
+      <w:strike w:val="false"/>
+      <w:dstrike w:val="false"/>
+      <w:outline w:val="false"/>
+      <w:emboss w:val="false"/>
+      <w:imprint w:val="false"/>
+      <w:spacing w:val="0"/>
+      <w:w w:val="100"/>
+      <w:kern w:val="0"/>
+      <w:position w:val="0"/>
+      <w:sz w:val="24"/>
+      <w:sz w:val="24"/>
+      <w:vertAlign w:val="baseline"/>
+    </w:rPr>
+  </w:style>
+  <w:style w:type="character" w:styleId="ListLabel321">
+    <w:name w:val="ListLabel 321"/>
+    <w:qFormat/>
+    <w:rPr>
+      <w:rFonts w:cs="Arial Unicode MS"/>
+      <w:b w:val="false"/>
+      <w:bCs w:val="false"/>
+      <w:i w:val="false"/>
+      <w:iCs w:val="false"/>
+      <w:caps w:val="false"/>
+      <w:smallCaps w:val="false"/>
+      <w:strike w:val="false"/>
+      <w:dstrike w:val="false"/>
+      <w:outline w:val="false"/>
+      <w:emboss w:val="false"/>
+      <w:imprint w:val="false"/>
+      <w:spacing w:val="0"/>
+      <w:w w:val="100"/>
+      <w:kern w:val="0"/>
+      <w:position w:val="0"/>
+      <w:sz w:val="24"/>
+      <w:sz w:val="24"/>
+      <w:vertAlign w:val="baseline"/>
+    </w:rPr>
+  </w:style>
+  <w:style w:type="character" w:styleId="ListLabel322">
+    <w:name w:val="ListLabel 322"/>
+    <w:qFormat/>
+    <w:rPr>
+      <w:rFonts w:cs="Symbol"/>
+      <w:b w:val="false"/>
+      <w:bCs w:val="false"/>
+      <w:i w:val="false"/>
+      <w:iCs w:val="false"/>
+      <w:caps w:val="false"/>
+      <w:smallCaps w:val="false"/>
+      <w:strike w:val="false"/>
+      <w:dstrike w:val="false"/>
+      <w:outline w:val="false"/>
+      <w:emboss w:val="false"/>
+      <w:imprint w:val="false"/>
+      <w:spacing w:val="0"/>
+      <w:w w:val="100"/>
+      <w:kern w:val="0"/>
+      <w:position w:val="0"/>
+      <w:sz w:val="24"/>
+      <w:sz w:val="24"/>
+      <w:vertAlign w:val="baseline"/>
+    </w:rPr>
+  </w:style>
+  <w:style w:type="character" w:styleId="ListLabel323">
+    <w:name w:val="ListLabel 323"/>
+    <w:qFormat/>
+    <w:rPr>
+      <w:rFonts w:cs="Arial Unicode MS"/>
+      <w:b w:val="false"/>
+      <w:bCs w:val="false"/>
+      <w:i w:val="false"/>
+      <w:iCs w:val="false"/>
+      <w:caps w:val="false"/>
+      <w:smallCaps w:val="false"/>
+      <w:strike w:val="false"/>
+      <w:dstrike w:val="false"/>
+      <w:outline w:val="false"/>
+      <w:emboss w:val="false"/>
+      <w:imprint w:val="false"/>
+      <w:spacing w:val="0"/>
+      <w:w w:val="100"/>
+      <w:kern w:val="0"/>
+      <w:position w:val="0"/>
+      <w:sz w:val="24"/>
+      <w:sz w:val="24"/>
+      <w:vertAlign w:val="baseline"/>
+    </w:rPr>
+  </w:style>
+  <w:style w:type="character" w:styleId="ListLabel324">
+    <w:name w:val="ListLabel 324"/>
+    <w:qFormat/>
+    <w:rPr>
+      <w:rFonts w:cs="Arial Unicode MS"/>
+      <w:b w:val="false"/>
+      <w:bCs w:val="false"/>
+      <w:i w:val="false"/>
+      <w:iCs w:val="false"/>
+      <w:caps w:val="false"/>
+      <w:smallCaps w:val="false"/>
+      <w:strike w:val="false"/>
+      <w:dstrike w:val="false"/>
+      <w:outline w:val="false"/>
+      <w:emboss w:val="false"/>
+      <w:imprint w:val="false"/>
+      <w:spacing w:val="0"/>
+      <w:w w:val="100"/>
+      <w:kern w:val="0"/>
+      <w:position w:val="0"/>
+      <w:sz w:val="24"/>
+      <w:sz w:val="24"/>
+      <w:vertAlign w:val="baseline"/>
+    </w:rPr>
+  </w:style>
+  <w:style w:type="character" w:styleId="ListLabel325">
+    <w:name w:val="ListLabel 325"/>
+    <w:qFormat/>
+    <w:rPr>
+      <w:rFonts w:ascii="Times Roman" w:hAnsi="Times Roman" w:cs="Symbol"/>
+      <w:b w:val="false"/>
+      <w:bCs w:val="false"/>
+      <w:i w:val="false"/>
+      <w:iCs w:val="false"/>
+      <w:caps w:val="false"/>
+      <w:smallCaps w:val="false"/>
+      <w:strike w:val="false"/>
+      <w:dstrike w:val="false"/>
+      <w:outline w:val="false"/>
+      <w:emboss w:val="false"/>
+      <w:imprint w:val="false"/>
+      <w:spacing w:val="0"/>
+      <w:w w:val="100"/>
+      <w:kern w:val="0"/>
+      <w:position w:val="0"/>
+      <w:sz w:val="20"/>
+      <w:sz w:val="20"/>
+      <w:vertAlign w:val="baseline"/>
+    </w:rPr>
+  </w:style>
+  <w:style w:type="character" w:styleId="ListLabel326">
+    <w:name w:val="ListLabel 326"/>
+    <w:qFormat/>
+    <w:rPr>
+      <w:rFonts w:cs="Arial Unicode MS"/>
+      <w:b w:val="false"/>
+      <w:bCs w:val="false"/>
+      <w:i w:val="false"/>
+      <w:iCs w:val="false"/>
+      <w:caps w:val="false"/>
+      <w:smallCaps w:val="false"/>
+      <w:strike w:val="false"/>
+      <w:dstrike w:val="false"/>
+      <w:outline w:val="false"/>
+      <w:emboss w:val="false"/>
+      <w:imprint w:val="false"/>
+      <w:spacing w:val="0"/>
+      <w:w w:val="100"/>
+      <w:kern w:val="0"/>
+      <w:position w:val="0"/>
+      <w:sz w:val="24"/>
+      <w:sz w:val="24"/>
+      <w:vertAlign w:val="baseline"/>
+    </w:rPr>
+  </w:style>
+  <w:style w:type="character" w:styleId="ListLabel327">
+    <w:name w:val="ListLabel 327"/>
+    <w:qFormat/>
+    <w:rPr>
+      <w:rFonts w:cs="Arial Unicode MS"/>
+      <w:b w:val="false"/>
+      <w:bCs w:val="false"/>
+      <w:i w:val="false"/>
+      <w:iCs w:val="false"/>
+      <w:caps w:val="false"/>
+      <w:smallCaps w:val="false"/>
+      <w:strike w:val="false"/>
+      <w:dstrike w:val="false"/>
+      <w:outline w:val="false"/>
+      <w:emboss w:val="false"/>
+      <w:imprint w:val="false"/>
+      <w:spacing w:val="0"/>
+      <w:w w:val="100"/>
+      <w:kern w:val="0"/>
+      <w:position w:val="0"/>
+      <w:sz w:val="24"/>
+      <w:sz w:val="24"/>
+      <w:vertAlign w:val="baseline"/>
+    </w:rPr>
+  </w:style>
+  <w:style w:type="character" w:styleId="ListLabel328">
+    <w:name w:val="ListLabel 328"/>
+    <w:qFormat/>
+    <w:rPr>
+      <w:rFonts w:cs="Symbol"/>
+      <w:b w:val="false"/>
+      <w:bCs w:val="false"/>
+      <w:i w:val="false"/>
+      <w:iCs w:val="false"/>
+      <w:caps w:val="false"/>
+      <w:smallCaps w:val="false"/>
+      <w:strike w:val="false"/>
+      <w:dstrike w:val="false"/>
+      <w:outline w:val="false"/>
+      <w:emboss w:val="false"/>
+      <w:imprint w:val="false"/>
+      <w:spacing w:val="0"/>
+      <w:w w:val="100"/>
+      <w:kern w:val="0"/>
+      <w:position w:val="0"/>
+      <w:sz w:val="24"/>
+      <w:sz w:val="24"/>
+      <w:vertAlign w:val="baseline"/>
+    </w:rPr>
+  </w:style>
+  <w:style w:type="character" w:styleId="ListLabel329">
+    <w:name w:val="ListLabel 329"/>
+    <w:qFormat/>
+    <w:rPr>
+      <w:rFonts w:cs="Arial Unicode MS"/>
+      <w:b w:val="false"/>
+      <w:bCs w:val="false"/>
+      <w:i w:val="false"/>
+      <w:iCs w:val="false"/>
+      <w:caps w:val="false"/>
+      <w:smallCaps w:val="false"/>
+      <w:strike w:val="false"/>
+      <w:dstrike w:val="false"/>
+      <w:outline w:val="false"/>
+      <w:emboss w:val="false"/>
+      <w:imprint w:val="false"/>
+      <w:spacing w:val="0"/>
+      <w:w w:val="100"/>
+      <w:kern w:val="0"/>
+      <w:position w:val="0"/>
+      <w:sz w:val="24"/>
+      <w:sz w:val="24"/>
+      <w:vertAlign w:val="baseline"/>
+    </w:rPr>
+  </w:style>
+  <w:style w:type="character" w:styleId="ListLabel330">
+    <w:name w:val="ListLabel 330"/>
+    <w:qFormat/>
+    <w:rPr>
+      <w:rFonts w:cs="Arial Unicode MS"/>
+      <w:b w:val="false"/>
+      <w:bCs w:val="false"/>
+      <w:i w:val="false"/>
+      <w:iCs w:val="false"/>
+      <w:caps w:val="false"/>
+      <w:smallCaps w:val="false"/>
+      <w:strike w:val="false"/>
+      <w:dstrike w:val="false"/>
+      <w:outline w:val="false"/>
+      <w:emboss w:val="false"/>
+      <w:imprint w:val="false"/>
+      <w:spacing w:val="0"/>
+      <w:w w:val="100"/>
+      <w:kern w:val="0"/>
+      <w:position w:val="0"/>
+      <w:sz w:val="24"/>
+      <w:sz w:val="24"/>
+      <w:vertAlign w:val="baseline"/>
+    </w:rPr>
+  </w:style>
+  <w:style w:type="character" w:styleId="ListLabel331">
+    <w:name w:val="ListLabel 331"/>
+    <w:qFormat/>
+    <w:rPr>
+      <w:rFonts w:cs="Symbol"/>
+      <w:b w:val="false"/>
+      <w:bCs w:val="false"/>
+      <w:i w:val="false"/>
+      <w:iCs w:val="false"/>
+      <w:caps w:val="false"/>
+      <w:smallCaps w:val="false"/>
+      <w:strike w:val="false"/>
+      <w:dstrike w:val="false"/>
+      <w:outline w:val="false"/>
+      <w:emboss w:val="false"/>
+      <w:imprint w:val="false"/>
+      <w:spacing w:val="0"/>
+      <w:w w:val="100"/>
+      <w:kern w:val="0"/>
+      <w:position w:val="0"/>
+      <w:sz w:val="24"/>
+      <w:sz w:val="24"/>
+      <w:vertAlign w:val="baseline"/>
+    </w:rPr>
+  </w:style>
+  <w:style w:type="character" w:styleId="ListLabel332">
+    <w:name w:val="ListLabel 332"/>
+    <w:qFormat/>
+    <w:rPr>
+      <w:rFonts w:cs="Arial Unicode MS"/>
+      <w:b w:val="false"/>
+      <w:bCs w:val="false"/>
+      <w:i w:val="false"/>
+      <w:iCs w:val="false"/>
+      <w:caps w:val="false"/>
+      <w:smallCaps w:val="false"/>
+      <w:strike w:val="false"/>
+      <w:dstrike w:val="false"/>
+      <w:outline w:val="false"/>
+      <w:emboss w:val="false"/>
+      <w:imprint w:val="false"/>
+      <w:spacing w:val="0"/>
+      <w:w w:val="100"/>
+      <w:kern w:val="0"/>
+      <w:position w:val="0"/>
+      <w:sz w:val="24"/>
+      <w:sz w:val="24"/>
+      <w:vertAlign w:val="baseline"/>
+    </w:rPr>
+  </w:style>
+  <w:style w:type="character" w:styleId="ListLabel333">
+    <w:name w:val="ListLabel 333"/>
     <w:qFormat/>
     <w:rPr>
       <w:rFonts w:cs="Arial Unicode MS"/>

</xml_diff>